<commit_message>
Changed fonts and header. Added table of contents
</commit_message>
<xml_diff>
--- a/docs/Use-cases/Use-cases.docx
+++ b/docs/Use-cases/Use-cases.docx
@@ -9,14 +9,14 @@
         </w:pBdr>
         <w:jc w:val="center"/>
         <w:rPr>
-          <w:rFonts w:ascii="Times New Roman" w:hAnsi="Times New Roman" w:cs="Times New Roman"/>
+          <w:rFonts w:cs="Times New Roman"/>
           <w:lang w:val="en-US"/>
         </w:rPr>
       </w:pPr>
     </w:p>
     <w:p>
       <w:pPr>
-        <w:pStyle w:val="a5"/>
+        <w:pStyle w:val="Title"/>
         <w:jc w:val="center"/>
         <w:rPr>
           <w:rFonts w:ascii="Times New Roman" w:hAnsi="Times New Roman" w:cs="Times New Roman"/>
@@ -28,7 +28,7 @@
     </w:p>
     <w:p>
       <w:pPr>
-        <w:pStyle w:val="a5"/>
+        <w:pStyle w:val="Title"/>
         <w:jc w:val="center"/>
         <w:rPr>
           <w:rFonts w:ascii="Times New Roman" w:hAnsi="Times New Roman" w:cs="Times New Roman"/>
@@ -182,7 +182,7 @@
     </w:p>
     <w:tbl>
       <w:tblPr>
-        <w:tblStyle w:val="a7"/>
+        <w:tblStyle w:val="TableGrid"/>
         <w:tblpPr w:leftFromText="180" w:rightFromText="180" w:vertAnchor="page" w:horzAnchor="margin" w:tblpXSpec="center" w:tblpY="10816"/>
         <w:tblW w:w="0" w:type="auto"/>
         <w:tblBorders>
@@ -209,19 +209,19 @@
             <w:pPr>
               <w:jc w:val="center"/>
               <w:rPr>
-                <w:rFonts w:ascii="Times New Roman" w:hAnsi="Times New Roman" w:cs="Times New Roman"/>
+                <w:rFonts w:cs="Times New Roman"/>
               </w:rPr>
             </w:pPr>
             <w:r>
               <w:rPr>
-                <w:rFonts w:ascii="Times New Roman" w:hAnsi="Times New Roman" w:cs="Times New Roman"/>
+                <w:rFonts w:cs="Times New Roman"/>
                 <w:lang w:val="el-GR"/>
               </w:rPr>
               <w:t>Νικόλαος Χαλκιόπουλος</w:t>
             </w:r>
             <w:r>
               <w:rPr>
-                <w:rFonts w:ascii="Times New Roman" w:hAnsi="Times New Roman" w:cs="Times New Roman"/>
+                <w:rFonts w:cs="Times New Roman"/>
               </w:rPr>
               <w:t>*</w:t>
             </w:r>
@@ -235,19 +235,19 @@
             <w:pPr>
               <w:jc w:val="center"/>
               <w:rPr>
-                <w:rFonts w:ascii="Times New Roman" w:hAnsi="Times New Roman" w:cs="Times New Roman"/>
+                <w:rFonts w:cs="Times New Roman"/>
               </w:rPr>
             </w:pPr>
             <w:r>
               <w:rPr>
-                <w:rFonts w:ascii="Times New Roman" w:hAnsi="Times New Roman" w:cs="Times New Roman"/>
+                <w:rFonts w:cs="Times New Roman"/>
                 <w:lang w:val="el-GR"/>
               </w:rPr>
               <w:t>Κωσταντίνος Γιακαλλής</w:t>
             </w:r>
             <w:r>
               <w:rPr>
-                <w:rFonts w:ascii="Times New Roman" w:hAnsi="Times New Roman" w:cs="Times New Roman"/>
+                <w:rFonts w:cs="Times New Roman"/>
               </w:rPr>
               <w:t>*</w:t>
             </w:r>
@@ -261,19 +261,19 @@
             <w:pPr>
               <w:jc w:val="center"/>
               <w:rPr>
-                <w:rFonts w:ascii="Times New Roman" w:hAnsi="Times New Roman" w:cs="Times New Roman"/>
+                <w:rFonts w:cs="Times New Roman"/>
               </w:rPr>
             </w:pPr>
             <w:r>
               <w:rPr>
-                <w:rFonts w:ascii="Times New Roman" w:hAnsi="Times New Roman" w:cs="Times New Roman"/>
+                <w:rFonts w:cs="Times New Roman"/>
                 <w:lang w:val="el-GR"/>
               </w:rPr>
               <w:t>Βασίλειος Τσούλος</w:t>
             </w:r>
             <w:r>
               <w:rPr>
-                <w:rFonts w:ascii="Times New Roman" w:hAnsi="Times New Roman" w:cs="Times New Roman"/>
+                <w:rFonts w:cs="Times New Roman"/>
               </w:rPr>
               <w:t>*</w:t>
             </w:r>
@@ -287,14 +287,14 @@
           </w:tcPr>
           <w:p>
             <w:pPr>
-              <w:pStyle w:val="a6"/>
-              <w:rPr>
-                <w:rFonts w:ascii="Times New Roman" w:hAnsi="Times New Roman" w:cs="Times New Roman"/>
+              <w:pStyle w:val="Subtitle"/>
+              <w:rPr>
+                <w:rFonts w:cs="Times New Roman"/>
               </w:rPr>
             </w:pPr>
             <w:r>
               <w:rPr>
-                <w:rFonts w:ascii="Times New Roman" w:hAnsi="Times New Roman" w:cs="Times New Roman"/>
+                <w:rFonts w:cs="Times New Roman"/>
               </w:rPr>
               <w:t>up1072572</w:t>
             </w:r>
@@ -306,14 +306,14 @@
           </w:tcPr>
           <w:p>
             <w:pPr>
-              <w:pStyle w:val="a6"/>
-              <w:rPr>
-                <w:rFonts w:ascii="Times New Roman" w:hAnsi="Times New Roman" w:cs="Times New Roman"/>
+              <w:pStyle w:val="Subtitle"/>
+              <w:rPr>
+                <w:rFonts w:cs="Times New Roman"/>
               </w:rPr>
             </w:pPr>
             <w:r>
               <w:rPr>
-                <w:rFonts w:ascii="Times New Roman" w:hAnsi="Times New Roman" w:cs="Times New Roman"/>
+                <w:rFonts w:cs="Times New Roman"/>
               </w:rPr>
               <w:t>UP1072533</w:t>
             </w:r>
@@ -325,14 +325,14 @@
           </w:tcPr>
           <w:p>
             <w:pPr>
-              <w:pStyle w:val="a6"/>
-              <w:rPr>
-                <w:rFonts w:ascii="Times New Roman" w:hAnsi="Times New Roman" w:cs="Times New Roman"/>
+              <w:pStyle w:val="Subtitle"/>
+              <w:rPr>
+                <w:rFonts w:cs="Times New Roman"/>
               </w:rPr>
             </w:pPr>
             <w:r>
               <w:rPr>
-                <w:rFonts w:ascii="Times New Roman" w:hAnsi="Times New Roman" w:cs="Times New Roman"/>
+                <w:rFonts w:cs="Times New Roman"/>
               </w:rPr>
               <w:t>UP1072605</w:t>
             </w:r>
@@ -358,20 +358,20 @@
             <w:pPr>
               <w:jc w:val="center"/>
               <w:rPr>
-                <w:rFonts w:ascii="Times New Roman" w:hAnsi="Times New Roman" w:cs="Times New Roman"/>
+                <w:rFonts w:cs="Times New Roman"/>
                 <w:lang w:val="el-GR"/>
               </w:rPr>
             </w:pPr>
             <w:r>
               <w:rPr>
-                <w:rFonts w:ascii="Times New Roman" w:hAnsi="Times New Roman" w:cs="Times New Roman"/>
+                <w:rFonts w:cs="Times New Roman"/>
                 <w:lang w:val="el-GR"/>
               </w:rPr>
               <w:t>Ιωάννης Παναρίτης</w:t>
             </w:r>
             <w:r>
               <w:rPr>
-                <w:rFonts w:ascii="Times New Roman" w:hAnsi="Times New Roman" w:cs="Times New Roman"/>
+                <w:rFonts w:cs="Times New Roman"/>
                 <w:vertAlign w:val="superscript"/>
               </w:rPr>
               <w:t>†</w:t>
@@ -406,14 +406,14 @@
           </w:tcPr>
           <w:p>
             <w:pPr>
-              <w:pStyle w:val="a6"/>
-              <w:rPr>
-                <w:rFonts w:ascii="Times New Roman" w:hAnsi="Times New Roman" w:cs="Times New Roman"/>
+              <w:pStyle w:val="Subtitle"/>
+              <w:rPr>
+                <w:rFonts w:cs="Times New Roman"/>
               </w:rPr>
             </w:pPr>
             <w:r>
               <w:rPr>
-                <w:rFonts w:ascii="Times New Roman" w:hAnsi="Times New Roman" w:cs="Times New Roman"/>
+                <w:rFonts w:cs="Times New Roman"/>
               </w:rPr>
               <w:t>UP1072632</w:t>
             </w:r>
@@ -454,56 +454,2155 @@
     <w:p>
       <w:pPr>
         <w:jc w:val="both"/>
-      </w:pPr>
-      <w:r>
-        <w:lastRenderedPageBreak/>
-        <w:t xml:space="preserve">Στην αρχική δομή των </w:t>
-      </w:r>
-      <w:r>
         <w:rPr>
           <w:lang w:val="en-US"/>
         </w:rPr>
-        <w:t>use</w:t>
-      </w:r>
-      <w:r>
-        <w:t xml:space="preserve"> </w:t>
-      </w:r>
-      <w:r>
+      </w:pPr>
+    </w:p>
+    <w:p>
+      <w:pPr>
+        <w:jc w:val="both"/>
         <w:rPr>
           <w:lang w:val="en-US"/>
         </w:rPr>
-        <w:t>case</w:t>
-      </w:r>
-      <w:r>
-        <w:t xml:space="preserve"> </w:t>
-      </w:r>
-      <w:r>
-        <w:t xml:space="preserve">μας, στις συναντήσεις μας αποφασίσαμε να ξεχωρίσουμε τα παρακάτω </w:t>
-      </w:r>
-      <w:r>
+      </w:pPr>
+    </w:p>
+    <w:sdt>
+      <w:sdtPr>
+        <w:id w:val="-727298911"/>
+        <w:docPartObj>
+          <w:docPartGallery w:val="Table of Contents"/>
+          <w:docPartUnique/>
+        </w:docPartObj>
+      </w:sdtPr>
+      <w:sdtEndPr>
+        <w:rPr>
+          <w:rFonts w:eastAsiaTheme="minorHAnsi" w:cstheme="minorBidi"/>
+          <w:b/>
+          <w:bCs/>
+          <w:noProof/>
+          <w:color w:val="auto"/>
+          <w:sz w:val="22"/>
+          <w:szCs w:val="22"/>
+          <w:lang w:val="el-GR"/>
+        </w:rPr>
+      </w:sdtEndPr>
+      <w:sdtContent>
+        <w:p>
+          <w:pPr>
+            <w:pStyle w:val="TOCHeading"/>
+          </w:pPr>
+          <w:r>
+            <w:t>Table of Contents</w:t>
+          </w:r>
+        </w:p>
+        <w:p>
+          <w:pPr>
+            <w:pStyle w:val="TOC1"/>
+            <w:tabs>
+              <w:tab w:val="right" w:leader="dot" w:pos="9016"/>
+            </w:tabs>
+            <w:rPr>
+              <w:rFonts w:asciiTheme="minorHAnsi" w:eastAsiaTheme="minorEastAsia" w:hAnsiTheme="minorHAnsi"/>
+              <w:noProof/>
+              <w:lang/>
+            </w:rPr>
+          </w:pPr>
+          <w:r>
+            <w:fldChar w:fldCharType="begin"/>
+          </w:r>
+          <w:r>
+            <w:instrText xml:space="preserve"> TOC \o "1-3" \h \z \u </w:instrText>
+          </w:r>
+          <w:r>
+            <w:fldChar w:fldCharType="separate"/>
+          </w:r>
+          <w:hyperlink w:anchor="_Toc130834210" w:history="1">
+            <w:r>
+              <w:rPr>
+                <w:rStyle w:val="Hyperlink"/>
+                <w:noProof/>
+                <w:lang w:val="en-US"/>
+              </w:rPr>
+              <w:t>Use Cases</w:t>
+            </w:r>
+            <w:r>
+              <w:rPr>
+                <w:noProof/>
+                <w:webHidden/>
+              </w:rPr>
+              <w:tab/>
+            </w:r>
+            <w:r>
+              <w:rPr>
+                <w:noProof/>
+                <w:webHidden/>
+              </w:rPr>
+              <w:fldChar w:fldCharType="begin"/>
+            </w:r>
+            <w:r>
+              <w:rPr>
+                <w:noProof/>
+                <w:webHidden/>
+              </w:rPr>
+              <w:instrText xml:space="preserve"> PAGEREF _Toc130834210 \h </w:instrText>
+            </w:r>
+            <w:r>
+              <w:rPr>
+                <w:noProof/>
+                <w:webHidden/>
+              </w:rPr>
+            </w:r>
+            <w:r>
+              <w:rPr>
+                <w:noProof/>
+                <w:webHidden/>
+              </w:rPr>
+              <w:fldChar w:fldCharType="separate"/>
+            </w:r>
+            <w:r>
+              <w:rPr>
+                <w:noProof/>
+                <w:webHidden/>
+              </w:rPr>
+              <w:t>3</w:t>
+            </w:r>
+            <w:r>
+              <w:rPr>
+                <w:noProof/>
+                <w:webHidden/>
+              </w:rPr>
+              <w:fldChar w:fldCharType="end"/>
+            </w:r>
+          </w:hyperlink>
+        </w:p>
+        <w:p>
+          <w:pPr>
+            <w:pStyle w:val="TOC2"/>
+            <w:tabs>
+              <w:tab w:val="right" w:leader="dot" w:pos="9016"/>
+            </w:tabs>
+            <w:rPr>
+              <w:rFonts w:asciiTheme="minorHAnsi" w:eastAsiaTheme="minorEastAsia" w:hAnsiTheme="minorHAnsi"/>
+              <w:noProof/>
+              <w:lang/>
+            </w:rPr>
+          </w:pPr>
+          <w:hyperlink w:anchor="_Toc130834211" w:history="1">
+            <w:r>
+              <w:rPr>
+                <w:rStyle w:val="Hyperlink"/>
+                <w:noProof/>
+                <w:lang w:val="en-US"/>
+              </w:rPr>
+              <w:t>Vehicle Upgrades</w:t>
+            </w:r>
+            <w:r>
+              <w:rPr>
+                <w:noProof/>
+                <w:webHidden/>
+              </w:rPr>
+              <w:tab/>
+            </w:r>
+            <w:r>
+              <w:rPr>
+                <w:noProof/>
+                <w:webHidden/>
+              </w:rPr>
+              <w:fldChar w:fldCharType="begin"/>
+            </w:r>
+            <w:r>
+              <w:rPr>
+                <w:noProof/>
+                <w:webHidden/>
+              </w:rPr>
+              <w:instrText xml:space="preserve"> PAGEREF _Toc130834211 \h </w:instrText>
+            </w:r>
+            <w:r>
+              <w:rPr>
+                <w:noProof/>
+                <w:webHidden/>
+              </w:rPr>
+            </w:r>
+            <w:r>
+              <w:rPr>
+                <w:noProof/>
+                <w:webHidden/>
+              </w:rPr>
+              <w:fldChar w:fldCharType="separate"/>
+            </w:r>
+            <w:r>
+              <w:rPr>
+                <w:noProof/>
+                <w:webHidden/>
+              </w:rPr>
+              <w:t>3</w:t>
+            </w:r>
+            <w:r>
+              <w:rPr>
+                <w:noProof/>
+                <w:webHidden/>
+              </w:rPr>
+              <w:fldChar w:fldCharType="end"/>
+            </w:r>
+          </w:hyperlink>
+        </w:p>
+        <w:p>
+          <w:pPr>
+            <w:pStyle w:val="TOC3"/>
+            <w:tabs>
+              <w:tab w:val="right" w:leader="dot" w:pos="9016"/>
+            </w:tabs>
+            <w:rPr>
+              <w:rFonts w:asciiTheme="minorHAnsi" w:eastAsiaTheme="minorEastAsia" w:hAnsiTheme="minorHAnsi"/>
+              <w:noProof/>
+              <w:lang/>
+            </w:rPr>
+          </w:pPr>
+          <w:hyperlink w:anchor="_Toc130834212" w:history="1">
+            <w:r>
+              <w:rPr>
+                <w:rStyle w:val="Hyperlink"/>
+                <w:noProof/>
+              </w:rPr>
+              <w:t>Βασική</w:t>
+            </w:r>
+            <w:r>
+              <w:rPr>
+                <w:rStyle w:val="Hyperlink"/>
+                <w:noProof/>
+                <w:lang w:val="en-US"/>
+              </w:rPr>
+              <w:t xml:space="preserve"> </w:t>
+            </w:r>
+            <w:r>
+              <w:rPr>
+                <w:rStyle w:val="Hyperlink"/>
+                <w:noProof/>
+              </w:rPr>
+              <w:t>Ροή</w:t>
+            </w:r>
+            <w:r>
+              <w:rPr>
+                <w:rStyle w:val="Hyperlink"/>
+                <w:noProof/>
+                <w:lang w:val="en-US"/>
+              </w:rPr>
+              <w:t>:</w:t>
+            </w:r>
+            <w:r>
+              <w:rPr>
+                <w:noProof/>
+                <w:webHidden/>
+              </w:rPr>
+              <w:tab/>
+            </w:r>
+            <w:r>
+              <w:rPr>
+                <w:noProof/>
+                <w:webHidden/>
+              </w:rPr>
+              <w:fldChar w:fldCharType="begin"/>
+            </w:r>
+            <w:r>
+              <w:rPr>
+                <w:noProof/>
+                <w:webHidden/>
+              </w:rPr>
+              <w:instrText xml:space="preserve"> PAGEREF _Toc130834212 \h </w:instrText>
+            </w:r>
+            <w:r>
+              <w:rPr>
+                <w:noProof/>
+                <w:webHidden/>
+              </w:rPr>
+            </w:r>
+            <w:r>
+              <w:rPr>
+                <w:noProof/>
+                <w:webHidden/>
+              </w:rPr>
+              <w:fldChar w:fldCharType="separate"/>
+            </w:r>
+            <w:r>
+              <w:rPr>
+                <w:noProof/>
+                <w:webHidden/>
+              </w:rPr>
+              <w:t>3</w:t>
+            </w:r>
+            <w:r>
+              <w:rPr>
+                <w:noProof/>
+                <w:webHidden/>
+              </w:rPr>
+              <w:fldChar w:fldCharType="end"/>
+            </w:r>
+          </w:hyperlink>
+        </w:p>
+        <w:p>
+          <w:pPr>
+            <w:pStyle w:val="TOC2"/>
+            <w:tabs>
+              <w:tab w:val="right" w:leader="dot" w:pos="9016"/>
+            </w:tabs>
+            <w:rPr>
+              <w:rFonts w:asciiTheme="minorHAnsi" w:eastAsiaTheme="minorEastAsia" w:hAnsiTheme="minorHAnsi"/>
+              <w:noProof/>
+              <w:lang/>
+            </w:rPr>
+          </w:pPr>
+          <w:hyperlink w:anchor="_Toc130834213" w:history="1">
+            <w:r>
+              <w:rPr>
+                <w:rStyle w:val="Hyperlink"/>
+                <w:noProof/>
+                <w:lang w:val="en-US"/>
+              </w:rPr>
+              <w:t>Maintenance And Problem History</w:t>
+            </w:r>
+            <w:r>
+              <w:rPr>
+                <w:noProof/>
+                <w:webHidden/>
+              </w:rPr>
+              <w:tab/>
+            </w:r>
+            <w:r>
+              <w:rPr>
+                <w:noProof/>
+                <w:webHidden/>
+              </w:rPr>
+              <w:fldChar w:fldCharType="begin"/>
+            </w:r>
+            <w:r>
+              <w:rPr>
+                <w:noProof/>
+                <w:webHidden/>
+              </w:rPr>
+              <w:instrText xml:space="preserve"> PAGEREF _Toc130834213 \h </w:instrText>
+            </w:r>
+            <w:r>
+              <w:rPr>
+                <w:noProof/>
+                <w:webHidden/>
+              </w:rPr>
+            </w:r>
+            <w:r>
+              <w:rPr>
+                <w:noProof/>
+                <w:webHidden/>
+              </w:rPr>
+              <w:fldChar w:fldCharType="separate"/>
+            </w:r>
+            <w:r>
+              <w:rPr>
+                <w:noProof/>
+                <w:webHidden/>
+              </w:rPr>
+              <w:t>3</w:t>
+            </w:r>
+            <w:r>
+              <w:rPr>
+                <w:noProof/>
+                <w:webHidden/>
+              </w:rPr>
+              <w:fldChar w:fldCharType="end"/>
+            </w:r>
+          </w:hyperlink>
+        </w:p>
+        <w:p>
+          <w:pPr>
+            <w:pStyle w:val="TOC3"/>
+            <w:tabs>
+              <w:tab w:val="right" w:leader="dot" w:pos="9016"/>
+            </w:tabs>
+            <w:rPr>
+              <w:rFonts w:asciiTheme="minorHAnsi" w:eastAsiaTheme="minorEastAsia" w:hAnsiTheme="minorHAnsi"/>
+              <w:noProof/>
+              <w:lang/>
+            </w:rPr>
+          </w:pPr>
+          <w:hyperlink w:anchor="_Toc130834214" w:history="1">
+            <w:r>
+              <w:rPr>
+                <w:rStyle w:val="Hyperlink"/>
+                <w:noProof/>
+              </w:rPr>
+              <w:t>Βασική</w:t>
+            </w:r>
+            <w:r>
+              <w:rPr>
+                <w:rStyle w:val="Hyperlink"/>
+                <w:noProof/>
+                <w:lang w:val="en-US"/>
+              </w:rPr>
+              <w:t xml:space="preserve"> </w:t>
+            </w:r>
+            <w:r>
+              <w:rPr>
+                <w:rStyle w:val="Hyperlink"/>
+                <w:noProof/>
+              </w:rPr>
+              <w:t>Ροή</w:t>
+            </w:r>
+            <w:r>
+              <w:rPr>
+                <w:rStyle w:val="Hyperlink"/>
+                <w:noProof/>
+                <w:lang w:val="en-US"/>
+              </w:rPr>
+              <w:t>:</w:t>
+            </w:r>
+            <w:r>
+              <w:rPr>
+                <w:noProof/>
+                <w:webHidden/>
+              </w:rPr>
+              <w:tab/>
+            </w:r>
+            <w:r>
+              <w:rPr>
+                <w:noProof/>
+                <w:webHidden/>
+              </w:rPr>
+              <w:fldChar w:fldCharType="begin"/>
+            </w:r>
+            <w:r>
+              <w:rPr>
+                <w:noProof/>
+                <w:webHidden/>
+              </w:rPr>
+              <w:instrText xml:space="preserve"> PAGEREF _Toc130834214 \h </w:instrText>
+            </w:r>
+            <w:r>
+              <w:rPr>
+                <w:noProof/>
+                <w:webHidden/>
+              </w:rPr>
+            </w:r>
+            <w:r>
+              <w:rPr>
+                <w:noProof/>
+                <w:webHidden/>
+              </w:rPr>
+              <w:fldChar w:fldCharType="separate"/>
+            </w:r>
+            <w:r>
+              <w:rPr>
+                <w:noProof/>
+                <w:webHidden/>
+              </w:rPr>
+              <w:t>3</w:t>
+            </w:r>
+            <w:r>
+              <w:rPr>
+                <w:noProof/>
+                <w:webHidden/>
+              </w:rPr>
+              <w:fldChar w:fldCharType="end"/>
+            </w:r>
+          </w:hyperlink>
+        </w:p>
+        <w:p>
+          <w:pPr>
+            <w:pStyle w:val="TOC3"/>
+            <w:tabs>
+              <w:tab w:val="right" w:leader="dot" w:pos="9016"/>
+            </w:tabs>
+            <w:rPr>
+              <w:rFonts w:asciiTheme="minorHAnsi" w:eastAsiaTheme="minorEastAsia" w:hAnsiTheme="minorHAnsi"/>
+              <w:noProof/>
+              <w:lang/>
+            </w:rPr>
+          </w:pPr>
+          <w:hyperlink w:anchor="_Toc130834215" w:history="1">
+            <w:r>
+              <w:rPr>
+                <w:rStyle w:val="Hyperlink"/>
+                <w:noProof/>
+              </w:rPr>
+              <w:t>Εναλλακτική Ροή:</w:t>
+            </w:r>
+            <w:r>
+              <w:rPr>
+                <w:noProof/>
+                <w:webHidden/>
+              </w:rPr>
+              <w:tab/>
+            </w:r>
+            <w:r>
+              <w:rPr>
+                <w:noProof/>
+                <w:webHidden/>
+              </w:rPr>
+              <w:fldChar w:fldCharType="begin"/>
+            </w:r>
+            <w:r>
+              <w:rPr>
+                <w:noProof/>
+                <w:webHidden/>
+              </w:rPr>
+              <w:instrText xml:space="preserve"> PAGEREF _Toc130834215 \h </w:instrText>
+            </w:r>
+            <w:r>
+              <w:rPr>
+                <w:noProof/>
+                <w:webHidden/>
+              </w:rPr>
+            </w:r>
+            <w:r>
+              <w:rPr>
+                <w:noProof/>
+                <w:webHidden/>
+              </w:rPr>
+              <w:fldChar w:fldCharType="separate"/>
+            </w:r>
+            <w:r>
+              <w:rPr>
+                <w:noProof/>
+                <w:webHidden/>
+              </w:rPr>
+              <w:t>3</w:t>
+            </w:r>
+            <w:r>
+              <w:rPr>
+                <w:noProof/>
+                <w:webHidden/>
+              </w:rPr>
+              <w:fldChar w:fldCharType="end"/>
+            </w:r>
+          </w:hyperlink>
+        </w:p>
+        <w:p>
+          <w:pPr>
+            <w:pStyle w:val="TOC3"/>
+            <w:tabs>
+              <w:tab w:val="right" w:leader="dot" w:pos="9016"/>
+            </w:tabs>
+            <w:rPr>
+              <w:rFonts w:asciiTheme="minorHAnsi" w:eastAsiaTheme="minorEastAsia" w:hAnsiTheme="minorHAnsi"/>
+              <w:noProof/>
+              <w:lang/>
+            </w:rPr>
+          </w:pPr>
+          <w:hyperlink w:anchor="_Toc130834216" w:history="1">
+            <w:r>
+              <w:rPr>
+                <w:rStyle w:val="Hyperlink"/>
+                <w:noProof/>
+              </w:rPr>
+              <w:t>Εναλλακτική Ροή:</w:t>
+            </w:r>
+            <w:r>
+              <w:rPr>
+                <w:noProof/>
+                <w:webHidden/>
+              </w:rPr>
+              <w:tab/>
+            </w:r>
+            <w:r>
+              <w:rPr>
+                <w:noProof/>
+                <w:webHidden/>
+              </w:rPr>
+              <w:fldChar w:fldCharType="begin"/>
+            </w:r>
+            <w:r>
+              <w:rPr>
+                <w:noProof/>
+                <w:webHidden/>
+              </w:rPr>
+              <w:instrText xml:space="preserve"> PAGEREF _Toc130834216 \h </w:instrText>
+            </w:r>
+            <w:r>
+              <w:rPr>
+                <w:noProof/>
+                <w:webHidden/>
+              </w:rPr>
+            </w:r>
+            <w:r>
+              <w:rPr>
+                <w:noProof/>
+                <w:webHidden/>
+              </w:rPr>
+              <w:fldChar w:fldCharType="separate"/>
+            </w:r>
+            <w:r>
+              <w:rPr>
+                <w:noProof/>
+                <w:webHidden/>
+              </w:rPr>
+              <w:t>3</w:t>
+            </w:r>
+            <w:r>
+              <w:rPr>
+                <w:noProof/>
+                <w:webHidden/>
+              </w:rPr>
+              <w:fldChar w:fldCharType="end"/>
+            </w:r>
+          </w:hyperlink>
+        </w:p>
+        <w:p>
+          <w:pPr>
+            <w:pStyle w:val="TOC2"/>
+            <w:tabs>
+              <w:tab w:val="right" w:leader="dot" w:pos="9016"/>
+            </w:tabs>
+            <w:rPr>
+              <w:rFonts w:asciiTheme="minorHAnsi" w:eastAsiaTheme="minorEastAsia" w:hAnsiTheme="minorHAnsi"/>
+              <w:noProof/>
+              <w:lang/>
+            </w:rPr>
+          </w:pPr>
+          <w:hyperlink w:anchor="_Toc130834217" w:history="1">
+            <w:r>
+              <w:rPr>
+                <w:rStyle w:val="Hyperlink"/>
+                <w:noProof/>
+                <w:lang w:val="en-US"/>
+              </w:rPr>
+              <w:t>Garage</w:t>
+            </w:r>
+            <w:r>
+              <w:rPr>
+                <w:noProof/>
+                <w:webHidden/>
+              </w:rPr>
+              <w:tab/>
+            </w:r>
+            <w:r>
+              <w:rPr>
+                <w:noProof/>
+                <w:webHidden/>
+              </w:rPr>
+              <w:fldChar w:fldCharType="begin"/>
+            </w:r>
+            <w:r>
+              <w:rPr>
+                <w:noProof/>
+                <w:webHidden/>
+              </w:rPr>
+              <w:instrText xml:space="preserve"> PAGEREF _Toc130834217 \h </w:instrText>
+            </w:r>
+            <w:r>
+              <w:rPr>
+                <w:noProof/>
+                <w:webHidden/>
+              </w:rPr>
+            </w:r>
+            <w:r>
+              <w:rPr>
+                <w:noProof/>
+                <w:webHidden/>
+              </w:rPr>
+              <w:fldChar w:fldCharType="separate"/>
+            </w:r>
+            <w:r>
+              <w:rPr>
+                <w:noProof/>
+                <w:webHidden/>
+              </w:rPr>
+              <w:t>4</w:t>
+            </w:r>
+            <w:r>
+              <w:rPr>
+                <w:noProof/>
+                <w:webHidden/>
+              </w:rPr>
+              <w:fldChar w:fldCharType="end"/>
+            </w:r>
+          </w:hyperlink>
+        </w:p>
+        <w:p>
+          <w:pPr>
+            <w:pStyle w:val="TOC3"/>
+            <w:tabs>
+              <w:tab w:val="right" w:leader="dot" w:pos="9016"/>
+            </w:tabs>
+            <w:rPr>
+              <w:rFonts w:asciiTheme="minorHAnsi" w:eastAsiaTheme="minorEastAsia" w:hAnsiTheme="minorHAnsi"/>
+              <w:noProof/>
+              <w:lang/>
+            </w:rPr>
+          </w:pPr>
+          <w:hyperlink w:anchor="_Toc130834218" w:history="1">
+            <w:r>
+              <w:rPr>
+                <w:rStyle w:val="Hyperlink"/>
+                <w:noProof/>
+              </w:rPr>
+              <w:t>Βασική Ροή:</w:t>
+            </w:r>
+            <w:r>
+              <w:rPr>
+                <w:noProof/>
+                <w:webHidden/>
+              </w:rPr>
+              <w:tab/>
+            </w:r>
+            <w:r>
+              <w:rPr>
+                <w:noProof/>
+                <w:webHidden/>
+              </w:rPr>
+              <w:fldChar w:fldCharType="begin"/>
+            </w:r>
+            <w:r>
+              <w:rPr>
+                <w:noProof/>
+                <w:webHidden/>
+              </w:rPr>
+              <w:instrText xml:space="preserve"> PAGEREF _Toc130834218 \h </w:instrText>
+            </w:r>
+            <w:r>
+              <w:rPr>
+                <w:noProof/>
+                <w:webHidden/>
+              </w:rPr>
+            </w:r>
+            <w:r>
+              <w:rPr>
+                <w:noProof/>
+                <w:webHidden/>
+              </w:rPr>
+              <w:fldChar w:fldCharType="separate"/>
+            </w:r>
+            <w:r>
+              <w:rPr>
+                <w:noProof/>
+                <w:webHidden/>
+              </w:rPr>
+              <w:t>4</w:t>
+            </w:r>
+            <w:r>
+              <w:rPr>
+                <w:noProof/>
+                <w:webHidden/>
+              </w:rPr>
+              <w:fldChar w:fldCharType="end"/>
+            </w:r>
+          </w:hyperlink>
+        </w:p>
+        <w:p>
+          <w:pPr>
+            <w:pStyle w:val="TOC2"/>
+            <w:tabs>
+              <w:tab w:val="right" w:leader="dot" w:pos="9016"/>
+            </w:tabs>
+            <w:rPr>
+              <w:rFonts w:asciiTheme="minorHAnsi" w:eastAsiaTheme="minorEastAsia" w:hAnsiTheme="minorHAnsi"/>
+              <w:noProof/>
+              <w:lang/>
+            </w:rPr>
+          </w:pPr>
+          <w:hyperlink w:anchor="_Toc130834219" w:history="1">
+            <w:r>
+              <w:rPr>
+                <w:rStyle w:val="Hyperlink"/>
+                <w:noProof/>
+              </w:rPr>
+              <w:t>Μ</w:t>
+            </w:r>
+            <w:r>
+              <w:rPr>
+                <w:rStyle w:val="Hyperlink"/>
+                <w:noProof/>
+                <w:lang w:val="en-US"/>
+              </w:rPr>
+              <w:t>ap</w:t>
+            </w:r>
+            <w:r>
+              <w:rPr>
+                <w:noProof/>
+                <w:webHidden/>
+              </w:rPr>
+              <w:tab/>
+            </w:r>
+            <w:r>
+              <w:rPr>
+                <w:noProof/>
+                <w:webHidden/>
+              </w:rPr>
+              <w:fldChar w:fldCharType="begin"/>
+            </w:r>
+            <w:r>
+              <w:rPr>
+                <w:noProof/>
+                <w:webHidden/>
+              </w:rPr>
+              <w:instrText xml:space="preserve"> PAGEREF _Toc130834219 \h </w:instrText>
+            </w:r>
+            <w:r>
+              <w:rPr>
+                <w:noProof/>
+                <w:webHidden/>
+              </w:rPr>
+            </w:r>
+            <w:r>
+              <w:rPr>
+                <w:noProof/>
+                <w:webHidden/>
+              </w:rPr>
+              <w:fldChar w:fldCharType="separate"/>
+            </w:r>
+            <w:r>
+              <w:rPr>
+                <w:noProof/>
+                <w:webHidden/>
+              </w:rPr>
+              <w:t>4</w:t>
+            </w:r>
+            <w:r>
+              <w:rPr>
+                <w:noProof/>
+                <w:webHidden/>
+              </w:rPr>
+              <w:fldChar w:fldCharType="end"/>
+            </w:r>
+          </w:hyperlink>
+        </w:p>
+        <w:p>
+          <w:pPr>
+            <w:pStyle w:val="TOC3"/>
+            <w:tabs>
+              <w:tab w:val="right" w:leader="dot" w:pos="9016"/>
+            </w:tabs>
+            <w:rPr>
+              <w:rFonts w:asciiTheme="minorHAnsi" w:eastAsiaTheme="minorEastAsia" w:hAnsiTheme="minorHAnsi"/>
+              <w:noProof/>
+              <w:lang/>
+            </w:rPr>
+          </w:pPr>
+          <w:hyperlink w:anchor="_Toc130834220" w:history="1">
+            <w:r>
+              <w:rPr>
+                <w:rStyle w:val="Hyperlink"/>
+                <w:noProof/>
+              </w:rPr>
+              <w:t>Βασική Ροή:</w:t>
+            </w:r>
+            <w:r>
+              <w:rPr>
+                <w:noProof/>
+                <w:webHidden/>
+              </w:rPr>
+              <w:tab/>
+            </w:r>
+            <w:r>
+              <w:rPr>
+                <w:noProof/>
+                <w:webHidden/>
+              </w:rPr>
+              <w:fldChar w:fldCharType="begin"/>
+            </w:r>
+            <w:r>
+              <w:rPr>
+                <w:noProof/>
+                <w:webHidden/>
+              </w:rPr>
+              <w:instrText xml:space="preserve"> PAGEREF _Toc130834220 \h </w:instrText>
+            </w:r>
+            <w:r>
+              <w:rPr>
+                <w:noProof/>
+                <w:webHidden/>
+              </w:rPr>
+            </w:r>
+            <w:r>
+              <w:rPr>
+                <w:noProof/>
+                <w:webHidden/>
+              </w:rPr>
+              <w:fldChar w:fldCharType="separate"/>
+            </w:r>
+            <w:r>
+              <w:rPr>
+                <w:noProof/>
+                <w:webHidden/>
+              </w:rPr>
+              <w:t>4</w:t>
+            </w:r>
+            <w:r>
+              <w:rPr>
+                <w:noProof/>
+                <w:webHidden/>
+              </w:rPr>
+              <w:fldChar w:fldCharType="end"/>
+            </w:r>
+          </w:hyperlink>
+        </w:p>
+        <w:p>
+          <w:pPr>
+            <w:pStyle w:val="TOC3"/>
+            <w:tabs>
+              <w:tab w:val="right" w:leader="dot" w:pos="9016"/>
+            </w:tabs>
+            <w:rPr>
+              <w:rFonts w:asciiTheme="minorHAnsi" w:eastAsiaTheme="minorEastAsia" w:hAnsiTheme="minorHAnsi"/>
+              <w:noProof/>
+              <w:lang/>
+            </w:rPr>
+          </w:pPr>
+          <w:hyperlink w:anchor="_Toc130834221" w:history="1">
+            <w:r>
+              <w:rPr>
+                <w:rStyle w:val="Hyperlink"/>
+                <w:noProof/>
+              </w:rPr>
+              <w:t>Εναλλακτική ροή</w:t>
+            </w:r>
+            <w:r>
+              <w:rPr>
+                <w:rStyle w:val="Hyperlink"/>
+                <w:noProof/>
+                <w:lang w:val="en-US"/>
+              </w:rPr>
+              <w:t>:</w:t>
+            </w:r>
+            <w:r>
+              <w:rPr>
+                <w:noProof/>
+                <w:webHidden/>
+              </w:rPr>
+              <w:tab/>
+            </w:r>
+            <w:r>
+              <w:rPr>
+                <w:noProof/>
+                <w:webHidden/>
+              </w:rPr>
+              <w:fldChar w:fldCharType="begin"/>
+            </w:r>
+            <w:r>
+              <w:rPr>
+                <w:noProof/>
+                <w:webHidden/>
+              </w:rPr>
+              <w:instrText xml:space="preserve"> PAGEREF _Toc130834221 \h </w:instrText>
+            </w:r>
+            <w:r>
+              <w:rPr>
+                <w:noProof/>
+                <w:webHidden/>
+              </w:rPr>
+            </w:r>
+            <w:r>
+              <w:rPr>
+                <w:noProof/>
+                <w:webHidden/>
+              </w:rPr>
+              <w:fldChar w:fldCharType="separate"/>
+            </w:r>
+            <w:r>
+              <w:rPr>
+                <w:noProof/>
+                <w:webHidden/>
+              </w:rPr>
+              <w:t>4</w:t>
+            </w:r>
+            <w:r>
+              <w:rPr>
+                <w:noProof/>
+                <w:webHidden/>
+              </w:rPr>
+              <w:fldChar w:fldCharType="end"/>
+            </w:r>
+          </w:hyperlink>
+        </w:p>
+        <w:p>
+          <w:pPr>
+            <w:pStyle w:val="TOC2"/>
+            <w:tabs>
+              <w:tab w:val="right" w:leader="dot" w:pos="9016"/>
+            </w:tabs>
+            <w:rPr>
+              <w:rFonts w:asciiTheme="minorHAnsi" w:eastAsiaTheme="minorEastAsia" w:hAnsiTheme="minorHAnsi"/>
+              <w:noProof/>
+              <w:lang/>
+            </w:rPr>
+          </w:pPr>
+          <w:hyperlink w:anchor="_Toc130834222" w:history="1">
+            <w:r>
+              <w:rPr>
+                <w:rStyle w:val="Hyperlink"/>
+                <w:noProof/>
+                <w:lang w:val="en-US"/>
+              </w:rPr>
+              <w:t>Membership</w:t>
+            </w:r>
+            <w:r>
+              <w:rPr>
+                <w:noProof/>
+                <w:webHidden/>
+              </w:rPr>
+              <w:tab/>
+            </w:r>
+            <w:r>
+              <w:rPr>
+                <w:noProof/>
+                <w:webHidden/>
+              </w:rPr>
+              <w:fldChar w:fldCharType="begin"/>
+            </w:r>
+            <w:r>
+              <w:rPr>
+                <w:noProof/>
+                <w:webHidden/>
+              </w:rPr>
+              <w:instrText xml:space="preserve"> PAGEREF _Toc130834222 \h </w:instrText>
+            </w:r>
+            <w:r>
+              <w:rPr>
+                <w:noProof/>
+                <w:webHidden/>
+              </w:rPr>
+            </w:r>
+            <w:r>
+              <w:rPr>
+                <w:noProof/>
+                <w:webHidden/>
+              </w:rPr>
+              <w:fldChar w:fldCharType="separate"/>
+            </w:r>
+            <w:r>
+              <w:rPr>
+                <w:noProof/>
+                <w:webHidden/>
+              </w:rPr>
+              <w:t>5</w:t>
+            </w:r>
+            <w:r>
+              <w:rPr>
+                <w:noProof/>
+                <w:webHidden/>
+              </w:rPr>
+              <w:fldChar w:fldCharType="end"/>
+            </w:r>
+          </w:hyperlink>
+        </w:p>
+        <w:p>
+          <w:pPr>
+            <w:pStyle w:val="TOC3"/>
+            <w:tabs>
+              <w:tab w:val="right" w:leader="dot" w:pos="9016"/>
+            </w:tabs>
+            <w:rPr>
+              <w:rFonts w:asciiTheme="minorHAnsi" w:eastAsiaTheme="minorEastAsia" w:hAnsiTheme="minorHAnsi"/>
+              <w:noProof/>
+              <w:lang/>
+            </w:rPr>
+          </w:pPr>
+          <w:hyperlink w:anchor="_Toc130834223" w:history="1">
+            <w:r>
+              <w:rPr>
+                <w:rStyle w:val="Hyperlink"/>
+                <w:noProof/>
+              </w:rPr>
+              <w:t>Βασική Ροή:</w:t>
+            </w:r>
+            <w:r>
+              <w:rPr>
+                <w:noProof/>
+                <w:webHidden/>
+              </w:rPr>
+              <w:tab/>
+            </w:r>
+            <w:r>
+              <w:rPr>
+                <w:noProof/>
+                <w:webHidden/>
+              </w:rPr>
+              <w:fldChar w:fldCharType="begin"/>
+            </w:r>
+            <w:r>
+              <w:rPr>
+                <w:noProof/>
+                <w:webHidden/>
+              </w:rPr>
+              <w:instrText xml:space="preserve"> PAGEREF _Toc130834223 \h </w:instrText>
+            </w:r>
+            <w:r>
+              <w:rPr>
+                <w:noProof/>
+                <w:webHidden/>
+              </w:rPr>
+            </w:r>
+            <w:r>
+              <w:rPr>
+                <w:noProof/>
+                <w:webHidden/>
+              </w:rPr>
+              <w:fldChar w:fldCharType="separate"/>
+            </w:r>
+            <w:r>
+              <w:rPr>
+                <w:noProof/>
+                <w:webHidden/>
+              </w:rPr>
+              <w:t>5</w:t>
+            </w:r>
+            <w:r>
+              <w:rPr>
+                <w:noProof/>
+                <w:webHidden/>
+              </w:rPr>
+              <w:fldChar w:fldCharType="end"/>
+            </w:r>
+          </w:hyperlink>
+        </w:p>
+        <w:p>
+          <w:pPr>
+            <w:pStyle w:val="TOC3"/>
+            <w:tabs>
+              <w:tab w:val="right" w:leader="dot" w:pos="9016"/>
+            </w:tabs>
+            <w:rPr>
+              <w:rFonts w:asciiTheme="minorHAnsi" w:eastAsiaTheme="minorEastAsia" w:hAnsiTheme="minorHAnsi"/>
+              <w:noProof/>
+              <w:lang/>
+            </w:rPr>
+          </w:pPr>
+          <w:hyperlink w:anchor="_Toc130834224" w:history="1">
+            <w:r>
+              <w:rPr>
+                <w:rStyle w:val="Hyperlink"/>
+                <w:noProof/>
+              </w:rPr>
+              <w:t>Εναλλακτική Ροή:</w:t>
+            </w:r>
+            <w:r>
+              <w:rPr>
+                <w:noProof/>
+                <w:webHidden/>
+              </w:rPr>
+              <w:tab/>
+            </w:r>
+            <w:r>
+              <w:rPr>
+                <w:noProof/>
+                <w:webHidden/>
+              </w:rPr>
+              <w:fldChar w:fldCharType="begin"/>
+            </w:r>
+            <w:r>
+              <w:rPr>
+                <w:noProof/>
+                <w:webHidden/>
+              </w:rPr>
+              <w:instrText xml:space="preserve"> PAGEREF _Toc130834224 \h </w:instrText>
+            </w:r>
+            <w:r>
+              <w:rPr>
+                <w:noProof/>
+                <w:webHidden/>
+              </w:rPr>
+            </w:r>
+            <w:r>
+              <w:rPr>
+                <w:noProof/>
+                <w:webHidden/>
+              </w:rPr>
+              <w:fldChar w:fldCharType="separate"/>
+            </w:r>
+            <w:r>
+              <w:rPr>
+                <w:noProof/>
+                <w:webHidden/>
+              </w:rPr>
+              <w:t>5</w:t>
+            </w:r>
+            <w:r>
+              <w:rPr>
+                <w:noProof/>
+                <w:webHidden/>
+              </w:rPr>
+              <w:fldChar w:fldCharType="end"/>
+            </w:r>
+          </w:hyperlink>
+        </w:p>
+        <w:p>
+          <w:pPr>
+            <w:pStyle w:val="TOC2"/>
+            <w:tabs>
+              <w:tab w:val="right" w:leader="dot" w:pos="9016"/>
+            </w:tabs>
+            <w:rPr>
+              <w:rFonts w:asciiTheme="minorHAnsi" w:eastAsiaTheme="minorEastAsia" w:hAnsiTheme="minorHAnsi"/>
+              <w:noProof/>
+              <w:lang/>
+            </w:rPr>
+          </w:pPr>
+          <w:hyperlink w:anchor="_Toc130834225" w:history="1">
+            <w:r>
+              <w:rPr>
+                <w:rStyle w:val="Hyperlink"/>
+                <w:noProof/>
+              </w:rPr>
+              <w:t>Forum</w:t>
+            </w:r>
+            <w:r>
+              <w:rPr>
+                <w:noProof/>
+                <w:webHidden/>
+              </w:rPr>
+              <w:tab/>
+            </w:r>
+            <w:r>
+              <w:rPr>
+                <w:noProof/>
+                <w:webHidden/>
+              </w:rPr>
+              <w:fldChar w:fldCharType="begin"/>
+            </w:r>
+            <w:r>
+              <w:rPr>
+                <w:noProof/>
+                <w:webHidden/>
+              </w:rPr>
+              <w:instrText xml:space="preserve"> PAGEREF _Toc130834225 \h </w:instrText>
+            </w:r>
+            <w:r>
+              <w:rPr>
+                <w:noProof/>
+                <w:webHidden/>
+              </w:rPr>
+            </w:r>
+            <w:r>
+              <w:rPr>
+                <w:noProof/>
+                <w:webHidden/>
+              </w:rPr>
+              <w:fldChar w:fldCharType="separate"/>
+            </w:r>
+            <w:r>
+              <w:rPr>
+                <w:noProof/>
+                <w:webHidden/>
+              </w:rPr>
+              <w:t>5</w:t>
+            </w:r>
+            <w:r>
+              <w:rPr>
+                <w:noProof/>
+                <w:webHidden/>
+              </w:rPr>
+              <w:fldChar w:fldCharType="end"/>
+            </w:r>
+          </w:hyperlink>
+        </w:p>
+        <w:p>
+          <w:pPr>
+            <w:pStyle w:val="TOC3"/>
+            <w:tabs>
+              <w:tab w:val="right" w:leader="dot" w:pos="9016"/>
+            </w:tabs>
+            <w:rPr>
+              <w:rFonts w:asciiTheme="minorHAnsi" w:eastAsiaTheme="minorEastAsia" w:hAnsiTheme="minorHAnsi"/>
+              <w:noProof/>
+              <w:lang/>
+            </w:rPr>
+          </w:pPr>
+          <w:hyperlink w:anchor="_Toc130834226" w:history="1">
+            <w:r>
+              <w:rPr>
+                <w:rStyle w:val="Hyperlink"/>
+                <w:noProof/>
+              </w:rPr>
+              <w:t>Βασική Ροή:</w:t>
+            </w:r>
+            <w:r>
+              <w:rPr>
+                <w:noProof/>
+                <w:webHidden/>
+              </w:rPr>
+              <w:tab/>
+            </w:r>
+            <w:r>
+              <w:rPr>
+                <w:noProof/>
+                <w:webHidden/>
+              </w:rPr>
+              <w:fldChar w:fldCharType="begin"/>
+            </w:r>
+            <w:r>
+              <w:rPr>
+                <w:noProof/>
+                <w:webHidden/>
+              </w:rPr>
+              <w:instrText xml:space="preserve"> PAGEREF _Toc130834226 \h </w:instrText>
+            </w:r>
+            <w:r>
+              <w:rPr>
+                <w:noProof/>
+                <w:webHidden/>
+              </w:rPr>
+            </w:r>
+            <w:r>
+              <w:rPr>
+                <w:noProof/>
+                <w:webHidden/>
+              </w:rPr>
+              <w:fldChar w:fldCharType="separate"/>
+            </w:r>
+            <w:r>
+              <w:rPr>
+                <w:noProof/>
+                <w:webHidden/>
+              </w:rPr>
+              <w:t>5</w:t>
+            </w:r>
+            <w:r>
+              <w:rPr>
+                <w:noProof/>
+                <w:webHidden/>
+              </w:rPr>
+              <w:fldChar w:fldCharType="end"/>
+            </w:r>
+          </w:hyperlink>
+        </w:p>
+        <w:p>
+          <w:pPr>
+            <w:pStyle w:val="TOC3"/>
+            <w:tabs>
+              <w:tab w:val="right" w:leader="dot" w:pos="9016"/>
+            </w:tabs>
+            <w:rPr>
+              <w:rFonts w:asciiTheme="minorHAnsi" w:eastAsiaTheme="minorEastAsia" w:hAnsiTheme="minorHAnsi"/>
+              <w:noProof/>
+              <w:lang/>
+            </w:rPr>
+          </w:pPr>
+          <w:hyperlink w:anchor="_Toc130834227" w:history="1">
+            <w:r>
+              <w:rPr>
+                <w:rStyle w:val="Hyperlink"/>
+                <w:noProof/>
+              </w:rPr>
+              <w:t>Εναλλακτική ροή:</w:t>
+            </w:r>
+            <w:r>
+              <w:rPr>
+                <w:noProof/>
+                <w:webHidden/>
+              </w:rPr>
+              <w:tab/>
+            </w:r>
+            <w:r>
+              <w:rPr>
+                <w:noProof/>
+                <w:webHidden/>
+              </w:rPr>
+              <w:fldChar w:fldCharType="begin"/>
+            </w:r>
+            <w:r>
+              <w:rPr>
+                <w:noProof/>
+                <w:webHidden/>
+              </w:rPr>
+              <w:instrText xml:space="preserve"> PAGEREF _Toc130834227 \h </w:instrText>
+            </w:r>
+            <w:r>
+              <w:rPr>
+                <w:noProof/>
+                <w:webHidden/>
+              </w:rPr>
+            </w:r>
+            <w:r>
+              <w:rPr>
+                <w:noProof/>
+                <w:webHidden/>
+              </w:rPr>
+              <w:fldChar w:fldCharType="separate"/>
+            </w:r>
+            <w:r>
+              <w:rPr>
+                <w:noProof/>
+                <w:webHidden/>
+              </w:rPr>
+              <w:t>6</w:t>
+            </w:r>
+            <w:r>
+              <w:rPr>
+                <w:noProof/>
+                <w:webHidden/>
+              </w:rPr>
+              <w:fldChar w:fldCharType="end"/>
+            </w:r>
+          </w:hyperlink>
+        </w:p>
+        <w:p>
+          <w:pPr>
+            <w:pStyle w:val="TOC3"/>
+            <w:tabs>
+              <w:tab w:val="right" w:leader="dot" w:pos="9016"/>
+            </w:tabs>
+            <w:rPr>
+              <w:rFonts w:asciiTheme="minorHAnsi" w:eastAsiaTheme="minorEastAsia" w:hAnsiTheme="minorHAnsi"/>
+              <w:noProof/>
+              <w:lang/>
+            </w:rPr>
+          </w:pPr>
+          <w:hyperlink w:anchor="_Toc130834228" w:history="1">
+            <w:r>
+              <w:rPr>
+                <w:rStyle w:val="Hyperlink"/>
+                <w:noProof/>
+              </w:rPr>
+              <w:t>Εναλλακτική ροή 2:</w:t>
+            </w:r>
+            <w:r>
+              <w:rPr>
+                <w:noProof/>
+                <w:webHidden/>
+              </w:rPr>
+              <w:tab/>
+            </w:r>
+            <w:r>
+              <w:rPr>
+                <w:noProof/>
+                <w:webHidden/>
+              </w:rPr>
+              <w:fldChar w:fldCharType="begin"/>
+            </w:r>
+            <w:r>
+              <w:rPr>
+                <w:noProof/>
+                <w:webHidden/>
+              </w:rPr>
+              <w:instrText xml:space="preserve"> PAGEREF _Toc130834228 \h </w:instrText>
+            </w:r>
+            <w:r>
+              <w:rPr>
+                <w:noProof/>
+                <w:webHidden/>
+              </w:rPr>
+            </w:r>
+            <w:r>
+              <w:rPr>
+                <w:noProof/>
+                <w:webHidden/>
+              </w:rPr>
+              <w:fldChar w:fldCharType="separate"/>
+            </w:r>
+            <w:r>
+              <w:rPr>
+                <w:noProof/>
+                <w:webHidden/>
+              </w:rPr>
+              <w:t>6</w:t>
+            </w:r>
+            <w:r>
+              <w:rPr>
+                <w:noProof/>
+                <w:webHidden/>
+              </w:rPr>
+              <w:fldChar w:fldCharType="end"/>
+            </w:r>
+          </w:hyperlink>
+        </w:p>
+        <w:p>
+          <w:pPr>
+            <w:pStyle w:val="TOC3"/>
+            <w:tabs>
+              <w:tab w:val="right" w:leader="dot" w:pos="9016"/>
+            </w:tabs>
+            <w:rPr>
+              <w:rFonts w:asciiTheme="minorHAnsi" w:eastAsiaTheme="minorEastAsia" w:hAnsiTheme="minorHAnsi"/>
+              <w:noProof/>
+              <w:lang/>
+            </w:rPr>
+          </w:pPr>
+          <w:hyperlink w:anchor="_Toc130834229" w:history="1">
+            <w:r>
+              <w:rPr>
+                <w:rStyle w:val="Hyperlink"/>
+                <w:noProof/>
+              </w:rPr>
+              <w:t>Εναλλακτική Ροή 3:</w:t>
+            </w:r>
+            <w:r>
+              <w:rPr>
+                <w:noProof/>
+                <w:webHidden/>
+              </w:rPr>
+              <w:tab/>
+            </w:r>
+            <w:r>
+              <w:rPr>
+                <w:noProof/>
+                <w:webHidden/>
+              </w:rPr>
+              <w:fldChar w:fldCharType="begin"/>
+            </w:r>
+            <w:r>
+              <w:rPr>
+                <w:noProof/>
+                <w:webHidden/>
+              </w:rPr>
+              <w:instrText xml:space="preserve"> PAGEREF _Toc130834229 \h </w:instrText>
+            </w:r>
+            <w:r>
+              <w:rPr>
+                <w:noProof/>
+                <w:webHidden/>
+              </w:rPr>
+            </w:r>
+            <w:r>
+              <w:rPr>
+                <w:noProof/>
+                <w:webHidden/>
+              </w:rPr>
+              <w:fldChar w:fldCharType="separate"/>
+            </w:r>
+            <w:r>
+              <w:rPr>
+                <w:noProof/>
+                <w:webHidden/>
+              </w:rPr>
+              <w:t>6</w:t>
+            </w:r>
+            <w:r>
+              <w:rPr>
+                <w:noProof/>
+                <w:webHidden/>
+              </w:rPr>
+              <w:fldChar w:fldCharType="end"/>
+            </w:r>
+          </w:hyperlink>
+        </w:p>
+        <w:p>
+          <w:pPr>
+            <w:pStyle w:val="TOC2"/>
+            <w:tabs>
+              <w:tab w:val="right" w:leader="dot" w:pos="9016"/>
+            </w:tabs>
+            <w:rPr>
+              <w:rFonts w:asciiTheme="minorHAnsi" w:eastAsiaTheme="minorEastAsia" w:hAnsiTheme="minorHAnsi"/>
+              <w:noProof/>
+              <w:lang/>
+            </w:rPr>
+          </w:pPr>
+          <w:hyperlink w:anchor="_Toc130834230" w:history="1">
+            <w:r>
+              <w:rPr>
+                <w:rStyle w:val="Hyperlink"/>
+                <w:noProof/>
+              </w:rPr>
+              <w:t>News Feed</w:t>
+            </w:r>
+            <w:r>
+              <w:rPr>
+                <w:noProof/>
+                <w:webHidden/>
+              </w:rPr>
+              <w:tab/>
+            </w:r>
+            <w:r>
+              <w:rPr>
+                <w:noProof/>
+                <w:webHidden/>
+              </w:rPr>
+              <w:fldChar w:fldCharType="begin"/>
+            </w:r>
+            <w:r>
+              <w:rPr>
+                <w:noProof/>
+                <w:webHidden/>
+              </w:rPr>
+              <w:instrText xml:space="preserve"> PAGEREF _Toc130834230 \h </w:instrText>
+            </w:r>
+            <w:r>
+              <w:rPr>
+                <w:noProof/>
+                <w:webHidden/>
+              </w:rPr>
+            </w:r>
+            <w:r>
+              <w:rPr>
+                <w:noProof/>
+                <w:webHidden/>
+              </w:rPr>
+              <w:fldChar w:fldCharType="separate"/>
+            </w:r>
+            <w:r>
+              <w:rPr>
+                <w:noProof/>
+                <w:webHidden/>
+              </w:rPr>
+              <w:t>6</w:t>
+            </w:r>
+            <w:r>
+              <w:rPr>
+                <w:noProof/>
+                <w:webHidden/>
+              </w:rPr>
+              <w:fldChar w:fldCharType="end"/>
+            </w:r>
+          </w:hyperlink>
+        </w:p>
+        <w:p>
+          <w:pPr>
+            <w:pStyle w:val="TOC3"/>
+            <w:tabs>
+              <w:tab w:val="right" w:leader="dot" w:pos="9016"/>
+            </w:tabs>
+            <w:rPr>
+              <w:rFonts w:asciiTheme="minorHAnsi" w:eastAsiaTheme="minorEastAsia" w:hAnsiTheme="minorHAnsi"/>
+              <w:noProof/>
+              <w:lang/>
+            </w:rPr>
+          </w:pPr>
+          <w:hyperlink w:anchor="_Toc130834231" w:history="1">
+            <w:r>
+              <w:rPr>
+                <w:rStyle w:val="Hyperlink"/>
+                <w:noProof/>
+              </w:rPr>
+              <w:t>Βασική Ροή:</w:t>
+            </w:r>
+            <w:r>
+              <w:rPr>
+                <w:noProof/>
+                <w:webHidden/>
+              </w:rPr>
+              <w:tab/>
+            </w:r>
+            <w:r>
+              <w:rPr>
+                <w:noProof/>
+                <w:webHidden/>
+              </w:rPr>
+              <w:fldChar w:fldCharType="begin"/>
+            </w:r>
+            <w:r>
+              <w:rPr>
+                <w:noProof/>
+                <w:webHidden/>
+              </w:rPr>
+              <w:instrText xml:space="preserve"> PAGEREF _Toc130834231 \h </w:instrText>
+            </w:r>
+            <w:r>
+              <w:rPr>
+                <w:noProof/>
+                <w:webHidden/>
+              </w:rPr>
+            </w:r>
+            <w:r>
+              <w:rPr>
+                <w:noProof/>
+                <w:webHidden/>
+              </w:rPr>
+              <w:fldChar w:fldCharType="separate"/>
+            </w:r>
+            <w:r>
+              <w:rPr>
+                <w:noProof/>
+                <w:webHidden/>
+              </w:rPr>
+              <w:t>6</w:t>
+            </w:r>
+            <w:r>
+              <w:rPr>
+                <w:noProof/>
+                <w:webHidden/>
+              </w:rPr>
+              <w:fldChar w:fldCharType="end"/>
+            </w:r>
+          </w:hyperlink>
+        </w:p>
+        <w:p>
+          <w:pPr>
+            <w:pStyle w:val="TOC3"/>
+            <w:tabs>
+              <w:tab w:val="right" w:leader="dot" w:pos="9016"/>
+            </w:tabs>
+            <w:rPr>
+              <w:rFonts w:asciiTheme="minorHAnsi" w:eastAsiaTheme="minorEastAsia" w:hAnsiTheme="minorHAnsi"/>
+              <w:noProof/>
+              <w:lang/>
+            </w:rPr>
+          </w:pPr>
+          <w:hyperlink w:anchor="_Toc130834232" w:history="1">
+            <w:r>
+              <w:rPr>
+                <w:rStyle w:val="Hyperlink"/>
+                <w:noProof/>
+              </w:rPr>
+              <w:t>Εναλλακτική ροή:</w:t>
+            </w:r>
+            <w:r>
+              <w:rPr>
+                <w:noProof/>
+                <w:webHidden/>
+              </w:rPr>
+              <w:tab/>
+            </w:r>
+            <w:r>
+              <w:rPr>
+                <w:noProof/>
+                <w:webHidden/>
+              </w:rPr>
+              <w:fldChar w:fldCharType="begin"/>
+            </w:r>
+            <w:r>
+              <w:rPr>
+                <w:noProof/>
+                <w:webHidden/>
+              </w:rPr>
+              <w:instrText xml:space="preserve"> PAGEREF _Toc130834232 \h </w:instrText>
+            </w:r>
+            <w:r>
+              <w:rPr>
+                <w:noProof/>
+                <w:webHidden/>
+              </w:rPr>
+            </w:r>
+            <w:r>
+              <w:rPr>
+                <w:noProof/>
+                <w:webHidden/>
+              </w:rPr>
+              <w:fldChar w:fldCharType="separate"/>
+            </w:r>
+            <w:r>
+              <w:rPr>
+                <w:noProof/>
+                <w:webHidden/>
+              </w:rPr>
+              <w:t>6</w:t>
+            </w:r>
+            <w:r>
+              <w:rPr>
+                <w:noProof/>
+                <w:webHidden/>
+              </w:rPr>
+              <w:fldChar w:fldCharType="end"/>
+            </w:r>
+          </w:hyperlink>
+        </w:p>
+        <w:p>
+          <w:pPr>
+            <w:pStyle w:val="TOC2"/>
+            <w:tabs>
+              <w:tab w:val="right" w:leader="dot" w:pos="9016"/>
+            </w:tabs>
+            <w:rPr>
+              <w:rFonts w:asciiTheme="minorHAnsi" w:eastAsiaTheme="minorEastAsia" w:hAnsiTheme="minorHAnsi"/>
+              <w:noProof/>
+              <w:lang/>
+            </w:rPr>
+          </w:pPr>
+          <w:hyperlink w:anchor="_Toc130834233" w:history="1">
+            <w:r>
+              <w:rPr>
+                <w:rStyle w:val="Hyperlink"/>
+                <w:noProof/>
+              </w:rPr>
+              <w:t>Expenses Tracking</w:t>
+            </w:r>
+            <w:r>
+              <w:rPr>
+                <w:noProof/>
+                <w:webHidden/>
+              </w:rPr>
+              <w:tab/>
+            </w:r>
+            <w:r>
+              <w:rPr>
+                <w:noProof/>
+                <w:webHidden/>
+              </w:rPr>
+              <w:fldChar w:fldCharType="begin"/>
+            </w:r>
+            <w:r>
+              <w:rPr>
+                <w:noProof/>
+                <w:webHidden/>
+              </w:rPr>
+              <w:instrText xml:space="preserve"> PAGEREF _Toc130834233 \h </w:instrText>
+            </w:r>
+            <w:r>
+              <w:rPr>
+                <w:noProof/>
+                <w:webHidden/>
+              </w:rPr>
+            </w:r>
+            <w:r>
+              <w:rPr>
+                <w:noProof/>
+                <w:webHidden/>
+              </w:rPr>
+              <w:fldChar w:fldCharType="separate"/>
+            </w:r>
+            <w:r>
+              <w:rPr>
+                <w:noProof/>
+                <w:webHidden/>
+              </w:rPr>
+              <w:t>7</w:t>
+            </w:r>
+            <w:r>
+              <w:rPr>
+                <w:noProof/>
+                <w:webHidden/>
+              </w:rPr>
+              <w:fldChar w:fldCharType="end"/>
+            </w:r>
+          </w:hyperlink>
+        </w:p>
+        <w:p>
+          <w:pPr>
+            <w:pStyle w:val="TOC3"/>
+            <w:tabs>
+              <w:tab w:val="right" w:leader="dot" w:pos="9016"/>
+            </w:tabs>
+            <w:rPr>
+              <w:rFonts w:asciiTheme="minorHAnsi" w:eastAsiaTheme="minorEastAsia" w:hAnsiTheme="minorHAnsi"/>
+              <w:noProof/>
+              <w:lang/>
+            </w:rPr>
+          </w:pPr>
+          <w:hyperlink w:anchor="_Toc130834234" w:history="1">
+            <w:r>
+              <w:rPr>
+                <w:rStyle w:val="Hyperlink"/>
+                <w:noProof/>
+              </w:rPr>
+              <w:t>Βασική Ροή:</w:t>
+            </w:r>
+            <w:r>
+              <w:rPr>
+                <w:noProof/>
+                <w:webHidden/>
+              </w:rPr>
+              <w:tab/>
+            </w:r>
+            <w:r>
+              <w:rPr>
+                <w:noProof/>
+                <w:webHidden/>
+              </w:rPr>
+              <w:fldChar w:fldCharType="begin"/>
+            </w:r>
+            <w:r>
+              <w:rPr>
+                <w:noProof/>
+                <w:webHidden/>
+              </w:rPr>
+              <w:instrText xml:space="preserve"> PAGEREF _Toc130834234 \h </w:instrText>
+            </w:r>
+            <w:r>
+              <w:rPr>
+                <w:noProof/>
+                <w:webHidden/>
+              </w:rPr>
+            </w:r>
+            <w:r>
+              <w:rPr>
+                <w:noProof/>
+                <w:webHidden/>
+              </w:rPr>
+              <w:fldChar w:fldCharType="separate"/>
+            </w:r>
+            <w:r>
+              <w:rPr>
+                <w:noProof/>
+                <w:webHidden/>
+              </w:rPr>
+              <w:t>7</w:t>
+            </w:r>
+            <w:r>
+              <w:rPr>
+                <w:noProof/>
+                <w:webHidden/>
+              </w:rPr>
+              <w:fldChar w:fldCharType="end"/>
+            </w:r>
+          </w:hyperlink>
+        </w:p>
+        <w:p>
+          <w:pPr>
+            <w:pStyle w:val="TOC3"/>
+            <w:tabs>
+              <w:tab w:val="right" w:leader="dot" w:pos="9016"/>
+            </w:tabs>
+            <w:rPr>
+              <w:rFonts w:asciiTheme="minorHAnsi" w:eastAsiaTheme="minorEastAsia" w:hAnsiTheme="minorHAnsi"/>
+              <w:noProof/>
+              <w:lang/>
+            </w:rPr>
+          </w:pPr>
+          <w:hyperlink w:anchor="_Toc130834235" w:history="1">
+            <w:r>
+              <w:rPr>
+                <w:rStyle w:val="Hyperlink"/>
+                <w:noProof/>
+              </w:rPr>
+              <w:t>Εναλλακτική Ροή 1:</w:t>
+            </w:r>
+            <w:r>
+              <w:rPr>
+                <w:noProof/>
+                <w:webHidden/>
+              </w:rPr>
+              <w:tab/>
+            </w:r>
+            <w:r>
+              <w:rPr>
+                <w:noProof/>
+                <w:webHidden/>
+              </w:rPr>
+              <w:fldChar w:fldCharType="begin"/>
+            </w:r>
+            <w:r>
+              <w:rPr>
+                <w:noProof/>
+                <w:webHidden/>
+              </w:rPr>
+              <w:instrText xml:space="preserve"> PAGEREF _Toc130834235 \h </w:instrText>
+            </w:r>
+            <w:r>
+              <w:rPr>
+                <w:noProof/>
+                <w:webHidden/>
+              </w:rPr>
+            </w:r>
+            <w:r>
+              <w:rPr>
+                <w:noProof/>
+                <w:webHidden/>
+              </w:rPr>
+              <w:fldChar w:fldCharType="separate"/>
+            </w:r>
+            <w:r>
+              <w:rPr>
+                <w:noProof/>
+                <w:webHidden/>
+              </w:rPr>
+              <w:t>7</w:t>
+            </w:r>
+            <w:r>
+              <w:rPr>
+                <w:noProof/>
+                <w:webHidden/>
+              </w:rPr>
+              <w:fldChar w:fldCharType="end"/>
+            </w:r>
+          </w:hyperlink>
+        </w:p>
+        <w:p>
+          <w:pPr>
+            <w:pStyle w:val="TOC3"/>
+            <w:tabs>
+              <w:tab w:val="right" w:leader="dot" w:pos="9016"/>
+            </w:tabs>
+            <w:rPr>
+              <w:rFonts w:asciiTheme="minorHAnsi" w:eastAsiaTheme="minorEastAsia" w:hAnsiTheme="minorHAnsi"/>
+              <w:noProof/>
+              <w:lang/>
+            </w:rPr>
+          </w:pPr>
+          <w:hyperlink w:anchor="_Toc130834236" w:history="1">
+            <w:r>
+              <w:rPr>
+                <w:rStyle w:val="Hyperlink"/>
+                <w:noProof/>
+              </w:rPr>
+              <w:t>Εναλλακτική Ροή 2:</w:t>
+            </w:r>
+            <w:r>
+              <w:rPr>
+                <w:noProof/>
+                <w:webHidden/>
+              </w:rPr>
+              <w:tab/>
+            </w:r>
+            <w:r>
+              <w:rPr>
+                <w:noProof/>
+                <w:webHidden/>
+              </w:rPr>
+              <w:fldChar w:fldCharType="begin"/>
+            </w:r>
+            <w:r>
+              <w:rPr>
+                <w:noProof/>
+                <w:webHidden/>
+              </w:rPr>
+              <w:instrText xml:space="preserve"> PAGEREF _Toc130834236 \h </w:instrText>
+            </w:r>
+            <w:r>
+              <w:rPr>
+                <w:noProof/>
+                <w:webHidden/>
+              </w:rPr>
+            </w:r>
+            <w:r>
+              <w:rPr>
+                <w:noProof/>
+                <w:webHidden/>
+              </w:rPr>
+              <w:fldChar w:fldCharType="separate"/>
+            </w:r>
+            <w:r>
+              <w:rPr>
+                <w:noProof/>
+                <w:webHidden/>
+              </w:rPr>
+              <w:t>7</w:t>
+            </w:r>
+            <w:r>
+              <w:rPr>
+                <w:noProof/>
+                <w:webHidden/>
+              </w:rPr>
+              <w:fldChar w:fldCharType="end"/>
+            </w:r>
+          </w:hyperlink>
+        </w:p>
+        <w:p>
+          <w:pPr>
+            <w:pStyle w:val="TOC3"/>
+            <w:tabs>
+              <w:tab w:val="right" w:leader="dot" w:pos="9016"/>
+            </w:tabs>
+            <w:rPr>
+              <w:rFonts w:asciiTheme="minorHAnsi" w:eastAsiaTheme="minorEastAsia" w:hAnsiTheme="minorHAnsi"/>
+              <w:noProof/>
+              <w:lang/>
+            </w:rPr>
+          </w:pPr>
+          <w:hyperlink w:anchor="_Toc130834237" w:history="1">
+            <w:r>
+              <w:rPr>
+                <w:rStyle w:val="Hyperlink"/>
+                <w:noProof/>
+              </w:rPr>
+              <w:t>Εναλλακτική Ροή 3:</w:t>
+            </w:r>
+            <w:r>
+              <w:rPr>
+                <w:noProof/>
+                <w:webHidden/>
+              </w:rPr>
+              <w:tab/>
+            </w:r>
+            <w:r>
+              <w:rPr>
+                <w:noProof/>
+                <w:webHidden/>
+              </w:rPr>
+              <w:fldChar w:fldCharType="begin"/>
+            </w:r>
+            <w:r>
+              <w:rPr>
+                <w:noProof/>
+                <w:webHidden/>
+              </w:rPr>
+              <w:instrText xml:space="preserve"> PAGEREF _Toc130834237 \h </w:instrText>
+            </w:r>
+            <w:r>
+              <w:rPr>
+                <w:noProof/>
+                <w:webHidden/>
+              </w:rPr>
+            </w:r>
+            <w:r>
+              <w:rPr>
+                <w:noProof/>
+                <w:webHidden/>
+              </w:rPr>
+              <w:fldChar w:fldCharType="separate"/>
+            </w:r>
+            <w:r>
+              <w:rPr>
+                <w:noProof/>
+                <w:webHidden/>
+              </w:rPr>
+              <w:t>7</w:t>
+            </w:r>
+            <w:r>
+              <w:rPr>
+                <w:noProof/>
+                <w:webHidden/>
+              </w:rPr>
+              <w:fldChar w:fldCharType="end"/>
+            </w:r>
+          </w:hyperlink>
+        </w:p>
+        <w:p>
+          <w:r>
+            <w:rPr>
+              <w:b/>
+              <w:bCs/>
+              <w:noProof/>
+            </w:rPr>
+            <w:fldChar w:fldCharType="end"/>
+          </w:r>
+        </w:p>
+      </w:sdtContent>
+    </w:sdt>
+    <w:p>
+      <w:pPr>
         <w:rPr>
           <w:lang w:val="en-US"/>
         </w:rPr>
-        <w:t>use</w:t>
-      </w:r>
-      <w:r>
-        <w:t xml:space="preserve"> </w:t>
-      </w:r>
-      <w:r>
+      </w:pPr>
+    </w:p>
+    <w:p>
+      <w:pPr>
         <w:rPr>
           <w:lang w:val="en-US"/>
         </w:rPr>
-        <w:t>cases</w:t>
-      </w:r>
-      <w:r>
-        <w:t>.</w:t>
-      </w:r>
-    </w:p>
-    <w:p>
-      <w:pPr>
-        <w:pStyle w:val="1"/>
-        <w:jc w:val="center"/>
-      </w:pPr>
+      </w:pPr>
+    </w:p>
+    <w:p>
+      <w:pPr>
+        <w:rPr>
+          <w:lang w:val="en-US"/>
+        </w:rPr>
+      </w:pPr>
+    </w:p>
+    <w:p>
+      <w:pPr>
+        <w:rPr>
+          <w:lang w:val="en-US"/>
+        </w:rPr>
+      </w:pPr>
+    </w:p>
+    <w:p>
+      <w:pPr>
+        <w:rPr>
+          <w:lang w:val="en-US"/>
+        </w:rPr>
+      </w:pPr>
+    </w:p>
+    <w:p>
+      <w:pPr>
+        <w:pStyle w:val="Heading1"/>
+        <w:rPr>
+          <w:lang w:val="en-US"/>
+        </w:rPr>
+      </w:pPr>
+      <w:bookmarkStart w:id="0" w:name="_Toc130834210"/>
+      <w:r>
+        <w:rPr>
+          <w:lang w:val="en-US"/>
+        </w:rPr>
+        <w:t>Use Cases</w:t>
+      </w:r>
+      <w:bookmarkEnd w:id="0"/>
+    </w:p>
+    <w:p>
+      <w:pPr>
+        <w:pStyle w:val="Heading2"/>
+        <w:rPr>
+          <w:lang w:val="en-US"/>
+        </w:rPr>
+      </w:pPr>
+      <w:bookmarkStart w:id="1" w:name="_Toc130834211"/>
       <w:r>
         <w:rPr>
           <w:lang w:val="en-US"/>
@@ -517,6 +2616,9 @@
         <w:t>ehicle</w:t>
       </w:r>
       <w:r>
+        <w:rPr>
+          <w:lang w:val="en-US"/>
+        </w:rPr>
         <w:t xml:space="preserve"> </w:t>
       </w:r>
       <w:r>
@@ -525,14 +2627,35 @@
         </w:rPr>
         <w:t>Upgrades</w:t>
       </w:r>
-    </w:p>
-    <w:p>
-      <w:pPr>
-        <w:jc w:val="both"/>
-      </w:pPr>
-      <w:r>
-        <w:t>Βασική Ροή:</w:t>
-      </w:r>
+      <w:bookmarkEnd w:id="1"/>
+    </w:p>
+    <w:p>
+      <w:pPr>
+        <w:pStyle w:val="Heading3"/>
+        <w:rPr>
+          <w:lang w:val="en-US"/>
+        </w:rPr>
+      </w:pPr>
+      <w:bookmarkStart w:id="2" w:name="_Toc130834212"/>
+      <w:r>
+        <w:t>Βασική</w:t>
+      </w:r>
+      <w:r>
+        <w:rPr>
+          <w:lang w:val="en-US"/>
+        </w:rPr>
+        <w:t xml:space="preserve"> </w:t>
+      </w:r>
+      <w:r>
+        <w:t>Ροή</w:t>
+      </w:r>
+      <w:r>
+        <w:rPr>
+          <w:lang w:val="en-US"/>
+        </w:rPr>
+        <w:t>:</w:t>
+      </w:r>
+      <w:bookmarkEnd w:id="2"/>
     </w:p>
     <w:p>
       <w:pPr>
@@ -675,28 +2798,30 @@
     </w:p>
     <w:p>
       <w:pPr>
-        <w:pStyle w:val="1"/>
-        <w:jc w:val="center"/>
+        <w:pStyle w:val="Heading2"/>
         <w:rPr>
           <w:lang w:val="en-US"/>
         </w:rPr>
       </w:pPr>
-      <w:bookmarkStart w:id="0" w:name="_Hlk130830216"/>
+      <w:bookmarkStart w:id="3" w:name="_Hlk130830216"/>
+      <w:bookmarkStart w:id="4" w:name="_Toc130834213"/>
       <w:r>
         <w:rPr>
           <w:lang w:val="en-US"/>
         </w:rPr>
         <w:t>Maintenance And Problem History</w:t>
       </w:r>
-    </w:p>
-    <w:bookmarkEnd w:id="0"/>
-    <w:p>
-      <w:pPr>
-        <w:jc w:val="both"/>
+      <w:bookmarkEnd w:id="4"/>
+    </w:p>
+    <w:p>
+      <w:pPr>
+        <w:pStyle w:val="Heading3"/>
         <w:rPr>
           <w:lang w:val="en-US"/>
         </w:rPr>
       </w:pPr>
+      <w:bookmarkStart w:id="5" w:name="_Toc130834214"/>
+      <w:bookmarkEnd w:id="3"/>
       <w:r>
         <w:t>Βασική</w:t>
       </w:r>
@@ -715,6 +2840,7 @@
         </w:rPr>
         <w:t>:</w:t>
       </w:r>
+      <w:bookmarkEnd w:id="5"/>
     </w:p>
     <w:p>
       <w:pPr>
@@ -779,27 +2905,13 @@
     </w:p>
     <w:p>
       <w:pPr>
-        <w:jc w:val="both"/>
-      </w:pPr>
-    </w:p>
-    <w:p>
-      <w:pPr>
-        <w:jc w:val="both"/>
-      </w:pPr>
-    </w:p>
-    <w:p>
-      <w:pPr>
-        <w:jc w:val="both"/>
-      </w:pPr>
-    </w:p>
-    <w:p>
-      <w:pPr>
-        <w:jc w:val="both"/>
-      </w:pPr>
-      <w:r>
-        <w:lastRenderedPageBreak/>
+        <w:pStyle w:val="Heading3"/>
+      </w:pPr>
+      <w:bookmarkStart w:id="6" w:name="_Toc130834215"/>
+      <w:r>
         <w:t>Εναλλακτική Ροή:</w:t>
       </w:r>
+      <w:bookmarkEnd w:id="6"/>
     </w:p>
     <w:p>
       <w:pPr>
@@ -831,11 +2943,13 @@
     </w:p>
     <w:p>
       <w:pPr>
-        <w:jc w:val="both"/>
-      </w:pPr>
+        <w:pStyle w:val="Heading3"/>
+      </w:pPr>
+      <w:bookmarkStart w:id="7" w:name="_Toc130834216"/>
       <w:r>
         <w:t>Εναλλακτική Ροή:</w:t>
       </w:r>
+      <w:bookmarkEnd w:id="7"/>
     </w:p>
     <w:p>
       <w:pPr>
@@ -867,31 +2981,30 @@
     </w:p>
     <w:p>
       <w:pPr>
-        <w:jc w:val="both"/>
-      </w:pPr>
-    </w:p>
-    <w:p>
-      <w:pPr>
-        <w:pStyle w:val="1"/>
-        <w:jc w:val="center"/>
-      </w:pPr>
+        <w:pStyle w:val="Heading2"/>
+      </w:pPr>
+      <w:bookmarkStart w:id="8" w:name="_Toc130834217"/>
       <w:r>
         <w:rPr>
           <w:lang w:val="en-US"/>
         </w:rPr>
+        <w:lastRenderedPageBreak/>
         <w:t>Garage</w:t>
       </w:r>
-    </w:p>
-    <w:p>
-      <w:pPr>
-        <w:jc w:val="both"/>
-      </w:pPr>
+      <w:bookmarkEnd w:id="8"/>
+    </w:p>
+    <w:p>
+      <w:pPr>
+        <w:pStyle w:val="Heading3"/>
+      </w:pPr>
+      <w:bookmarkStart w:id="9" w:name="_Toc130834218"/>
       <w:r>
         <w:t>Βασική Ροή</w:t>
       </w:r>
       <w:r>
         <w:t>:</w:t>
       </w:r>
+      <w:bookmarkEnd w:id="9"/>
     </w:p>
     <w:p>
       <w:pPr>
@@ -1023,8 +3136,13 @@
         <w:t xml:space="preserve"> </w:t>
       </w:r>
       <w:r>
-        <w:t>Ο χρήστης μεταφέρεται στην αρχική οθόνη. Εκεί μπορεί να δει άμεσα τα όλα τα notification</w:t>
-      </w:r>
+        <w:t xml:space="preserve">Ο χρήστης μεταφέρεται στην αρχική οθόνη. Εκεί μπορεί να δει άμεσα τα όλα τα </w:t>
+      </w:r>
+      <w:proofErr w:type="spellStart"/>
+      <w:r>
+        <w:t>notification</w:t>
+      </w:r>
+      <w:proofErr w:type="spellEnd"/>
       <w:r>
         <w:rPr>
           <w:lang w:val="en-US"/>
@@ -1040,46 +3158,10 @@
     </w:p>
     <w:p>
       <w:pPr>
-        <w:jc w:val="both"/>
-      </w:pPr>
-    </w:p>
-    <w:p>
-      <w:pPr>
-        <w:jc w:val="both"/>
-      </w:pPr>
-    </w:p>
-    <w:p>
-      <w:pPr>
-        <w:jc w:val="both"/>
-      </w:pPr>
-    </w:p>
-    <w:p>
-      <w:pPr>
-        <w:jc w:val="both"/>
-      </w:pPr>
-    </w:p>
-    <w:p>
-      <w:pPr>
-        <w:jc w:val="both"/>
-      </w:pPr>
-    </w:p>
-    <w:p>
-      <w:pPr>
-        <w:jc w:val="both"/>
-      </w:pPr>
-    </w:p>
-    <w:p>
-      <w:pPr>
-        <w:jc w:val="both"/>
-      </w:pPr>
-    </w:p>
-    <w:p>
-      <w:pPr>
-        <w:pStyle w:val="1"/>
-        <w:jc w:val="center"/>
-      </w:pPr>
-      <w:r>
-        <w:lastRenderedPageBreak/>
+        <w:pStyle w:val="Heading2"/>
+      </w:pPr>
+      <w:bookmarkStart w:id="10" w:name="_Toc130834219"/>
+      <w:r>
         <w:t>Μ</w:t>
       </w:r>
       <w:r>
@@ -1088,17 +3170,20 @@
         </w:rPr>
         <w:t>ap</w:t>
       </w:r>
-    </w:p>
-    <w:p>
-      <w:pPr>
-        <w:jc w:val="both"/>
-      </w:pPr>
+      <w:bookmarkEnd w:id="10"/>
+    </w:p>
+    <w:p>
+      <w:pPr>
+        <w:pStyle w:val="Heading3"/>
+      </w:pPr>
+      <w:bookmarkStart w:id="11" w:name="_Toc130834220"/>
       <w:r>
         <w:t>Βασική Ροή</w:t>
       </w:r>
       <w:r>
         <w:t>:</w:t>
       </w:r>
+      <w:bookmarkEnd w:id="11"/>
     </w:p>
     <w:p>
       <w:pPr>
@@ -1181,11 +3266,12 @@
     </w:p>
     <w:p>
       <w:pPr>
-        <w:jc w:val="both"/>
+        <w:pStyle w:val="Heading3"/>
         <w:rPr>
           <w:lang w:val="en-US"/>
         </w:rPr>
       </w:pPr>
+      <w:bookmarkStart w:id="12" w:name="_Toc130834221"/>
       <w:r>
         <w:t>Εναλλακτική ροή</w:t>
       </w:r>
@@ -1195,10 +3281,11 @@
         </w:rPr>
         <w:t>:</w:t>
       </w:r>
-    </w:p>
-    <w:p>
-      <w:pPr>
-        <w:pStyle w:val="a8"/>
+      <w:bookmarkEnd w:id="12"/>
+    </w:p>
+    <w:p>
+      <w:pPr>
+        <w:pStyle w:val="ListParagraph"/>
         <w:numPr>
           <w:ilvl w:val="0"/>
           <w:numId w:val="1"/>
@@ -1219,46 +3306,51 @@
     </w:p>
     <w:p>
       <w:pPr>
-        <w:pStyle w:val="1"/>
-        <w:jc w:val="center"/>
-      </w:pPr>
+        <w:pStyle w:val="Heading2"/>
+      </w:pPr>
+      <w:bookmarkStart w:id="13" w:name="_Toc130834222"/>
+      <w:r>
+        <w:rPr>
+          <w:lang w:val="en-US"/>
+        </w:rPr>
+        <w:lastRenderedPageBreak/>
+        <w:t>Membership</w:t>
+      </w:r>
+      <w:bookmarkEnd w:id="13"/>
+    </w:p>
+    <w:p/>
+    <w:p>
+      <w:pPr>
+        <w:pStyle w:val="Heading3"/>
+      </w:pPr>
+      <w:bookmarkStart w:id="14" w:name="_Toc130834223"/>
+      <w:r>
+        <w:t>Βασική Ροή</w:t>
+      </w:r>
+      <w:r>
+        <w:t>:</w:t>
+      </w:r>
+      <w:bookmarkEnd w:id="14"/>
+    </w:p>
+    <w:p>
+      <w:pPr>
+        <w:jc w:val="both"/>
+      </w:pPr>
+      <w:r>
+        <w:t>1.</w:t>
+      </w:r>
+      <w:r>
+        <w:t xml:space="preserve"> </w:t>
+      </w:r>
+      <w:r>
+        <w:t>Ο χρήστης επιλέγει από την αρχική οθόνη την επιλογή «</w:t>
+      </w:r>
       <w:r>
         <w:rPr>
           <w:lang w:val="en-US"/>
         </w:rPr>
         <w:t>Membership</w:t>
       </w:r>
-    </w:p>
-    <w:p>
-      <w:pPr>
-        <w:jc w:val="both"/>
-      </w:pPr>
-      <w:r>
-        <w:t>Βασική Ροή</w:t>
-      </w:r>
-      <w:r>
-        <w:t>:</w:t>
-      </w:r>
-    </w:p>
-    <w:p>
-      <w:pPr>
-        <w:jc w:val="both"/>
-      </w:pPr>
-      <w:r>
-        <w:t>1.</w:t>
-      </w:r>
-      <w:r>
-        <w:t xml:space="preserve"> </w:t>
-      </w:r>
-      <w:r>
-        <w:t>Ο χρήστης επιλέγει από την αρχική οθόνη την επιλογή «</w:t>
-      </w:r>
-      <w:r>
-        <w:rPr>
-          <w:lang w:val="en-US"/>
-        </w:rPr>
-        <w:t>Membership</w:t>
-      </w:r>
       <w:r>
         <w:t>»</w:t>
       </w:r>
@@ -1364,7 +3456,6 @@
         <w:jc w:val="both"/>
       </w:pPr>
       <w:r>
-        <w:lastRenderedPageBreak/>
         <w:t>8.</w:t>
       </w:r>
       <w:r>
@@ -1381,14 +3472,16 @@
     </w:p>
     <w:p>
       <w:pPr>
-        <w:jc w:val="both"/>
-      </w:pPr>
+        <w:pStyle w:val="Heading3"/>
+      </w:pPr>
+      <w:bookmarkStart w:id="15" w:name="_Toc130834224"/>
       <w:r>
         <w:t>Εναλλακτική Ροή</w:t>
       </w:r>
       <w:r>
         <w:t>:</w:t>
       </w:r>
+      <w:bookmarkEnd w:id="15"/>
     </w:p>
     <w:p>
       <w:pPr>
@@ -1439,18 +3532,18 @@
     </w:p>
     <w:p>
       <w:pPr>
-        <w:pStyle w:val="1"/>
-        <w:jc w:val="center"/>
-      </w:pPr>
+        <w:pStyle w:val="Heading2"/>
+      </w:pPr>
+      <w:bookmarkStart w:id="16" w:name="_Toc130834225"/>
       <w:proofErr w:type="spellStart"/>
       <w:r>
         <w:t>Forum</w:t>
       </w:r>
-      <w:proofErr w:type="spellEnd"/>
-    </w:p>
-    <w:p>
-      <w:pPr>
-        <w:jc w:val="center"/>
+      <w:bookmarkEnd w:id="16"/>
+      <w:proofErr w:type="spellEnd"/>
+    </w:p>
+    <w:p>
+      <w:pPr>
         <w:rPr>
           <w:b/>
           <w:bCs/>
@@ -1459,11 +3552,13 @@
     </w:p>
     <w:p>
       <w:pPr>
-        <w:jc w:val="both"/>
-      </w:pPr>
+        <w:pStyle w:val="Heading3"/>
+      </w:pPr>
+      <w:bookmarkStart w:id="17" w:name="_Toc130834226"/>
       <w:r>
         <w:t>Βασική Ροή:</w:t>
       </w:r>
+      <w:bookmarkEnd w:id="17"/>
     </w:p>
     <w:p>
       <w:pPr>
@@ -1584,11 +3679,14 @@
     </w:p>
     <w:p>
       <w:pPr>
-        <w:jc w:val="both"/>
-      </w:pPr>
-      <w:r>
+        <w:pStyle w:val="Heading3"/>
+      </w:pPr>
+      <w:bookmarkStart w:id="18" w:name="_Toc130834227"/>
+      <w:r>
+        <w:lastRenderedPageBreak/>
         <w:t>Εναλλακτική ροή:</w:t>
       </w:r>
+      <w:bookmarkEnd w:id="18"/>
     </w:p>
     <w:p>
       <w:pPr>
@@ -1640,36 +3738,13 @@
     </w:p>
     <w:p>
       <w:pPr>
-        <w:jc w:val="both"/>
-      </w:pPr>
-    </w:p>
-    <w:p>
-      <w:pPr>
-        <w:jc w:val="both"/>
-      </w:pPr>
-    </w:p>
-    <w:p>
-      <w:pPr>
-        <w:jc w:val="both"/>
-      </w:pPr>
-    </w:p>
-    <w:p>
-      <w:pPr>
-        <w:jc w:val="both"/>
-      </w:pPr>
-    </w:p>
-    <w:p>
-      <w:pPr>
-        <w:jc w:val="both"/>
-      </w:pPr>
-    </w:p>
-    <w:p>
-      <w:pPr>
-        <w:jc w:val="both"/>
-      </w:pPr>
+        <w:pStyle w:val="Heading3"/>
+      </w:pPr>
+      <w:bookmarkStart w:id="19" w:name="_Toc130834228"/>
       <w:r>
         <w:t>Εναλλακτική ροή 2:</w:t>
       </w:r>
+      <w:bookmarkEnd w:id="19"/>
     </w:p>
     <w:p>
       <w:pPr>
@@ -1742,11 +3817,13 @@
     </w:p>
     <w:p>
       <w:pPr>
-        <w:jc w:val="both"/>
-      </w:pPr>
+        <w:pStyle w:val="Heading3"/>
+      </w:pPr>
+      <w:bookmarkStart w:id="20" w:name="_Toc130834229"/>
       <w:r>
         <w:t>Εναλλακτική Ροή 3:</w:t>
       </w:r>
+      <w:bookmarkEnd w:id="20"/>
     </w:p>
     <w:p>
       <w:pPr>
@@ -1795,9 +3872,9 @@
     </w:p>
     <w:p>
       <w:pPr>
-        <w:pStyle w:val="1"/>
-        <w:jc w:val="center"/>
-      </w:pPr>
+        <w:pStyle w:val="Heading2"/>
+      </w:pPr>
+      <w:bookmarkStart w:id="21" w:name="_Toc130834230"/>
       <w:proofErr w:type="spellStart"/>
       <w:r>
         <w:t>News</w:t>
@@ -1810,15 +3887,19 @@
       <w:r>
         <w:t>Feed</w:t>
       </w:r>
-      <w:proofErr w:type="spellEnd"/>
-    </w:p>
-    <w:p>
-      <w:pPr>
-        <w:jc w:val="both"/>
-      </w:pPr>
+      <w:bookmarkEnd w:id="21"/>
+      <w:proofErr w:type="spellEnd"/>
+    </w:p>
+    <w:p/>
+    <w:p>
+      <w:pPr>
+        <w:pStyle w:val="Heading3"/>
+      </w:pPr>
+      <w:bookmarkStart w:id="22" w:name="_Toc130834231"/>
       <w:r>
         <w:t>Βασική Ροή:</w:t>
       </w:r>
+      <w:bookmarkEnd w:id="22"/>
     </w:p>
     <w:p>
       <w:pPr>
@@ -1931,11 +4012,13 @@
     </w:p>
     <w:p>
       <w:pPr>
-        <w:jc w:val="both"/>
-      </w:pPr>
+        <w:pStyle w:val="Heading3"/>
+      </w:pPr>
+      <w:bookmarkStart w:id="23" w:name="_Toc130834232"/>
       <w:r>
         <w:t>Εναλλακτική ροή:</w:t>
       </w:r>
+      <w:bookmarkEnd w:id="23"/>
     </w:p>
     <w:p>
       <w:pPr>
@@ -2032,6 +4115,7 @@
         <w:jc w:val="both"/>
       </w:pPr>
       <w:r>
+        <w:lastRenderedPageBreak/>
         <w:t xml:space="preserve">Community-&gt; Νέα για συγκεκριμένες κοινότητες όπως μηχανόβιοι, οδηγοί </w:t>
       </w:r>
       <w:proofErr w:type="spellStart"/>
@@ -2058,9 +4142,9 @@
     </w:p>
     <w:p>
       <w:pPr>
-        <w:pStyle w:val="1"/>
-        <w:jc w:val="center"/>
-      </w:pPr>
+        <w:pStyle w:val="Heading2"/>
+      </w:pPr>
+      <w:bookmarkStart w:id="24" w:name="_Toc130834233"/>
       <w:proofErr w:type="spellStart"/>
       <w:r>
         <w:t>Expenses</w:t>
@@ -2073,15 +4157,19 @@
       <w:r>
         <w:t>Tracking</w:t>
       </w:r>
-      <w:proofErr w:type="spellEnd"/>
-    </w:p>
-    <w:p>
-      <w:pPr>
-        <w:jc w:val="both"/>
-      </w:pPr>
+      <w:bookmarkEnd w:id="24"/>
+      <w:proofErr w:type="spellEnd"/>
+    </w:p>
+    <w:p/>
+    <w:p>
+      <w:pPr>
+        <w:pStyle w:val="Heading3"/>
+      </w:pPr>
+      <w:bookmarkStart w:id="25" w:name="_Toc130834234"/>
       <w:r>
         <w:t>Βασική Ροή:</w:t>
       </w:r>
+      <w:bookmarkEnd w:id="25"/>
     </w:p>
     <w:p>
       <w:pPr>
@@ -2138,11 +4226,13 @@
     </w:p>
     <w:p>
       <w:pPr>
-        <w:jc w:val="both"/>
-      </w:pPr>
+        <w:pStyle w:val="Heading3"/>
+      </w:pPr>
+      <w:bookmarkStart w:id="26" w:name="_Toc130834235"/>
       <w:r>
         <w:t>Εναλλακτική Ροή 1:</w:t>
       </w:r>
+      <w:bookmarkEnd w:id="26"/>
     </w:p>
     <w:p>
       <w:pPr>
@@ -2247,11 +4337,13 @@
     </w:p>
     <w:p>
       <w:pPr>
-        <w:jc w:val="both"/>
-      </w:pPr>
+        <w:pStyle w:val="Heading3"/>
+      </w:pPr>
+      <w:bookmarkStart w:id="27" w:name="_Toc130834236"/>
       <w:r>
         <w:t>Εναλλακτική Ροή 2:</w:t>
       </w:r>
+      <w:bookmarkEnd w:id="27"/>
     </w:p>
     <w:p>
       <w:pPr>
@@ -2396,11 +4488,13 @@
     </w:p>
     <w:p>
       <w:pPr>
-        <w:jc w:val="both"/>
-      </w:pPr>
+        <w:pStyle w:val="Heading3"/>
+      </w:pPr>
+      <w:bookmarkStart w:id="28" w:name="_Toc130834237"/>
       <w:r>
         <w:t>Εναλλακτική Ροή 3:</w:t>
       </w:r>
+      <w:bookmarkEnd w:id="28"/>
     </w:p>
     <w:p>
       <w:pPr>
@@ -2485,9 +4579,9 @@
 <w:ftr xmlns:wpc="http://schemas.microsoft.com/office/word/2010/wordprocessingCanvas" xmlns:cx="http://schemas.microsoft.com/office/drawing/2014/chartex" xmlns:cx1="http://schemas.microsoft.com/office/drawing/2015/9/8/chartex" xmlns:cx2="http://schemas.microsoft.com/office/drawing/2015/10/21/chartex" xmlns:cx3="http://schemas.microsoft.com/office/drawing/2016/5/9/chartex" xmlns:cx4="http://schemas.microsoft.com/office/drawing/2016/5/10/chartex" xmlns:cx5="http://schemas.microsoft.com/office/drawing/2016/5/11/chartex" xmlns:cx6="http://schemas.microsoft.com/office/drawing/2016/5/12/chartex" xmlns:cx7="http://schemas.microsoft.com/office/drawing/2016/5/13/chartex" xmlns:cx8="http://schemas.microsoft.com/office/drawing/2016/5/14/chartex" xmlns:mc="http://schemas.openxmlformats.org/markup-compatibility/2006" xmlns:aink="http://schemas.microsoft.com/office/drawing/2016/ink" xmlns:am3d="http://schemas.microsoft.com/office/drawing/2017/model3d" xmlns:o="urn:schemas-microsoft-com:office:office" xmlns:oel="http://schemas.microsoft.com/office/2019/extlst" xmlns:r="http://schemas.openxmlformats.org/officeDocument/2006/relationships" xmlns:m="http://schemas.openxmlformats.org/officeDocument/2006/math" xmlns:v="urn:schemas-microsoft-com:vml" xmlns:wp14="http://schemas.microsoft.com/office/word/2010/wordprocessingDrawing" xmlns:wp="http://schemas.openxmlformats.org/drawingml/2006/wordprocessingDrawing" xmlns:w10="urn:schemas-microsoft-com:office:word" xmlns:w="http://schemas.openxmlformats.org/wordprocessingml/2006/main" xmlns:w14="http://schemas.microsoft.com/office/word/2010/wordml" xmlns:w15="http://schemas.microsoft.com/office/word/2012/wordml" xmlns:w16cex="http://schemas.microsoft.com/office/word/2018/wordml/cex" xmlns:w16cid="http://schemas.microsoft.com/office/word/2016/wordml/cid" xmlns:w16="http://schemas.microsoft.com/office/word/2018/wordml" xmlns:w16sdtdh="http://schemas.microsoft.com/office/word/2020/wordml/sdtdatahash" xmlns:w16se="http://schemas.microsoft.com/office/word/2015/wordml/symex" xmlns:wpg="http://schemas.microsoft.com/office/word/2010/wordprocessingGroup" xmlns:wpi="http://schemas.microsoft.com/office/word/2010/wordprocessingInk" xmlns:wne="http://schemas.microsoft.com/office/word/2006/wordml" xmlns:wps="http://schemas.microsoft.com/office/word/2010/wordprocessingShape" mc:Ignorable="w14 w15 w16se w16cid w16 w16cex w16sdtdh wp14">
   <w:p>
     <w:pPr>
-      <w:pStyle w:val="a4"/>
+      <w:pStyle w:val="Footer"/>
       <w:rPr>
-        <w:rFonts w:ascii="Times New Roman" w:hAnsi="Times New Roman" w:cs="Times New Roman"/>
+        <w:rFonts w:cs="Times New Roman"/>
         <w:sz w:val="18"/>
         <w:szCs w:val="18"/>
         <w:vertAlign w:val="superscript"/>
@@ -2496,9 +4590,9 @@
   </w:p>
   <w:p>
     <w:pPr>
-      <w:pStyle w:val="a4"/>
+      <w:pStyle w:val="Footer"/>
       <w:rPr>
-        <w:rFonts w:ascii="Times New Roman" w:hAnsi="Times New Roman" w:cs="Times New Roman"/>
+        <w:rFonts w:cs="Times New Roman"/>
         <w:sz w:val="18"/>
         <w:szCs w:val="18"/>
         <w:vertAlign w:val="superscript"/>
@@ -2507,7 +4601,7 @@
     </w:pPr>
     <w:r>
       <w:rPr>
-        <w:rFonts w:ascii="Times New Roman" w:hAnsi="Times New Roman" w:cs="Times New Roman"/>
+        <w:rFonts w:cs="Times New Roman"/>
         <w:noProof/>
         <w:sz w:val="18"/>
         <w:szCs w:val="18"/>
@@ -2583,16 +4677,16 @@
   </w:p>
   <w:p>
     <w:pPr>
-      <w:pStyle w:val="a4"/>
+      <w:pStyle w:val="Footer"/>
       <w:rPr>
-        <w:rFonts w:ascii="Times New Roman" w:hAnsi="Times New Roman" w:cs="Times New Roman"/>
+        <w:rFonts w:cs="Times New Roman"/>
         <w:sz w:val="18"/>
         <w:szCs w:val="18"/>
       </w:rPr>
     </w:pPr>
     <w:r>
       <w:rPr>
-        <w:rFonts w:ascii="Times New Roman" w:hAnsi="Times New Roman" w:cs="Times New Roman"/>
+        <w:rFonts w:cs="Times New Roman"/>
         <w:sz w:val="18"/>
         <w:szCs w:val="18"/>
         <w:vertAlign w:val="superscript"/>
@@ -2602,7 +4696,7 @@
     <w:proofErr w:type="spellStart"/>
     <w:r>
       <w:rPr>
-        <w:rFonts w:ascii="Times New Roman" w:hAnsi="Times New Roman" w:cs="Times New Roman"/>
+        <w:rFonts w:cs="Times New Roman"/>
         <w:sz w:val="18"/>
         <w:szCs w:val="18"/>
       </w:rPr>
@@ -2612,16 +4706,16 @@
   </w:p>
   <w:p>
     <w:pPr>
-      <w:pStyle w:val="a4"/>
+      <w:pStyle w:val="Footer"/>
       <w:rPr>
-        <w:rFonts w:ascii="Times New Roman" w:hAnsi="Times New Roman" w:cs="Times New Roman"/>
+        <w:rFonts w:cs="Times New Roman"/>
         <w:sz w:val="18"/>
         <w:szCs w:val="18"/>
       </w:rPr>
     </w:pPr>
     <w:r>
       <w:rPr>
-        <w:rFonts w:ascii="Times New Roman" w:hAnsi="Times New Roman" w:cs="Times New Roman"/>
+        <w:rFonts w:cs="Times New Roman"/>
         <w:vertAlign w:val="superscript"/>
       </w:rPr>
       <w:t xml:space="preserve">† </w:t>
@@ -2629,7 +4723,7 @@
     <w:proofErr w:type="spellStart"/>
     <w:r>
       <w:rPr>
-        <w:rFonts w:ascii="Times New Roman" w:hAnsi="Times New Roman" w:cs="Times New Roman"/>
+        <w:rFonts w:cs="Times New Roman"/>
         <w:sz w:val="18"/>
         <w:szCs w:val="18"/>
       </w:rPr>
@@ -2638,7 +4732,7 @@
     <w:proofErr w:type="spellEnd"/>
     <w:r>
       <w:rPr>
-        <w:rFonts w:ascii="Times New Roman" w:hAnsi="Times New Roman" w:cs="Times New Roman"/>
+        <w:rFonts w:cs="Times New Roman"/>
         <w:sz w:val="18"/>
         <w:szCs w:val="18"/>
       </w:rPr>
@@ -2647,7 +4741,7 @@
   </w:p>
   <w:p>
     <w:pPr>
-      <w:pStyle w:val="a4"/>
+      <w:pStyle w:val="Footer"/>
     </w:pPr>
   </w:p>
 </w:ftr>
@@ -2682,7 +4776,7 @@
 <w:hdr xmlns:wpc="http://schemas.microsoft.com/office/word/2010/wordprocessingCanvas" xmlns:cx="http://schemas.microsoft.com/office/drawing/2014/chartex" xmlns:cx1="http://schemas.microsoft.com/office/drawing/2015/9/8/chartex" xmlns:cx2="http://schemas.microsoft.com/office/drawing/2015/10/21/chartex" xmlns:cx3="http://schemas.microsoft.com/office/drawing/2016/5/9/chartex" xmlns:cx4="http://schemas.microsoft.com/office/drawing/2016/5/10/chartex" xmlns:cx5="http://schemas.microsoft.com/office/drawing/2016/5/11/chartex" xmlns:cx6="http://schemas.microsoft.com/office/drawing/2016/5/12/chartex" xmlns:cx7="http://schemas.microsoft.com/office/drawing/2016/5/13/chartex" xmlns:cx8="http://schemas.microsoft.com/office/drawing/2016/5/14/chartex" xmlns:mc="http://schemas.openxmlformats.org/markup-compatibility/2006" xmlns:aink="http://schemas.microsoft.com/office/drawing/2016/ink" xmlns:am3d="http://schemas.microsoft.com/office/drawing/2017/model3d" xmlns:o="urn:schemas-microsoft-com:office:office" xmlns:oel="http://schemas.microsoft.com/office/2019/extlst" xmlns:r="http://schemas.openxmlformats.org/officeDocument/2006/relationships" xmlns:m="http://schemas.openxmlformats.org/officeDocument/2006/math" xmlns:v="urn:schemas-microsoft-com:vml" xmlns:wp14="http://schemas.microsoft.com/office/word/2010/wordprocessingDrawing" xmlns:wp="http://schemas.openxmlformats.org/drawingml/2006/wordprocessingDrawing" xmlns:w10="urn:schemas-microsoft-com:office:word" xmlns:w="http://schemas.openxmlformats.org/wordprocessingml/2006/main" xmlns:w14="http://schemas.microsoft.com/office/word/2010/wordml" xmlns:w15="http://schemas.microsoft.com/office/word/2012/wordml" xmlns:w16cex="http://schemas.microsoft.com/office/word/2018/wordml/cex" xmlns:w16cid="http://schemas.microsoft.com/office/word/2016/wordml/cid" xmlns:w16="http://schemas.microsoft.com/office/word/2018/wordml" xmlns:w16sdtdh="http://schemas.microsoft.com/office/word/2020/wordml/sdtdatahash" xmlns:w16se="http://schemas.microsoft.com/office/word/2015/wordml/symex" xmlns:wpg="http://schemas.microsoft.com/office/word/2010/wordprocessingGroup" xmlns:wpi="http://schemas.microsoft.com/office/word/2010/wordprocessingInk" xmlns:wne="http://schemas.microsoft.com/office/word/2006/wordml" xmlns:wps="http://schemas.microsoft.com/office/word/2010/wordprocessingShape" mc:Ignorable="w14 w15 w16se w16cid w16 w16cex w16sdtdh wp14">
   <w:p>
     <w:pPr>
-      <w:pStyle w:val="a3"/>
+      <w:pStyle w:val="Header"/>
       <w:jc w:val="center"/>
     </w:pPr>
     <w:r>
@@ -2691,7 +4785,7 @@
   </w:p>
   <w:p>
     <w:pPr>
-      <w:pStyle w:val="a3"/>
+      <w:pStyle w:val="Header"/>
       <w:jc w:val="center"/>
     </w:pPr>
     <w:r>
@@ -2705,7 +4799,7 @@
 <w:hdr xmlns:wpc="http://schemas.microsoft.com/office/word/2010/wordprocessingCanvas" xmlns:cx="http://schemas.microsoft.com/office/drawing/2014/chartex" xmlns:cx1="http://schemas.microsoft.com/office/drawing/2015/9/8/chartex" xmlns:cx2="http://schemas.microsoft.com/office/drawing/2015/10/21/chartex" xmlns:cx3="http://schemas.microsoft.com/office/drawing/2016/5/9/chartex" xmlns:cx4="http://schemas.microsoft.com/office/drawing/2016/5/10/chartex" xmlns:cx5="http://schemas.microsoft.com/office/drawing/2016/5/11/chartex" xmlns:cx6="http://schemas.microsoft.com/office/drawing/2016/5/12/chartex" xmlns:cx7="http://schemas.microsoft.com/office/drawing/2016/5/13/chartex" xmlns:cx8="http://schemas.microsoft.com/office/drawing/2016/5/14/chartex" xmlns:mc="http://schemas.openxmlformats.org/markup-compatibility/2006" xmlns:aink="http://schemas.microsoft.com/office/drawing/2016/ink" xmlns:am3d="http://schemas.microsoft.com/office/drawing/2017/model3d" xmlns:o="urn:schemas-microsoft-com:office:office" xmlns:oel="http://schemas.microsoft.com/office/2019/extlst" xmlns:r="http://schemas.openxmlformats.org/officeDocument/2006/relationships" xmlns:m="http://schemas.openxmlformats.org/officeDocument/2006/math" xmlns:v="urn:schemas-microsoft-com:vml" xmlns:wp14="http://schemas.microsoft.com/office/word/2010/wordprocessingDrawing" xmlns:wp="http://schemas.openxmlformats.org/drawingml/2006/wordprocessingDrawing" xmlns:w10="urn:schemas-microsoft-com:office:word" xmlns:w="http://schemas.openxmlformats.org/wordprocessingml/2006/main" xmlns:w14="http://schemas.microsoft.com/office/word/2010/wordml" xmlns:w15="http://schemas.microsoft.com/office/word/2012/wordml" xmlns:w16cex="http://schemas.microsoft.com/office/word/2018/wordml/cex" xmlns:w16cid="http://schemas.microsoft.com/office/word/2016/wordml/cid" xmlns:w16="http://schemas.microsoft.com/office/word/2018/wordml" xmlns:w16sdtdh="http://schemas.microsoft.com/office/word/2020/wordml/sdtdatahash" xmlns:w16se="http://schemas.microsoft.com/office/word/2015/wordml/symex" xmlns:wpg="http://schemas.microsoft.com/office/word/2010/wordprocessingGroup" xmlns:wpi="http://schemas.microsoft.com/office/word/2010/wordprocessingInk" xmlns:wne="http://schemas.microsoft.com/office/word/2006/wordml" xmlns:wps="http://schemas.microsoft.com/office/word/2010/wordprocessingShape" mc:Ignorable="w14 w15 w16se w16cid w16 w16cex w16sdtdh wp14">
   <w:p>
     <w:pPr>
-      <w:pStyle w:val="a3"/>
+      <w:pStyle w:val="Header"/>
       <w:jc w:val="center"/>
     </w:pPr>
     <w:r>
@@ -2714,7 +4808,7 @@
   </w:p>
   <w:p>
     <w:pPr>
-      <w:pStyle w:val="a3"/>
+      <w:pStyle w:val="Header"/>
       <w:jc w:val="center"/>
     </w:pPr>
     <w:r>
@@ -2723,7 +4817,7 @@
   </w:p>
   <w:p>
     <w:pPr>
-      <w:pStyle w:val="a3"/>
+      <w:pStyle w:val="Header"/>
     </w:pPr>
   </w:p>
 </w:hdr>
@@ -3221,38 +5315,87 @@
     <w:lsdException w:name="Unresolved Mention" w:semiHidden="1" w:unhideWhenUsed="1"/>
     <w:lsdException w:name="Smart Link" w:semiHidden="1" w:unhideWhenUsed="1"/>
   </w:latentStyles>
-  <w:style w:type="paragraph" w:default="1" w:styleId="a">
+  <w:style w:type="paragraph" w:default="1" w:styleId="Normal">
     <w:name w:val="Normal"/>
     <w:qFormat/>
+    <w:rsid w:val="003F79B1"/>
+    <w:rPr>
+      <w:rFonts w:ascii="Times New Roman" w:hAnsi="Times New Roman"/>
+    </w:rPr>
   </w:style>
-  <w:style w:type="paragraph" w:styleId="1">
+  <w:style w:type="paragraph" w:styleId="Heading1">
     <w:name w:val="heading 1"/>
-    <w:basedOn w:val="a"/>
-    <w:next w:val="a"/>
-    <w:link w:val="1Char"/>
+    <w:basedOn w:val="Normal"/>
+    <w:next w:val="Normal"/>
+    <w:link w:val="Heading1Char"/>
     <w:uiPriority w:val="9"/>
     <w:qFormat/>
-    <w:rsid w:val="00640EC5"/>
+    <w:rsid w:val="003F79B1"/>
     <w:pPr>
       <w:keepNext/>
       <w:keepLines/>
       <w:spacing w:before="240" w:after="0"/>
+      <w:jc w:val="center"/>
       <w:outlineLvl w:val="0"/>
     </w:pPr>
     <w:rPr>
-      <w:rFonts w:asciiTheme="majorHAnsi" w:eastAsiaTheme="majorEastAsia" w:hAnsiTheme="majorHAnsi" w:cstheme="majorBidi"/>
+      <w:rFonts w:eastAsiaTheme="majorEastAsia" w:cstheme="majorBidi"/>
       <w:color w:val="2F5496" w:themeColor="accent1" w:themeShade="BF"/>
-      <w:sz w:val="32"/>
+      <w:sz w:val="28"/>
       <w:szCs w:val="32"/>
     </w:rPr>
   </w:style>
-  <w:style w:type="character" w:default="1" w:styleId="a0">
+  <w:style w:type="paragraph" w:styleId="Heading2">
+    <w:name w:val="heading 2"/>
+    <w:basedOn w:val="Normal"/>
+    <w:next w:val="Normal"/>
+    <w:link w:val="Heading2Char"/>
+    <w:uiPriority w:val="9"/>
+    <w:unhideWhenUsed/>
+    <w:qFormat/>
+    <w:rsid w:val="0078679E"/>
+    <w:pPr>
+      <w:keepNext/>
+      <w:keepLines/>
+      <w:spacing w:before="40" w:after="0"/>
+      <w:outlineLvl w:val="1"/>
+    </w:pPr>
+    <w:rPr>
+      <w:rFonts w:eastAsiaTheme="majorEastAsia" w:cstheme="majorBidi"/>
+      <w:color w:val="2E74B5" w:themeColor="accent5" w:themeShade="BF"/>
+      <w:sz w:val="24"/>
+      <w:szCs w:val="26"/>
+    </w:rPr>
+  </w:style>
+  <w:style w:type="paragraph" w:styleId="Heading3">
+    <w:name w:val="heading 3"/>
+    <w:basedOn w:val="Normal"/>
+    <w:next w:val="Normal"/>
+    <w:link w:val="Heading3Char"/>
+    <w:uiPriority w:val="9"/>
+    <w:unhideWhenUsed/>
+    <w:qFormat/>
+    <w:rsid w:val="003F79B1"/>
+    <w:pPr>
+      <w:keepNext/>
+      <w:keepLines/>
+      <w:spacing w:before="40" w:after="0"/>
+      <w:outlineLvl w:val="2"/>
+    </w:pPr>
+    <w:rPr>
+      <w:rFonts w:eastAsiaTheme="majorEastAsia" w:cstheme="majorBidi"/>
+      <w:color w:val="002060"/>
+      <w:sz w:val="24"/>
+      <w:szCs w:val="24"/>
+    </w:rPr>
+  </w:style>
+  <w:style w:type="character" w:default="1" w:styleId="DefaultParagraphFont">
     <w:name w:val="Default Paragraph Font"/>
     <w:uiPriority w:val="1"/>
     <w:semiHidden/>
     <w:unhideWhenUsed/>
   </w:style>
-  <w:style w:type="table" w:default="1" w:styleId="a1">
+  <w:style w:type="table" w:default="1" w:styleId="TableNormal">
     <w:name w:val="Normal Table"/>
     <w:uiPriority w:val="99"/>
     <w:semiHidden/>
@@ -3267,16 +5410,16 @@
       </w:tblCellMar>
     </w:tblPr>
   </w:style>
-  <w:style w:type="numbering" w:default="1" w:styleId="a2">
+  <w:style w:type="numbering" w:default="1" w:styleId="NoList">
     <w:name w:val="No List"/>
     <w:uiPriority w:val="99"/>
     <w:semiHidden/>
     <w:unhideWhenUsed/>
   </w:style>
-  <w:style w:type="paragraph" w:styleId="a3">
+  <w:style w:type="paragraph" w:styleId="Header">
     <w:name w:val="header"/>
-    <w:basedOn w:val="a"/>
-    <w:link w:val="Char"/>
+    <w:basedOn w:val="Normal"/>
+    <w:link w:val="HeaderChar"/>
     <w:uiPriority w:val="99"/>
     <w:unhideWhenUsed/>
     <w:rsid w:val="00D42588"/>
@@ -3288,17 +5431,17 @@
       <w:spacing w:after="0" w:line="240" w:lineRule="auto"/>
     </w:pPr>
   </w:style>
-  <w:style w:type="character" w:customStyle="1" w:styleId="Char">
-    <w:name w:val="Κεφαλίδα Char"/>
-    <w:basedOn w:val="a0"/>
-    <w:link w:val="a3"/>
+  <w:style w:type="character" w:customStyle="1" w:styleId="HeaderChar">
+    <w:name w:val="Header Char"/>
+    <w:basedOn w:val="DefaultParagraphFont"/>
+    <w:link w:val="Header"/>
     <w:uiPriority w:val="99"/>
     <w:rsid w:val="00D42588"/>
   </w:style>
-  <w:style w:type="paragraph" w:styleId="a4">
+  <w:style w:type="paragraph" w:styleId="Footer">
     <w:name w:val="footer"/>
-    <w:basedOn w:val="a"/>
-    <w:link w:val="Char0"/>
+    <w:basedOn w:val="Normal"/>
+    <w:link w:val="FooterChar"/>
     <w:uiPriority w:val="99"/>
     <w:unhideWhenUsed/>
     <w:rsid w:val="00D42588"/>
@@ -3310,18 +5453,18 @@
       <w:spacing w:after="0" w:line="240" w:lineRule="auto"/>
     </w:pPr>
   </w:style>
-  <w:style w:type="character" w:customStyle="1" w:styleId="Char0">
-    <w:name w:val="Υποσέλιδο Char"/>
-    <w:basedOn w:val="a0"/>
-    <w:link w:val="a4"/>
+  <w:style w:type="character" w:customStyle="1" w:styleId="FooterChar">
+    <w:name w:val="Footer Char"/>
+    <w:basedOn w:val="DefaultParagraphFont"/>
+    <w:link w:val="Footer"/>
     <w:uiPriority w:val="99"/>
     <w:rsid w:val="00D42588"/>
   </w:style>
-  <w:style w:type="paragraph" w:styleId="a5">
+  <w:style w:type="paragraph" w:styleId="Title">
     <w:name w:val="Title"/>
-    <w:basedOn w:val="a"/>
-    <w:next w:val="a"/>
-    <w:link w:val="Char1"/>
+    <w:basedOn w:val="Normal"/>
+    <w:next w:val="Normal"/>
+    <w:link w:val="TitleChar"/>
     <w:uiPriority w:val="10"/>
     <w:qFormat/>
     <w:rsid w:val="00D42588"/>
@@ -3337,10 +5480,10 @@
       <w:szCs w:val="56"/>
     </w:rPr>
   </w:style>
-  <w:style w:type="character" w:customStyle="1" w:styleId="Char1">
-    <w:name w:val="Τίτλος Char"/>
-    <w:basedOn w:val="a0"/>
-    <w:link w:val="a5"/>
+  <w:style w:type="character" w:customStyle="1" w:styleId="TitleChar">
+    <w:name w:val="Title Char"/>
+    <w:basedOn w:val="DefaultParagraphFont"/>
+    <w:link w:val="Title"/>
     <w:uiPriority w:val="10"/>
     <w:rsid w:val="00D42588"/>
     <w:rPr>
@@ -3351,14 +5494,14 @@
       <w:szCs w:val="56"/>
     </w:rPr>
   </w:style>
-  <w:style w:type="paragraph" w:styleId="a6">
+  <w:style w:type="paragraph" w:styleId="Subtitle">
     <w:name w:val="Subtitle"/>
-    <w:basedOn w:val="a"/>
-    <w:link w:val="Char2"/>
+    <w:basedOn w:val="Normal"/>
+    <w:link w:val="SubtitleChar"/>
     <w:uiPriority w:val="3"/>
     <w:unhideWhenUsed/>
     <w:qFormat/>
-    <w:rsid w:val="002579D3"/>
+    <w:rsid w:val="003F79B1"/>
     <w:pPr>
       <w:numPr>
         <w:ilvl w:val="1"/>
@@ -3368,30 +5511,30 @@
       <w:jc w:val="center"/>
     </w:pPr>
     <w:rPr>
-      <w:rFonts w:asciiTheme="majorHAnsi" w:eastAsiaTheme="majorEastAsia" w:hAnsiTheme="majorHAnsi" w:cstheme="majorBidi"/>
+      <w:rFonts w:eastAsiaTheme="majorEastAsia" w:cstheme="majorBidi"/>
       <w:caps/>
       <w:color w:val="595959" w:themeColor="text1" w:themeTint="A6"/>
       <w:sz w:val="26"/>
       <w:lang w:val="en-US"/>
     </w:rPr>
   </w:style>
-  <w:style w:type="character" w:customStyle="1" w:styleId="Char2">
-    <w:name w:val="Υπότιτλος Char"/>
-    <w:basedOn w:val="a0"/>
-    <w:link w:val="a6"/>
+  <w:style w:type="character" w:customStyle="1" w:styleId="SubtitleChar">
+    <w:name w:val="Subtitle Char"/>
+    <w:basedOn w:val="DefaultParagraphFont"/>
+    <w:link w:val="Subtitle"/>
     <w:uiPriority w:val="3"/>
-    <w:rsid w:val="002579D3"/>
+    <w:rsid w:val="003F79B1"/>
     <w:rPr>
-      <w:rFonts w:asciiTheme="majorHAnsi" w:eastAsiaTheme="majorEastAsia" w:hAnsiTheme="majorHAnsi" w:cstheme="majorBidi"/>
+      <w:rFonts w:ascii="Times New Roman" w:eastAsiaTheme="majorEastAsia" w:hAnsi="Times New Roman" w:cstheme="majorBidi"/>
       <w:caps/>
       <w:color w:val="595959" w:themeColor="text1" w:themeTint="A6"/>
       <w:sz w:val="26"/>
       <w:lang w:val="en-US"/>
     </w:rPr>
   </w:style>
-  <w:style w:type="table" w:styleId="a7">
+  <w:style w:type="table" w:styleId="TableGrid">
     <w:name w:val="Table Grid"/>
-    <w:basedOn w:val="a1"/>
+    <w:basedOn w:val="TableNormal"/>
     <w:uiPriority w:val="39"/>
     <w:rsid w:val="002579D3"/>
     <w:pPr>
@@ -3412,9 +5555,9 @@
       </w:tblBorders>
     </w:tblPr>
   </w:style>
-  <w:style w:type="paragraph" w:styleId="a8">
+  <w:style w:type="paragraph" w:styleId="ListParagraph">
     <w:name w:val="List Paragraph"/>
-    <w:basedOn w:val="a"/>
+    <w:basedOn w:val="Normal"/>
     <w:uiPriority w:val="34"/>
     <w:qFormat/>
     <w:rsid w:val="00F92622"/>
@@ -3423,18 +5566,108 @@
       <w:contextualSpacing/>
     </w:pPr>
   </w:style>
-  <w:style w:type="character" w:customStyle="1" w:styleId="1Char">
-    <w:name w:val="Επικεφαλίδα 1 Char"/>
-    <w:basedOn w:val="a0"/>
-    <w:link w:val="1"/>
+  <w:style w:type="character" w:customStyle="1" w:styleId="Heading1Char">
+    <w:name w:val="Heading 1 Char"/>
+    <w:basedOn w:val="DefaultParagraphFont"/>
+    <w:link w:val="Heading1"/>
     <w:uiPriority w:val="9"/>
-    <w:rsid w:val="00640EC5"/>
+    <w:rsid w:val="003F79B1"/>
     <w:rPr>
-      <w:rFonts w:asciiTheme="majorHAnsi" w:eastAsiaTheme="majorEastAsia" w:hAnsiTheme="majorHAnsi" w:cstheme="majorBidi"/>
+      <w:rFonts w:ascii="Times New Roman" w:eastAsiaTheme="majorEastAsia" w:hAnsi="Times New Roman" w:cstheme="majorBidi"/>
       <w:color w:val="2F5496" w:themeColor="accent1" w:themeShade="BF"/>
-      <w:sz w:val="32"/>
+      <w:sz w:val="28"/>
       <w:szCs w:val="32"/>
     </w:rPr>
+  </w:style>
+  <w:style w:type="paragraph" w:styleId="TOCHeading">
+    <w:name w:val="TOC Heading"/>
+    <w:basedOn w:val="Heading1"/>
+    <w:next w:val="Normal"/>
+    <w:uiPriority w:val="39"/>
+    <w:unhideWhenUsed/>
+    <w:qFormat/>
+    <w:rsid w:val="003F79B1"/>
+    <w:pPr>
+      <w:outlineLvl w:val="9"/>
+    </w:pPr>
+    <w:rPr>
+      <w:lang w:val="en-US"/>
+    </w:rPr>
+  </w:style>
+  <w:style w:type="character" w:customStyle="1" w:styleId="Heading2Char">
+    <w:name w:val="Heading 2 Char"/>
+    <w:basedOn w:val="DefaultParagraphFont"/>
+    <w:link w:val="Heading2"/>
+    <w:uiPriority w:val="9"/>
+    <w:rsid w:val="0078679E"/>
+    <w:rPr>
+      <w:rFonts w:ascii="Times New Roman" w:eastAsiaTheme="majorEastAsia" w:hAnsi="Times New Roman" w:cstheme="majorBidi"/>
+      <w:color w:val="2E74B5" w:themeColor="accent5" w:themeShade="BF"/>
+      <w:sz w:val="24"/>
+      <w:szCs w:val="26"/>
+    </w:rPr>
+  </w:style>
+  <w:style w:type="character" w:customStyle="1" w:styleId="Heading3Char">
+    <w:name w:val="Heading 3 Char"/>
+    <w:basedOn w:val="DefaultParagraphFont"/>
+    <w:link w:val="Heading3"/>
+    <w:uiPriority w:val="9"/>
+    <w:rsid w:val="003F79B1"/>
+    <w:rPr>
+      <w:rFonts w:ascii="Times New Roman" w:eastAsiaTheme="majorEastAsia" w:hAnsi="Times New Roman" w:cstheme="majorBidi"/>
+      <w:color w:val="002060"/>
+      <w:sz w:val="24"/>
+      <w:szCs w:val="24"/>
+    </w:rPr>
+  </w:style>
+  <w:style w:type="paragraph" w:styleId="TOC1">
+    <w:name w:val="toc 1"/>
+    <w:basedOn w:val="Normal"/>
+    <w:next w:val="Normal"/>
+    <w:autoRedefine/>
+    <w:uiPriority w:val="39"/>
+    <w:unhideWhenUsed/>
+    <w:rsid w:val="0078679E"/>
+    <w:pPr>
+      <w:spacing w:after="100"/>
+    </w:pPr>
+  </w:style>
+  <w:style w:type="paragraph" w:styleId="TOC2">
+    <w:name w:val="toc 2"/>
+    <w:basedOn w:val="Normal"/>
+    <w:next w:val="Normal"/>
+    <w:autoRedefine/>
+    <w:uiPriority w:val="39"/>
+    <w:unhideWhenUsed/>
+    <w:rsid w:val="0078679E"/>
+    <w:pPr>
+      <w:spacing w:after="100"/>
+      <w:ind w:left="220"/>
+    </w:pPr>
+  </w:style>
+  <w:style w:type="character" w:styleId="Hyperlink">
+    <w:name w:val="Hyperlink"/>
+    <w:basedOn w:val="DefaultParagraphFont"/>
+    <w:uiPriority w:val="99"/>
+    <w:unhideWhenUsed/>
+    <w:rsid w:val="0078679E"/>
+    <w:rPr>
+      <w:color w:val="0563C1" w:themeColor="hyperlink"/>
+      <w:u w:val="single"/>
+    </w:rPr>
+  </w:style>
+  <w:style w:type="paragraph" w:styleId="TOC3">
+    <w:name w:val="toc 3"/>
+    <w:basedOn w:val="Normal"/>
+    <w:next w:val="Normal"/>
+    <w:autoRedefine/>
+    <w:uiPriority w:val="39"/>
+    <w:unhideWhenUsed/>
+    <w:rsid w:val="0078679E"/>
+    <w:pPr>
+      <w:spacing w:after="100"/>
+      <w:ind w:left="440"/>
+    </w:pPr>
   </w:style>
 </w:styles>
 </file>

</xml_diff>

<commit_message>
Updated map. Visual changes.
I remade all the alternate flows to use the numbering format required
</commit_message>
<xml_diff>
--- a/docs/Use-cases/Use-cases.docx
+++ b/docs/Use-cases/Use-cases.docx
@@ -501,12 +501,10 @@
         <w:p>
           <w:pPr>
             <w:pStyle w:val="TOC1"/>
-            <w:tabs>
-              <w:tab w:val="right" w:leader="dot" w:pos="9016"/>
-            </w:tabs>
             <w:rPr>
               <w:rFonts w:asciiTheme="minorHAnsi" w:eastAsiaTheme="minorEastAsia" w:hAnsiTheme="minorHAnsi"/>
               <w:noProof/>
+              <w:lang/>
             </w:rPr>
           </w:pPr>
           <w:r>
@@ -518,7 +516,7 @@
           <w:r>
             <w:fldChar w:fldCharType="separate"/>
           </w:r>
-          <w:hyperlink w:anchor="_Toc130834210" w:history="1">
+          <w:hyperlink w:anchor="_Toc130855528" w:history="1">
             <w:r>
               <w:rPr>
                 <w:rStyle w:val="Hyperlink"/>
@@ -546,7 +544,7 @@
                 <w:noProof/>
                 <w:webHidden/>
               </w:rPr>
-              <w:instrText xml:space="preserve"> PAGEREF _Toc130834210 \h </w:instrText>
+              <w:instrText xml:space="preserve"> PAGEREF _Toc130855528 \h </w:instrText>
             </w:r>
             <w:r>
               <w:rPr>
@@ -581,20 +579,38 @@
           <w:pPr>
             <w:pStyle w:val="TOC2"/>
             <w:tabs>
+              <w:tab w:val="left" w:pos="660"/>
               <w:tab w:val="right" w:leader="dot" w:pos="9016"/>
             </w:tabs>
             <w:rPr>
               <w:rFonts w:asciiTheme="minorHAnsi" w:eastAsiaTheme="minorEastAsia" w:hAnsiTheme="minorHAnsi"/>
               <w:noProof/>
+              <w:lang/>
             </w:rPr>
           </w:pPr>
-          <w:hyperlink w:anchor="_Toc130834211" w:history="1">
+          <w:hyperlink w:anchor="_Toc130855529" w:history="1">
             <w:r>
               <w:rPr>
                 <w:rStyle w:val="Hyperlink"/>
                 <w:noProof/>
                 <w:lang w:val="en-US"/>
               </w:rPr>
+              <w:t>1.</w:t>
+            </w:r>
+            <w:r>
+              <w:rPr>
+                <w:rFonts w:asciiTheme="minorHAnsi" w:eastAsiaTheme="minorEastAsia" w:hAnsiTheme="minorHAnsi"/>
+                <w:noProof/>
+                <w:lang/>
+              </w:rPr>
+              <w:tab/>
+            </w:r>
+            <w:r>
+              <w:rPr>
+                <w:rStyle w:val="Hyperlink"/>
+                <w:noProof/>
+                <w:lang w:val="en-US"/>
+              </w:rPr>
               <w:t>Vehicle Upgrades</w:t>
             </w:r>
             <w:r>
@@ -616,7 +632,7 @@
                 <w:noProof/>
                 <w:webHidden/>
               </w:rPr>
-              <w:instrText xml:space="preserve"> PAGEREF _Toc130834211 \h </w:instrText>
+              <w:instrText xml:space="preserve"> PAGEREF _Toc130855529 \h </w:instrText>
             </w:r>
             <w:r>
               <w:rPr>
@@ -656,9 +672,10 @@
             <w:rPr>
               <w:rFonts w:asciiTheme="minorHAnsi" w:eastAsiaTheme="minorEastAsia" w:hAnsiTheme="minorHAnsi"/>
               <w:noProof/>
+              <w:lang/>
             </w:rPr>
           </w:pPr>
-          <w:hyperlink w:anchor="_Toc130834212" w:history="1">
+          <w:hyperlink w:anchor="_Toc130855530" w:history="1">
             <w:r>
               <w:rPr>
                 <w:rStyle w:val="Hyperlink"/>
@@ -708,7 +725,7 @@
                 <w:noProof/>
                 <w:webHidden/>
               </w:rPr>
-              <w:instrText xml:space="preserve"> PAGEREF _Toc130834212 \h </w:instrText>
+              <w:instrText xml:space="preserve"> PAGEREF _Toc130855530 \h </w:instrText>
             </w:r>
             <w:r>
               <w:rPr>
@@ -743,20 +760,38 @@
           <w:pPr>
             <w:pStyle w:val="TOC2"/>
             <w:tabs>
+              <w:tab w:val="left" w:pos="660"/>
               <w:tab w:val="right" w:leader="dot" w:pos="9016"/>
             </w:tabs>
             <w:rPr>
               <w:rFonts w:asciiTheme="minorHAnsi" w:eastAsiaTheme="minorEastAsia" w:hAnsiTheme="minorHAnsi"/>
               <w:noProof/>
+              <w:lang/>
             </w:rPr>
           </w:pPr>
-          <w:hyperlink w:anchor="_Toc130834213" w:history="1">
+          <w:hyperlink w:anchor="_Toc130855531" w:history="1">
             <w:r>
               <w:rPr>
                 <w:rStyle w:val="Hyperlink"/>
                 <w:noProof/>
                 <w:lang w:val="en-US"/>
               </w:rPr>
+              <w:t>2.</w:t>
+            </w:r>
+            <w:r>
+              <w:rPr>
+                <w:rFonts w:asciiTheme="minorHAnsi" w:eastAsiaTheme="minorEastAsia" w:hAnsiTheme="minorHAnsi"/>
+                <w:noProof/>
+                <w:lang/>
+              </w:rPr>
+              <w:tab/>
+            </w:r>
+            <w:r>
+              <w:rPr>
+                <w:rStyle w:val="Hyperlink"/>
+                <w:noProof/>
+                <w:lang w:val="en-US"/>
+              </w:rPr>
               <w:t>Maintenance And Problem History</w:t>
             </w:r>
             <w:r>
@@ -778,7 +813,7 @@
                 <w:noProof/>
                 <w:webHidden/>
               </w:rPr>
-              <w:instrText xml:space="preserve"> PAGEREF _Toc130834213 \h </w:instrText>
+              <w:instrText xml:space="preserve"> PAGEREF _Toc130855531 \h </w:instrText>
             </w:r>
             <w:r>
               <w:rPr>
@@ -818,9 +853,10 @@
             <w:rPr>
               <w:rFonts w:asciiTheme="minorHAnsi" w:eastAsiaTheme="minorEastAsia" w:hAnsiTheme="minorHAnsi"/>
               <w:noProof/>
+              <w:lang/>
             </w:rPr>
           </w:pPr>
-          <w:hyperlink w:anchor="_Toc130834214" w:history="1">
+          <w:hyperlink w:anchor="_Toc130855532" w:history="1">
             <w:r>
               <w:rPr>
                 <w:rStyle w:val="Hyperlink"/>
@@ -870,7 +906,7 @@
                 <w:noProof/>
                 <w:webHidden/>
               </w:rPr>
-              <w:instrText xml:space="preserve"> PAGEREF _Toc130834214 \h </w:instrText>
+              <w:instrText xml:space="preserve"> PAGEREF _Toc130855532 \h </w:instrText>
             </w:r>
             <w:r>
               <w:rPr>
@@ -910,9 +946,10 @@
             <w:rPr>
               <w:rFonts w:asciiTheme="minorHAnsi" w:eastAsiaTheme="minorEastAsia" w:hAnsiTheme="minorHAnsi"/>
               <w:noProof/>
+              <w:lang/>
             </w:rPr>
           </w:pPr>
-          <w:hyperlink w:anchor="_Toc130834215" w:history="1">
+          <w:hyperlink w:anchor="_Toc130855533" w:history="1">
             <w:r>
               <w:rPr>
                 <w:rStyle w:val="Hyperlink"/>
@@ -939,7 +976,7 @@
                 <w:noProof/>
                 <w:webHidden/>
               </w:rPr>
-              <w:instrText xml:space="preserve"> PAGEREF _Toc130834215 \h </w:instrText>
+              <w:instrText xml:space="preserve"> PAGEREF _Toc130855533 \h </w:instrText>
             </w:r>
             <w:r>
               <w:rPr>
@@ -979,9 +1016,10 @@
             <w:rPr>
               <w:rFonts w:asciiTheme="minorHAnsi" w:eastAsiaTheme="minorEastAsia" w:hAnsiTheme="minorHAnsi"/>
               <w:noProof/>
+              <w:lang/>
             </w:rPr>
           </w:pPr>
-          <w:hyperlink w:anchor="_Toc130834216" w:history="1">
+          <w:hyperlink w:anchor="_Toc130855534" w:history="1">
             <w:r>
               <w:rPr>
                 <w:rStyle w:val="Hyperlink"/>
@@ -1008,7 +1046,7 @@
                 <w:noProof/>
                 <w:webHidden/>
               </w:rPr>
-              <w:instrText xml:space="preserve"> PAGEREF _Toc130834216 \h </w:instrText>
+              <w:instrText xml:space="preserve"> PAGEREF _Toc130855534 \h </w:instrText>
             </w:r>
             <w:r>
               <w:rPr>
@@ -1043,18 +1081,35 @@
           <w:pPr>
             <w:pStyle w:val="TOC2"/>
             <w:tabs>
+              <w:tab w:val="left" w:pos="660"/>
               <w:tab w:val="right" w:leader="dot" w:pos="9016"/>
             </w:tabs>
             <w:rPr>
               <w:rFonts w:asciiTheme="minorHAnsi" w:eastAsiaTheme="minorEastAsia" w:hAnsiTheme="minorHAnsi"/>
               <w:noProof/>
+              <w:lang/>
             </w:rPr>
           </w:pPr>
-          <w:hyperlink w:anchor="_Toc130834217" w:history="1">
+          <w:hyperlink w:anchor="_Toc130855535" w:history="1">
             <w:r>
               <w:rPr>
                 <w:rStyle w:val="Hyperlink"/>
                 <w:noProof/>
+              </w:rPr>
+              <w:t>3.</w:t>
+            </w:r>
+            <w:r>
+              <w:rPr>
+                <w:rFonts w:asciiTheme="minorHAnsi" w:eastAsiaTheme="minorEastAsia" w:hAnsiTheme="minorHAnsi"/>
+                <w:noProof/>
+                <w:lang/>
+              </w:rPr>
+              <w:tab/>
+            </w:r>
+            <w:r>
+              <w:rPr>
+                <w:rStyle w:val="Hyperlink"/>
+                <w:noProof/>
                 <w:lang w:val="en-US"/>
               </w:rPr>
               <w:t>Garage</w:t>
@@ -1078,7 +1133,7 @@
                 <w:noProof/>
                 <w:webHidden/>
               </w:rPr>
-              <w:instrText xml:space="preserve"> PAGEREF _Toc130834217 \h </w:instrText>
+              <w:instrText xml:space="preserve"> PAGEREF _Toc130855535 \h </w:instrText>
             </w:r>
             <w:r>
               <w:rPr>
@@ -1118,9 +1173,10 @@
             <w:rPr>
               <w:rFonts w:asciiTheme="minorHAnsi" w:eastAsiaTheme="minorEastAsia" w:hAnsiTheme="minorHAnsi"/>
               <w:noProof/>
+              <w:lang/>
             </w:rPr>
           </w:pPr>
-          <w:hyperlink w:anchor="_Toc130834218" w:history="1">
+          <w:hyperlink w:anchor="_Toc130855536" w:history="1">
             <w:r>
               <w:rPr>
                 <w:rStyle w:val="Hyperlink"/>
@@ -1147,7 +1203,7 @@
                 <w:noProof/>
                 <w:webHidden/>
               </w:rPr>
-              <w:instrText xml:space="preserve"> PAGEREF _Toc130834218 \h </w:instrText>
+              <w:instrText xml:space="preserve"> PAGEREF _Toc130855536 \h </w:instrText>
             </w:r>
             <w:r>
               <w:rPr>
@@ -1182,19 +1238,36 @@
           <w:pPr>
             <w:pStyle w:val="TOC2"/>
             <w:tabs>
+              <w:tab w:val="left" w:pos="660"/>
               <w:tab w:val="right" w:leader="dot" w:pos="9016"/>
             </w:tabs>
             <w:rPr>
               <w:rFonts w:asciiTheme="minorHAnsi" w:eastAsiaTheme="minorEastAsia" w:hAnsiTheme="minorHAnsi"/>
               <w:noProof/>
+              <w:lang/>
             </w:rPr>
           </w:pPr>
-          <w:hyperlink w:anchor="_Toc130834219" w:history="1">
+          <w:hyperlink w:anchor="_Toc130855537" w:history="1">
             <w:r>
               <w:rPr>
                 <w:rStyle w:val="Hyperlink"/>
                 <w:noProof/>
               </w:rPr>
+              <w:t>4.</w:t>
+            </w:r>
+            <w:r>
+              <w:rPr>
+                <w:rFonts w:asciiTheme="minorHAnsi" w:eastAsiaTheme="minorEastAsia" w:hAnsiTheme="minorHAnsi"/>
+                <w:noProof/>
+                <w:lang/>
+              </w:rPr>
+              <w:tab/>
+            </w:r>
+            <w:r>
+              <w:rPr>
+                <w:rStyle w:val="Hyperlink"/>
+                <w:noProof/>
+              </w:rPr>
               <w:t>Μ</w:t>
             </w:r>
             <w:r>
@@ -1224,7 +1297,7 @@
                 <w:noProof/>
                 <w:webHidden/>
               </w:rPr>
-              <w:instrText xml:space="preserve"> PAGEREF _Toc130834219 \h </w:instrText>
+              <w:instrText xml:space="preserve"> PAGEREF _Toc130855537 \h </w:instrText>
             </w:r>
             <w:r>
               <w:rPr>
@@ -1264,9 +1337,10 @@
             <w:rPr>
               <w:rFonts w:asciiTheme="minorHAnsi" w:eastAsiaTheme="minorEastAsia" w:hAnsiTheme="minorHAnsi"/>
               <w:noProof/>
+              <w:lang/>
             </w:rPr>
           </w:pPr>
-          <w:hyperlink w:anchor="_Toc130834220" w:history="1">
+          <w:hyperlink w:anchor="_Toc130855538" w:history="1">
             <w:r>
               <w:rPr>
                 <w:rStyle w:val="Hyperlink"/>
@@ -1293,7 +1367,7 @@
                 <w:noProof/>
                 <w:webHidden/>
               </w:rPr>
-              <w:instrText xml:space="preserve"> PAGEREF _Toc130834220 \h </w:instrText>
+              <w:instrText xml:space="preserve"> PAGEREF _Toc130855538 \h </w:instrText>
             </w:r>
             <w:r>
               <w:rPr>
@@ -1333,23 +1407,16 @@
             <w:rPr>
               <w:rFonts w:asciiTheme="minorHAnsi" w:eastAsiaTheme="minorEastAsia" w:hAnsiTheme="minorHAnsi"/>
               <w:noProof/>
+              <w:lang/>
             </w:rPr>
           </w:pPr>
-          <w:hyperlink w:anchor="_Toc130834221" w:history="1">
+          <w:hyperlink w:anchor="_Toc130855539" w:history="1">
             <w:r>
               <w:rPr>
                 <w:rStyle w:val="Hyperlink"/>
                 <w:noProof/>
               </w:rPr>
-              <w:t>Εναλλακτική ροή</w:t>
-            </w:r>
-            <w:r>
-              <w:rPr>
-                <w:rStyle w:val="Hyperlink"/>
-                <w:noProof/>
-                <w:lang w:val="en-US"/>
-              </w:rPr>
-              <w:t>:</w:t>
+              <w:t>Εναλλακτική ροή:</w:t>
             </w:r>
             <w:r>
               <w:rPr>
@@ -1370,7 +1437,7 @@
                 <w:noProof/>
                 <w:webHidden/>
               </w:rPr>
-              <w:instrText xml:space="preserve"> PAGEREF _Toc130834221 \h </w:instrText>
+              <w:instrText xml:space="preserve"> PAGEREF _Toc130855539 \h </w:instrText>
             </w:r>
             <w:r>
               <w:rPr>
@@ -1391,76 +1458,6 @@
                 <w:webHidden/>
               </w:rPr>
               <w:t>4</w:t>
-            </w:r>
-            <w:r>
-              <w:rPr>
-                <w:noProof/>
-                <w:webHidden/>
-              </w:rPr>
-              <w:fldChar w:fldCharType="end"/>
-            </w:r>
-          </w:hyperlink>
-        </w:p>
-        <w:p>
-          <w:pPr>
-            <w:pStyle w:val="TOC2"/>
-            <w:tabs>
-              <w:tab w:val="right" w:leader="dot" w:pos="9016"/>
-            </w:tabs>
-            <w:rPr>
-              <w:rFonts w:asciiTheme="minorHAnsi" w:eastAsiaTheme="minorEastAsia" w:hAnsiTheme="minorHAnsi"/>
-              <w:noProof/>
-            </w:rPr>
-          </w:pPr>
-          <w:hyperlink w:anchor="_Toc130834222" w:history="1">
-            <w:r>
-              <w:rPr>
-                <w:rStyle w:val="Hyperlink"/>
-                <w:noProof/>
-                <w:lang w:val="en-US"/>
-              </w:rPr>
-              <w:t>Membership</w:t>
-            </w:r>
-            <w:r>
-              <w:rPr>
-                <w:noProof/>
-                <w:webHidden/>
-              </w:rPr>
-              <w:tab/>
-            </w:r>
-            <w:r>
-              <w:rPr>
-                <w:noProof/>
-                <w:webHidden/>
-              </w:rPr>
-              <w:fldChar w:fldCharType="begin"/>
-            </w:r>
-            <w:r>
-              <w:rPr>
-                <w:noProof/>
-                <w:webHidden/>
-              </w:rPr>
-              <w:instrText xml:space="preserve"> PAGEREF _Toc130834222 \h </w:instrText>
-            </w:r>
-            <w:r>
-              <w:rPr>
-                <w:noProof/>
-                <w:webHidden/>
-              </w:rPr>
-            </w:r>
-            <w:r>
-              <w:rPr>
-                <w:noProof/>
-                <w:webHidden/>
-              </w:rPr>
-              <w:fldChar w:fldCharType="separate"/>
-            </w:r>
-            <w:r>
-              <w:rPr>
-                <w:noProof/>
-                <w:webHidden/>
-              </w:rPr>
-              <w:t>5</w:t>
             </w:r>
             <w:r>
               <w:rPr>
@@ -1480,15 +1477,16 @@
             <w:rPr>
               <w:rFonts w:asciiTheme="minorHAnsi" w:eastAsiaTheme="minorEastAsia" w:hAnsiTheme="minorHAnsi"/>
               <w:noProof/>
+              <w:lang/>
             </w:rPr>
           </w:pPr>
-          <w:hyperlink w:anchor="_Toc130834223" w:history="1">
+          <w:hyperlink w:anchor="_Toc130855540" w:history="1">
             <w:r>
               <w:rPr>
                 <w:rStyle w:val="Hyperlink"/>
                 <w:noProof/>
               </w:rPr>
-              <w:t>Βασική Ροή:</w:t>
+              <w:t>Εναλλακτική ροή:</w:t>
             </w:r>
             <w:r>
               <w:rPr>
@@ -1509,7 +1507,94 @@
                 <w:noProof/>
                 <w:webHidden/>
               </w:rPr>
-              <w:instrText xml:space="preserve"> PAGEREF _Toc130834223 \h </w:instrText>
+              <w:instrText xml:space="preserve"> PAGEREF _Toc130855540 \h </w:instrText>
+            </w:r>
+            <w:r>
+              <w:rPr>
+                <w:noProof/>
+                <w:webHidden/>
+              </w:rPr>
+            </w:r>
+            <w:r>
+              <w:rPr>
+                <w:noProof/>
+                <w:webHidden/>
+              </w:rPr>
+              <w:fldChar w:fldCharType="separate"/>
+            </w:r>
+            <w:r>
+              <w:rPr>
+                <w:noProof/>
+                <w:webHidden/>
+              </w:rPr>
+              <w:t>4</w:t>
+            </w:r>
+            <w:r>
+              <w:rPr>
+                <w:noProof/>
+                <w:webHidden/>
+              </w:rPr>
+              <w:fldChar w:fldCharType="end"/>
+            </w:r>
+          </w:hyperlink>
+        </w:p>
+        <w:p>
+          <w:pPr>
+            <w:pStyle w:val="TOC2"/>
+            <w:tabs>
+              <w:tab w:val="left" w:pos="660"/>
+              <w:tab w:val="right" w:leader="dot" w:pos="9016"/>
+            </w:tabs>
+            <w:rPr>
+              <w:rFonts w:asciiTheme="minorHAnsi" w:eastAsiaTheme="minorEastAsia" w:hAnsiTheme="minorHAnsi"/>
+              <w:noProof/>
+              <w:lang/>
+            </w:rPr>
+          </w:pPr>
+          <w:hyperlink w:anchor="_Toc130855541" w:history="1">
+            <w:r>
+              <w:rPr>
+                <w:rStyle w:val="Hyperlink"/>
+                <w:noProof/>
+              </w:rPr>
+              <w:t>5.</w:t>
+            </w:r>
+            <w:r>
+              <w:rPr>
+                <w:rFonts w:asciiTheme="minorHAnsi" w:eastAsiaTheme="minorEastAsia" w:hAnsiTheme="minorHAnsi"/>
+                <w:noProof/>
+                <w:lang/>
+              </w:rPr>
+              <w:tab/>
+            </w:r>
+            <w:r>
+              <w:rPr>
+                <w:rStyle w:val="Hyperlink"/>
+                <w:noProof/>
+                <w:lang w:val="en-US"/>
+              </w:rPr>
+              <w:t>Membership</w:t>
+            </w:r>
+            <w:r>
+              <w:rPr>
+                <w:noProof/>
+                <w:webHidden/>
+              </w:rPr>
+              <w:tab/>
+            </w:r>
+            <w:r>
+              <w:rPr>
+                <w:noProof/>
+                <w:webHidden/>
+              </w:rPr>
+              <w:fldChar w:fldCharType="begin"/>
+            </w:r>
+            <w:r>
+              <w:rPr>
+                <w:noProof/>
+                <w:webHidden/>
+              </w:rPr>
+              <w:instrText xml:space="preserve"> PAGEREF _Toc130855541 \h </w:instrText>
             </w:r>
             <w:r>
               <w:rPr>
@@ -1549,15 +1634,16 @@
             <w:rPr>
               <w:rFonts w:asciiTheme="minorHAnsi" w:eastAsiaTheme="minorEastAsia" w:hAnsiTheme="minorHAnsi"/>
               <w:noProof/>
+              <w:lang/>
             </w:rPr>
           </w:pPr>
-          <w:hyperlink w:anchor="_Toc130834224" w:history="1">
+          <w:hyperlink w:anchor="_Toc130855542" w:history="1">
             <w:r>
               <w:rPr>
                 <w:rStyle w:val="Hyperlink"/>
                 <w:noProof/>
               </w:rPr>
-              <w:t>Εναλλακτική Ροή:</w:t>
+              <w:t>Βασική Ροή:</w:t>
             </w:r>
             <w:r>
               <w:rPr>
@@ -1578,76 +1664,7 @@
                 <w:noProof/>
                 <w:webHidden/>
               </w:rPr>
-              <w:instrText xml:space="preserve"> PAGEREF _Toc130834224 \h </w:instrText>
-            </w:r>
-            <w:r>
-              <w:rPr>
-                <w:noProof/>
-                <w:webHidden/>
-              </w:rPr>
-            </w:r>
-            <w:r>
-              <w:rPr>
-                <w:noProof/>
-                <w:webHidden/>
-              </w:rPr>
-              <w:fldChar w:fldCharType="separate"/>
-            </w:r>
-            <w:r>
-              <w:rPr>
-                <w:noProof/>
-                <w:webHidden/>
-              </w:rPr>
-              <w:t>5</w:t>
-            </w:r>
-            <w:r>
-              <w:rPr>
-                <w:noProof/>
-                <w:webHidden/>
-              </w:rPr>
-              <w:fldChar w:fldCharType="end"/>
-            </w:r>
-          </w:hyperlink>
-        </w:p>
-        <w:p>
-          <w:pPr>
-            <w:pStyle w:val="TOC2"/>
-            <w:tabs>
-              <w:tab w:val="right" w:leader="dot" w:pos="9016"/>
-            </w:tabs>
-            <w:rPr>
-              <w:rFonts w:asciiTheme="minorHAnsi" w:eastAsiaTheme="minorEastAsia" w:hAnsiTheme="minorHAnsi"/>
-              <w:noProof/>
-            </w:rPr>
-          </w:pPr>
-          <w:hyperlink w:anchor="_Toc130834225" w:history="1">
-            <w:r>
-              <w:rPr>
-                <w:rStyle w:val="Hyperlink"/>
-                <w:noProof/>
-              </w:rPr>
-              <w:t>Forum</w:t>
-            </w:r>
-            <w:r>
-              <w:rPr>
-                <w:noProof/>
-                <w:webHidden/>
-              </w:rPr>
-              <w:tab/>
-            </w:r>
-            <w:r>
-              <w:rPr>
-                <w:noProof/>
-                <w:webHidden/>
-              </w:rPr>
-              <w:fldChar w:fldCharType="begin"/>
-            </w:r>
-            <w:r>
-              <w:rPr>
-                <w:noProof/>
-                <w:webHidden/>
-              </w:rPr>
-              <w:instrText xml:space="preserve"> PAGEREF _Toc130834225 \h </w:instrText>
+              <w:instrText xml:space="preserve"> PAGEREF _Toc130855542 \h </w:instrText>
             </w:r>
             <w:r>
               <w:rPr>
@@ -1687,15 +1704,16 @@
             <w:rPr>
               <w:rFonts w:asciiTheme="minorHAnsi" w:eastAsiaTheme="minorEastAsia" w:hAnsiTheme="minorHAnsi"/>
               <w:noProof/>
+              <w:lang/>
             </w:rPr>
           </w:pPr>
-          <w:hyperlink w:anchor="_Toc130834226" w:history="1">
+          <w:hyperlink w:anchor="_Toc130855543" w:history="1">
             <w:r>
               <w:rPr>
                 <w:rStyle w:val="Hyperlink"/>
                 <w:noProof/>
               </w:rPr>
-              <w:t>Βασική Ροή:</w:t>
+              <w:t>Εναλλακτική Ροή:</w:t>
             </w:r>
             <w:r>
               <w:rPr>
@@ -1716,7 +1734,93 @@
                 <w:noProof/>
                 <w:webHidden/>
               </w:rPr>
-              <w:instrText xml:space="preserve"> PAGEREF _Toc130834226 \h </w:instrText>
+              <w:instrText xml:space="preserve"> PAGEREF _Toc130855543 \h </w:instrText>
+            </w:r>
+            <w:r>
+              <w:rPr>
+                <w:noProof/>
+                <w:webHidden/>
+              </w:rPr>
+            </w:r>
+            <w:r>
+              <w:rPr>
+                <w:noProof/>
+                <w:webHidden/>
+              </w:rPr>
+              <w:fldChar w:fldCharType="separate"/>
+            </w:r>
+            <w:r>
+              <w:rPr>
+                <w:noProof/>
+                <w:webHidden/>
+              </w:rPr>
+              <w:t>5</w:t>
+            </w:r>
+            <w:r>
+              <w:rPr>
+                <w:noProof/>
+                <w:webHidden/>
+              </w:rPr>
+              <w:fldChar w:fldCharType="end"/>
+            </w:r>
+          </w:hyperlink>
+        </w:p>
+        <w:p>
+          <w:pPr>
+            <w:pStyle w:val="TOC2"/>
+            <w:tabs>
+              <w:tab w:val="left" w:pos="660"/>
+              <w:tab w:val="right" w:leader="dot" w:pos="9016"/>
+            </w:tabs>
+            <w:rPr>
+              <w:rFonts w:asciiTheme="minorHAnsi" w:eastAsiaTheme="minorEastAsia" w:hAnsiTheme="minorHAnsi"/>
+              <w:noProof/>
+              <w:lang/>
+            </w:rPr>
+          </w:pPr>
+          <w:hyperlink w:anchor="_Toc130855544" w:history="1">
+            <w:r>
+              <w:rPr>
+                <w:rStyle w:val="Hyperlink"/>
+                <w:noProof/>
+              </w:rPr>
+              <w:t>6.</w:t>
+            </w:r>
+            <w:r>
+              <w:rPr>
+                <w:rFonts w:asciiTheme="minorHAnsi" w:eastAsiaTheme="minorEastAsia" w:hAnsiTheme="minorHAnsi"/>
+                <w:noProof/>
+                <w:lang/>
+              </w:rPr>
+              <w:tab/>
+            </w:r>
+            <w:r>
+              <w:rPr>
+                <w:rStyle w:val="Hyperlink"/>
+                <w:noProof/>
+              </w:rPr>
+              <w:t>Forum</w:t>
+            </w:r>
+            <w:r>
+              <w:rPr>
+                <w:noProof/>
+                <w:webHidden/>
+              </w:rPr>
+              <w:tab/>
+            </w:r>
+            <w:r>
+              <w:rPr>
+                <w:noProof/>
+                <w:webHidden/>
+              </w:rPr>
+              <w:fldChar w:fldCharType="begin"/>
+            </w:r>
+            <w:r>
+              <w:rPr>
+                <w:noProof/>
+                <w:webHidden/>
+              </w:rPr>
+              <w:instrText xml:space="preserve"> PAGEREF _Toc130855544 \h </w:instrText>
             </w:r>
             <w:r>
               <w:rPr>
@@ -1756,15 +1860,16 @@
             <w:rPr>
               <w:rFonts w:asciiTheme="minorHAnsi" w:eastAsiaTheme="minorEastAsia" w:hAnsiTheme="minorHAnsi"/>
               <w:noProof/>
+              <w:lang/>
             </w:rPr>
           </w:pPr>
-          <w:hyperlink w:anchor="_Toc130834227" w:history="1">
+          <w:hyperlink w:anchor="_Toc130855545" w:history="1">
             <w:r>
               <w:rPr>
                 <w:rStyle w:val="Hyperlink"/>
                 <w:noProof/>
               </w:rPr>
-              <w:t>Εναλλακτική ροή:</w:t>
+              <w:t>Βασική Ροή:</w:t>
             </w:r>
             <w:r>
               <w:rPr>
@@ -1785,7 +1890,7 @@
                 <w:noProof/>
                 <w:webHidden/>
               </w:rPr>
-              <w:instrText xml:space="preserve"> PAGEREF _Toc130834227 \h </w:instrText>
+              <w:instrText xml:space="preserve"> PAGEREF _Toc130855545 \h </w:instrText>
             </w:r>
             <w:r>
               <w:rPr>
@@ -1805,7 +1910,7 @@
                 <w:noProof/>
                 <w:webHidden/>
               </w:rPr>
-              <w:t>6</w:t>
+              <w:t>5</w:t>
             </w:r>
             <w:r>
               <w:rPr>
@@ -1825,15 +1930,16 @@
             <w:rPr>
               <w:rFonts w:asciiTheme="minorHAnsi" w:eastAsiaTheme="minorEastAsia" w:hAnsiTheme="minorHAnsi"/>
               <w:noProof/>
+              <w:lang/>
             </w:rPr>
           </w:pPr>
-          <w:hyperlink w:anchor="_Toc130834228" w:history="1">
+          <w:hyperlink w:anchor="_Toc130855546" w:history="1">
             <w:r>
               <w:rPr>
                 <w:rStyle w:val="Hyperlink"/>
                 <w:noProof/>
               </w:rPr>
-              <w:t>Εναλλακτική ροή 2:</w:t>
+              <w:t>Εναλλακτική ροή:</w:t>
             </w:r>
             <w:r>
               <w:rPr>
@@ -1854,7 +1960,7 @@
                 <w:noProof/>
                 <w:webHidden/>
               </w:rPr>
-              <w:instrText xml:space="preserve"> PAGEREF _Toc130834228 \h </w:instrText>
+              <w:instrText xml:space="preserve"> PAGEREF _Toc130855546 \h </w:instrText>
             </w:r>
             <w:r>
               <w:rPr>
@@ -1894,15 +2000,16 @@
             <w:rPr>
               <w:rFonts w:asciiTheme="minorHAnsi" w:eastAsiaTheme="minorEastAsia" w:hAnsiTheme="minorHAnsi"/>
               <w:noProof/>
+              <w:lang/>
             </w:rPr>
           </w:pPr>
-          <w:hyperlink w:anchor="_Toc130834229" w:history="1">
+          <w:hyperlink w:anchor="_Toc130855547" w:history="1">
             <w:r>
               <w:rPr>
                 <w:rStyle w:val="Hyperlink"/>
                 <w:noProof/>
               </w:rPr>
-              <w:t>Εναλλακτική Ροή 3:</w:t>
+              <w:t>Εναλλακτική ροή 2:</w:t>
             </w:r>
             <w:r>
               <w:rPr>
@@ -1923,76 +2030,7 @@
                 <w:noProof/>
                 <w:webHidden/>
               </w:rPr>
-              <w:instrText xml:space="preserve"> PAGEREF _Toc130834229 \h </w:instrText>
-            </w:r>
-            <w:r>
-              <w:rPr>
-                <w:noProof/>
-                <w:webHidden/>
-              </w:rPr>
-            </w:r>
-            <w:r>
-              <w:rPr>
-                <w:noProof/>
-                <w:webHidden/>
-              </w:rPr>
-              <w:fldChar w:fldCharType="separate"/>
-            </w:r>
-            <w:r>
-              <w:rPr>
-                <w:noProof/>
-                <w:webHidden/>
-              </w:rPr>
-              <w:t>6</w:t>
-            </w:r>
-            <w:r>
-              <w:rPr>
-                <w:noProof/>
-                <w:webHidden/>
-              </w:rPr>
-              <w:fldChar w:fldCharType="end"/>
-            </w:r>
-          </w:hyperlink>
-        </w:p>
-        <w:p>
-          <w:pPr>
-            <w:pStyle w:val="TOC2"/>
-            <w:tabs>
-              <w:tab w:val="right" w:leader="dot" w:pos="9016"/>
-            </w:tabs>
-            <w:rPr>
-              <w:rFonts w:asciiTheme="minorHAnsi" w:eastAsiaTheme="minorEastAsia" w:hAnsiTheme="minorHAnsi"/>
-              <w:noProof/>
-            </w:rPr>
-          </w:pPr>
-          <w:hyperlink w:anchor="_Toc130834230" w:history="1">
-            <w:r>
-              <w:rPr>
-                <w:rStyle w:val="Hyperlink"/>
-                <w:noProof/>
-              </w:rPr>
-              <w:t>News Feed</w:t>
-            </w:r>
-            <w:r>
-              <w:rPr>
-                <w:noProof/>
-                <w:webHidden/>
-              </w:rPr>
-              <w:tab/>
-            </w:r>
-            <w:r>
-              <w:rPr>
-                <w:noProof/>
-                <w:webHidden/>
-              </w:rPr>
-              <w:fldChar w:fldCharType="begin"/>
-            </w:r>
-            <w:r>
-              <w:rPr>
-                <w:noProof/>
-                <w:webHidden/>
-              </w:rPr>
-              <w:instrText xml:space="preserve"> PAGEREF _Toc130834230 \h </w:instrText>
+              <w:instrText xml:space="preserve"> PAGEREF _Toc130855547 \h </w:instrText>
             </w:r>
             <w:r>
               <w:rPr>
@@ -2032,15 +2070,16 @@
             <w:rPr>
               <w:rFonts w:asciiTheme="minorHAnsi" w:eastAsiaTheme="minorEastAsia" w:hAnsiTheme="minorHAnsi"/>
               <w:noProof/>
+              <w:lang/>
             </w:rPr>
           </w:pPr>
-          <w:hyperlink w:anchor="_Toc130834231" w:history="1">
+          <w:hyperlink w:anchor="_Toc130855548" w:history="1">
             <w:r>
               <w:rPr>
                 <w:rStyle w:val="Hyperlink"/>
                 <w:noProof/>
               </w:rPr>
-              <w:t>Βασική Ροή:</w:t>
+              <w:t>Εναλλακτική Ροή 3:</w:t>
             </w:r>
             <w:r>
               <w:rPr>
@@ -2061,7 +2100,93 @@
                 <w:noProof/>
                 <w:webHidden/>
               </w:rPr>
-              <w:instrText xml:space="preserve"> PAGEREF _Toc130834231 \h </w:instrText>
+              <w:instrText xml:space="preserve"> PAGEREF _Toc130855548 \h </w:instrText>
+            </w:r>
+            <w:r>
+              <w:rPr>
+                <w:noProof/>
+                <w:webHidden/>
+              </w:rPr>
+            </w:r>
+            <w:r>
+              <w:rPr>
+                <w:noProof/>
+                <w:webHidden/>
+              </w:rPr>
+              <w:fldChar w:fldCharType="separate"/>
+            </w:r>
+            <w:r>
+              <w:rPr>
+                <w:noProof/>
+                <w:webHidden/>
+              </w:rPr>
+              <w:t>6</w:t>
+            </w:r>
+            <w:r>
+              <w:rPr>
+                <w:noProof/>
+                <w:webHidden/>
+              </w:rPr>
+              <w:fldChar w:fldCharType="end"/>
+            </w:r>
+          </w:hyperlink>
+        </w:p>
+        <w:p>
+          <w:pPr>
+            <w:pStyle w:val="TOC2"/>
+            <w:tabs>
+              <w:tab w:val="left" w:pos="660"/>
+              <w:tab w:val="right" w:leader="dot" w:pos="9016"/>
+            </w:tabs>
+            <w:rPr>
+              <w:rFonts w:asciiTheme="minorHAnsi" w:eastAsiaTheme="minorEastAsia" w:hAnsiTheme="minorHAnsi"/>
+              <w:noProof/>
+              <w:lang/>
+            </w:rPr>
+          </w:pPr>
+          <w:hyperlink w:anchor="_Toc130855549" w:history="1">
+            <w:r>
+              <w:rPr>
+                <w:rStyle w:val="Hyperlink"/>
+                <w:noProof/>
+              </w:rPr>
+              <w:t>7.</w:t>
+            </w:r>
+            <w:r>
+              <w:rPr>
+                <w:rFonts w:asciiTheme="minorHAnsi" w:eastAsiaTheme="minorEastAsia" w:hAnsiTheme="minorHAnsi"/>
+                <w:noProof/>
+                <w:lang/>
+              </w:rPr>
+              <w:tab/>
+            </w:r>
+            <w:r>
+              <w:rPr>
+                <w:rStyle w:val="Hyperlink"/>
+                <w:noProof/>
+              </w:rPr>
+              <w:t>News Feed</w:t>
+            </w:r>
+            <w:r>
+              <w:rPr>
+                <w:noProof/>
+                <w:webHidden/>
+              </w:rPr>
+              <w:tab/>
+            </w:r>
+            <w:r>
+              <w:rPr>
+                <w:noProof/>
+                <w:webHidden/>
+              </w:rPr>
+              <w:fldChar w:fldCharType="begin"/>
+            </w:r>
+            <w:r>
+              <w:rPr>
+                <w:noProof/>
+                <w:webHidden/>
+              </w:rPr>
+              <w:instrText xml:space="preserve"> PAGEREF _Toc130855549 \h </w:instrText>
             </w:r>
             <w:r>
               <w:rPr>
@@ -2101,15 +2226,16 @@
             <w:rPr>
               <w:rFonts w:asciiTheme="minorHAnsi" w:eastAsiaTheme="minorEastAsia" w:hAnsiTheme="minorHAnsi"/>
               <w:noProof/>
+              <w:lang/>
             </w:rPr>
           </w:pPr>
-          <w:hyperlink w:anchor="_Toc130834232" w:history="1">
+          <w:hyperlink w:anchor="_Toc130855550" w:history="1">
             <w:r>
               <w:rPr>
                 <w:rStyle w:val="Hyperlink"/>
                 <w:noProof/>
               </w:rPr>
-              <w:t>Εναλλακτική ροή:</w:t>
+              <w:t>Βασική Ροή:</w:t>
             </w:r>
             <w:r>
               <w:rPr>
@@ -2130,7 +2256,7 @@
                 <w:noProof/>
                 <w:webHidden/>
               </w:rPr>
-              <w:instrText xml:space="preserve"> PAGEREF _Toc130834232 \h </w:instrText>
+              <w:instrText xml:space="preserve"> PAGEREF _Toc130855550 \h </w:instrText>
             </w:r>
             <w:r>
               <w:rPr>
@@ -2151,75 +2277,6 @@
                 <w:webHidden/>
               </w:rPr>
               <w:t>6</w:t>
-            </w:r>
-            <w:r>
-              <w:rPr>
-                <w:noProof/>
-                <w:webHidden/>
-              </w:rPr>
-              <w:fldChar w:fldCharType="end"/>
-            </w:r>
-          </w:hyperlink>
-        </w:p>
-        <w:p>
-          <w:pPr>
-            <w:pStyle w:val="TOC2"/>
-            <w:tabs>
-              <w:tab w:val="right" w:leader="dot" w:pos="9016"/>
-            </w:tabs>
-            <w:rPr>
-              <w:rFonts w:asciiTheme="minorHAnsi" w:eastAsiaTheme="minorEastAsia" w:hAnsiTheme="minorHAnsi"/>
-              <w:noProof/>
-            </w:rPr>
-          </w:pPr>
-          <w:hyperlink w:anchor="_Toc130834233" w:history="1">
-            <w:r>
-              <w:rPr>
-                <w:rStyle w:val="Hyperlink"/>
-                <w:noProof/>
-              </w:rPr>
-              <w:t>Expenses Tracking</w:t>
-            </w:r>
-            <w:r>
-              <w:rPr>
-                <w:noProof/>
-                <w:webHidden/>
-              </w:rPr>
-              <w:tab/>
-            </w:r>
-            <w:r>
-              <w:rPr>
-                <w:noProof/>
-                <w:webHidden/>
-              </w:rPr>
-              <w:fldChar w:fldCharType="begin"/>
-            </w:r>
-            <w:r>
-              <w:rPr>
-                <w:noProof/>
-                <w:webHidden/>
-              </w:rPr>
-              <w:instrText xml:space="preserve"> PAGEREF _Toc130834233 \h </w:instrText>
-            </w:r>
-            <w:r>
-              <w:rPr>
-                <w:noProof/>
-                <w:webHidden/>
-              </w:rPr>
-            </w:r>
-            <w:r>
-              <w:rPr>
-                <w:noProof/>
-                <w:webHidden/>
-              </w:rPr>
-              <w:fldChar w:fldCharType="separate"/>
-            </w:r>
-            <w:r>
-              <w:rPr>
-                <w:noProof/>
-                <w:webHidden/>
-              </w:rPr>
-              <w:t>7</w:t>
             </w:r>
             <w:r>
               <w:rPr>
@@ -2239,15 +2296,16 @@
             <w:rPr>
               <w:rFonts w:asciiTheme="minorHAnsi" w:eastAsiaTheme="minorEastAsia" w:hAnsiTheme="minorHAnsi"/>
               <w:noProof/>
+              <w:lang/>
             </w:rPr>
           </w:pPr>
-          <w:hyperlink w:anchor="_Toc130834234" w:history="1">
+          <w:hyperlink w:anchor="_Toc130855551" w:history="1">
             <w:r>
               <w:rPr>
                 <w:rStyle w:val="Hyperlink"/>
                 <w:noProof/>
               </w:rPr>
-              <w:t>Βασική Ροή:</w:t>
+              <w:t>Εναλλακτική ροή:</w:t>
             </w:r>
             <w:r>
               <w:rPr>
@@ -2268,7 +2326,107 @@
                 <w:noProof/>
                 <w:webHidden/>
               </w:rPr>
-              <w:instrText xml:space="preserve"> PAGEREF _Toc130834234 \h </w:instrText>
+              <w:instrText xml:space="preserve"> PAGEREF _Toc130855551 \h </w:instrText>
+            </w:r>
+            <w:r>
+              <w:rPr>
+                <w:noProof/>
+                <w:webHidden/>
+              </w:rPr>
+            </w:r>
+            <w:r>
+              <w:rPr>
+                <w:noProof/>
+                <w:webHidden/>
+              </w:rPr>
+              <w:fldChar w:fldCharType="separate"/>
+            </w:r>
+            <w:r>
+              <w:rPr>
+                <w:noProof/>
+                <w:webHidden/>
+              </w:rPr>
+              <w:t>6</w:t>
+            </w:r>
+            <w:r>
+              <w:rPr>
+                <w:noProof/>
+                <w:webHidden/>
+              </w:rPr>
+              <w:fldChar w:fldCharType="end"/>
+            </w:r>
+          </w:hyperlink>
+        </w:p>
+        <w:p>
+          <w:pPr>
+            <w:pStyle w:val="TOC2"/>
+            <w:tabs>
+              <w:tab w:val="left" w:pos="660"/>
+              <w:tab w:val="right" w:leader="dot" w:pos="9016"/>
+            </w:tabs>
+            <w:rPr>
+              <w:rFonts w:asciiTheme="minorHAnsi" w:eastAsiaTheme="minorEastAsia" w:hAnsiTheme="minorHAnsi"/>
+              <w:noProof/>
+              <w:lang/>
+            </w:rPr>
+          </w:pPr>
+          <w:hyperlink w:anchor="_Toc130855552" w:history="1">
+            <w:r>
+              <w:rPr>
+                <w:rStyle w:val="Hyperlink"/>
+                <w:noProof/>
+              </w:rPr>
+              <w:t>8.</w:t>
+            </w:r>
+            <w:r>
+              <w:rPr>
+                <w:rFonts w:asciiTheme="minorHAnsi" w:eastAsiaTheme="minorEastAsia" w:hAnsiTheme="minorHAnsi"/>
+                <w:noProof/>
+                <w:lang/>
+              </w:rPr>
+              <w:tab/>
+            </w:r>
+            <w:r>
+              <w:rPr>
+                <w:rStyle w:val="Hyperlink"/>
+                <w:noProof/>
+              </w:rPr>
+              <w:t>Expenses Tracki</w:t>
+            </w:r>
+            <w:r>
+              <w:rPr>
+                <w:rStyle w:val="Hyperlink"/>
+                <w:noProof/>
+              </w:rPr>
+              <w:t>n</w:t>
+            </w:r>
+            <w:r>
+              <w:rPr>
+                <w:rStyle w:val="Hyperlink"/>
+                <w:noProof/>
+              </w:rPr>
+              <w:t>g</w:t>
+            </w:r>
+            <w:r>
+              <w:rPr>
+                <w:noProof/>
+                <w:webHidden/>
+              </w:rPr>
+              <w:tab/>
+            </w:r>
+            <w:r>
+              <w:rPr>
+                <w:noProof/>
+                <w:webHidden/>
+              </w:rPr>
+              <w:fldChar w:fldCharType="begin"/>
+            </w:r>
+            <w:r>
+              <w:rPr>
+                <w:noProof/>
+                <w:webHidden/>
+              </w:rPr>
+              <w:instrText xml:space="preserve"> PAGEREF _Toc130855552 \h </w:instrText>
             </w:r>
             <w:r>
               <w:rPr>
@@ -2308,15 +2466,16 @@
             <w:rPr>
               <w:rFonts w:asciiTheme="minorHAnsi" w:eastAsiaTheme="minorEastAsia" w:hAnsiTheme="minorHAnsi"/>
               <w:noProof/>
+              <w:lang/>
             </w:rPr>
           </w:pPr>
-          <w:hyperlink w:anchor="_Toc130834235" w:history="1">
+          <w:hyperlink w:anchor="_Toc130855553" w:history="1">
             <w:r>
               <w:rPr>
                 <w:rStyle w:val="Hyperlink"/>
                 <w:noProof/>
               </w:rPr>
-              <w:t>Εναλλακτική Ροή 1:</w:t>
+              <w:t>Βασική Ροή:</w:t>
             </w:r>
             <w:r>
               <w:rPr>
@@ -2337,7 +2496,7 @@
                 <w:noProof/>
                 <w:webHidden/>
               </w:rPr>
-              <w:instrText xml:space="preserve"> PAGEREF _Toc130834235 \h </w:instrText>
+              <w:instrText xml:space="preserve"> PAGEREF _Toc130855553 \h </w:instrText>
             </w:r>
             <w:r>
               <w:rPr>
@@ -2377,15 +2536,16 @@
             <w:rPr>
               <w:rFonts w:asciiTheme="minorHAnsi" w:eastAsiaTheme="minorEastAsia" w:hAnsiTheme="minorHAnsi"/>
               <w:noProof/>
+              <w:lang/>
             </w:rPr>
           </w:pPr>
-          <w:hyperlink w:anchor="_Toc130834236" w:history="1">
+          <w:hyperlink w:anchor="_Toc130855554" w:history="1">
             <w:r>
               <w:rPr>
                 <w:rStyle w:val="Hyperlink"/>
                 <w:noProof/>
               </w:rPr>
-              <w:t>Εναλλακτική Ροή 2:</w:t>
+              <w:t>Εναλλακτική Ροή 1:</w:t>
             </w:r>
             <w:r>
               <w:rPr>
@@ -2406,7 +2566,7 @@
                 <w:noProof/>
                 <w:webHidden/>
               </w:rPr>
-              <w:instrText xml:space="preserve"> PAGEREF _Toc130834236 \h </w:instrText>
+              <w:instrText xml:space="preserve"> PAGEREF _Toc130855554 \h </w:instrText>
             </w:r>
             <w:r>
               <w:rPr>
@@ -2446,14 +2606,85 @@
             <w:rPr>
               <w:rFonts w:asciiTheme="minorHAnsi" w:eastAsiaTheme="minorEastAsia" w:hAnsiTheme="minorHAnsi"/>
               <w:noProof/>
+              <w:lang/>
             </w:rPr>
           </w:pPr>
-          <w:hyperlink w:anchor="_Toc130834237" w:history="1">
+          <w:hyperlink w:anchor="_Toc130855555" w:history="1">
             <w:r>
               <w:rPr>
                 <w:rStyle w:val="Hyperlink"/>
                 <w:noProof/>
               </w:rPr>
+              <w:t>Εναλλακτική Ροή 2:</w:t>
+            </w:r>
+            <w:r>
+              <w:rPr>
+                <w:noProof/>
+                <w:webHidden/>
+              </w:rPr>
+              <w:tab/>
+            </w:r>
+            <w:r>
+              <w:rPr>
+                <w:noProof/>
+                <w:webHidden/>
+              </w:rPr>
+              <w:fldChar w:fldCharType="begin"/>
+            </w:r>
+            <w:r>
+              <w:rPr>
+                <w:noProof/>
+                <w:webHidden/>
+              </w:rPr>
+              <w:instrText xml:space="preserve"> PAGEREF _Toc130855555 \h </w:instrText>
+            </w:r>
+            <w:r>
+              <w:rPr>
+                <w:noProof/>
+                <w:webHidden/>
+              </w:rPr>
+            </w:r>
+            <w:r>
+              <w:rPr>
+                <w:noProof/>
+                <w:webHidden/>
+              </w:rPr>
+              <w:fldChar w:fldCharType="separate"/>
+            </w:r>
+            <w:r>
+              <w:rPr>
+                <w:noProof/>
+                <w:webHidden/>
+              </w:rPr>
+              <w:t>7</w:t>
+            </w:r>
+            <w:r>
+              <w:rPr>
+                <w:noProof/>
+                <w:webHidden/>
+              </w:rPr>
+              <w:fldChar w:fldCharType="end"/>
+            </w:r>
+          </w:hyperlink>
+        </w:p>
+        <w:p>
+          <w:pPr>
+            <w:pStyle w:val="TOC3"/>
+            <w:tabs>
+              <w:tab w:val="right" w:leader="dot" w:pos="9016"/>
+            </w:tabs>
+            <w:rPr>
+              <w:rFonts w:asciiTheme="minorHAnsi" w:eastAsiaTheme="minorEastAsia" w:hAnsiTheme="minorHAnsi"/>
+              <w:noProof/>
+              <w:lang/>
+            </w:rPr>
+          </w:pPr>
+          <w:hyperlink w:anchor="_Toc130855556" w:history="1">
+            <w:r>
+              <w:rPr>
+                <w:rStyle w:val="Hyperlink"/>
+                <w:noProof/>
+              </w:rPr>
               <w:t>Εναλλακτική Ροή 3:</w:t>
             </w:r>
             <w:r>
@@ -2475,7 +2706,7 @@
                 <w:noProof/>
                 <w:webHidden/>
               </w:rPr>
-              <w:instrText xml:space="preserve"> PAGEREF _Toc130834237 \h </w:instrText>
+              <w:instrText xml:space="preserve"> PAGEREF _Toc130855556 \h </w:instrText>
             </w:r>
             <w:r>
               <w:rPr>
@@ -2560,7 +2791,7 @@
           <w:lang w:val="en-US"/>
         </w:rPr>
       </w:pPr>
-      <w:bookmarkStart w:id="0" w:name="_Toc130834210"/>
+      <w:bookmarkStart w:id="0" w:name="_Toc130855528"/>
       <w:r>
         <w:rPr>
           <w:lang w:val="en-US"/>
@@ -2576,7 +2807,7 @@
           <w:lang w:val="en-US"/>
         </w:rPr>
       </w:pPr>
-      <w:bookmarkStart w:id="1" w:name="_Toc130834211"/>
+      <w:bookmarkStart w:id="1" w:name="_Toc130855529"/>
       <w:r>
         <w:rPr>
           <w:lang w:val="en-US"/>
@@ -2610,7 +2841,7 @@
           <w:lang w:val="en-US"/>
         </w:rPr>
       </w:pPr>
-      <w:bookmarkStart w:id="2" w:name="_Toc130834212"/>
+      <w:bookmarkStart w:id="2" w:name="_Toc130855530"/>
       <w:r>
         <w:t>Βασική</w:t>
       </w:r>
@@ -2777,44 +3008,204 @@
           <w:lang w:val="en-US"/>
         </w:rPr>
       </w:pPr>
-      <w:bookmarkStart w:id="3" w:name="_Toc130834213"/>
-      <w:bookmarkStart w:id="4" w:name="_Hlk130830216"/>
+      <w:bookmarkStart w:id="3" w:name="_Hlk130830216"/>
+      <w:bookmarkStart w:id="4" w:name="_Toc130855531"/>
       <w:r>
         <w:rPr>
           <w:lang w:val="en-US"/>
         </w:rPr>
         <w:t>Maintenance And Problem History</w:t>
       </w:r>
+      <w:bookmarkEnd w:id="4"/>
+    </w:p>
+    <w:p>
+      <w:pPr>
+        <w:pStyle w:val="Heading3"/>
+        <w:rPr>
+          <w:lang w:val="en-US"/>
+        </w:rPr>
+      </w:pPr>
+      <w:bookmarkStart w:id="5" w:name="_Toc130855532"/>
       <w:bookmarkEnd w:id="3"/>
+      <w:r>
+        <w:t>Βασική</w:t>
+      </w:r>
+      <w:r>
+        <w:rPr>
+          <w:lang w:val="en-US"/>
+        </w:rPr>
+        <w:t xml:space="preserve"> </w:t>
+      </w:r>
+      <w:r>
+        <w:t>Ροή</w:t>
+      </w:r>
+      <w:r>
+        <w:rPr>
+          <w:lang w:val="en-US"/>
+        </w:rPr>
+        <w:t>:</w:t>
+      </w:r>
+      <w:bookmarkEnd w:id="5"/>
+    </w:p>
+    <w:p>
+      <w:pPr>
+        <w:jc w:val="both"/>
+      </w:pPr>
+      <w:r>
+        <w:t>1.</w:t>
+      </w:r>
+      <w:r>
+        <w:t xml:space="preserve"> </w:t>
+      </w:r>
+      <w:r>
+        <w:t>Το σύστημα διαβάζει τα χιλιόμετρα που έχει κάνει το συγκεκριμένο όχημα.</w:t>
+      </w:r>
+    </w:p>
+    <w:p>
+      <w:pPr>
+        <w:jc w:val="both"/>
+      </w:pPr>
+      <w:r>
+        <w:t>2.</w:t>
+      </w:r>
+      <w:r>
+        <w:t xml:space="preserve"> </w:t>
+      </w:r>
+      <w:r>
+        <w:t>Από εκεί, η εφαρμογή λαμβάνοντας υπόψιν το service manual που παρέχει ο εκάστοτε κατασκευαστής για το όχημα αλλά και τυχόν αλλαγές που έγιναν πάνω σε αυτό ( αλλαγή λαδιών κινητήρα νωρίτερα λόγο κάποια βλάβης ), αναφέρει πότε και ποιες είναι οι επόμενες αλλαγές, συντηρήσεις αλλά και έλεγχοι που πρέπει να λάβουν χώρα ( π.χ. πλησιάζεις τα 100.000 χιλιόμετρα πρέπει να αλλάξεις λάδια, να ελέγξεις αν τα μπουζί είναι σε καλή κατάσταση και να καθαρίσεις την αλυσίδα αλλά μην ασχοληθείς ακόμα με τα λάστιχα αν και το λέει το service manual γιατί εμείς τα αλλάξαμε αρκετά πρόσφατα ).</w:t>
+      </w:r>
+    </w:p>
+    <w:p>
+      <w:pPr>
+        <w:jc w:val="both"/>
+      </w:pPr>
+      <w:r>
+        <w:t>3.</w:t>
+      </w:r>
+      <w:r>
+        <w:t xml:space="preserve"> </w:t>
+      </w:r>
+      <w:r>
+        <w:t>Σε κάθε περίπτωση, αν ο ιδιοκτήτης δεν μπορεί ή δεν θέλει να ασχοληθεί με αυτά, υπάρχει πάλι η επιλογή του χάρτη στην οποία ανακατευθύνεται σε μία νέα καρτέλα που δείχνει τα διαθέσιμα συνεργεία κοντά του.</w:t>
+      </w:r>
+    </w:p>
+    <w:p>
+      <w:pPr>
+        <w:jc w:val="both"/>
+      </w:pPr>
+      <w:r>
+        <w:t>4.</w:t>
+      </w:r>
+      <w:r>
+        <w:t xml:space="preserve"> </w:t>
+      </w:r>
+      <w:r>
+        <w:t>Επιλέγοντας ο χρήστης μια αλλαγή που θέλει να κάνει, το σύστημα τον ανακατευθύνει στον χάρτη με επιλεγμένο φίλτρο την αλλαγή που θέλει να γίνει.</w:t>
+      </w:r>
+    </w:p>
+    <w:p>
+      <w:pPr>
+        <w:jc w:val="both"/>
+      </w:pPr>
     </w:p>
     <w:p>
       <w:pPr>
         <w:pStyle w:val="Heading3"/>
-        <w:rPr>
-          <w:lang w:val="en-US"/>
-        </w:rPr>
-      </w:pPr>
-      <w:bookmarkStart w:id="5" w:name="_Toc130834214"/>
-      <w:bookmarkEnd w:id="4"/>
-      <w:r>
-        <w:t>Βασική</w:t>
-      </w:r>
-      <w:r>
-        <w:rPr>
-          <w:lang w:val="en-US"/>
-        </w:rPr>
+      </w:pPr>
+      <w:bookmarkStart w:id="6" w:name="_Toc130855533"/>
+      <w:r>
+        <w:t>Εναλλακτική Ροή:</w:t>
+      </w:r>
+      <w:bookmarkEnd w:id="6"/>
+    </w:p>
+    <w:p>
+      <w:pPr>
+        <w:jc w:val="both"/>
+      </w:pPr>
+      <w:r>
+        <w:t xml:space="preserve">1.α.1   Ο χρήστης επιλέγει να ενημερώσει τα χιλιόμετρά του. </w:t>
+      </w:r>
+      <w:r>
+        <w:rPr>
+          <w:lang w:val="en-US"/>
+        </w:rPr>
+        <w:t>H</w:t>
+      </w:r>
+      <w:r>
         <w:t xml:space="preserve"> </w:t>
       </w:r>
       <w:r>
-        <w:t>Ροή</w:t>
-      </w:r>
-      <w:r>
-        <w:rPr>
-          <w:lang w:val="en-US"/>
-        </w:rPr>
+        <w:t xml:space="preserve">εφαρμογή του εμφανίζει </w:t>
+      </w:r>
+      <w:r>
+        <w:t>ένα pop-up, στο οποίο μπορεί να τα υποβάλλει.</w:t>
+      </w:r>
+    </w:p>
+    <w:p>
+      <w:pPr>
+        <w:jc w:val="both"/>
+      </w:pPr>
+    </w:p>
+    <w:p>
+      <w:pPr>
+        <w:pStyle w:val="Heading3"/>
+      </w:pPr>
+      <w:bookmarkStart w:id="7" w:name="_Toc130855534"/>
+      <w:r>
+        <w:t>Εναλλακτική Ροή:</w:t>
+      </w:r>
+      <w:bookmarkEnd w:id="7"/>
+    </w:p>
+    <w:p>
+      <w:pPr>
+        <w:jc w:val="both"/>
+      </w:pPr>
+      <w:r>
+        <w:t>3.α.1</w:t>
+      </w:r>
+      <w:r>
+        <w:tab/>
+        <w:t>Κάποιο είδος συντήρησης έχει πραγματοποιηθεί. Ο χρήστης μπορεί με παρατεταμένο πάτημα να το επιλέξει και να ενημερώσει το σύστημα για αυτό.</w:t>
+      </w:r>
+    </w:p>
+    <w:p>
+      <w:pPr>
+        <w:jc w:val="both"/>
+      </w:pPr>
+    </w:p>
+    <w:p>
+      <w:pPr>
+        <w:pStyle w:val="Heading2"/>
+      </w:pPr>
+      <w:bookmarkStart w:id="8" w:name="_Toc130855535"/>
+      <w:r>
+        <w:rPr>
+          <w:lang w:val="en-US"/>
+        </w:rPr>
+        <w:t>Garage</w:t>
+      </w:r>
+      <w:bookmarkEnd w:id="8"/>
+    </w:p>
+    <w:p>
+      <w:pPr>
+        <w:pStyle w:val="Heading3"/>
+      </w:pPr>
+      <w:bookmarkStart w:id="9" w:name="_Toc130855536"/>
+      <w:r>
+        <w:t>Βασική Ροή</w:t>
+      </w:r>
+      <w:r>
         <w:t>:</w:t>
       </w:r>
-      <w:bookmarkEnd w:id="5"/>
+      <w:bookmarkEnd w:id="9"/>
+    </w:p>
+    <w:p>
+      <w:pPr>
+        <w:jc w:val="both"/>
+      </w:pPr>
+      <w:r>
+        <w:t>Προϋπόθεση: Ο χρήστης πρέπει να έχει κάνει login στο προφίλ του</w:t>
+      </w:r>
     </w:p>
     <w:p>
       <w:pPr>
@@ -2827,7 +3218,16 @@
         <w:t xml:space="preserve"> </w:t>
       </w:r>
       <w:r>
-        <w:t>Το σύστημα διαβάζει τα χιλιόμετρα που έχει κάνει το συγκεκριμένο όχημα.</w:t>
+        <w:t>Ο χρήστης επιλέγει από την αρχική οθόνη την επιλογή να εισάγει ένα καινούριο αμάξι στο «</w:t>
+      </w:r>
+      <w:r>
+        <w:rPr>
+          <w:lang w:val="en-US"/>
+        </w:rPr>
+        <w:t>garage</w:t>
+      </w:r>
+      <w:r>
+        <w:t>» του.</w:t>
       </w:r>
     </w:p>
     <w:p>
@@ -2841,7 +3241,7 @@
         <w:t xml:space="preserve"> </w:t>
       </w:r>
       <w:r>
-        <w:t>Από εκεί, η εφαρμογή λαμβάνοντας υπόψιν το service manual που παρέχει ο εκάστοτε κατασκευαστής για το όχημα αλλά και τυχόν αλλαγές που έγιναν πάνω σε αυτό ( αλλαγή λαδιών κινητήρα νωρίτερα λόγο κάποια βλάβης ), αναφέρει πότε και ποιες είναι οι επόμενες αλλαγές, συντηρήσεις αλλά και έλεγχοι που πρέπει να λάβουν χώρα ( π.χ. πλησιάζεις τα 100.000 χιλιόμετρα πρέπει να αλλάξεις λάδια, να ελέγξεις αν τα μπουζί είναι σε καλή κατάσταση και να καθαρίσεις την αλυσίδα αλλά μην ασχοληθείς ακόμα με τα λάστιχα αν και το λέει το service manual γιατί εμείς τα αλλάξαμε αρκετά πρόσφατα ).</w:t>
+        <w:t>Από εκεί το σύστημα εμφανίζει μία ταξινομημένη λίστα (κατά αλφαβητική σειρά) που περιέχει όλες τις μάρκες που υποστηρίζει η εφαρμογή. Από εκεί ο χρήστης επιλέγει τη μάρκα που επιθυμεί.</w:t>
       </w:r>
     </w:p>
     <w:p>
@@ -2855,7 +3255,7 @@
         <w:t xml:space="preserve"> </w:t>
       </w:r>
       <w:r>
-        <w:t>Σε κάθε περίπτωση, αν ο ιδιοκτήτης δεν μπορεί ή δεν θέλει να ασχοληθεί με αυτά, υπάρχει πάλι η επιλογή του χάρτη στην οποία ανακατευθύνεται σε μία νέα καρτέλα που δείχνει τα διαθέσιμα συνεργεία κοντά του.</w:t>
+        <w:t>Το σύστημα εμφανίζει μία καινούρια λίστα που περιέχει όλα τα μοντέλα της μάρκας, από την οποία ο χρήστης επιλέγει το μοντέλο που επιθυμεί.</w:t>
       </w:r>
     </w:p>
     <w:p>
@@ -2869,45 +3269,172 @@
         <w:t xml:space="preserve"> </w:t>
       </w:r>
       <w:r>
-        <w:t>Επιλέγοντας ο χρήστης μια αλλαγή που θέλει να κάνει, το σύστημα τον ανακατευθύνει στον χάρτη με επιλεγμένο φίλτρο την αλλαγή που θέλει να γίνει.</w:t>
-      </w:r>
-    </w:p>
-    <w:p>
-      <w:pPr>
-        <w:jc w:val="both"/>
-      </w:pPr>
+        <w:t>Τέλος ζητείται από τον χρήστη να δώσει πόσα χιλιόμετρα έχει διανύσει το όχημα που εισάγει.</w:t>
+      </w:r>
+    </w:p>
+    <w:p>
+      <w:pPr>
+        <w:jc w:val="both"/>
+      </w:pPr>
+      <w:r>
+        <w:t>5.</w:t>
+      </w:r>
+      <w:r>
+        <w:t xml:space="preserve"> </w:t>
+      </w:r>
+      <w:r>
+        <w:t>Το σύστημα καταχωρεί το νέο όχημα στο «</w:t>
+      </w:r>
+      <w:r>
+        <w:rPr>
+          <w:lang w:val="en-US"/>
+        </w:rPr>
+        <w:t>garage</w:t>
+      </w:r>
+      <w:r>
+        <w:t>» του χρήστη.</w:t>
+      </w:r>
+    </w:p>
+    <w:p>
+      <w:pPr>
+        <w:jc w:val="both"/>
+      </w:pPr>
+      <w:r>
+        <w:t>6.</w:t>
+      </w:r>
+      <w:r>
+        <w:t xml:space="preserve"> </w:t>
+      </w:r>
+      <w:r>
+        <w:t>Το σύστημα χρησιμοποιεί το κατάλληλο manual και την αρχική τιμή των χιλιομέτρων που εισήγαγε ο χρήστης για να καθορίσει αν το αμάξι χρειάζεται να ελέγξει κάποιο εξάρτημα. Με την πληροφορία αυτή δημιουργεί κατάλληλα notification.</w:t>
+      </w:r>
+    </w:p>
+    <w:p>
+      <w:pPr>
+        <w:jc w:val="both"/>
+      </w:pPr>
+      <w:r>
+        <w:t>7.</w:t>
+      </w:r>
+      <w:r>
+        <w:t xml:space="preserve"> </w:t>
+      </w:r>
+      <w:r>
+        <w:t>Ο χρήστης μεταφέρεται στην αρχική οθόνη. Εκεί μπορεί να δει άμεσα τα όλα τα notification</w:t>
+      </w:r>
+      <w:r>
+        <w:rPr>
+          <w:lang w:val="en-US"/>
+        </w:rPr>
+        <w:t>s</w:t>
+      </w:r>
+      <w:r>
+        <w:t xml:space="preserve"> </w:t>
+      </w:r>
+      <w:r>
+        <w:t>του.</w:t>
+      </w:r>
+    </w:p>
+    <w:p>
+      <w:pPr>
+        <w:pStyle w:val="Heading2"/>
+      </w:pPr>
+      <w:bookmarkStart w:id="10" w:name="_Toc130855537"/>
+      <w:r>
+        <w:t>Μ</w:t>
+      </w:r>
+      <w:r>
+        <w:rPr>
+          <w:lang w:val="en-US"/>
+        </w:rPr>
+        <w:t>ap</w:t>
+      </w:r>
+      <w:bookmarkEnd w:id="10"/>
     </w:p>
     <w:p>
       <w:pPr>
         <w:pStyle w:val="Heading3"/>
       </w:pPr>
-      <w:bookmarkStart w:id="6" w:name="_Toc130834215"/>
-      <w:r>
-        <w:t>Εναλλακτική Ροή:</w:t>
-      </w:r>
-      <w:bookmarkEnd w:id="6"/>
-    </w:p>
-    <w:p>
-      <w:pPr>
-        <w:jc w:val="both"/>
-      </w:pPr>
-      <w:r>
-        <w:t xml:space="preserve">1.α.1   Ο χρήστης επιλέγει να ενημερώσει τα χιλιόμετρά του. </w:t>
-      </w:r>
-      <w:r>
-        <w:rPr>
-          <w:lang w:val="en-US"/>
-        </w:rPr>
-        <w:t>H</w:t>
+      <w:bookmarkStart w:id="11" w:name="_Toc130855538"/>
+      <w:r>
+        <w:t>Βασική Ροή</w:t>
+      </w:r>
+      <w:r>
+        <w:t>:</w:t>
+      </w:r>
+      <w:bookmarkEnd w:id="11"/>
+    </w:p>
+    <w:p>
+      <w:pPr>
+        <w:jc w:val="both"/>
+      </w:pPr>
+      <w:r>
+        <w:t>1. Ο χρήστης επιλέγει από την αρχική οθόνη την επιλογή «</w:t>
+      </w:r>
+      <w:r>
+        <w:rPr>
+          <w:lang w:val="en-US"/>
+        </w:rPr>
+        <w:t>Repair</w:t>
       </w:r>
       <w:r>
         <w:t xml:space="preserve"> </w:t>
       </w:r>
       <w:r>
-        <w:t xml:space="preserve">εφαρμογή του εμφανίζει </w:t>
-      </w:r>
-      <w:r>
-        <w:t>ένα pop-up, στο οποίο μπορεί να τα υποβάλλει.</w:t>
+        <w:rPr>
+          <w:lang w:val="en-US"/>
+        </w:rPr>
+        <w:t>Shops</w:t>
+      </w:r>
+      <w:r>
+        <w:t>»</w:t>
+      </w:r>
+    </w:p>
+    <w:p>
+      <w:pPr>
+        <w:jc w:val="both"/>
+      </w:pPr>
+      <w:r>
+        <w:t>2. Από εκεί η εφαρμογή εμφανίζει σε χάρτη τα κοντινότερα συνεργεία στην τοποθεσία του χρήστη.</w:t>
+      </w:r>
+    </w:p>
+    <w:p>
+      <w:pPr>
+        <w:jc w:val="both"/>
+      </w:pPr>
+      <w:r>
+        <w:t>3. Δίνεται η επιλογή στον χρήστη να αναζητήσει συνεργεία σε περιοχή της επιλογής του.</w:t>
+      </w:r>
+    </w:p>
+    <w:p>
+      <w:pPr>
+        <w:jc w:val="both"/>
+      </w:pPr>
+      <w:r>
+        <w:t>4</w:t>
+      </w:r>
+      <w:r>
+        <w:t>. Το σύστημα εμφανίζει στο χρήστη τα ανταλλακτικά και τις υπηρεσίες που προσφέρει το εκάστοτε συνεργείο. Αν το προφίλ του χρήστη είναι «</w:t>
+      </w:r>
+      <w:r>
+        <w:rPr>
+          <w:lang w:val="en-US"/>
+        </w:rPr>
+        <w:t>member</w:t>
+      </w:r>
+      <w:r>
+        <w:t>» συγκεκριμένες υπηρεσίες και ανταλλακτικά θα έχουν την αντίστοιχη μείωση τιμής, και θα φέρουν ένδειξη πως λόγω της συνδρομής έχουν μειωμένη τιμή. Το σύστημα επίσης προσφέρει επιπλέον πληροφορίες για τα συνεργεία που ενδιαφέρουν το χρήστη, όπως ωράρια λειτουργίας, αξιολογήσεις και σχόλια από προηγούμενους πελάτες του.</w:t>
+      </w:r>
+    </w:p>
+    <w:p>
+      <w:pPr>
+        <w:jc w:val="both"/>
+      </w:pPr>
+      <w:r>
+        <w:t>5</w:t>
+      </w:r>
+      <w:r>
+        <w:t>. Ο χρήστης επίσης μπορεί και ο ίδιος να αξιολογήσει το συνεργείο ή να αφήσει δικό του σχόλιο για της υπηρεσίες που έλαβε.</w:t>
       </w:r>
     </w:p>
     <w:p>
@@ -2919,74 +3446,112 @@
       <w:pPr>
         <w:pStyle w:val="Heading3"/>
       </w:pPr>
-      <w:bookmarkStart w:id="7" w:name="_Toc130834216"/>
-      <w:r>
-        <w:t>Εναλλακτική Ροή:</w:t>
-      </w:r>
-      <w:bookmarkEnd w:id="7"/>
-    </w:p>
-    <w:p>
-      <w:pPr>
-        <w:jc w:val="both"/>
-      </w:pPr>
-      <w:r>
-        <w:t>3.α.1</w:t>
+      <w:bookmarkStart w:id="12" w:name="_Toc130855539"/>
+      <w:r>
+        <w:t>Εναλλακτική ροή</w:t>
+      </w:r>
+      <w:r>
+        <w:t>:</w:t>
+      </w:r>
+      <w:bookmarkEnd w:id="12"/>
+    </w:p>
+    <w:p>
+      <w:pPr>
+        <w:spacing w:line="256" w:lineRule="auto"/>
+        <w:jc w:val="both"/>
+      </w:pPr>
+      <w:r>
+        <w:t>3</w:t>
+      </w:r>
+      <w:r>
+        <w:t>.α.1</w:t>
       </w:r>
       <w:r>
         <w:tab/>
-        <w:t xml:space="preserve">Κάποιο είδος συντήρησης έχει πραγματοποιηθεί. Ο χρήστης μπορεί με </w:t>
+        <w:t xml:space="preserve">. Ο χρήστης </w:t>
+      </w:r>
+      <w:r>
+        <w:t>επιλέγει</w:t>
+      </w:r>
+      <w:r>
+        <w:t xml:space="preserve"> να εξειδικεύσει την αναζήτηση του, επιλέγοντας τα ανταλλακτικά που χρειάζεται, έτσι το σύστημα αυτόματα θα εμφανίζει μόνο τα συνεργεία που προσφέρουν την επιθυμητή υπηρεσία.</w:t>
+      </w:r>
+    </w:p>
+    <w:p>
+      <w:pPr>
+        <w:jc w:val="both"/>
+      </w:pPr>
+    </w:p>
+    <w:p>
+      <w:pPr>
+        <w:jc w:val="both"/>
+      </w:pPr>
+    </w:p>
+    <w:p>
+      <w:pPr>
+        <w:pStyle w:val="Heading3"/>
+      </w:pPr>
+      <w:bookmarkStart w:id="13" w:name="_Toc130855540"/>
+      <w:r>
+        <w:t>Εναλλακτική ροή</w:t>
+      </w:r>
+      <w:r>
+        <w:t>:</w:t>
+      </w:r>
+      <w:bookmarkEnd w:id="13"/>
+    </w:p>
+    <w:p>
+      <w:pPr>
+        <w:spacing w:line="256" w:lineRule="auto"/>
+        <w:jc w:val="both"/>
+      </w:pPr>
+      <w:r>
+        <w:t>3</w:t>
+      </w:r>
+      <w:r>
+        <w:t>.</w:t>
+      </w:r>
+      <w:r>
+        <w:t>β</w:t>
+      </w:r>
+      <w:r>
+        <w:t>.1</w:t>
       </w:r>
       <w:r>
         <w:tab/>
-      </w:r>
-      <w:r>
-        <w:tab/>
-        <w:t xml:space="preserve">                         </w:t>
-      </w:r>
-      <w:r>
-        <w:tab/>
-        <w:t>παρατεταμένο πάτημα να το επιλέξει και να ενημερώσει το σύστημα για αυτό.</w:t>
-      </w:r>
-    </w:p>
-    <w:p>
-      <w:pPr>
-        <w:jc w:val="both"/>
-      </w:pPr>
-    </w:p>
+        <w:t>Το σύστημα λαμβάνει υπόψιν αν ο χρήστης έχει ενεργά notification για συντήρηση. Με βάση αυτά τα notification μπορεί να κάνει highlight τα συνεργεία που προσφέρουν την απαραίτητη συντήρηση</w:t>
+      </w:r>
+      <w:r>
+        <w:t>.</w:t>
+      </w:r>
+    </w:p>
+    <w:p/>
     <w:p>
       <w:pPr>
         <w:pStyle w:val="Heading2"/>
       </w:pPr>
-      <w:bookmarkStart w:id="8" w:name="_Toc130834217"/>
-      <w:r>
-        <w:rPr>
-          <w:lang w:val="en-US"/>
-        </w:rPr>
-        <w:lastRenderedPageBreak/>
-        <w:t>Garage</w:t>
-      </w:r>
-      <w:bookmarkEnd w:id="8"/>
-    </w:p>
+      <w:bookmarkStart w:id="14" w:name="_Toc130855541"/>
+      <w:r>
+        <w:rPr>
+          <w:lang w:val="en-US"/>
+        </w:rPr>
+        <w:t>Membership</w:t>
+      </w:r>
+      <w:bookmarkEnd w:id="14"/>
+    </w:p>
+    <w:p/>
     <w:p>
       <w:pPr>
         <w:pStyle w:val="Heading3"/>
       </w:pPr>
-      <w:bookmarkStart w:id="9" w:name="_Toc130834218"/>
+      <w:bookmarkStart w:id="15" w:name="_Toc130855542"/>
       <w:r>
         <w:t>Βασική Ροή</w:t>
       </w:r>
       <w:r>
         <w:t>:</w:t>
       </w:r>
-      <w:bookmarkEnd w:id="9"/>
-    </w:p>
-    <w:p>
-      <w:pPr>
-        <w:jc w:val="both"/>
-      </w:pPr>
-      <w:r>
-        <w:t>Προϋπόθεση: Ο χρήστης πρέπει να έχει κάνει login στο προφίλ του</w:t>
-      </w:r>
+      <w:bookmarkEnd w:id="15"/>
     </w:p>
     <w:p>
       <w:pPr>
@@ -2999,16 +3564,16 @@
         <w:t xml:space="preserve"> </w:t>
       </w:r>
       <w:r>
-        <w:t>Ο χρήστης επιλέγει από την αρχική οθόνη την επιλογή να εισάγει ένα καινούριο αμάξι στο «</w:t>
-      </w:r>
-      <w:r>
-        <w:rPr>
-          <w:lang w:val="en-US"/>
-        </w:rPr>
-        <w:t>garage</w:t>
-      </w:r>
-      <w:r>
-        <w:t>» του.</w:t>
+        <w:t>Ο χρήστης επιλέγει από την αρχική οθόνη την επιλογή «</w:t>
+      </w:r>
+      <w:r>
+        <w:rPr>
+          <w:lang w:val="en-US"/>
+        </w:rPr>
+        <w:t>Membership</w:t>
+      </w:r>
+      <w:r>
+        <w:t>»</w:t>
       </w:r>
     </w:p>
     <w:p>
@@ -3022,7 +3587,16 @@
         <w:t xml:space="preserve"> </w:t>
       </w:r>
       <w:r>
-        <w:t>Από εκεί το σύστημα εμφανίζει μία ταξινομημένη λίστα (κατά αλφαβητική σειρά) που περιέχει όλες τις μάρκες που υποστηρίζει η εφαρμογή. Από εκεί ο χρήστης επιλέγει τη μάρκα που επιθυμεί.</w:t>
+        <w:t>Το σύστημα ελέγχει αν το προφίλ του χρήστη είναι ήδη καταχωρημένο ως «</w:t>
+      </w:r>
+      <w:r>
+        <w:rPr>
+          <w:lang w:val="en-US"/>
+        </w:rPr>
+        <w:t>member</w:t>
+      </w:r>
+      <w:r>
+        <w:t>»</w:t>
       </w:r>
     </w:p>
     <w:p>
@@ -3036,7 +3610,7 @@
         <w:t xml:space="preserve"> </w:t>
       </w:r>
       <w:r>
-        <w:t>Το σύστημα εμφανίζει μία καινούρια λίστα που περιέχει όλα τα μοντέλα της μάρκας, από την οποία ο χρήστης επιλέγει το μοντέλο που επιθυμεί.</w:t>
+        <w:t xml:space="preserve">Το σύστημα εμφανίζει ενημερωτικά στοιχεία για τις προσφορές και τα μπόνους που κερδίζουν οι χρήστες με συνδρομή. </w:t>
       </w:r>
     </w:p>
     <w:p>
@@ -3050,16 +3624,7 @@
         <w:t xml:space="preserve"> </w:t>
       </w:r>
       <w:r>
-        <w:t>Τέλος ζητείται από τον χρήστη να δώσει πόσα χιλιόμετρα έχει διανύσει το όχημα που εισάγει. Σε περίπτωση που το μοντέλο στο οποίο αναφέρεται ο χρήστης είναι αγωνιστικό όχημα, το σύστημα ζητάει από τον χρήστη ώρες λειτουργίας και όχι χιλιόμετρα. (</w:t>
-      </w:r>
-      <w:r>
-        <w:t>MAINTENANCE AND PROBLEM HISTORY</w:t>
-      </w:r>
-      <w:r>
-        <w:t xml:space="preserve">, </w:t>
-      </w:r>
-      <w:r>
-        <w:t>Βασίλης Τσούλος)</w:t>
+        <w:t>Το σύστημα πληροφορεί το χρήστη για τα είδη των συνδρομών που προσφέρονται (μηνιαία, ετήσια κτλ.) και οι αντίστοιχες τιμές.</w:t>
       </w:r>
     </w:p>
     <w:p>
@@ -3073,16 +3638,7 @@
         <w:t xml:space="preserve"> </w:t>
       </w:r>
       <w:r>
-        <w:t>Το σύστημα καταχωρεί το νέο όχημα στο «</w:t>
-      </w:r>
-      <w:r>
-        <w:rPr>
-          <w:lang w:val="en-US"/>
-        </w:rPr>
-        <w:t>garage</w:t>
-      </w:r>
-      <w:r>
-        <w:t>» του χρήστη.</w:t>
+        <w:t>Ο χρήστης επιλέγει το είδος συνδρομής που επιθυμεί και τον τρόπο που επιθυμεί να πληρώσει</w:t>
       </w:r>
     </w:p>
     <w:p>
@@ -3096,485 +3652,195 @@
         <w:t xml:space="preserve"> </w:t>
       </w:r>
       <w:r>
-        <w:t>Το σύστημα χρησιμοποιεί το κατάλληλο manual και την αρχική τιμή των χιλιομέτρων που εισήγαγε ο χρήστης για να καθορίσει αν το αμάξι χρειάζεται να ελέγξει κάποιο εξάρτημα. Με την πληροφορία αυτή δημιουργεί κατάλληλα notification.</w:t>
-      </w:r>
-    </w:p>
-    <w:p>
-      <w:pPr>
-        <w:jc w:val="both"/>
-      </w:pPr>
-      <w:r>
-        <w:t>7.</w:t>
+        <w:t>Το σύστημα παραπέμπει στο αντίστοιχο τραπεζικό σύστημα που χρησιμοποιεί ο χρήστης ώστε να ολοκληρωθεί η αγορά.</w:t>
+      </w:r>
+    </w:p>
+    <w:p>
+      <w:pPr>
+        <w:jc w:val="both"/>
+      </w:pPr>
+      <w:r>
+        <w:t>7. Μετά την ολοκλήρωση της διαδικασίας το προφίλ του χρήστη καταχωρείται στο σύστημα ως «</w:t>
+      </w:r>
+      <w:r>
+        <w:rPr>
+          <w:lang w:val="en-US"/>
+        </w:rPr>
+        <w:t>member</w:t>
+      </w:r>
+      <w:r>
+        <w:t>»</w:t>
+      </w:r>
+      <w:r>
+        <w:t>.</w:t>
+      </w:r>
+      <w:r>
+        <w:t xml:space="preserve"> Τα προφίλ «</w:t>
+      </w:r>
+      <w:r>
+        <w:rPr>
+          <w:lang w:val="en-US"/>
+        </w:rPr>
+        <w:t>members</w:t>
+      </w:r>
+      <w:r>
+        <w:t>»</w:t>
       </w:r>
       <w:r>
         <w:t xml:space="preserve"> </w:t>
       </w:r>
       <w:r>
-        <w:t>Ο χρήστης μεταφέρεται στην αρχική οθόνη. Εκεί μπορεί να δει άμεσα τα όλα τα notification</w:t>
-      </w:r>
-      <w:r>
-        <w:rPr>
-          <w:lang w:val="en-US"/>
-        </w:rPr>
-        <w:t>s</w:t>
+        <w:t xml:space="preserve">θα έχουν ειδικές προσφορές στις υπηρεσίες και τα ανταλλακτικά που αγοράζουν. Ακόμα τα </w:t>
+      </w:r>
+      <w:r>
+        <w:rPr>
+          <w:lang w:val="en-US"/>
+        </w:rPr>
+        <w:t>Posts</w:t>
       </w:r>
       <w:r>
         <w:t xml:space="preserve"> </w:t>
       </w:r>
       <w:r>
-        <w:t>του.</w:t>
-      </w:r>
+        <w:t xml:space="preserve">και τα </w:t>
+      </w:r>
+      <w:r>
+        <w:rPr>
+          <w:lang w:val="en-US"/>
+        </w:rPr>
+        <w:t>comments</w:t>
+      </w:r>
+      <w:r>
+        <w:t xml:space="preserve"> </w:t>
+      </w:r>
+      <w:r>
+        <w:t>που συντάσσουν τα προφίλ «</w:t>
+      </w:r>
+      <w:r>
+        <w:rPr>
+          <w:lang w:val="en-US"/>
+        </w:rPr>
+        <w:t>members</w:t>
+      </w:r>
+      <w:r>
+        <w:t xml:space="preserve">» θα </w:t>
+      </w:r>
+      <w:r>
+        <w:t>έχουν ειδική ένδειξη.</w:t>
+      </w:r>
+    </w:p>
+    <w:p>
+      <w:pPr>
+        <w:jc w:val="both"/>
+      </w:pPr>
+      <w:r>
+        <w:t>8.</w:t>
+      </w:r>
+      <w:r>
+        <w:t xml:space="preserve"> </w:t>
+      </w:r>
+      <w:r>
+        <w:t xml:space="preserve">Το σύστημα στέλνει υπενθυμίσεις στον χρήστη για να ανανεώσει την συνδρομή του σε κατάλληλα χρονικά διαστήματα. </w:t>
+      </w:r>
+    </w:p>
+    <w:p>
+      <w:pPr>
+        <w:jc w:val="both"/>
+      </w:pPr>
+    </w:p>
+    <w:p>
+      <w:pPr>
+        <w:pStyle w:val="Heading3"/>
+      </w:pPr>
+      <w:bookmarkStart w:id="16" w:name="_Toc130855543"/>
+      <w:r>
+        <w:t>Εναλλακτική Ροή</w:t>
+      </w:r>
+      <w:r>
+        <w:t>:</w:t>
+      </w:r>
+      <w:bookmarkEnd w:id="16"/>
+    </w:p>
+    <w:p>
+      <w:pPr>
+        <w:jc w:val="both"/>
+      </w:pPr>
+      <w:r>
+        <w:t>2</w:t>
+      </w:r>
+      <w:r>
+        <w:t>.</w:t>
+      </w:r>
+      <w:r>
+        <w:t>α.1</w:t>
+      </w:r>
+      <w:r>
+        <w:t xml:space="preserve"> </w:t>
+      </w:r>
+      <w:r>
+        <w:t>Το σύστημα διαπιστώνει πως το προφίλ του χρήστη είναι ήδη καταχωρημένο ως «</w:t>
+      </w:r>
+      <w:r>
+        <w:rPr>
+          <w:lang w:val="en-US"/>
+        </w:rPr>
+        <w:t>member</w:t>
+      </w:r>
+      <w:r>
+        <w:t>»</w:t>
+      </w:r>
+    </w:p>
+    <w:p>
+      <w:pPr>
+        <w:jc w:val="both"/>
+      </w:pPr>
+      <w:r>
+        <w:t>2.</w:t>
+      </w:r>
+      <w:r>
+        <w:t>α.2</w:t>
+      </w:r>
+      <w:r>
+        <w:t xml:space="preserve"> </w:t>
+      </w:r>
+      <w:r>
+        <w:t>Σε αυτή την περίπτωση το σύστημα εμφανίζει κατάλληλο μήνυμα που ενημερώνει τον χρήστη για πόσο ακόμα ισχύει η συνδρομή του.</w:t>
+      </w:r>
+    </w:p>
+    <w:p>
+      <w:pPr>
+        <w:jc w:val="both"/>
+      </w:pPr>
+      <w:r>
+        <w:t>2</w:t>
+      </w:r>
+      <w:r>
+        <w:t>.</w:t>
+      </w:r>
+      <w:r>
+        <w:t>α.3</w:t>
+      </w:r>
+      <w:r>
+        <w:t xml:space="preserve"> </w:t>
+      </w:r>
+      <w:r>
+        <w:t>Δίνεται επίσης η επιλογή στον χρήστη να προπληρώσει την συνδρομή του ή αν επιθυμεί να διακόψει την συνδρομή του.</w:t>
+      </w:r>
+    </w:p>
+    <w:p>
+      <w:pPr>
+        <w:jc w:val="both"/>
+      </w:pPr>
     </w:p>
     <w:p>
       <w:pPr>
         <w:pStyle w:val="Heading2"/>
       </w:pPr>
-      <w:bookmarkStart w:id="10" w:name="_Toc130834219"/>
-      <w:r>
-        <w:t>Μ</w:t>
-      </w:r>
-      <w:r>
-        <w:rPr>
-          <w:lang w:val="en-US"/>
-        </w:rPr>
-        <w:t>ap</w:t>
-      </w:r>
-      <w:bookmarkEnd w:id="10"/>
-    </w:p>
-    <w:p>
-      <w:pPr>
-        <w:pStyle w:val="Heading3"/>
-      </w:pPr>
-      <w:bookmarkStart w:id="11" w:name="_Toc130834220"/>
-      <w:r>
-        <w:t>Βασική Ροή</w:t>
-      </w:r>
-      <w:r>
-        <w:t>:</w:t>
-      </w:r>
-      <w:bookmarkEnd w:id="11"/>
-    </w:p>
-    <w:p>
-      <w:pPr>
-        <w:jc w:val="both"/>
-      </w:pPr>
-      <w:r>
-        <w:t>1. Ο χρήστης επιλέγει από την αρχική οθόνη την επιλογή «</w:t>
-      </w:r>
-      <w:r>
-        <w:rPr>
-          <w:lang w:val="en-US"/>
-        </w:rPr>
-        <w:t>Repair</w:t>
-      </w:r>
-      <w:r>
-        <w:t xml:space="preserve"> </w:t>
-      </w:r>
-      <w:r>
-        <w:rPr>
-          <w:lang w:val="en-US"/>
-        </w:rPr>
-        <w:t>Shops</w:t>
-      </w:r>
-      <w:r>
-        <w:t>»</w:t>
-      </w:r>
-    </w:p>
-    <w:p>
-      <w:pPr>
-        <w:jc w:val="both"/>
-      </w:pPr>
-      <w:r>
-        <w:t>2. Από εκεί η εφαρμογή εμφανίζει σε χάρτη τα κοντινότερα συνεργεία στην τοποθεσία του χρήστη.</w:t>
-      </w:r>
-    </w:p>
-    <w:p>
-      <w:pPr>
-        <w:jc w:val="both"/>
-      </w:pPr>
-      <w:r>
-        <w:t>3. Δίνεται η επιλογή στον χρήστη να αναζητήσει συνεργεία σε περιοχή της επιλογής του.</w:t>
-      </w:r>
-    </w:p>
-    <w:p>
-      <w:pPr>
-        <w:jc w:val="both"/>
-      </w:pPr>
-      <w:r>
-        <w:t xml:space="preserve">4. Ο χρήστης μπορεί να εξειδικεύσει την αναζήτηση του, επιλέγοντας τα ανταλλακτικά που χρειάζεται, έτσι το σύστημα αυτόματα θα εμφανίζει μόνο τα συνεργεία που προσφέρουν την επιθυμητή υπηρεσία. </w:t>
-      </w:r>
-    </w:p>
-    <w:p>
-      <w:pPr>
-        <w:jc w:val="both"/>
-      </w:pPr>
-      <w:r>
-        <w:t>5. Παρόμοια το σύστημα μπορεί να ελέγχει τα τρέχοντα notification του χρήστη και να σημειώνει συνεργεία που μπορούν να προσφέρουν τις υπηρεσίες που χρειάζεται.</w:t>
-      </w:r>
-    </w:p>
-    <w:p>
-      <w:pPr>
-        <w:jc w:val="both"/>
-      </w:pPr>
-      <w:r>
-        <w:t>6. Το σύστημα εμφανίζει στο χρήστη τα ανταλλακτικά και τις υπηρεσίες που προσφέρει το εκάστοτε συνεργείο. Αν το προφίλ του χρήστη είναι «</w:t>
-      </w:r>
-      <w:r>
-        <w:rPr>
-          <w:lang w:val="en-US"/>
-        </w:rPr>
-        <w:t>member</w:t>
-      </w:r>
-      <w:r>
-        <w:t>» συγκεκριμένες υπηρεσίες και ανταλλακτικά θα έχουν την αντίστοιχη μείωση τιμής, και θα φέρουν ένδειξη πως λόγω της συνδρομής έχουν μειωμένη τιμή. Το σύστημα επίσης προσφέρει επιπλέον πληροφορίες για τα συνεργεία που ενδιαφέρουν το χρήστη, όπως ωράρια λειτουργίας, αξιολογήσεις και σχόλια από προηγούμενους πελάτες του.</w:t>
-      </w:r>
-    </w:p>
-    <w:p>
-      <w:pPr>
-        <w:jc w:val="both"/>
-      </w:pPr>
-      <w:r>
-        <w:t>7. Ο χρήστης επίσης μπορεί και ο ίδιος να αξιολογήσει το συνεργείο ή να αφήσει δικό του σχόλιο για της υπηρεσίες που έλαβε.</w:t>
-      </w:r>
-    </w:p>
-    <w:p>
-      <w:pPr>
-        <w:jc w:val="both"/>
-      </w:pPr>
-    </w:p>
-    <w:p>
-      <w:pPr>
-        <w:pStyle w:val="Heading3"/>
-        <w:rPr>
-          <w:lang w:val="en-US"/>
-        </w:rPr>
-      </w:pPr>
-      <w:bookmarkStart w:id="12" w:name="_Toc130834221"/>
-      <w:r>
-        <w:t>Εναλλακτική ροή</w:t>
-      </w:r>
-      <w:r>
-        <w:rPr>
-          <w:lang w:val="en-US"/>
-        </w:rPr>
-        <w:t>:</w:t>
-      </w:r>
-      <w:bookmarkEnd w:id="12"/>
-    </w:p>
-    <w:p>
-      <w:pPr>
-        <w:pStyle w:val="ListParagraph"/>
-        <w:numPr>
-          <w:ilvl w:val="0"/>
-          <w:numId w:val="1"/>
-        </w:numPr>
-        <w:jc w:val="both"/>
-      </w:pPr>
-      <w:r>
-        <w:t>Το σύστημα λαμβάνει υπόψιν αν ο χρήστης έχει ενεργά notification για συντήρηση. Με βάση αυτά τα notification μπορεί να κάνει highlight τα συνεργεία που προσφέρουν την απαραίτητη συντήρηση</w:t>
-      </w:r>
-    </w:p>
-    <w:p>
-      <w:pPr>
-        <w:pStyle w:val="Heading2"/>
-      </w:pPr>
-      <w:bookmarkStart w:id="13" w:name="_Toc130834222"/>
-      <w:r>
-        <w:rPr>
-          <w:lang w:val="en-US"/>
-        </w:rPr>
-        <w:lastRenderedPageBreak/>
-        <w:t>Membership</w:t>
-      </w:r>
-      <w:bookmarkEnd w:id="13"/>
-    </w:p>
-    <w:p/>
-    <w:p>
-      <w:pPr>
-        <w:pStyle w:val="Heading3"/>
-      </w:pPr>
-      <w:bookmarkStart w:id="14" w:name="_Toc130834223"/>
-      <w:r>
-        <w:t>Βασική Ροή</w:t>
-      </w:r>
-      <w:r>
-        <w:t>:</w:t>
-      </w:r>
-      <w:bookmarkEnd w:id="14"/>
-    </w:p>
-    <w:p>
-      <w:pPr>
-        <w:jc w:val="both"/>
-      </w:pPr>
-      <w:r>
-        <w:t>1.</w:t>
-      </w:r>
-      <w:r>
-        <w:t xml:space="preserve"> </w:t>
-      </w:r>
-      <w:r>
-        <w:t>Ο χρήστης επιλέγει από την αρχική οθόνη την επιλογή «</w:t>
-      </w:r>
-      <w:r>
-        <w:rPr>
-          <w:lang w:val="en-US"/>
-        </w:rPr>
-        <w:t>Membership</w:t>
-      </w:r>
-      <w:r>
-        <w:t>»</w:t>
-      </w:r>
-    </w:p>
-    <w:p>
-      <w:pPr>
-        <w:jc w:val="both"/>
-      </w:pPr>
-      <w:r>
-        <w:t>2.</w:t>
-      </w:r>
-      <w:r>
-        <w:t xml:space="preserve"> </w:t>
-      </w:r>
-      <w:r>
-        <w:t>Το σύστημα ελέγχει αν το προφίλ του χρήστη είναι ήδη καταχωρημένο ως «</w:t>
-      </w:r>
-      <w:r>
-        <w:rPr>
-          <w:lang w:val="en-US"/>
-        </w:rPr>
-        <w:t>member</w:t>
-      </w:r>
-      <w:r>
-        <w:t>»</w:t>
-      </w:r>
-    </w:p>
-    <w:p>
-      <w:pPr>
-        <w:jc w:val="both"/>
-      </w:pPr>
-      <w:r>
-        <w:t>3.</w:t>
-      </w:r>
-      <w:r>
-        <w:t xml:space="preserve"> </w:t>
-      </w:r>
-      <w:r>
-        <w:t xml:space="preserve">Το σύστημα εμφανίζει ενημερωτικά στοιχεία για τις προσφορές και τα μπόνους που κερδίζουν οι χρήστες με συνδρομή. </w:t>
-      </w:r>
-    </w:p>
-    <w:p>
-      <w:pPr>
-        <w:jc w:val="both"/>
-      </w:pPr>
-      <w:r>
-        <w:t>4.</w:t>
-      </w:r>
-      <w:r>
-        <w:t xml:space="preserve"> </w:t>
-      </w:r>
-      <w:r>
-        <w:t>Το σύστημα πληροφορεί το χρήστη για τα είδη των συνδρομών που προσφέρονται (μηνιαία, ετήσια κτλ.) και οι αντίστοιχες τιμές.</w:t>
-      </w:r>
-    </w:p>
-    <w:p>
-      <w:pPr>
-        <w:jc w:val="both"/>
-      </w:pPr>
-      <w:r>
-        <w:t>5.</w:t>
-      </w:r>
-      <w:r>
-        <w:t xml:space="preserve"> </w:t>
-      </w:r>
-      <w:r>
-        <w:t>Ο χρήστης επιλέγει το είδος συνδρομής που επιθυμεί και τον τρόπο που επιθυμεί να πληρώσει</w:t>
-      </w:r>
-    </w:p>
-    <w:p>
-      <w:pPr>
-        <w:jc w:val="both"/>
-      </w:pPr>
-      <w:r>
-        <w:t>6.</w:t>
-      </w:r>
-      <w:r>
-        <w:t xml:space="preserve"> </w:t>
-      </w:r>
-      <w:r>
-        <w:t>Το σύστημα παραπέμπει στο αντίστοιχο τραπεζικό σύστημα που χρησιμοποιεί ο χρήστης ώστε να ολοκληρωθεί η αγορά.</w:t>
-      </w:r>
-    </w:p>
-    <w:p>
-      <w:pPr>
-        <w:jc w:val="both"/>
-      </w:pPr>
-      <w:r>
-        <w:t>7. Μετά την ολοκλήρωση της διαδικασίας το προφίλ του χρήστη καταχωρείται στο σύστημα ως «</w:t>
-      </w:r>
-      <w:r>
-        <w:rPr>
-          <w:lang w:val="en-US"/>
-        </w:rPr>
-        <w:t>member</w:t>
-      </w:r>
-      <w:r>
-        <w:t>»</w:t>
-      </w:r>
-      <w:r>
-        <w:t>.</w:t>
-      </w:r>
-      <w:r>
-        <w:t xml:space="preserve"> Τα προφίλ «</w:t>
-      </w:r>
-      <w:r>
-        <w:rPr>
-          <w:lang w:val="en-US"/>
-        </w:rPr>
-        <w:t>members</w:t>
-      </w:r>
-      <w:r>
-        <w:t>»</w:t>
-      </w:r>
-      <w:r>
-        <w:t xml:space="preserve"> </w:t>
-      </w:r>
-      <w:r>
-        <w:t xml:space="preserve">θα έχουν ειδικές προσφορές στις υπηρεσίες και τα ανταλλακτικά που αγοράζουν. Ακόμα τα </w:t>
-      </w:r>
-      <w:r>
-        <w:rPr>
-          <w:lang w:val="en-US"/>
-        </w:rPr>
-        <w:t>Posts</w:t>
-      </w:r>
-      <w:r>
-        <w:t xml:space="preserve"> </w:t>
-      </w:r>
-      <w:r>
-        <w:t xml:space="preserve">και τα </w:t>
-      </w:r>
-      <w:r>
-        <w:rPr>
-          <w:lang w:val="en-US"/>
-        </w:rPr>
-        <w:t>comments</w:t>
-      </w:r>
-      <w:r>
-        <w:t xml:space="preserve"> </w:t>
-      </w:r>
-      <w:r>
-        <w:t>που συντάσσουν τα προφίλ «</w:t>
-      </w:r>
-      <w:r>
-        <w:rPr>
-          <w:lang w:val="en-US"/>
-        </w:rPr>
-        <w:t>members</w:t>
-      </w:r>
-      <w:r>
-        <w:t xml:space="preserve">» θα </w:t>
-      </w:r>
-      <w:r>
-        <w:t>έχουν ειδική ένδειξη.</w:t>
-      </w:r>
-    </w:p>
-    <w:p>
-      <w:pPr>
-        <w:jc w:val="both"/>
-      </w:pPr>
-      <w:r>
-        <w:t>8.</w:t>
-      </w:r>
-      <w:r>
-        <w:t xml:space="preserve"> </w:t>
-      </w:r>
-      <w:r>
-        <w:t xml:space="preserve">Το σύστημα στέλνει υπενθυμίσεις στον χρήστη για να ανανεώσει την συνδρομή του σε κατάλληλα χρονικά διαστήματα. </w:t>
-      </w:r>
-    </w:p>
-    <w:p>
-      <w:pPr>
-        <w:jc w:val="both"/>
-      </w:pPr>
-    </w:p>
-    <w:p>
-      <w:pPr>
-        <w:pStyle w:val="Heading3"/>
-      </w:pPr>
-      <w:bookmarkStart w:id="15" w:name="_Toc130834224"/>
-      <w:r>
-        <w:t>Εναλλακτική Ροή</w:t>
-      </w:r>
-      <w:r>
-        <w:t>:</w:t>
-      </w:r>
-      <w:bookmarkEnd w:id="15"/>
-    </w:p>
-    <w:p>
-      <w:pPr>
-        <w:jc w:val="both"/>
-      </w:pPr>
-      <w:r>
-        <w:t>1.</w:t>
-      </w:r>
-      <w:r>
-        <w:t xml:space="preserve"> </w:t>
-      </w:r>
-      <w:r>
-        <w:t>Το σύστημα διαπιστώνει πως το προφίλ του χρήστη είναι ήδη καταχωρημένο ως «</w:t>
-      </w:r>
-      <w:r>
-        <w:rPr>
-          <w:lang w:val="en-US"/>
-        </w:rPr>
-        <w:t>member</w:t>
-      </w:r>
-      <w:r>
-        <w:t>»</w:t>
-      </w:r>
-    </w:p>
-    <w:p>
-      <w:pPr>
-        <w:jc w:val="both"/>
-      </w:pPr>
-      <w:r>
-        <w:t>2.</w:t>
-      </w:r>
-      <w:r>
-        <w:t xml:space="preserve"> </w:t>
-      </w:r>
-      <w:r>
-        <w:t>Σε αυτή την περίπτωση το σύστημα εμφανίζει κατάλληλο μήνυμα που ενημερώνει τον χρήστη για πόσο ακόμα ισχύει η συνδρομή του.</w:t>
-      </w:r>
-    </w:p>
-    <w:p>
-      <w:pPr>
-        <w:jc w:val="both"/>
-      </w:pPr>
-      <w:r>
-        <w:t>3.</w:t>
-      </w:r>
-      <w:r>
-        <w:t xml:space="preserve"> </w:t>
-      </w:r>
-      <w:r>
-        <w:t>Δίνεται επίσης η επιλογή στον χρήστη να προπληρώσει την συνδρομή του ή αν επιθυμεί να διακόψει την συνδρομή του.</w:t>
-      </w:r>
-    </w:p>
-    <w:p>
-      <w:pPr>
-        <w:jc w:val="both"/>
-      </w:pPr>
-    </w:p>
-    <w:p>
-      <w:pPr>
-        <w:pStyle w:val="Heading2"/>
-      </w:pPr>
-      <w:bookmarkStart w:id="16" w:name="_Toc130834225"/>
+      <w:bookmarkStart w:id="17" w:name="_Toc130855544"/>
       <w:r>
         <w:t>Forum</w:t>
       </w:r>
-      <w:bookmarkEnd w:id="16"/>
+      <w:bookmarkEnd w:id="17"/>
     </w:p>
     <w:p>
       <w:pPr>
@@ -3588,11 +3854,11 @@
       <w:pPr>
         <w:pStyle w:val="Heading3"/>
       </w:pPr>
-      <w:bookmarkStart w:id="17" w:name="_Toc130834226"/>
+      <w:bookmarkStart w:id="18" w:name="_Toc130855545"/>
       <w:r>
         <w:t>Βασική Ροή:</w:t>
       </w:r>
-      <w:bookmarkEnd w:id="17"/>
+      <w:bookmarkEnd w:id="18"/>
     </w:p>
     <w:p>
       <w:pPr>
@@ -3615,13 +3881,10 @@
         <w:jc w:val="both"/>
       </w:pPr>
       <w:r>
-        <w:t>3. Ο χρήστης επιλέγει ένα post που τον ενδιαφέρει για να διαβάσει περισσότερα πατώντας πάνω σε ένα από αυτά .</w:t>
-      </w:r>
-      <w:r>
-        <w:rPr>
-          <w:lang w:val="en-US"/>
-        </w:rPr>
-        <w:t>f</w:t>
+        <w:t>3. Ο χρήστης επιλέγει ένα post που τον ενδιαφέρει για να διαβάσει περισσότερα πατώντας πάνω σε ένα από αυτά</w:t>
+      </w:r>
+      <w:r>
+        <w:t>.</w:t>
       </w:r>
     </w:p>
     <w:p>
@@ -3649,61 +3912,340 @@
       <w:pPr>
         <w:pStyle w:val="Heading3"/>
       </w:pPr>
-      <w:bookmarkStart w:id="18" w:name="_Toc130834227"/>
+      <w:bookmarkStart w:id="19" w:name="_Toc130855546"/>
+      <w:r>
+        <w:t>Εναλλακτική ροή:</w:t>
+      </w:r>
+      <w:bookmarkEnd w:id="19"/>
+    </w:p>
+    <w:p>
+      <w:pPr>
+        <w:jc w:val="both"/>
+      </w:pPr>
+      <w:r>
+        <w:t>2.</w:t>
+      </w:r>
+      <w:r>
+        <w:t>α.1</w:t>
+      </w:r>
+      <w:r>
+        <w:t xml:space="preserve"> Ο χρήστης μπορεί να θέλει να συντάξει ο ίδιος ένα κείμενο για να συζητήσει με την κοινότητα. Πατάει το κουμπί “post” που βρίσκεται πάνω δεξιά.</w:t>
+      </w:r>
+    </w:p>
+    <w:p>
+      <w:pPr>
+        <w:jc w:val="both"/>
+      </w:pPr>
+      <w:r>
+        <w:t>2</w:t>
+      </w:r>
+      <w:r>
+        <w:t>.α.2</w:t>
+      </w:r>
+      <w:r>
+        <w:t xml:space="preserve"> Παρουσιάζεται τον χρήστη ένα text editor με κουτιά «τίτλο» και «θέμα» όπου μπορεί να συντάξει το κείμενό του.</w:t>
+      </w:r>
+    </w:p>
+    <w:p>
+      <w:pPr>
+        <w:jc w:val="both"/>
+      </w:pPr>
+      <w:r>
+        <w:t>2.α.3</w:t>
+      </w:r>
+      <w:r>
+        <w:t xml:space="preserve"> Πατώντας το κουμπί «upload» ανεβάζει την υποβολή του.</w:t>
+      </w:r>
+    </w:p>
+    <w:p>
+      <w:pPr>
+        <w:pStyle w:val="Heading3"/>
+      </w:pPr>
+      <w:bookmarkStart w:id="20" w:name="_Toc130855547"/>
+      <w:r>
+        <w:t>Εναλλακτική ροή 2:</w:t>
+      </w:r>
+      <w:bookmarkEnd w:id="20"/>
+    </w:p>
+    <w:p>
+      <w:pPr>
+        <w:jc w:val="both"/>
+      </w:pPr>
+      <w:r>
+        <w:t>2</w:t>
+      </w:r>
+      <w:r>
+        <w:t>.</w:t>
+      </w:r>
+      <w:r>
+        <w:t xml:space="preserve">β.1 </w:t>
+      </w:r>
+      <w:r>
+        <w:t>Ο χρήστης αφότου έχει εισέλθει στην αρχική σελίδα forum μπορεί να πατήσει το κουμπί «φίλτρα» για να ταξινομήσει το περιεχόμενο των post ανάλογα με το πόσο πρόσφατο είναι, το πόσα views/likes/dislikes και comments έχει, με φθίνουσα ή και αύξουσα σειρά.</w:t>
+      </w:r>
+    </w:p>
+    <w:p>
+      <w:pPr>
+        <w:jc w:val="both"/>
+      </w:pPr>
+      <w:r>
+        <w:t>2.</w:t>
+      </w:r>
+      <w:r>
+        <w:t xml:space="preserve">β.2 </w:t>
+      </w:r>
+      <w:r>
+        <w:t>Όταν ο χρήστης επιλέξει τα φίλτρα του, του παρουσιάζεται το περιεχόμενο των posts ταξινομημένο ανάλογα με τις προτιμήσεις του.</w:t>
+      </w:r>
+    </w:p>
+    <w:p>
+      <w:pPr>
+        <w:jc w:val="both"/>
+      </w:pPr>
+    </w:p>
+    <w:p>
+      <w:pPr>
+        <w:pStyle w:val="Heading3"/>
+      </w:pPr>
+      <w:bookmarkStart w:id="21" w:name="_Toc130855548"/>
+      <w:r>
+        <w:t>Εναλλακτική Ροή 3:</w:t>
+      </w:r>
+      <w:bookmarkEnd w:id="21"/>
+    </w:p>
+    <w:p>
+      <w:pPr>
+        <w:jc w:val="both"/>
+      </w:pPr>
+      <w:r>
+        <w:t>5.α.</w:t>
+      </w:r>
+      <w:r>
+        <w:t>1 Ο χρήστης μπορεί να πατήσει το κουμπί «Edit» για να αλλάξει ό,τι comment και post έχει κάνει.</w:t>
+      </w:r>
+    </w:p>
+    <w:p>
+      <w:pPr>
+        <w:jc w:val="both"/>
+      </w:pPr>
+      <w:r>
+        <w:t>5.α.</w:t>
+      </w:r>
+      <w:r>
+        <w:t>2 Εμφανίζεται ξανά το μενού επεξεργασίας του post ή του comment για αλλαγές.</w:t>
+      </w:r>
+    </w:p>
+    <w:p>
+      <w:pPr>
+        <w:jc w:val="both"/>
+      </w:pPr>
+    </w:p>
+    <w:p>
+      <w:pPr>
+        <w:pStyle w:val="Heading2"/>
+      </w:pPr>
+      <w:bookmarkStart w:id="22" w:name="_Toc130855549"/>
+      <w:r>
+        <w:t>News Feed</w:t>
+      </w:r>
+      <w:bookmarkEnd w:id="22"/>
+    </w:p>
+    <w:p/>
+    <w:p>
+      <w:pPr>
+        <w:pStyle w:val="Heading3"/>
+      </w:pPr>
+      <w:bookmarkStart w:id="23" w:name="_Toc130855550"/>
+      <w:r>
+        <w:t>Βασική Ροή:</w:t>
+      </w:r>
+      <w:bookmarkEnd w:id="23"/>
+    </w:p>
+    <w:p>
+      <w:pPr>
+        <w:jc w:val="both"/>
+      </w:pPr>
+      <w:r>
+        <w:t>1. Από το μενού ο χρήστης επιλέγει το κουμπί «News Feed».</w:t>
+      </w:r>
+    </w:p>
+    <w:p>
+      <w:pPr>
+        <w:jc w:val="both"/>
+      </w:pPr>
+      <w:r>
+        <w:t>2. Ο χρήστης ανακατευθύνεται στην σελίδα των όπου</w:t>
+      </w:r>
+    </w:p>
+    <w:p>
+      <w:pPr>
+        <w:jc w:val="both"/>
+      </w:pPr>
+      <w:r>
+        <w:t>μπορεί να δει τα κυριότερα νέα στον χώρο των οχημάτων και της αυτοκινητοβιομηχανίας σε μεγάλες καρτέλες στην αρχική οθόνη των νέων, αλλά και να δει εξατομικευμένα νέα με τα κατάλληλα κουμπιά (που εξηγούνται στην Εναλλακτική ροή).</w:t>
+      </w:r>
+    </w:p>
+    <w:p>
+      <w:pPr>
+        <w:jc w:val="both"/>
+      </w:pPr>
+      <w:r>
+        <w:t>3. Ο χρήστης επιλέγει ένα νέο από τις καρτέλες που του παρουσιάζονται με τα νέα.</w:t>
+      </w:r>
+    </w:p>
+    <w:p>
+      <w:pPr>
+        <w:jc w:val="both"/>
+      </w:pPr>
+      <w:r>
+        <w:t>4. Η σελίδα τον ανακατευθύνει στο άρθρο/ανακοίνωση/νέο.</w:t>
+      </w:r>
+    </w:p>
+    <w:p>
+      <w:pPr>
+        <w:jc w:val="both"/>
+      </w:pPr>
+      <w:r>
+        <w:t>5. Ο χρήστης μπορεί να σχολιάσει το νέο πατώντας το κουμπί «comment» αλλά  και να απαντήσει σε άλλα comment σε ένα comment section κάτω από το άρθρο.</w:t>
+      </w:r>
+    </w:p>
+    <w:p>
+      <w:pPr>
+        <w:jc w:val="both"/>
+      </w:pPr>
+      <w:r>
+        <w:t>6. Κάτω από το άρθρο ο χρήστης προτείνεται άλλα παρόμοια νέα προς επιλογή.</w:t>
+      </w:r>
+    </w:p>
+    <w:p>
+      <w:pPr>
+        <w:jc w:val="both"/>
+      </w:pPr>
+    </w:p>
+    <w:p>
+      <w:pPr>
+        <w:pStyle w:val="Heading3"/>
+      </w:pPr>
+      <w:bookmarkStart w:id="24" w:name="_Toc130855551"/>
+      <w:r>
+        <w:t>Εναλλακτική ροή:</w:t>
+      </w:r>
+      <w:bookmarkEnd w:id="24"/>
+    </w:p>
+    <w:p>
+      <w:pPr>
+        <w:jc w:val="both"/>
+      </w:pPr>
+      <w:r>
+        <w:t>2.α.</w:t>
+      </w:r>
+      <w:r>
+        <w:t>1 Ο χρήστης πατάει (στην σελίδα του News Feed) ένα από τα 4 κουμπιά New , Best , My News , Community για να επιλέξει πιο εξατομικευμένα νέα, ονομαστικά:</w:t>
+      </w:r>
+    </w:p>
+    <w:p>
+      <w:pPr>
+        <w:jc w:val="both"/>
+      </w:pPr>
+      <w:r>
+        <w:t>New-&gt; Τα πιο επίκαιρα νέα</w:t>
+      </w:r>
+    </w:p>
+    <w:p>
+      <w:pPr>
+        <w:jc w:val="both"/>
+      </w:pPr>
+      <w:r>
+        <w:t>Best-&gt; Τα νέα με τις περισσότερες προβολές</w:t>
+      </w:r>
+    </w:p>
+    <w:p>
+      <w:pPr>
+        <w:jc w:val="both"/>
+      </w:pPr>
       <w:r>
         <w:lastRenderedPageBreak/>
-        <w:t>Εναλλακτική ροή:</w:t>
-      </w:r>
-      <w:bookmarkEnd w:id="18"/>
-    </w:p>
-    <w:p>
-      <w:pPr>
-        <w:jc w:val="both"/>
-      </w:pPr>
-      <w:r>
-        <w:t>1. Ο χρήστης μπορεί να θέλει να συντάξει ο ίδιος ένα κείμενο για να συζητήσει με την κοινότητα. Πατάει το κουμπί “post” που βρίσκεται πάνω δεξιά.</w:t>
-      </w:r>
-    </w:p>
-    <w:p>
-      <w:pPr>
-        <w:jc w:val="both"/>
-      </w:pPr>
-      <w:r>
-        <w:t>2. Παρουσιάζεται τον χρήστη ένα text editor με κουτιά «τίτλο» και «θέμα» όπου μπορεί να συντάξει το κείμενό του.</w:t>
-      </w:r>
-    </w:p>
-    <w:p>
-      <w:pPr>
-        <w:jc w:val="both"/>
-      </w:pPr>
-      <w:r>
-        <w:t>3. Πατώντας το κουμπί «upload» ανεβάζει την υποβολή του.</w:t>
-      </w:r>
-    </w:p>
+        <w:t>My News-&gt;Νέα όπου ο χρήστης έχει επιλέξει να παρακολουθεί από μία λίστα θεμάτων</w:t>
+      </w:r>
+    </w:p>
+    <w:p>
+      <w:pPr>
+        <w:jc w:val="both"/>
+      </w:pPr>
+      <w:r>
+        <w:t>Community-&gt; Νέα για συγκεκριμένες κοινότητες όπως μηχανόβιοι, οδηγοί supercar κ.α.</w:t>
+      </w:r>
+    </w:p>
+    <w:p>
+      <w:pPr>
+        <w:jc w:val="both"/>
+      </w:pPr>
+      <w:r>
+        <w:t>2</w:t>
+      </w:r>
+      <w:r>
+        <w:t>.α.2</w:t>
+      </w:r>
+      <w:r>
+        <w:t xml:space="preserve"> Η σελίδα τον ανακατευθύνει σε ταξινομημένη λίστα ανάλογα με τα εξατομικευμένη αναζήτησή του.</w:t>
+      </w:r>
+    </w:p>
+    <w:p>
+      <w:pPr>
+        <w:jc w:val="both"/>
+      </w:pPr>
+    </w:p>
+    <w:p>
+      <w:pPr>
+        <w:pStyle w:val="Heading2"/>
+      </w:pPr>
+      <w:bookmarkStart w:id="25" w:name="_Toc130855552"/>
+      <w:r>
+        <w:t>Expenses Tracking</w:t>
+      </w:r>
+      <w:bookmarkEnd w:id="25"/>
+    </w:p>
+    <w:p/>
     <w:p>
       <w:pPr>
         <w:pStyle w:val="Heading3"/>
       </w:pPr>
-      <w:bookmarkStart w:id="19" w:name="_Toc130834228"/>
-      <w:r>
-        <w:t>Εναλλακτική ροή 2:</w:t>
-      </w:r>
-      <w:bookmarkEnd w:id="19"/>
-    </w:p>
-    <w:p>
-      <w:pPr>
-        <w:jc w:val="both"/>
-      </w:pPr>
-      <w:r>
-        <w:t>1. Ο χρήστης αφότου έχει εισέλθει στην αρχική σελίδα forum μπορεί να πατήσει το κουμπί «φίλτρα» για να ταξινομήσει το περιεχόμενο των post ανάλογα με το πόσο πρόσφατο είναι, το πόσα views/likes/dislikes και comments έχει, με φθίνουσα ή και αύξουσα σειρά.</w:t>
-      </w:r>
-    </w:p>
-    <w:p>
-      <w:pPr>
-        <w:jc w:val="both"/>
-      </w:pPr>
-      <w:r>
-        <w:t>2. Όταν ο χρήστης επιλέξει τα φίλτρα του, του παρουσιάζεται το περιεχόμενο των posts ταξινομημένο ανάλογα με τις προτιμήσεις του.</w:t>
+      <w:bookmarkStart w:id="26" w:name="_Toc130855553"/>
+      <w:r>
+        <w:t>Βασική Ροή:</w:t>
+      </w:r>
+      <w:bookmarkEnd w:id="26"/>
+    </w:p>
+    <w:p>
+      <w:pPr>
+        <w:jc w:val="both"/>
+      </w:pPr>
+      <w:r>
+        <w:t>1. Ο χρήστης από το μενού έχει επιλέξει το αμάξι του που τον ενδιαφέρει.</w:t>
+      </w:r>
+    </w:p>
+    <w:p>
+      <w:pPr>
+        <w:jc w:val="both"/>
+      </w:pPr>
+      <w:r>
+        <w:t>2. Ο χρήστης από τα κουμπιά κάτω από το αμάξι επιλέγει τη καρτέλα «Expenses».</w:t>
+      </w:r>
+    </w:p>
+    <w:p>
+      <w:pPr>
+        <w:jc w:val="both"/>
+      </w:pPr>
+      <w:r>
+        <w:t>3. Στην αρχική οθόνη εμφανίζεται ένα χρονολόγιο με τα πιο πρόσφατα έξοδα της ημέρας, ταξινομημένα από το νεότερο στο παλαιότερο. Ο χρήστης πατάει το κουμπί «More».</w:t>
+      </w:r>
+    </w:p>
+    <w:p>
+      <w:pPr>
+        <w:jc w:val="both"/>
+      </w:pPr>
+      <w:r>
+        <w:t>4. Στην οθόνη εμφανίζεται το αναλυτικό χρονολόγιο των εξόδων, όπου ο χρήστης μπορεί να κάνει κύλιση προς τα κάτω και να δει όλα του τα έξοδα από την αρχή της καταγραφής μέχρι τα πιο πρόσφατα χρονολογημένα.</w:t>
       </w:r>
     </w:p>
     <w:p>
@@ -3715,355 +4257,165 @@
       <w:pPr>
         <w:pStyle w:val="Heading3"/>
       </w:pPr>
-      <w:bookmarkStart w:id="20" w:name="_Toc130834229"/>
+      <w:bookmarkStart w:id="27" w:name="_Toc130855554"/>
+      <w:r>
+        <w:t>Εναλλακτική Ροή 1:</w:t>
+      </w:r>
+      <w:bookmarkEnd w:id="27"/>
+    </w:p>
+    <w:p>
+      <w:pPr>
+        <w:jc w:val="both"/>
+      </w:pPr>
+      <w:r>
+        <w:t>3</w:t>
+      </w:r>
+      <w:r>
+        <w:t>.</w:t>
+      </w:r>
+      <w:r>
+        <w:t>α.1</w:t>
+      </w:r>
+      <w:r>
+        <w:t xml:space="preserve"> Ο χρήστης πατάει στην αρχική ένα από τα κουμπιά «per day», «per week» «per month», «per year» ,«all» για την ανάλυση εξόδων ανά ημέρα, εβδομάδα, μήνα, χρόνο και «όλα» αντίστοιχα.</w:t>
+      </w:r>
+    </w:p>
+    <w:p>
+      <w:pPr>
+        <w:jc w:val="both"/>
+      </w:pPr>
+      <w:r>
+        <w:t>3.α.</w:t>
+      </w:r>
+      <w:r>
+        <w:t>2 Ανάλογα με τα κουμπιά που πάτησε εμφανίζονται charts που υποδεικνύουν τα συνολικά έξοδα σε bar chart  αλλά και ένα pie chart με τα είδη των εξόδων κάθε ημέρα, εβδομάδα, μήνα, χρόνο.</w:t>
+      </w:r>
+    </w:p>
+    <w:p>
+      <w:pPr>
+        <w:jc w:val="both"/>
+      </w:pPr>
+    </w:p>
+    <w:p>
+      <w:pPr>
+        <w:pStyle w:val="Heading3"/>
+      </w:pPr>
+      <w:bookmarkStart w:id="28" w:name="_Toc130855555"/>
+      <w:r>
+        <w:t>Εναλλακτική Ροή 2:</w:t>
+      </w:r>
+      <w:bookmarkEnd w:id="28"/>
+    </w:p>
+    <w:p>
+      <w:pPr>
+        <w:jc w:val="both"/>
+      </w:pPr>
+      <w:r>
+        <w:t>3.β.</w:t>
+      </w:r>
+      <w:r>
+        <w:t>1 Ο χρήστης πατάει το κουμπί «Add» στην αρχική καρτέλα των εξόδων.</w:t>
+      </w:r>
+    </w:p>
+    <w:p>
+      <w:pPr>
+        <w:jc w:val="both"/>
+      </w:pPr>
+      <w:r>
+        <w:t>3.β.</w:t>
+      </w:r>
+      <w:r>
+        <w:t>2 Η σελίδα τον ανακατευθύνει στην διαμόρφωση του εξόδου.</w:t>
+      </w:r>
+    </w:p>
+    <w:p>
+      <w:pPr>
+        <w:jc w:val="both"/>
+      </w:pPr>
+      <w:r>
+        <w:t>3.</w:t>
+      </w:r>
+      <w:r>
+        <w:t>β.3</w:t>
+      </w:r>
+      <w:r>
+        <w:t xml:space="preserve"> Στο κουτάκι «cost» ο χρήστης βάζει το κόστος του εξόδου.</w:t>
+      </w:r>
+    </w:p>
+    <w:p>
+      <w:pPr>
+        <w:jc w:val="both"/>
+      </w:pPr>
+      <w:r>
+        <w:t>3</w:t>
+      </w:r>
+      <w:r>
+        <w:t>.</w:t>
+      </w:r>
+      <w:r>
+        <w:t>β.4</w:t>
+      </w:r>
+      <w:r>
+        <w:t xml:space="preserve"> Στο κουτάκι «tag» ο χρήστης διαλέγει το είδος του εξόδου από «gas», «auto repair», «insurance», «tolls», «roadside assistance».</w:t>
+      </w:r>
+    </w:p>
+    <w:p>
+      <w:pPr>
+        <w:jc w:val="both"/>
+      </w:pPr>
+      <w:r>
+        <w:t>3.β.</w:t>
+      </w:r>
+      <w:r>
+        <w:t>5 Στο κουτάκι «date» ο χρήστης βάζει την ημερομηνία.</w:t>
+      </w:r>
+    </w:p>
+    <w:p>
+      <w:pPr>
+        <w:jc w:val="both"/>
+      </w:pPr>
+      <w:r>
+        <w:t>3.β.</w:t>
+      </w:r>
+      <w:r>
+        <w:t>6 Ο χρήστης πατάει το κουμπί «προσθήκη» για να προσθέσει έξοδο</w:t>
+      </w:r>
+    </w:p>
+    <w:p>
+      <w:pPr>
+        <w:jc w:val="both"/>
+      </w:pPr>
+    </w:p>
+    <w:p>
+      <w:pPr>
+        <w:pStyle w:val="Heading3"/>
+      </w:pPr>
+      <w:bookmarkStart w:id="29" w:name="_Toc130855556"/>
       <w:r>
         <w:t>Εναλλακτική Ροή 3:</w:t>
       </w:r>
-      <w:bookmarkEnd w:id="20"/>
-    </w:p>
-    <w:p>
-      <w:pPr>
-        <w:jc w:val="both"/>
-      </w:pPr>
-      <w:r>
-        <w:t>1. Ο χρήστης μπορεί να πατήσει το κουμπί «Edit» για να αλλάξει ό,τι comment και post έχει κάνει.</w:t>
-      </w:r>
-    </w:p>
-    <w:p>
-      <w:pPr>
-        <w:jc w:val="both"/>
-      </w:pPr>
-      <w:r>
-        <w:t>2. Εμφανίζεται ξανά το μενού επεξεργασίας του post ή του comment για αλλαγές.</w:t>
-      </w:r>
-    </w:p>
-    <w:p>
-      <w:pPr>
-        <w:jc w:val="both"/>
-      </w:pPr>
-    </w:p>
-    <w:p>
-      <w:pPr>
-        <w:pStyle w:val="Heading2"/>
-      </w:pPr>
-      <w:bookmarkStart w:id="21" w:name="_Toc130834230"/>
-      <w:r>
-        <w:t>News Feed</w:t>
-      </w:r>
-      <w:bookmarkEnd w:id="21"/>
-    </w:p>
-    <w:p/>
-    <w:p>
-      <w:pPr>
-        <w:pStyle w:val="Heading3"/>
-      </w:pPr>
-      <w:bookmarkStart w:id="22" w:name="_Toc130834231"/>
-      <w:r>
-        <w:t>Βασική Ροή:</w:t>
-      </w:r>
-      <w:bookmarkEnd w:id="22"/>
-    </w:p>
-    <w:p>
-      <w:pPr>
-        <w:jc w:val="both"/>
-      </w:pPr>
-      <w:r>
-        <w:t>1. Από το μενού ο χρήστης επιλέγει το κουμπί «News Feed».</w:t>
-      </w:r>
-    </w:p>
-    <w:p>
-      <w:pPr>
-        <w:jc w:val="both"/>
-      </w:pPr>
-      <w:r>
-        <w:t>2. Ο χρήστης ανακατευθύνεται στην σελίδα των όπου</w:t>
-      </w:r>
-    </w:p>
-    <w:p>
-      <w:pPr>
-        <w:jc w:val="both"/>
-      </w:pPr>
-      <w:r>
-        <w:t>μπορεί να δει τα κυριότερα νέα στον χώρο των οχημάτων και της αυτοκινητοβιομηχανίας σε μεγάλες καρτέλες στην αρχική οθόνη των νέων, αλλά και να δει εξατομικευμένα νέα με τα κατάλληλα κουμπιά (που εξηγούνται στην Εναλλακτική ροή).</w:t>
-      </w:r>
-    </w:p>
-    <w:p>
-      <w:pPr>
-        <w:jc w:val="both"/>
-      </w:pPr>
-      <w:r>
-        <w:t>3. Ο χρήστης επιλέγει ένα νέο από τις καρτέλες που του παρουσιάζονται με τα νέα.</w:t>
-      </w:r>
-    </w:p>
-    <w:p>
-      <w:pPr>
-        <w:jc w:val="both"/>
-      </w:pPr>
-      <w:r>
-        <w:t>4. Η σελίδα τον ανακατευθύνει στο άρθρο/ανακοίνωση/νέο.</w:t>
-      </w:r>
-    </w:p>
-    <w:p>
-      <w:pPr>
-        <w:jc w:val="both"/>
-      </w:pPr>
-      <w:r>
-        <w:t>5. Ο χρήστης μπορεί να σχολιάσει το νέο πατώντας το κουμπί «comment» αλλά  και να απαντήσει σε άλλα comment σε ένα comment section κάτω από το άρθρο.</w:t>
-      </w:r>
-    </w:p>
-    <w:p>
-      <w:pPr>
-        <w:jc w:val="both"/>
-      </w:pPr>
-      <w:r>
-        <w:t>6. Κάτω από το άρθρο ο χρήστης προτείνεται άλλα παρόμοια νέα προς επιλογή.</w:t>
-      </w:r>
-    </w:p>
-    <w:p>
-      <w:pPr>
-        <w:jc w:val="both"/>
-      </w:pPr>
-    </w:p>
-    <w:p>
-      <w:pPr>
-        <w:pStyle w:val="Heading3"/>
-      </w:pPr>
-      <w:bookmarkStart w:id="23" w:name="_Toc130834232"/>
-      <w:r>
-        <w:t>Εναλλακτική ροή:</w:t>
-      </w:r>
-      <w:bookmarkEnd w:id="23"/>
-    </w:p>
-    <w:p>
-      <w:pPr>
-        <w:jc w:val="both"/>
-      </w:pPr>
-      <w:r>
-        <w:t>1. Ο χρήστης πατάει (στην σελίδα του News Feed) ένα από τα 4 κουμπιά New , Best , My News , Community για να επιλέξει πιο εξατομικευμένα νέα, ονομαστικά:</w:t>
-      </w:r>
-    </w:p>
-    <w:p>
-      <w:pPr>
-        <w:jc w:val="both"/>
-      </w:pPr>
-      <w:r>
-        <w:t>New-&gt; Τα πιο επίκαιρα νέα</w:t>
-      </w:r>
-    </w:p>
-    <w:p>
-      <w:pPr>
-        <w:jc w:val="both"/>
-      </w:pPr>
-      <w:r>
-        <w:t>Best-&gt; Τα νέα με τις περισσότερες προβολές</w:t>
-      </w:r>
-    </w:p>
-    <w:p>
-      <w:pPr>
-        <w:jc w:val="both"/>
-      </w:pPr>
-      <w:r>
-        <w:t>My News-&gt;Νέα όπου ο χρήστης έχει επιλέξει να παρακολουθεί από μία λίστα θεμάτων</w:t>
-      </w:r>
-    </w:p>
-    <w:p>
-      <w:pPr>
-        <w:jc w:val="both"/>
-      </w:pPr>
-      <w:r>
-        <w:lastRenderedPageBreak/>
-        <w:t>Community-&gt; Νέα για συγκεκριμένες κοινότητες όπως μηχανόβιοι, οδηγοί supercar κ.α.</w:t>
-      </w:r>
-    </w:p>
-    <w:p>
-      <w:pPr>
-        <w:jc w:val="both"/>
-      </w:pPr>
-      <w:r>
-        <w:t>2. Η σελίδα τον ανακατευθύνει σε ταξινομημένη λίστα ανάλογα με τα εξατομικευμένη αναζήτησή του.</w:t>
-      </w:r>
-    </w:p>
-    <w:p>
-      <w:pPr>
-        <w:jc w:val="both"/>
-      </w:pPr>
-    </w:p>
-    <w:p>
-      <w:pPr>
-        <w:pStyle w:val="Heading2"/>
-      </w:pPr>
-      <w:bookmarkStart w:id="24" w:name="_Toc130834233"/>
-      <w:r>
-        <w:t>Expenses Tracking</w:t>
-      </w:r>
-      <w:bookmarkEnd w:id="24"/>
-    </w:p>
-    <w:p/>
-    <w:p>
-      <w:pPr>
-        <w:pStyle w:val="Heading3"/>
-      </w:pPr>
-      <w:bookmarkStart w:id="25" w:name="_Toc130834234"/>
-      <w:r>
-        <w:t>Βασική Ροή:</w:t>
-      </w:r>
-      <w:bookmarkEnd w:id="25"/>
-    </w:p>
-    <w:p>
-      <w:pPr>
-        <w:jc w:val="both"/>
-      </w:pPr>
-      <w:r>
-        <w:t>1. Ο χρήστης από το μενού έχει επιλέξει το αμάξι του που τον ενδιαφέρει.</w:t>
-      </w:r>
-    </w:p>
-    <w:p>
-      <w:pPr>
-        <w:jc w:val="both"/>
-      </w:pPr>
-      <w:r>
-        <w:t>2. Ο χρήστης από τα κουμπιά κάτω από το αμάξι επιλέγει τη καρτέλα «Expenses».</w:t>
-      </w:r>
-    </w:p>
-    <w:p>
-      <w:pPr>
-        <w:jc w:val="both"/>
-      </w:pPr>
-      <w:r>
-        <w:t>3. Στην αρχική οθόνη εμφανίζεται ένα χρονολόγιο με τα πιο πρόσφατα έξοδα της ημέρας, ταξινομημένα από το νεότερο στο παλαιότερο. Ο χρήστης πατάει το κουμπί «More».</w:t>
-      </w:r>
-    </w:p>
-    <w:p>
-      <w:pPr>
-        <w:jc w:val="both"/>
-      </w:pPr>
-      <w:r>
-        <w:t>4. Στην οθόνη εμφανίζεται το αναλυτικό χρονολόγιο των εξόδων, όπου ο χρήστης μπορεί να κάνει κύλιση προς τα κάτω και να δει όλα του τα έξοδα από την αρχή της καταγραφής μέχρι τα πιο πρόσφατα χρονολογημένα.</w:t>
-      </w:r>
-    </w:p>
-    <w:p>
-      <w:pPr>
-        <w:jc w:val="both"/>
-      </w:pPr>
-    </w:p>
-    <w:p>
-      <w:pPr>
-        <w:pStyle w:val="Heading3"/>
-      </w:pPr>
-      <w:bookmarkStart w:id="26" w:name="_Toc130834235"/>
-      <w:r>
-        <w:t>Εναλλακτική Ροή 1:</w:t>
-      </w:r>
-      <w:bookmarkEnd w:id="26"/>
-    </w:p>
-    <w:p>
-      <w:pPr>
-        <w:jc w:val="both"/>
-      </w:pPr>
-      <w:r>
-        <w:t>1. Ο χρήστης πατάει στην αρχική ένα από τα κουμπιά «per day», «per week» «per month», «per year» ,«all» για την ανάλυση εξόδων ανά ημέρα, εβδομάδα, μήνα, χρόνο και «όλα» αντίστοιχα.</w:t>
-      </w:r>
-    </w:p>
-    <w:p>
-      <w:pPr>
-        <w:jc w:val="both"/>
-      </w:pPr>
-      <w:r>
-        <w:t>2. Ανάλογα με τα κουμπιά που πάτησε εμφανίζονται charts που υποδεικνύουν τα συνολικά έξοδα σε bar chart  αλλά και ένα pie chart με τα είδη των εξόδων κάθε ημέρα, εβδομάδα, μήνα, χρόνο.</w:t>
-      </w:r>
-    </w:p>
-    <w:p>
-      <w:pPr>
-        <w:jc w:val="both"/>
-      </w:pPr>
-    </w:p>
-    <w:p>
-      <w:pPr>
-        <w:pStyle w:val="Heading3"/>
-      </w:pPr>
-      <w:bookmarkStart w:id="27" w:name="_Toc130834236"/>
-      <w:r>
-        <w:t>Εναλλακτική Ροή 2:</w:t>
-      </w:r>
-      <w:bookmarkEnd w:id="27"/>
-    </w:p>
-    <w:p>
-      <w:pPr>
-        <w:jc w:val="both"/>
-      </w:pPr>
-      <w:r>
-        <w:t>1. Ο χρήστης πατάει το κουμπί «Add» στην αρχική καρτέλα των εξόδων.</w:t>
-      </w:r>
-    </w:p>
-    <w:p>
-      <w:pPr>
-        <w:jc w:val="both"/>
-      </w:pPr>
-      <w:r>
-        <w:t>2. Η σελίδα τον ανακατευθύνει στην διαμόρφωση του εξόδου.</w:t>
-      </w:r>
-    </w:p>
-    <w:p>
-      <w:pPr>
-        <w:jc w:val="both"/>
-      </w:pPr>
-      <w:r>
-        <w:t>3. Στο κουτάκι «cost» ο χρήστης βάζει το κόστος του εξόδου.</w:t>
-      </w:r>
-    </w:p>
-    <w:p>
-      <w:pPr>
-        <w:jc w:val="both"/>
-      </w:pPr>
-      <w:r>
-        <w:t>4. Στο κουτάκι «tag» ο χρήστης διαλέγει το είδος του εξόδου από «gas», «auto repair», «insurance», «tolls», «roadside assistance».</w:t>
-      </w:r>
-    </w:p>
-    <w:p>
-      <w:pPr>
-        <w:jc w:val="both"/>
-      </w:pPr>
-      <w:r>
-        <w:t>5. Στο κουτάκι «date» ο χρήστης βάζει την ημερομηνία.</w:t>
-      </w:r>
-    </w:p>
-    <w:p>
-      <w:pPr>
-        <w:jc w:val="both"/>
-      </w:pPr>
-      <w:r>
-        <w:t>6. Ο χρήστης πατάει το κουμπί «προσθήκη» για να προσθέσει έξοδο</w:t>
-      </w:r>
-    </w:p>
-    <w:p>
-      <w:pPr>
-        <w:jc w:val="both"/>
-      </w:pPr>
-    </w:p>
-    <w:p>
-      <w:pPr>
-        <w:pStyle w:val="Heading3"/>
-      </w:pPr>
-      <w:bookmarkStart w:id="28" w:name="_Toc130834237"/>
-      <w:r>
-        <w:t>Εναλλακτική Ροή 3:</w:t>
-      </w:r>
-      <w:bookmarkEnd w:id="28"/>
-    </w:p>
-    <w:p>
-      <w:pPr>
-        <w:jc w:val="both"/>
-      </w:pPr>
-      <w:r>
-        <w:t>1. Ο χρήστης με το κουμπί «Edit» μπορεί να επεξεργαστεί όλες τις καταχωρήσεις εξόδων που έχει κάνει.</w:t>
-      </w:r>
-    </w:p>
-    <w:p>
-      <w:pPr>
-        <w:jc w:val="both"/>
-      </w:pPr>
-      <w:r>
-        <w:t>2. Εμφανίζεται το μενού επεξεργασίας, όμοια με το edit του forum.</w:t>
+      <w:bookmarkEnd w:id="29"/>
+    </w:p>
+    <w:p>
+      <w:pPr>
+        <w:jc w:val="both"/>
+      </w:pPr>
+      <w:r>
+        <w:t>3.γ.</w:t>
+      </w:r>
+      <w:r>
+        <w:t>1 Ο χρήστης με το κουμπί «Edit» μπορεί να επεξεργαστεί όλες τις καταχωρήσεις εξόδων που έχει κάνει.</w:t>
+      </w:r>
+    </w:p>
+    <w:p>
+      <w:pPr>
+        <w:jc w:val="both"/>
+      </w:pPr>
+      <w:r>
+        <w:t>3.γ.</w:t>
+      </w:r>
+      <w:r>
+        <w:t>2 Εμφανίζεται το μενού επεξεργασίας, όμοια με το edit του forum.</w:t>
       </w:r>
     </w:p>
     <w:sectPr>
@@ -4432,8 +4784,128 @@
       </w:pPr>
     </w:lvl>
   </w:abstractNum>
+  <w:abstractNum w:abstractNumId="1" w15:restartNumberingAfterBreak="0">
+    <w:nsid w:val="5A2D4376"/>
+    <w:multiLevelType w:val="hybridMultilevel"/>
+    <w:tmpl w:val="618234E8"/>
+    <w:lvl w:ilvl="0" w:tplc="BB7E7632">
+      <w:start w:val="1"/>
+      <w:numFmt w:val="decimal"/>
+      <w:pStyle w:val="Heading2"/>
+      <w:lvlText w:val="%1."/>
+      <w:lvlJc w:val="left"/>
+      <w:pPr>
+        <w:ind w:left="720" w:hanging="360"/>
+      </w:pPr>
+    </w:lvl>
+    <w:lvl w:ilvl="1" w:tplc="10000019" w:tentative="1">
+      <w:start w:val="1"/>
+      <w:numFmt w:val="lowerLetter"/>
+      <w:lvlText w:val="%2."/>
+      <w:lvlJc w:val="left"/>
+      <w:pPr>
+        <w:ind w:left="1440" w:hanging="360"/>
+      </w:pPr>
+    </w:lvl>
+    <w:lvl w:ilvl="2" w:tplc="1000001B" w:tentative="1">
+      <w:start w:val="1"/>
+      <w:numFmt w:val="lowerRoman"/>
+      <w:lvlText w:val="%3."/>
+      <w:lvlJc w:val="right"/>
+      <w:pPr>
+        <w:ind w:left="2160" w:hanging="180"/>
+      </w:pPr>
+    </w:lvl>
+    <w:lvl w:ilvl="3" w:tplc="1000000F" w:tentative="1">
+      <w:start w:val="1"/>
+      <w:numFmt w:val="decimal"/>
+      <w:lvlText w:val="%4."/>
+      <w:lvlJc w:val="left"/>
+      <w:pPr>
+        <w:ind w:left="2880" w:hanging="360"/>
+      </w:pPr>
+    </w:lvl>
+    <w:lvl w:ilvl="4" w:tplc="10000019" w:tentative="1">
+      <w:start w:val="1"/>
+      <w:numFmt w:val="lowerLetter"/>
+      <w:lvlText w:val="%5."/>
+      <w:lvlJc w:val="left"/>
+      <w:pPr>
+        <w:ind w:left="3600" w:hanging="360"/>
+      </w:pPr>
+    </w:lvl>
+    <w:lvl w:ilvl="5" w:tplc="1000001B" w:tentative="1">
+      <w:start w:val="1"/>
+      <w:numFmt w:val="lowerRoman"/>
+      <w:lvlText w:val="%6."/>
+      <w:lvlJc w:val="right"/>
+      <w:pPr>
+        <w:ind w:left="4320" w:hanging="180"/>
+      </w:pPr>
+    </w:lvl>
+    <w:lvl w:ilvl="6" w:tplc="1000000F" w:tentative="1">
+      <w:start w:val="1"/>
+      <w:numFmt w:val="decimal"/>
+      <w:lvlText w:val="%7."/>
+      <w:lvlJc w:val="left"/>
+      <w:pPr>
+        <w:ind w:left="5040" w:hanging="360"/>
+      </w:pPr>
+    </w:lvl>
+    <w:lvl w:ilvl="7" w:tplc="10000019" w:tentative="1">
+      <w:start w:val="1"/>
+      <w:numFmt w:val="lowerLetter"/>
+      <w:lvlText w:val="%8."/>
+      <w:lvlJc w:val="left"/>
+      <w:pPr>
+        <w:ind w:left="5760" w:hanging="360"/>
+      </w:pPr>
+    </w:lvl>
+    <w:lvl w:ilvl="8" w:tplc="1000001B" w:tentative="1">
+      <w:start w:val="1"/>
+      <w:numFmt w:val="lowerRoman"/>
+      <w:lvlText w:val="%9."/>
+      <w:lvlJc w:val="right"/>
+      <w:pPr>
+        <w:ind w:left="6480" w:hanging="180"/>
+      </w:pPr>
+    </w:lvl>
+  </w:abstractNum>
   <w:num w:numId="1" w16cid:durableId="1001391001">
     <w:abstractNumId w:val="0"/>
+  </w:num>
+  <w:num w:numId="2" w16cid:durableId="960722450">
+    <w:abstractNumId w:val="0"/>
+    <w:lvlOverride w:ilvl="0">
+      <w:startOverride w:val="1"/>
+    </w:lvlOverride>
+    <w:lvlOverride w:ilvl="1">
+      <w:startOverride w:val="1"/>
+    </w:lvlOverride>
+    <w:lvlOverride w:ilvl="2">
+      <w:startOverride w:val="1"/>
+    </w:lvlOverride>
+    <w:lvlOverride w:ilvl="3">
+      <w:startOverride w:val="1"/>
+    </w:lvlOverride>
+    <w:lvlOverride w:ilvl="4">
+      <w:startOverride w:val="1"/>
+    </w:lvlOverride>
+    <w:lvlOverride w:ilvl="5">
+      <w:startOverride w:val="1"/>
+    </w:lvlOverride>
+    <w:lvlOverride w:ilvl="6">
+      <w:startOverride w:val="1"/>
+    </w:lvlOverride>
+    <w:lvlOverride w:ilvl="7">
+      <w:startOverride w:val="1"/>
+    </w:lvlOverride>
+    <w:lvlOverride w:ilvl="8">
+      <w:startOverride w:val="1"/>
+    </w:lvlOverride>
+  </w:num>
+  <w:num w:numId="3" w16cid:durableId="993290822">
+    <w:abstractNumId w:val="1"/>
   </w:num>
 </w:numbering>
 </file>
@@ -4836,7 +5308,7 @@
   <w:style w:type="paragraph" w:default="1" w:styleId="Normal">
     <w:name w:val="Normal"/>
     <w:qFormat/>
-    <w:rsid w:val="003F79B1"/>
+    <w:rsid w:val="003D13CD"/>
     <w:rPr>
       <w:rFonts w:ascii="Times New Roman" w:hAnsi="Times New Roman"/>
     </w:rPr>
@@ -4871,11 +5343,15 @@
     <w:uiPriority w:val="9"/>
     <w:unhideWhenUsed/>
     <w:qFormat/>
-    <w:rsid w:val="0078679E"/>
+    <w:rsid w:val="009C26BB"/>
     <w:pPr>
       <w:keepNext/>
       <w:keepLines/>
+      <w:numPr>
+        <w:numId w:val="3"/>
+      </w:numPr>
       <w:spacing w:before="40" w:after="0"/>
+      <w:ind w:left="360"/>
       <w:outlineLvl w:val="1"/>
     </w:pPr>
     <w:rPr>
@@ -5117,7 +5593,7 @@
     <w:basedOn w:val="DefaultParagraphFont"/>
     <w:link w:val="Heading2"/>
     <w:uiPriority w:val="9"/>
-    <w:rsid w:val="0078679E"/>
+    <w:rsid w:val="009C26BB"/>
     <w:rPr>
       <w:rFonts w:ascii="Times New Roman" w:eastAsiaTheme="majorEastAsia" w:hAnsi="Times New Roman" w:cstheme="majorBidi"/>
       <w:color w:val="2E74B5" w:themeColor="accent5" w:themeShade="BF"/>
@@ -5145,8 +5621,11 @@
     <w:autoRedefine/>
     <w:uiPriority w:val="39"/>
     <w:unhideWhenUsed/>
-    <w:rsid w:val="0078679E"/>
+    <w:rsid w:val="009C26BB"/>
     <w:pPr>
+      <w:tabs>
+        <w:tab w:val="right" w:leader="dot" w:pos="9016"/>
+      </w:tabs>
       <w:spacing w:after="100"/>
     </w:pPr>
   </w:style>

</xml_diff>

<commit_message>
Added use case model to word
</commit_message>
<xml_diff>
--- a/docs/Use-cases/Use-cases.docx
+++ b/docs/Use-cases/Use-cases.docx
@@ -217,8 +217,17 @@
                 <w:rFonts w:cs="Times New Roman"/>
                 <w:lang w:val="el-GR"/>
               </w:rPr>
-              <w:t>Νικόλαος Χαλκιόπουλος</w:t>
-            </w:r>
+              <w:t xml:space="preserve">Νικόλαος </w:t>
+            </w:r>
+            <w:proofErr w:type="spellStart"/>
+            <w:r>
+              <w:rPr>
+                <w:rFonts w:cs="Times New Roman"/>
+                <w:lang w:val="el-GR"/>
+              </w:rPr>
+              <w:t>Χαλκιόπουλος</w:t>
+            </w:r>
+            <w:proofErr w:type="spellEnd"/>
             <w:r>
               <w:rPr>
                 <w:rFonts w:cs="Times New Roman"/>
@@ -243,8 +252,17 @@
                 <w:rFonts w:cs="Times New Roman"/>
                 <w:lang w:val="el-GR"/>
               </w:rPr>
-              <w:t>Κωσταντίνος Γιακαλλής</w:t>
-            </w:r>
+              <w:t xml:space="preserve">Κωσταντίνος </w:t>
+            </w:r>
+            <w:proofErr w:type="spellStart"/>
+            <w:r>
+              <w:rPr>
+                <w:rFonts w:cs="Times New Roman"/>
+                <w:lang w:val="el-GR"/>
+              </w:rPr>
+              <w:t>Γιακαλλής</w:t>
+            </w:r>
+            <w:proofErr w:type="spellEnd"/>
             <w:r>
               <w:rPr>
                 <w:rFonts w:cs="Times New Roman"/>
@@ -269,8 +287,17 @@
                 <w:rFonts w:cs="Times New Roman"/>
                 <w:lang w:val="el-GR"/>
               </w:rPr>
-              <w:t>Βασίλειος Τσούλος</w:t>
-            </w:r>
+              <w:t xml:space="preserve">Βασίλειος </w:t>
+            </w:r>
+            <w:proofErr w:type="spellStart"/>
+            <w:r>
+              <w:rPr>
+                <w:rFonts w:cs="Times New Roman"/>
+                <w:lang w:val="el-GR"/>
+              </w:rPr>
+              <w:t>Τσούλος</w:t>
+            </w:r>
+            <w:proofErr w:type="spellEnd"/>
             <w:r>
               <w:rPr>
                 <w:rFonts w:cs="Times New Roman"/>
@@ -516,7 +543,7 @@
           <w:r>
             <w:fldChar w:fldCharType="separate"/>
           </w:r>
-          <w:hyperlink w:anchor="_Toc130855528" w:history="1">
+          <w:hyperlink w:anchor="_Toc130858852" w:history="1">
             <w:r>
               <w:rPr>
                 <w:rStyle w:val="Hyperlink"/>
@@ -544,7 +571,7 @@
                 <w:noProof/>
                 <w:webHidden/>
               </w:rPr>
-              <w:instrText xml:space="preserve"> PAGEREF _Toc130855528 \h </w:instrText>
+              <w:instrText xml:space="preserve"> PAGEREF _Toc130858852 \h </w:instrText>
             </w:r>
             <w:r>
               <w:rPr>
@@ -588,7 +615,7 @@
               <w:lang/>
             </w:rPr>
           </w:pPr>
-          <w:hyperlink w:anchor="_Toc130855529" w:history="1">
+          <w:hyperlink w:anchor="_Toc130858853" w:history="1">
             <w:r>
               <w:rPr>
                 <w:rStyle w:val="Hyperlink"/>
@@ -632,7 +659,7 @@
                 <w:noProof/>
                 <w:webHidden/>
               </w:rPr>
-              <w:instrText xml:space="preserve"> PAGEREF _Toc130855529 \h </w:instrText>
+              <w:instrText xml:space="preserve"> PAGEREF _Toc130858853 \h </w:instrText>
             </w:r>
             <w:r>
               <w:rPr>
@@ -675,7 +702,7 @@
               <w:lang/>
             </w:rPr>
           </w:pPr>
-          <w:hyperlink w:anchor="_Toc130855530" w:history="1">
+          <w:hyperlink w:anchor="_Toc130858854" w:history="1">
             <w:r>
               <w:rPr>
                 <w:rStyle w:val="Hyperlink"/>
@@ -725,7 +752,7 @@
                 <w:noProof/>
                 <w:webHidden/>
               </w:rPr>
-              <w:instrText xml:space="preserve"> PAGEREF _Toc130855530 \h </w:instrText>
+              <w:instrText xml:space="preserve"> PAGEREF _Toc130858854 \h </w:instrText>
             </w:r>
             <w:r>
               <w:rPr>
@@ -769,7 +796,7 @@
               <w:lang/>
             </w:rPr>
           </w:pPr>
-          <w:hyperlink w:anchor="_Toc130855531" w:history="1">
+          <w:hyperlink w:anchor="_Toc130858855" w:history="1">
             <w:r>
               <w:rPr>
                 <w:rStyle w:val="Hyperlink"/>
@@ -813,7 +840,7 @@
                 <w:noProof/>
                 <w:webHidden/>
               </w:rPr>
-              <w:instrText xml:space="preserve"> PAGEREF _Toc130855531 \h </w:instrText>
+              <w:instrText xml:space="preserve"> PAGEREF _Toc130858855 \h </w:instrText>
             </w:r>
             <w:r>
               <w:rPr>
@@ -856,7 +883,7 @@
               <w:lang/>
             </w:rPr>
           </w:pPr>
-          <w:hyperlink w:anchor="_Toc130855532" w:history="1">
+          <w:hyperlink w:anchor="_Toc130858856" w:history="1">
             <w:r>
               <w:rPr>
                 <w:rStyle w:val="Hyperlink"/>
@@ -906,7 +933,7 @@
                 <w:noProof/>
                 <w:webHidden/>
               </w:rPr>
-              <w:instrText xml:space="preserve"> PAGEREF _Toc130855532 \h </w:instrText>
+              <w:instrText xml:space="preserve"> PAGEREF _Toc130858856 \h </w:instrText>
             </w:r>
             <w:r>
               <w:rPr>
@@ -949,7 +976,7 @@
               <w:lang/>
             </w:rPr>
           </w:pPr>
-          <w:hyperlink w:anchor="_Toc130855533" w:history="1">
+          <w:hyperlink w:anchor="_Toc130858857" w:history="1">
             <w:r>
               <w:rPr>
                 <w:rStyle w:val="Hyperlink"/>
@@ -976,7 +1003,7 @@
                 <w:noProof/>
                 <w:webHidden/>
               </w:rPr>
-              <w:instrText xml:space="preserve"> PAGEREF _Toc130855533 \h </w:instrText>
+              <w:instrText xml:space="preserve"> PAGEREF _Toc130858857 \h </w:instrText>
             </w:r>
             <w:r>
               <w:rPr>
@@ -1019,7 +1046,7 @@
               <w:lang/>
             </w:rPr>
           </w:pPr>
-          <w:hyperlink w:anchor="_Toc130855534" w:history="1">
+          <w:hyperlink w:anchor="_Toc130858858" w:history="1">
             <w:r>
               <w:rPr>
                 <w:rStyle w:val="Hyperlink"/>
@@ -1046,7 +1073,7 @@
                 <w:noProof/>
                 <w:webHidden/>
               </w:rPr>
-              <w:instrText xml:space="preserve"> PAGEREF _Toc130855534 \h </w:instrText>
+              <w:instrText xml:space="preserve"> PAGEREF _Toc130858858 \h </w:instrText>
             </w:r>
             <w:r>
               <w:rPr>
@@ -1066,7 +1093,7 @@
                 <w:noProof/>
                 <w:webHidden/>
               </w:rPr>
-              <w:t>3</w:t>
+              <w:t>4</w:t>
             </w:r>
             <w:r>
               <w:rPr>
@@ -1090,7 +1117,7 @@
               <w:lang/>
             </w:rPr>
           </w:pPr>
-          <w:hyperlink w:anchor="_Toc130855535" w:history="1">
+          <w:hyperlink w:anchor="_Toc130858859" w:history="1">
             <w:r>
               <w:rPr>
                 <w:rStyle w:val="Hyperlink"/>
@@ -1133,7 +1160,7 @@
                 <w:noProof/>
                 <w:webHidden/>
               </w:rPr>
-              <w:instrText xml:space="preserve"> PAGEREF _Toc130855535 \h </w:instrText>
+              <w:instrText xml:space="preserve"> PAGEREF _Toc130858859 \h </w:instrText>
             </w:r>
             <w:r>
               <w:rPr>
@@ -1176,7 +1203,7 @@
               <w:lang/>
             </w:rPr>
           </w:pPr>
-          <w:hyperlink w:anchor="_Toc130855536" w:history="1">
+          <w:hyperlink w:anchor="_Toc130858860" w:history="1">
             <w:r>
               <w:rPr>
                 <w:rStyle w:val="Hyperlink"/>
@@ -1203,7 +1230,7 @@
                 <w:noProof/>
                 <w:webHidden/>
               </w:rPr>
-              <w:instrText xml:space="preserve"> PAGEREF _Toc130855536 \h </w:instrText>
+              <w:instrText xml:space="preserve"> PAGEREF _Toc130858860 \h </w:instrText>
             </w:r>
             <w:r>
               <w:rPr>
@@ -1247,7 +1274,7 @@
               <w:lang/>
             </w:rPr>
           </w:pPr>
-          <w:hyperlink w:anchor="_Toc130855537" w:history="1">
+          <w:hyperlink w:anchor="_Toc130858861" w:history="1">
             <w:r>
               <w:rPr>
                 <w:rStyle w:val="Hyperlink"/>
@@ -1297,7 +1324,7 @@
                 <w:noProof/>
                 <w:webHidden/>
               </w:rPr>
-              <w:instrText xml:space="preserve"> PAGEREF _Toc130855537 \h </w:instrText>
+              <w:instrText xml:space="preserve"> PAGEREF _Toc130858861 \h </w:instrText>
             </w:r>
             <w:r>
               <w:rPr>
@@ -1340,7 +1367,7 @@
               <w:lang/>
             </w:rPr>
           </w:pPr>
-          <w:hyperlink w:anchor="_Toc130855538" w:history="1">
+          <w:hyperlink w:anchor="_Toc130858862" w:history="1">
             <w:r>
               <w:rPr>
                 <w:rStyle w:val="Hyperlink"/>
@@ -1367,7 +1394,7 @@
                 <w:noProof/>
                 <w:webHidden/>
               </w:rPr>
-              <w:instrText xml:space="preserve"> PAGEREF _Toc130855538 \h </w:instrText>
+              <w:instrText xml:space="preserve"> PAGEREF _Toc130858862 \h </w:instrText>
             </w:r>
             <w:r>
               <w:rPr>
@@ -1410,7 +1437,7 @@
               <w:lang/>
             </w:rPr>
           </w:pPr>
-          <w:hyperlink w:anchor="_Toc130855539" w:history="1">
+          <w:hyperlink w:anchor="_Toc130858863" w:history="1">
             <w:r>
               <w:rPr>
                 <w:rStyle w:val="Hyperlink"/>
@@ -1437,7 +1464,7 @@
                 <w:noProof/>
                 <w:webHidden/>
               </w:rPr>
-              <w:instrText xml:space="preserve"> PAGEREF _Toc130855539 \h </w:instrText>
+              <w:instrText xml:space="preserve"> PAGEREF _Toc130858863 \h </w:instrText>
             </w:r>
             <w:r>
               <w:rPr>
@@ -1480,7 +1507,7 @@
               <w:lang/>
             </w:rPr>
           </w:pPr>
-          <w:hyperlink w:anchor="_Toc130855540" w:history="1">
+          <w:hyperlink w:anchor="_Toc130858864" w:history="1">
             <w:r>
               <w:rPr>
                 <w:rStyle w:val="Hyperlink"/>
@@ -1507,7 +1534,7 @@
                 <w:noProof/>
                 <w:webHidden/>
               </w:rPr>
-              <w:instrText xml:space="preserve"> PAGEREF _Toc130855540 \h </w:instrText>
+              <w:instrText xml:space="preserve"> PAGEREF _Toc130858864 \h </w:instrText>
             </w:r>
             <w:r>
               <w:rPr>
@@ -1527,7 +1554,7 @@
                 <w:noProof/>
                 <w:webHidden/>
               </w:rPr>
-              <w:t>4</w:t>
+              <w:t>5</w:t>
             </w:r>
             <w:r>
               <w:rPr>
@@ -1551,7 +1578,7 @@
               <w:lang/>
             </w:rPr>
           </w:pPr>
-          <w:hyperlink w:anchor="_Toc130855541" w:history="1">
+          <w:hyperlink w:anchor="_Toc130858865" w:history="1">
             <w:r>
               <w:rPr>
                 <w:rStyle w:val="Hyperlink"/>
@@ -1594,7 +1621,7 @@
                 <w:noProof/>
                 <w:webHidden/>
               </w:rPr>
-              <w:instrText xml:space="preserve"> PAGEREF _Toc130855541 \h </w:instrText>
+              <w:instrText xml:space="preserve"> PAGEREF _Toc130858865 \h </w:instrText>
             </w:r>
             <w:r>
               <w:rPr>
@@ -1637,7 +1664,7 @@
               <w:lang/>
             </w:rPr>
           </w:pPr>
-          <w:hyperlink w:anchor="_Toc130855542" w:history="1">
+          <w:hyperlink w:anchor="_Toc130858866" w:history="1">
             <w:r>
               <w:rPr>
                 <w:rStyle w:val="Hyperlink"/>
@@ -1664,7 +1691,7 @@
                 <w:noProof/>
                 <w:webHidden/>
               </w:rPr>
-              <w:instrText xml:space="preserve"> PAGEREF _Toc130855542 \h </w:instrText>
+              <w:instrText xml:space="preserve"> PAGEREF _Toc130858866 \h </w:instrText>
             </w:r>
             <w:r>
               <w:rPr>
@@ -1707,7 +1734,7 @@
               <w:lang/>
             </w:rPr>
           </w:pPr>
-          <w:hyperlink w:anchor="_Toc130855543" w:history="1">
+          <w:hyperlink w:anchor="_Toc130858867" w:history="1">
             <w:r>
               <w:rPr>
                 <w:rStyle w:val="Hyperlink"/>
@@ -1734,7 +1761,7 @@
                 <w:noProof/>
                 <w:webHidden/>
               </w:rPr>
-              <w:instrText xml:space="preserve"> PAGEREF _Toc130855543 \h </w:instrText>
+              <w:instrText xml:space="preserve"> PAGEREF _Toc130858867 \h </w:instrText>
             </w:r>
             <w:r>
               <w:rPr>
@@ -1778,7 +1805,7 @@
               <w:lang/>
             </w:rPr>
           </w:pPr>
-          <w:hyperlink w:anchor="_Toc130855544" w:history="1">
+          <w:hyperlink w:anchor="_Toc130858868" w:history="1">
             <w:r>
               <w:rPr>
                 <w:rStyle w:val="Hyperlink"/>
@@ -1820,7 +1847,7 @@
                 <w:noProof/>
                 <w:webHidden/>
               </w:rPr>
-              <w:instrText xml:space="preserve"> PAGEREF _Toc130855544 \h </w:instrText>
+              <w:instrText xml:space="preserve"> PAGEREF _Toc130858868 \h </w:instrText>
             </w:r>
             <w:r>
               <w:rPr>
@@ -1863,7 +1890,7 @@
               <w:lang/>
             </w:rPr>
           </w:pPr>
-          <w:hyperlink w:anchor="_Toc130855545" w:history="1">
+          <w:hyperlink w:anchor="_Toc130858869" w:history="1">
             <w:r>
               <w:rPr>
                 <w:rStyle w:val="Hyperlink"/>
@@ -1890,7 +1917,7 @@
                 <w:noProof/>
                 <w:webHidden/>
               </w:rPr>
-              <w:instrText xml:space="preserve"> PAGEREF _Toc130855545 \h </w:instrText>
+              <w:instrText xml:space="preserve"> PAGEREF _Toc130858869 \h </w:instrText>
             </w:r>
             <w:r>
               <w:rPr>
@@ -1933,7 +1960,7 @@
               <w:lang/>
             </w:rPr>
           </w:pPr>
-          <w:hyperlink w:anchor="_Toc130855546" w:history="1">
+          <w:hyperlink w:anchor="_Toc130858870" w:history="1">
             <w:r>
               <w:rPr>
                 <w:rStyle w:val="Hyperlink"/>
@@ -1960,7 +1987,7 @@
                 <w:noProof/>
                 <w:webHidden/>
               </w:rPr>
-              <w:instrText xml:space="preserve"> PAGEREF _Toc130855546 \h </w:instrText>
+              <w:instrText xml:space="preserve"> PAGEREF _Toc130858870 \h </w:instrText>
             </w:r>
             <w:r>
               <w:rPr>
@@ -2003,7 +2030,7 @@
               <w:lang/>
             </w:rPr>
           </w:pPr>
-          <w:hyperlink w:anchor="_Toc130855547" w:history="1">
+          <w:hyperlink w:anchor="_Toc130858871" w:history="1">
             <w:r>
               <w:rPr>
                 <w:rStyle w:val="Hyperlink"/>
@@ -2030,7 +2057,7 @@
                 <w:noProof/>
                 <w:webHidden/>
               </w:rPr>
-              <w:instrText xml:space="preserve"> PAGEREF _Toc130855547 \h </w:instrText>
+              <w:instrText xml:space="preserve"> PAGEREF _Toc130858871 \h </w:instrText>
             </w:r>
             <w:r>
               <w:rPr>
@@ -2073,7 +2100,7 @@
               <w:lang/>
             </w:rPr>
           </w:pPr>
-          <w:hyperlink w:anchor="_Toc130855548" w:history="1">
+          <w:hyperlink w:anchor="_Toc130858872" w:history="1">
             <w:r>
               <w:rPr>
                 <w:rStyle w:val="Hyperlink"/>
@@ -2100,7 +2127,7 @@
                 <w:noProof/>
                 <w:webHidden/>
               </w:rPr>
-              <w:instrText xml:space="preserve"> PAGEREF _Toc130855548 \h </w:instrText>
+              <w:instrText xml:space="preserve"> PAGEREF _Toc130858872 \h </w:instrText>
             </w:r>
             <w:r>
               <w:rPr>
@@ -2144,7 +2171,7 @@
               <w:lang/>
             </w:rPr>
           </w:pPr>
-          <w:hyperlink w:anchor="_Toc130855549" w:history="1">
+          <w:hyperlink w:anchor="_Toc130858873" w:history="1">
             <w:r>
               <w:rPr>
                 <w:rStyle w:val="Hyperlink"/>
@@ -2186,7 +2213,7 @@
                 <w:noProof/>
                 <w:webHidden/>
               </w:rPr>
-              <w:instrText xml:space="preserve"> PAGEREF _Toc130855549 \h </w:instrText>
+              <w:instrText xml:space="preserve"> PAGEREF _Toc130858873 \h </w:instrText>
             </w:r>
             <w:r>
               <w:rPr>
@@ -2229,7 +2256,7 @@
               <w:lang/>
             </w:rPr>
           </w:pPr>
-          <w:hyperlink w:anchor="_Toc130855550" w:history="1">
+          <w:hyperlink w:anchor="_Toc130858874" w:history="1">
             <w:r>
               <w:rPr>
                 <w:rStyle w:val="Hyperlink"/>
@@ -2256,7 +2283,7 @@
                 <w:noProof/>
                 <w:webHidden/>
               </w:rPr>
-              <w:instrText xml:space="preserve"> PAGEREF _Toc130855550 \h </w:instrText>
+              <w:instrText xml:space="preserve"> PAGEREF _Toc130858874 \h </w:instrText>
             </w:r>
             <w:r>
               <w:rPr>
@@ -2299,7 +2326,7 @@
               <w:lang/>
             </w:rPr>
           </w:pPr>
-          <w:hyperlink w:anchor="_Toc130855551" w:history="1">
+          <w:hyperlink w:anchor="_Toc130858875" w:history="1">
             <w:r>
               <w:rPr>
                 <w:rStyle w:val="Hyperlink"/>
@@ -2326,7 +2353,7 @@
                 <w:noProof/>
                 <w:webHidden/>
               </w:rPr>
-              <w:instrText xml:space="preserve"> PAGEREF _Toc130855551 \h </w:instrText>
+              <w:instrText xml:space="preserve"> PAGEREF _Toc130858875 \h </w:instrText>
             </w:r>
             <w:r>
               <w:rPr>
@@ -2346,7 +2373,7 @@
                 <w:noProof/>
                 <w:webHidden/>
               </w:rPr>
-              <w:t>6</w:t>
+              <w:t>7</w:t>
             </w:r>
             <w:r>
               <w:rPr>
@@ -2370,7 +2397,7 @@
               <w:lang/>
             </w:rPr>
           </w:pPr>
-          <w:hyperlink w:anchor="_Toc130855552" w:history="1">
+          <w:hyperlink w:anchor="_Toc130858876" w:history="1">
             <w:r>
               <w:rPr>
                 <w:rStyle w:val="Hyperlink"/>
@@ -2391,21 +2418,7 @@
                 <w:rStyle w:val="Hyperlink"/>
                 <w:noProof/>
               </w:rPr>
-              <w:t>Expenses Tracki</w:t>
-            </w:r>
-            <w:r>
-              <w:rPr>
-                <w:rStyle w:val="Hyperlink"/>
-                <w:noProof/>
-              </w:rPr>
-              <w:t>n</w:t>
-            </w:r>
-            <w:r>
-              <w:rPr>
-                <w:rStyle w:val="Hyperlink"/>
-                <w:noProof/>
-              </w:rPr>
-              <w:t>g</w:t>
+              <w:t>Expenses Tracking</w:t>
             </w:r>
             <w:r>
               <w:rPr>
@@ -2426,7 +2439,7 @@
                 <w:noProof/>
                 <w:webHidden/>
               </w:rPr>
-              <w:instrText xml:space="preserve"> PAGEREF _Toc130855552 \h </w:instrText>
+              <w:instrText xml:space="preserve"> PAGEREF _Toc130858876 \h </w:instrText>
             </w:r>
             <w:r>
               <w:rPr>
@@ -2469,7 +2482,7 @@
               <w:lang/>
             </w:rPr>
           </w:pPr>
-          <w:hyperlink w:anchor="_Toc130855553" w:history="1">
+          <w:hyperlink w:anchor="_Toc130858877" w:history="1">
             <w:r>
               <w:rPr>
                 <w:rStyle w:val="Hyperlink"/>
@@ -2496,7 +2509,7 @@
                 <w:noProof/>
                 <w:webHidden/>
               </w:rPr>
-              <w:instrText xml:space="preserve"> PAGEREF _Toc130855553 \h </w:instrText>
+              <w:instrText xml:space="preserve"> PAGEREF _Toc130858877 \h </w:instrText>
             </w:r>
             <w:r>
               <w:rPr>
@@ -2539,7 +2552,7 @@
               <w:lang/>
             </w:rPr>
           </w:pPr>
-          <w:hyperlink w:anchor="_Toc130855554" w:history="1">
+          <w:hyperlink w:anchor="_Toc130858878" w:history="1">
             <w:r>
               <w:rPr>
                 <w:rStyle w:val="Hyperlink"/>
@@ -2566,7 +2579,7 @@
                 <w:noProof/>
                 <w:webHidden/>
               </w:rPr>
-              <w:instrText xml:space="preserve"> PAGEREF _Toc130855554 \h </w:instrText>
+              <w:instrText xml:space="preserve"> PAGEREF _Toc130858878 \h </w:instrText>
             </w:r>
             <w:r>
               <w:rPr>
@@ -2609,7 +2622,7 @@
               <w:lang/>
             </w:rPr>
           </w:pPr>
-          <w:hyperlink w:anchor="_Toc130855555" w:history="1">
+          <w:hyperlink w:anchor="_Toc130858879" w:history="1">
             <w:r>
               <w:rPr>
                 <w:rStyle w:val="Hyperlink"/>
@@ -2636,7 +2649,7 @@
                 <w:noProof/>
                 <w:webHidden/>
               </w:rPr>
-              <w:instrText xml:space="preserve"> PAGEREF _Toc130855555 \h </w:instrText>
+              <w:instrText xml:space="preserve"> PAGEREF _Toc130858879 \h </w:instrText>
             </w:r>
             <w:r>
               <w:rPr>
@@ -2679,7 +2692,7 @@
               <w:lang/>
             </w:rPr>
           </w:pPr>
-          <w:hyperlink w:anchor="_Toc130855556" w:history="1">
+          <w:hyperlink w:anchor="_Toc130858880" w:history="1">
             <w:r>
               <w:rPr>
                 <w:rStyle w:val="Hyperlink"/>
@@ -2706,7 +2719,7 @@
                 <w:noProof/>
                 <w:webHidden/>
               </w:rPr>
-              <w:instrText xml:space="preserve"> PAGEREF _Toc130855556 \h </w:instrText>
+              <w:instrText xml:space="preserve"> PAGEREF _Toc130858880 \h </w:instrText>
             </w:r>
             <w:r>
               <w:rPr>
@@ -2726,7 +2739,75 @@
                 <w:noProof/>
                 <w:webHidden/>
               </w:rPr>
-              <w:t>7</w:t>
+              <w:t>8</w:t>
+            </w:r>
+            <w:r>
+              <w:rPr>
+                <w:noProof/>
+                <w:webHidden/>
+              </w:rPr>
+              <w:fldChar w:fldCharType="end"/>
+            </w:r>
+          </w:hyperlink>
+        </w:p>
+        <w:p>
+          <w:pPr>
+            <w:pStyle w:val="TOC1"/>
+            <w:rPr>
+              <w:rFonts w:asciiTheme="minorHAnsi" w:eastAsiaTheme="minorEastAsia" w:hAnsiTheme="minorHAnsi"/>
+              <w:noProof/>
+              <w:lang/>
+            </w:rPr>
+          </w:pPr>
+          <w:hyperlink w:anchor="_Toc130858881" w:history="1">
+            <w:r>
+              <w:rPr>
+                <w:rStyle w:val="Hyperlink"/>
+                <w:noProof/>
+                <w:lang w:val="en-US"/>
+              </w:rPr>
+              <w:t>Use Case Model</w:t>
+            </w:r>
+            <w:r>
+              <w:rPr>
+                <w:noProof/>
+                <w:webHidden/>
+              </w:rPr>
+              <w:tab/>
+            </w:r>
+            <w:r>
+              <w:rPr>
+                <w:noProof/>
+                <w:webHidden/>
+              </w:rPr>
+              <w:fldChar w:fldCharType="begin"/>
+            </w:r>
+            <w:r>
+              <w:rPr>
+                <w:noProof/>
+                <w:webHidden/>
+              </w:rPr>
+              <w:instrText xml:space="preserve"> PAGEREF _Toc130858881 \h </w:instrText>
+            </w:r>
+            <w:r>
+              <w:rPr>
+                <w:noProof/>
+                <w:webHidden/>
+              </w:rPr>
+            </w:r>
+            <w:r>
+              <w:rPr>
+                <w:noProof/>
+                <w:webHidden/>
+              </w:rPr>
+              <w:fldChar w:fldCharType="separate"/>
+            </w:r>
+            <w:r>
+              <w:rPr>
+                <w:noProof/>
+                <w:webHidden/>
+              </w:rPr>
+              <w:t>8</w:t>
             </w:r>
             <w:r>
               <w:rPr>
@@ -2791,7 +2872,7 @@
           <w:lang w:val="en-US"/>
         </w:rPr>
       </w:pPr>
-      <w:bookmarkStart w:id="0" w:name="_Toc130855528"/>
+      <w:bookmarkStart w:id="0" w:name="_Toc130858852"/>
       <w:r>
         <w:rPr>
           <w:lang w:val="en-US"/>
@@ -2807,7 +2888,7 @@
           <w:lang w:val="en-US"/>
         </w:rPr>
       </w:pPr>
-      <w:bookmarkStart w:id="1" w:name="_Toc130855529"/>
+      <w:bookmarkStart w:id="1" w:name="_Toc130858853"/>
       <w:r>
         <w:rPr>
           <w:lang w:val="en-US"/>
@@ -2841,7 +2922,7 @@
           <w:lang w:val="en-US"/>
         </w:rPr>
       </w:pPr>
-      <w:bookmarkStart w:id="2" w:name="_Toc130855530"/>
+      <w:bookmarkStart w:id="2" w:name="_Toc130858854"/>
       <w:r>
         <w:t>Βασική</w:t>
       </w:r>
@@ -3009,7 +3090,7 @@
         </w:rPr>
       </w:pPr>
       <w:bookmarkStart w:id="3" w:name="_Hlk130830216"/>
-      <w:bookmarkStart w:id="4" w:name="_Toc130855531"/>
+      <w:bookmarkStart w:id="4" w:name="_Toc130858855"/>
       <w:r>
         <w:rPr>
           <w:lang w:val="en-US"/>
@@ -3025,7 +3106,7 @@
           <w:lang w:val="en-US"/>
         </w:rPr>
       </w:pPr>
-      <w:bookmarkStart w:id="5" w:name="_Toc130855532"/>
+      <w:bookmarkStart w:id="5" w:name="_Toc130858856"/>
       <w:bookmarkEnd w:id="3"/>
       <w:r>
         <w:t>Βασική</w:t>
@@ -3072,7 +3153,39 @@
         <w:t xml:space="preserve"> </w:t>
       </w:r>
       <w:r>
-        <w:t>Από εκεί, η εφαρμογή λαμβάνοντας υπόψιν το service manual που παρέχει ο εκάστοτε κατασκευαστής για το όχημα αλλά και τυχόν αλλαγές που έγιναν πάνω σε αυτό ( αλλαγή λαδιών κινητήρα νωρίτερα λόγο κάποια βλάβης ), αναφέρει πότε και ποιες είναι οι επόμενες αλλαγές, συντηρήσεις αλλά και έλεγχοι που πρέπει να λάβουν χώρα ( π.χ. πλησιάζεις τα 100.000 χιλιόμετρα πρέπει να αλλάξεις λάδια, να ελέγξεις αν τα μπουζί είναι σε καλή κατάσταση και να καθαρίσεις την αλυσίδα αλλά μην ασχοληθείς ακόμα με τα λάστιχα αν και το λέει το service manual γιατί εμείς τα αλλάξαμε αρκετά πρόσφατα ).</w:t>
+        <w:t xml:space="preserve">Από εκεί, η εφαρμογή λαμβάνοντας υπόψιν το </w:t>
+      </w:r>
+      <w:proofErr w:type="spellStart"/>
+      <w:r>
+        <w:t>service</w:t>
+      </w:r>
+      <w:proofErr w:type="spellEnd"/>
+      <w:r>
+        <w:t xml:space="preserve"> </w:t>
+      </w:r>
+      <w:proofErr w:type="spellStart"/>
+      <w:r>
+        <w:t>manual</w:t>
+      </w:r>
+      <w:proofErr w:type="spellEnd"/>
+      <w:r>
+        <w:t xml:space="preserve"> που παρέχει ο εκάστοτε κατασκευαστής για το όχημα αλλά και τυχόν αλλαγές που έγιναν πάνω σε αυτό ( αλλαγή λαδιών κινητήρα νωρίτερα λόγο κάποια βλάβης ), αναφέρει πότε και ποιες είναι οι επόμενες αλλαγές, συντηρήσεις αλλά και έλεγχοι που πρέπει να λάβουν χώρα ( π.χ. πλησιάζεις τα 100.000 χιλιόμετρα πρέπει να αλλάξεις λάδια, να ελέγξεις αν τα μπουζί είναι σε καλή κατάσταση και να καθαρίσεις την αλυσίδα αλλά μην ασχοληθείς ακόμα με τα λάστιχα αν και το λέει το </w:t>
+      </w:r>
+      <w:proofErr w:type="spellStart"/>
+      <w:r>
+        <w:t>service</w:t>
+      </w:r>
+      <w:proofErr w:type="spellEnd"/>
+      <w:r>
+        <w:t xml:space="preserve"> </w:t>
+      </w:r>
+      <w:proofErr w:type="spellStart"/>
+      <w:r>
+        <w:t>manual</w:t>
+      </w:r>
+      <w:proofErr w:type="spellEnd"/>
+      <w:r>
+        <w:t xml:space="preserve"> γιατί εμείς τα αλλάξαμε αρκετά πρόσφατα ).</w:t>
       </w:r>
     </w:p>
     <w:p>
@@ -3112,7 +3225,7 @@
       <w:pPr>
         <w:pStyle w:val="Heading3"/>
       </w:pPr>
-      <w:bookmarkStart w:id="6" w:name="_Toc130855533"/>
+      <w:bookmarkStart w:id="6" w:name="_Toc130858857"/>
       <w:r>
         <w:t>Εναλλακτική Ροή:</w:t>
       </w:r>
@@ -3138,7 +3251,15 @@
         <w:t xml:space="preserve">εφαρμογή του εμφανίζει </w:t>
       </w:r>
       <w:r>
-        <w:t>ένα pop-up, στο οποίο μπορεί να τα υποβάλλει.</w:t>
+        <w:t xml:space="preserve">ένα </w:t>
+      </w:r>
+      <w:proofErr w:type="spellStart"/>
+      <w:r>
+        <w:t>pop-up</w:t>
+      </w:r>
+      <w:proofErr w:type="spellEnd"/>
+      <w:r>
+        <w:t>, στο οποίο μπορεί να τα υποβάλλει.</w:t>
       </w:r>
     </w:p>
     <w:p>
@@ -3150,8 +3271,9 @@
       <w:pPr>
         <w:pStyle w:val="Heading3"/>
       </w:pPr>
-      <w:bookmarkStart w:id="7" w:name="_Toc130855534"/>
-      <w:r>
+      <w:bookmarkStart w:id="7" w:name="_Toc130858858"/>
+      <w:r>
+        <w:lastRenderedPageBreak/>
         <w:t>Εναλλακτική Ροή:</w:t>
       </w:r>
       <w:bookmarkEnd w:id="7"/>
@@ -3177,7 +3299,7 @@
       <w:pPr>
         <w:pStyle w:val="Heading2"/>
       </w:pPr>
-      <w:bookmarkStart w:id="8" w:name="_Toc130855535"/>
+      <w:bookmarkStart w:id="8" w:name="_Toc130858859"/>
       <w:r>
         <w:rPr>
           <w:lang w:val="en-US"/>
@@ -3190,7 +3312,7 @@
       <w:pPr>
         <w:pStyle w:val="Heading3"/>
       </w:pPr>
-      <w:bookmarkStart w:id="9" w:name="_Toc130855536"/>
+      <w:bookmarkStart w:id="9" w:name="_Toc130858860"/>
       <w:r>
         <w:t>Βασική Ροή</w:t>
       </w:r>
@@ -3204,7 +3326,15 @@
         <w:jc w:val="both"/>
       </w:pPr>
       <w:r>
-        <w:t>Προϋπόθεση: Ο χρήστης πρέπει να έχει κάνει login στο προφίλ του</w:t>
+        <w:t xml:space="preserve">Προϋπόθεση: Ο χρήστης πρέπει να έχει κάνει </w:t>
+      </w:r>
+      <w:proofErr w:type="spellStart"/>
+      <w:r>
+        <w:t>login</w:t>
+      </w:r>
+      <w:proofErr w:type="spellEnd"/>
+      <w:r>
+        <w:t xml:space="preserve"> στο προφίλ του</w:t>
       </w:r>
     </w:p>
     <w:p>
@@ -3306,7 +3436,23 @@
         <w:t xml:space="preserve"> </w:t>
       </w:r>
       <w:r>
-        <w:t>Το σύστημα χρησιμοποιεί το κατάλληλο manual και την αρχική τιμή των χιλιομέτρων που εισήγαγε ο χρήστης για να καθορίσει αν το αμάξι χρειάζεται να ελέγξει κάποιο εξάρτημα. Με την πληροφορία αυτή δημιουργεί κατάλληλα notification.</w:t>
+        <w:t xml:space="preserve">Το σύστημα χρησιμοποιεί το κατάλληλο </w:t>
+      </w:r>
+      <w:proofErr w:type="spellStart"/>
+      <w:r>
+        <w:t>manual</w:t>
+      </w:r>
+      <w:proofErr w:type="spellEnd"/>
+      <w:r>
+        <w:t xml:space="preserve"> και την αρχική τιμή των χιλιομέτρων που εισήγαγε ο χρήστης για να καθορίσει αν το αμάξι χρειάζεται να ελέγξει κάποιο εξάρτημα. Με την πληροφορία αυτή δημιουργεί κατάλληλα </w:t>
+      </w:r>
+      <w:proofErr w:type="spellStart"/>
+      <w:r>
+        <w:t>notification</w:t>
+      </w:r>
+      <w:proofErr w:type="spellEnd"/>
+      <w:r>
+        <w:t>.</w:t>
       </w:r>
     </w:p>
     <w:p>
@@ -3320,8 +3466,13 @@
         <w:t xml:space="preserve"> </w:t>
       </w:r>
       <w:r>
-        <w:t>Ο χρήστης μεταφέρεται στην αρχική οθόνη. Εκεί μπορεί να δει άμεσα τα όλα τα notification</w:t>
-      </w:r>
+        <w:t xml:space="preserve">Ο χρήστης μεταφέρεται στην αρχική οθόνη. Εκεί μπορεί να δει άμεσα τα όλα τα </w:t>
+      </w:r>
+      <w:proofErr w:type="spellStart"/>
+      <w:r>
+        <w:t>notification</w:t>
+      </w:r>
+      <w:proofErr w:type="spellEnd"/>
       <w:r>
         <w:rPr>
           <w:lang w:val="en-US"/>
@@ -3339,7 +3490,7 @@
       <w:pPr>
         <w:pStyle w:val="Heading2"/>
       </w:pPr>
-      <w:bookmarkStart w:id="10" w:name="_Toc130855537"/>
+      <w:bookmarkStart w:id="10" w:name="_Toc130858861"/>
       <w:r>
         <w:t>Μ</w:t>
       </w:r>
@@ -3355,7 +3506,7 @@
       <w:pPr>
         <w:pStyle w:val="Heading3"/>
       </w:pPr>
-      <w:bookmarkStart w:id="11" w:name="_Toc130855538"/>
+      <w:bookmarkStart w:id="11" w:name="_Toc130858862"/>
       <w:r>
         <w:t>Βασική Ροή</w:t>
       </w:r>
@@ -3446,7 +3597,7 @@
       <w:pPr>
         <w:pStyle w:val="Heading3"/>
       </w:pPr>
-      <w:bookmarkStart w:id="12" w:name="_Toc130855539"/>
+      <w:bookmarkStart w:id="12" w:name="_Toc130858863"/>
       <w:r>
         <w:t>Εναλλακτική ροή</w:t>
       </w:r>
@@ -3468,13 +3619,7 @@
       </w:r>
       <w:r>
         <w:tab/>
-        <w:t xml:space="preserve">. Ο χρήστης </w:t>
-      </w:r>
-      <w:r>
-        <w:t>επιλέγει</w:t>
-      </w:r>
-      <w:r>
-        <w:t xml:space="preserve"> να εξειδικεύσει την αναζήτηση του, επιλέγοντας τα ανταλλακτικά που χρειάζεται, έτσι το σύστημα αυτόματα θα εμφανίζει μόνο τα συνεργεία που προσφέρουν την επιθυμητή υπηρεσία.</w:t>
+        <w:t>. Ο χρήστης επιλέγει να εξειδικεύσει την αναζήτηση του, επιλέγοντας τα ανταλλακτικά που χρειάζεται, έτσι το σύστημα αυτόματα θα εμφανίζει μόνο τα συνεργεία που προσφέρουν την επιθυμητή υπηρεσία.</w:t>
       </w:r>
     </w:p>
     <w:p>
@@ -3491,8 +3636,9 @@
       <w:pPr>
         <w:pStyle w:val="Heading3"/>
       </w:pPr>
-      <w:bookmarkStart w:id="13" w:name="_Toc130855540"/>
-      <w:r>
+      <w:bookmarkStart w:id="13" w:name="_Toc130858864"/>
+      <w:r>
+        <w:lastRenderedPageBreak/>
         <w:t>Εναλλακτική ροή</w:t>
       </w:r>
       <w:r>
@@ -3519,7 +3665,31 @@
       </w:r>
       <w:r>
         <w:tab/>
-        <w:t>Το σύστημα λαμβάνει υπόψιν αν ο χρήστης έχει ενεργά notification για συντήρηση. Με βάση αυτά τα notification μπορεί να κάνει highlight τα συνεργεία που προσφέρουν την απαραίτητη συντήρηση</w:t>
+        <w:t xml:space="preserve">Το σύστημα λαμβάνει υπόψιν αν ο χρήστης έχει ενεργά </w:t>
+      </w:r>
+      <w:proofErr w:type="spellStart"/>
+      <w:r>
+        <w:t>notification</w:t>
+      </w:r>
+      <w:proofErr w:type="spellEnd"/>
+      <w:r>
+        <w:t xml:space="preserve"> για συντήρηση. Με βάση αυτά τα </w:t>
+      </w:r>
+      <w:proofErr w:type="spellStart"/>
+      <w:r>
+        <w:t>notification</w:t>
+      </w:r>
+      <w:proofErr w:type="spellEnd"/>
+      <w:r>
+        <w:t xml:space="preserve"> μπορεί να κάνει </w:t>
+      </w:r>
+      <w:proofErr w:type="spellStart"/>
+      <w:r>
+        <w:t>highlight</w:t>
+      </w:r>
+      <w:proofErr w:type="spellEnd"/>
+      <w:r>
+        <w:t xml:space="preserve"> τα συνεργεία που προσφέρουν την απαραίτητη συντήρηση</w:t>
       </w:r>
       <w:r>
         <w:t>.</w:t>
@@ -3530,7 +3700,7 @@
       <w:pPr>
         <w:pStyle w:val="Heading2"/>
       </w:pPr>
-      <w:bookmarkStart w:id="14" w:name="_Toc130855541"/>
+      <w:bookmarkStart w:id="14" w:name="_Toc130858865"/>
       <w:r>
         <w:rPr>
           <w:lang w:val="en-US"/>
@@ -3544,7 +3714,7 @@
       <w:pPr>
         <w:pStyle w:val="Heading3"/>
       </w:pPr>
-      <w:bookmarkStart w:id="15" w:name="_Toc130855542"/>
+      <w:bookmarkStart w:id="15" w:name="_Toc130858866"/>
       <w:r>
         <w:t>Βασική Ροή</w:t>
       </w:r>
@@ -3752,7 +3922,7 @@
       <w:pPr>
         <w:pStyle w:val="Heading3"/>
       </w:pPr>
-      <w:bookmarkStart w:id="16" w:name="_Toc130855543"/>
+      <w:bookmarkStart w:id="16" w:name="_Toc130858867"/>
       <w:r>
         <w:t>Εναλλακτική Ροή</w:t>
       </w:r>
@@ -3836,11 +4006,13 @@
       <w:pPr>
         <w:pStyle w:val="Heading2"/>
       </w:pPr>
-      <w:bookmarkStart w:id="17" w:name="_Toc130855544"/>
+      <w:bookmarkStart w:id="17" w:name="_Toc130858868"/>
+      <w:proofErr w:type="spellStart"/>
       <w:r>
         <w:t>Forum</w:t>
       </w:r>
       <w:bookmarkEnd w:id="17"/>
+      <w:proofErr w:type="spellEnd"/>
     </w:p>
     <w:p>
       <w:pPr>
@@ -3854,7 +4026,7 @@
       <w:pPr>
         <w:pStyle w:val="Heading3"/>
       </w:pPr>
-      <w:bookmarkStart w:id="18" w:name="_Toc130855545"/>
+      <w:bookmarkStart w:id="18" w:name="_Toc130858869"/>
       <w:r>
         <w:t>Βασική Ροή:</w:t>
       </w:r>
@@ -3865,22 +4037,55 @@
         <w:jc w:val="both"/>
       </w:pPr>
       <w:r>
-        <w:t>1. Ο χρήστης πατάει το κουμπί του “Forum” στο μενού.</w:t>
-      </w:r>
-    </w:p>
-    <w:p>
-      <w:pPr>
-        <w:jc w:val="both"/>
-      </w:pPr>
-      <w:r>
-        <w:t>2. Η εφαρμογή τον ανακατευθύνει στη σελίδα του φόρουμ και εμφανίζει μια λίστα με τα νεότερα posts χρηστών παρουσιασμένα συνοπτικά με τον τίτλο και λίγες λεπτομέρειες για το θέμα, αλλά και τον αριθμό σχόλιων και like και dislike.</w:t>
-      </w:r>
-    </w:p>
-    <w:p>
-      <w:pPr>
-        <w:jc w:val="both"/>
-      </w:pPr>
-      <w:r>
+        <w:t>1. Ο χρήστης πατάει το κουμπί του “</w:t>
+      </w:r>
+      <w:proofErr w:type="spellStart"/>
+      <w:r>
+        <w:t>Forum</w:t>
+      </w:r>
+      <w:proofErr w:type="spellEnd"/>
+      <w:r>
+        <w:t>” στο μενού.</w:t>
+      </w:r>
+    </w:p>
+    <w:p>
+      <w:pPr>
+        <w:jc w:val="both"/>
+      </w:pPr>
+      <w:r>
+        <w:t xml:space="preserve">2. Η εφαρμογή τον ανακατευθύνει στη σελίδα του φόρουμ και εμφανίζει μια λίστα με τα νεότερα </w:t>
+      </w:r>
+      <w:proofErr w:type="spellStart"/>
+      <w:r>
+        <w:t>posts</w:t>
+      </w:r>
+      <w:proofErr w:type="spellEnd"/>
+      <w:r>
+        <w:t xml:space="preserve"> χρηστών παρουσιασμένα συνοπτικά με τον τίτλο και λίγες λεπτομέρειες για το θέμα, αλλά και τον αριθμό σχόλιων και </w:t>
+      </w:r>
+      <w:proofErr w:type="spellStart"/>
+      <w:r>
+        <w:t>like</w:t>
+      </w:r>
+      <w:proofErr w:type="spellEnd"/>
+      <w:r>
+        <w:t xml:space="preserve"> και </w:t>
+      </w:r>
+      <w:proofErr w:type="spellStart"/>
+      <w:r>
+        <w:t>dislike</w:t>
+      </w:r>
+      <w:proofErr w:type="spellEnd"/>
+      <w:r>
+        <w:t>.</w:t>
+      </w:r>
+    </w:p>
+    <w:p>
+      <w:pPr>
+        <w:jc w:val="both"/>
+      </w:pPr>
+      <w:r>
+        <w:lastRenderedPageBreak/>
         <w:t>3. Ο χρήστης επιλέγει ένα post που τον ενδιαφέρει για να διαβάσει περισσότερα πατώντας πάνω σε ένα από αυτά</w:t>
       </w:r>
       <w:r>
@@ -3892,15 +4097,55 @@
         <w:jc w:val="both"/>
       </w:pPr>
       <w:r>
-        <w:t>4. Το post «ανοίγει» σε ένα popup για να το διαβάσει ο χρήστης.</w:t>
-      </w:r>
-    </w:p>
-    <w:p>
-      <w:pPr>
-        <w:jc w:val="both"/>
-      </w:pPr>
-      <w:r>
-        <w:t>5. Ο χρήστης έχει τη δυνατότητα να σχολιάσει το περιεχόμενο του poster πατώντας στο κουμπί «comment», αλλά και να πατήσει το κουμπί «like» και «dislike»</w:t>
+        <w:t xml:space="preserve">4. Το post «ανοίγει» σε ένα </w:t>
+      </w:r>
+      <w:proofErr w:type="spellStart"/>
+      <w:r>
+        <w:t>popup</w:t>
+      </w:r>
+      <w:proofErr w:type="spellEnd"/>
+      <w:r>
+        <w:t xml:space="preserve"> για να το διαβάσει ο χρήστης.</w:t>
+      </w:r>
+    </w:p>
+    <w:p>
+      <w:pPr>
+        <w:jc w:val="both"/>
+      </w:pPr>
+      <w:r>
+        <w:t xml:space="preserve">5. Ο χρήστης έχει τη δυνατότητα να σχολιάσει το περιεχόμενο του </w:t>
+      </w:r>
+      <w:proofErr w:type="spellStart"/>
+      <w:r>
+        <w:t>poster</w:t>
+      </w:r>
+      <w:proofErr w:type="spellEnd"/>
+      <w:r>
+        <w:t xml:space="preserve"> πατώντας στο κουμπί «</w:t>
+      </w:r>
+      <w:proofErr w:type="spellStart"/>
+      <w:r>
+        <w:t>comment</w:t>
+      </w:r>
+      <w:proofErr w:type="spellEnd"/>
+      <w:r>
+        <w:t>», αλλά και να πατήσει το κουμπί «</w:t>
+      </w:r>
+      <w:proofErr w:type="spellStart"/>
+      <w:r>
+        <w:t>like</w:t>
+      </w:r>
+      <w:proofErr w:type="spellEnd"/>
+      <w:r>
+        <w:t>» και «</w:t>
+      </w:r>
+      <w:proofErr w:type="spellStart"/>
+      <w:r>
+        <w:t>dislike</w:t>
+      </w:r>
+      <w:proofErr w:type="spellEnd"/>
+      <w:r>
+        <w:t>»</w:t>
       </w:r>
     </w:p>
     <w:p>
@@ -3912,7 +4157,7 @@
       <w:pPr>
         <w:pStyle w:val="Heading3"/>
       </w:pPr>
-      <w:bookmarkStart w:id="19" w:name="_Toc130855546"/>
+      <w:bookmarkStart w:id="19" w:name="_Toc130858870"/>
       <w:r>
         <w:t>Εναλλακτική ροή:</w:t>
       </w:r>
@@ -3943,7 +4188,23 @@
         <w:t>.α.2</w:t>
       </w:r>
       <w:r>
-        <w:t xml:space="preserve"> Παρουσιάζεται τον χρήστη ένα text editor με κουτιά «τίτλο» και «θέμα» όπου μπορεί να συντάξει το κείμενό του.</w:t>
+        <w:t xml:space="preserve"> Παρουσιάζεται τον χρήστη ένα </w:t>
+      </w:r>
+      <w:proofErr w:type="spellStart"/>
+      <w:r>
+        <w:t>text</w:t>
+      </w:r>
+      <w:proofErr w:type="spellEnd"/>
+      <w:r>
+        <w:t xml:space="preserve"> </w:t>
+      </w:r>
+      <w:proofErr w:type="spellStart"/>
+      <w:r>
+        <w:t>editor</w:t>
+      </w:r>
+      <w:proofErr w:type="spellEnd"/>
+      <w:r>
+        <w:t xml:space="preserve"> με κουτιά «τίτλο» και «θέμα» όπου μπορεί να συντάξει το κείμενό του.</w:t>
       </w:r>
     </w:p>
     <w:p>
@@ -3954,14 +4215,22 @@
         <w:t>2.α.3</w:t>
       </w:r>
       <w:r>
-        <w:t xml:space="preserve"> Πατώντας το κουμπί «upload» ανεβάζει την υποβολή του.</w:t>
+        <w:t xml:space="preserve"> Πατώντας το κουμπί «</w:t>
+      </w:r>
+      <w:proofErr w:type="spellStart"/>
+      <w:r>
+        <w:t>upload</w:t>
+      </w:r>
+      <w:proofErr w:type="spellEnd"/>
+      <w:r>
+        <w:t>» ανεβάζει την υποβολή του.</w:t>
       </w:r>
     </w:p>
     <w:p>
       <w:pPr>
         <w:pStyle w:val="Heading3"/>
       </w:pPr>
-      <w:bookmarkStart w:id="20" w:name="_Toc130855547"/>
+      <w:bookmarkStart w:id="20" w:name="_Toc130858871"/>
       <w:r>
         <w:t>Εναλλακτική ροή 2:</w:t>
       </w:r>
@@ -3981,7 +4250,47 @@
         <w:t xml:space="preserve">β.1 </w:t>
       </w:r>
       <w:r>
-        <w:t>Ο χρήστης αφότου έχει εισέλθει στην αρχική σελίδα forum μπορεί να πατήσει το κουμπί «φίλτρα» για να ταξινομήσει το περιεχόμενο των post ανάλογα με το πόσο πρόσφατο είναι, το πόσα views/likes/dislikes και comments έχει, με φθίνουσα ή και αύξουσα σειρά.</w:t>
+        <w:t xml:space="preserve">Ο χρήστης αφότου έχει εισέλθει στην αρχική σελίδα </w:t>
+      </w:r>
+      <w:proofErr w:type="spellStart"/>
+      <w:r>
+        <w:t>forum</w:t>
+      </w:r>
+      <w:proofErr w:type="spellEnd"/>
+      <w:r>
+        <w:t xml:space="preserve"> μπορεί να πατήσει το κουμπί «φίλτρα» για να ταξινομήσει το περιεχόμενο των post ανάλογα με το πόσο πρόσφατο είναι, το πόσα </w:t>
+      </w:r>
+      <w:proofErr w:type="spellStart"/>
+      <w:r>
+        <w:t>views</w:t>
+      </w:r>
+      <w:proofErr w:type="spellEnd"/>
+      <w:r>
+        <w:t>/</w:t>
+      </w:r>
+      <w:proofErr w:type="spellStart"/>
+      <w:r>
+        <w:t>likes</w:t>
+      </w:r>
+      <w:proofErr w:type="spellEnd"/>
+      <w:r>
+        <w:t>/</w:t>
+      </w:r>
+      <w:proofErr w:type="spellStart"/>
+      <w:r>
+        <w:t>dislikes</w:t>
+      </w:r>
+      <w:proofErr w:type="spellEnd"/>
+      <w:r>
+        <w:t xml:space="preserve"> και </w:t>
+      </w:r>
+      <w:proofErr w:type="spellStart"/>
+      <w:r>
+        <w:t>comments</w:t>
+      </w:r>
+      <w:proofErr w:type="spellEnd"/>
+      <w:r>
+        <w:t xml:space="preserve"> έχει, με φθίνουσα ή και αύξουσα σειρά.</w:t>
       </w:r>
     </w:p>
     <w:p>
@@ -3995,7 +4304,15 @@
         <w:t xml:space="preserve">β.2 </w:t>
       </w:r>
       <w:r>
-        <w:t>Όταν ο χρήστης επιλέξει τα φίλτρα του, του παρουσιάζεται το περιεχόμενο των posts ταξινομημένο ανάλογα με τις προτιμήσεις του.</w:t>
+        <w:t xml:space="preserve">Όταν ο χρήστης επιλέξει τα φίλτρα του, του παρουσιάζεται το περιεχόμενο των </w:t>
+      </w:r>
+      <w:proofErr w:type="spellStart"/>
+      <w:r>
+        <w:t>posts</w:t>
+      </w:r>
+      <w:proofErr w:type="spellEnd"/>
+      <w:r>
+        <w:t xml:space="preserve"> ταξινομημένο ανάλογα με τις προτιμήσεις του.</w:t>
       </w:r>
     </w:p>
     <w:p>
@@ -4007,7 +4324,7 @@
       <w:pPr>
         <w:pStyle w:val="Heading3"/>
       </w:pPr>
-      <w:bookmarkStart w:id="21" w:name="_Toc130855548"/>
+      <w:bookmarkStart w:id="21" w:name="_Toc130858872"/>
       <w:r>
         <w:t>Εναλλακτική Ροή 3:</w:t>
       </w:r>
@@ -4021,7 +4338,23 @@
         <w:t>5.α.</w:t>
       </w:r>
       <w:r>
-        <w:t>1 Ο χρήστης μπορεί να πατήσει το κουμπί «Edit» για να αλλάξει ό,τι comment και post έχει κάνει.</w:t>
+        <w:t>1 Ο χρήστης μπορεί να πατήσει το κουμπί «</w:t>
+      </w:r>
+      <w:proofErr w:type="spellStart"/>
+      <w:r>
+        <w:t>Edit</w:t>
+      </w:r>
+      <w:proofErr w:type="spellEnd"/>
+      <w:r>
+        <w:t xml:space="preserve">» για να αλλάξει ό,τι </w:t>
+      </w:r>
+      <w:proofErr w:type="spellStart"/>
+      <w:r>
+        <w:t>comment</w:t>
+      </w:r>
+      <w:proofErr w:type="spellEnd"/>
+      <w:r>
+        <w:t xml:space="preserve"> και post έχει κάνει.</w:t>
       </w:r>
     </w:p>
     <w:p>
@@ -4032,7 +4365,15 @@
         <w:t>5.α.</w:t>
       </w:r>
       <w:r>
-        <w:t>2 Εμφανίζεται ξανά το μενού επεξεργασίας του post ή του comment για αλλαγές.</w:t>
+        <w:t xml:space="preserve">2 Εμφανίζεται ξανά το μενού επεξεργασίας του post ή του </w:t>
+      </w:r>
+      <w:proofErr w:type="spellStart"/>
+      <w:r>
+        <w:t>comment</w:t>
+      </w:r>
+      <w:proofErr w:type="spellEnd"/>
+      <w:r>
+        <w:t xml:space="preserve"> για αλλαγές.</w:t>
       </w:r>
     </w:p>
     <w:p>
@@ -4044,18 +4385,28 @@
       <w:pPr>
         <w:pStyle w:val="Heading2"/>
       </w:pPr>
-      <w:bookmarkStart w:id="22" w:name="_Toc130855549"/>
-      <w:r>
-        <w:t>News Feed</w:t>
+      <w:bookmarkStart w:id="22" w:name="_Toc130858873"/>
+      <w:proofErr w:type="spellStart"/>
+      <w:r>
+        <w:t>News</w:t>
+      </w:r>
+      <w:proofErr w:type="spellEnd"/>
+      <w:r>
+        <w:t xml:space="preserve"> </w:t>
+      </w:r>
+      <w:proofErr w:type="spellStart"/>
+      <w:r>
+        <w:t>Feed</w:t>
       </w:r>
       <w:bookmarkEnd w:id="22"/>
+      <w:proofErr w:type="spellEnd"/>
     </w:p>
     <w:p/>
     <w:p>
       <w:pPr>
         <w:pStyle w:val="Heading3"/>
       </w:pPr>
-      <w:bookmarkStart w:id="23" w:name="_Toc130855550"/>
+      <w:bookmarkStart w:id="23" w:name="_Toc130858874"/>
       <w:r>
         <w:t>Βασική Ροή:</w:t>
       </w:r>
@@ -4066,7 +4417,23 @@
         <w:jc w:val="both"/>
       </w:pPr>
       <w:r>
-        <w:t>1. Από το μενού ο χρήστης επιλέγει το κουμπί «News Feed».</w:t>
+        <w:t>1. Από το μενού ο χρήστης επιλέγει το κουμπί «</w:t>
+      </w:r>
+      <w:proofErr w:type="spellStart"/>
+      <w:r>
+        <w:t>News</w:t>
+      </w:r>
+      <w:proofErr w:type="spellEnd"/>
+      <w:r>
+        <w:t xml:space="preserve"> </w:t>
+      </w:r>
+      <w:proofErr w:type="spellStart"/>
+      <w:r>
+        <w:t>Feed</w:t>
+      </w:r>
+      <w:proofErr w:type="spellEnd"/>
+      <w:r>
+        <w:t>».</w:t>
       </w:r>
     </w:p>
     <w:p>
@@ -4106,7 +4473,39 @@
         <w:jc w:val="both"/>
       </w:pPr>
       <w:r>
-        <w:t>5. Ο χρήστης μπορεί να σχολιάσει το νέο πατώντας το κουμπί «comment» αλλά  και να απαντήσει σε άλλα comment σε ένα comment section κάτω από το άρθρο.</w:t>
+        <w:t>5. Ο χρήστης μπορεί να σχολιάσει το νέο πατώντας το κουμπί «</w:t>
+      </w:r>
+      <w:proofErr w:type="spellStart"/>
+      <w:r>
+        <w:t>comment</w:t>
+      </w:r>
+      <w:proofErr w:type="spellEnd"/>
+      <w:r>
+        <w:t xml:space="preserve">» αλλά  και να απαντήσει σε άλλα </w:t>
+      </w:r>
+      <w:proofErr w:type="spellStart"/>
+      <w:r>
+        <w:t>comment</w:t>
+      </w:r>
+      <w:proofErr w:type="spellEnd"/>
+      <w:r>
+        <w:t xml:space="preserve"> σε ένα </w:t>
+      </w:r>
+      <w:proofErr w:type="spellStart"/>
+      <w:r>
+        <w:t>comment</w:t>
+      </w:r>
+      <w:proofErr w:type="spellEnd"/>
+      <w:r>
+        <w:t xml:space="preserve"> </w:t>
+      </w:r>
+      <w:proofErr w:type="spellStart"/>
+      <w:r>
+        <w:t>section</w:t>
+      </w:r>
+      <w:proofErr w:type="spellEnd"/>
+      <w:r>
+        <w:t xml:space="preserve"> κάτω από το άρθρο.</w:t>
       </w:r>
     </w:p>
     <w:p>
@@ -4126,8 +4525,9 @@
       <w:pPr>
         <w:pStyle w:val="Heading3"/>
       </w:pPr>
-      <w:bookmarkStart w:id="24" w:name="_Toc130855551"/>
-      <w:r>
+      <w:bookmarkStart w:id="24" w:name="_Toc130858875"/>
+      <w:r>
+        <w:lastRenderedPageBreak/>
         <w:t>Εναλλακτική ροή:</w:t>
       </w:r>
       <w:bookmarkEnd w:id="24"/>
@@ -4140,15 +4540,60 @@
         <w:t>2.α.</w:t>
       </w:r>
       <w:r>
-        <w:t>1 Ο χρήστης πατάει (στην σελίδα του News Feed) ένα από τα 4 κουμπιά New , Best , My News , Community για να επιλέξει πιο εξατομικευμένα νέα, ονομαστικά:</w:t>
-      </w:r>
-    </w:p>
-    <w:p>
-      <w:pPr>
-        <w:jc w:val="both"/>
-      </w:pPr>
-      <w:r>
-        <w:t>New-&gt; Τα πιο επίκαιρα νέα</w:t>
+        <w:t xml:space="preserve">1 Ο χρήστης πατάει (στην σελίδα του </w:t>
+      </w:r>
+      <w:proofErr w:type="spellStart"/>
+      <w:r>
+        <w:t>News</w:t>
+      </w:r>
+      <w:proofErr w:type="spellEnd"/>
+      <w:r>
+        <w:t xml:space="preserve"> </w:t>
+      </w:r>
+      <w:proofErr w:type="spellStart"/>
+      <w:r>
+        <w:t>Feed</w:t>
+      </w:r>
+      <w:proofErr w:type="spellEnd"/>
+      <w:r>
+        <w:t xml:space="preserve">) ένα από τα 4 κουμπιά </w:t>
+      </w:r>
+      <w:proofErr w:type="spellStart"/>
+      <w:r>
+        <w:t>New</w:t>
+      </w:r>
+      <w:proofErr w:type="spellEnd"/>
+      <w:r>
+        <w:t xml:space="preserve"> , Best , </w:t>
+      </w:r>
+      <w:proofErr w:type="spellStart"/>
+      <w:r>
+        <w:t>My</w:t>
+      </w:r>
+      <w:proofErr w:type="spellEnd"/>
+      <w:r>
+        <w:t xml:space="preserve"> </w:t>
+      </w:r>
+      <w:proofErr w:type="spellStart"/>
+      <w:r>
+        <w:t>News</w:t>
+      </w:r>
+      <w:proofErr w:type="spellEnd"/>
+      <w:r>
+        <w:t xml:space="preserve"> , Community για να επιλέξει πιο εξατομικευμένα νέα, ονομαστικά:</w:t>
+      </w:r>
+    </w:p>
+    <w:p>
+      <w:pPr>
+        <w:jc w:val="both"/>
+      </w:pPr>
+      <w:proofErr w:type="spellStart"/>
+      <w:r>
+        <w:t>New</w:t>
+      </w:r>
+      <w:proofErr w:type="spellEnd"/>
+      <w:r>
+        <w:t>-&gt; Τα πιο επίκαιρα νέα</w:t>
       </w:r>
     </w:p>
     <w:p>
@@ -4163,259 +4608,3113 @@
       <w:pPr>
         <w:jc w:val="both"/>
       </w:pPr>
+      <w:proofErr w:type="spellStart"/>
+      <w:r>
+        <w:t>My</w:t>
+      </w:r>
+      <w:proofErr w:type="spellEnd"/>
+      <w:r>
+        <w:t xml:space="preserve"> </w:t>
+      </w:r>
+      <w:proofErr w:type="spellStart"/>
+      <w:r>
+        <w:t>News</w:t>
+      </w:r>
+      <w:proofErr w:type="spellEnd"/>
+      <w:r>
+        <w:t>-&gt;Νέα όπου ο χρήστης έχει επιλέξει να παρακολουθεί από μία λίστα θεμάτων</w:t>
+      </w:r>
+    </w:p>
+    <w:p>
+      <w:pPr>
+        <w:jc w:val="both"/>
+      </w:pPr>
+      <w:r>
+        <w:t xml:space="preserve">Community-&gt; Νέα για συγκεκριμένες κοινότητες όπως μηχανόβιοι, οδηγοί </w:t>
+      </w:r>
+      <w:proofErr w:type="spellStart"/>
+      <w:r>
+        <w:t>supercar</w:t>
+      </w:r>
+      <w:proofErr w:type="spellEnd"/>
+      <w:r>
+        <w:t xml:space="preserve"> κ.α.</w:t>
+      </w:r>
+    </w:p>
+    <w:p>
+      <w:pPr>
+        <w:jc w:val="both"/>
+      </w:pPr>
+      <w:r>
+        <w:t>2</w:t>
+      </w:r>
+      <w:r>
+        <w:t>.α.2</w:t>
+      </w:r>
+      <w:r>
+        <w:t xml:space="preserve"> Η σελίδα τον ανακατευθύνει σε ταξινομημένη λίστα ανάλογα με τα εξατομικευμένη αναζήτησή του.</w:t>
+      </w:r>
+    </w:p>
+    <w:p>
+      <w:pPr>
+        <w:jc w:val="both"/>
+      </w:pPr>
+    </w:p>
+    <w:p>
+      <w:pPr>
+        <w:pStyle w:val="Heading2"/>
+      </w:pPr>
+      <w:bookmarkStart w:id="25" w:name="_Toc130858876"/>
+      <w:proofErr w:type="spellStart"/>
+      <w:r>
+        <w:t>Expenses</w:t>
+      </w:r>
+      <w:proofErr w:type="spellEnd"/>
+      <w:r>
+        <w:t xml:space="preserve"> </w:t>
+      </w:r>
+      <w:proofErr w:type="spellStart"/>
+      <w:r>
+        <w:t>Tracking</w:t>
+      </w:r>
+      <w:bookmarkEnd w:id="25"/>
+      <w:proofErr w:type="spellEnd"/>
+    </w:p>
+    <w:p/>
+    <w:p>
+      <w:pPr>
+        <w:pStyle w:val="Heading3"/>
+      </w:pPr>
+      <w:bookmarkStart w:id="26" w:name="_Toc130858877"/>
+      <w:r>
+        <w:t>Βασική Ροή:</w:t>
+      </w:r>
+      <w:bookmarkEnd w:id="26"/>
+    </w:p>
+    <w:p>
+      <w:pPr>
+        <w:jc w:val="both"/>
+      </w:pPr>
+      <w:r>
+        <w:t>1. Ο χρήστης από το μενού έχει επιλέξει το αμάξι του που τον ενδιαφέρει.</w:t>
+      </w:r>
+    </w:p>
+    <w:p>
+      <w:pPr>
+        <w:jc w:val="both"/>
+      </w:pPr>
+      <w:r>
+        <w:t>2. Ο χρήστης από τα κουμπιά κάτω από το αμάξι επιλέγει τη καρτέλα «</w:t>
+      </w:r>
+      <w:proofErr w:type="spellStart"/>
+      <w:r>
+        <w:t>Expenses</w:t>
+      </w:r>
+      <w:proofErr w:type="spellEnd"/>
+      <w:r>
+        <w:t>».</w:t>
+      </w:r>
+    </w:p>
+    <w:p>
+      <w:pPr>
+        <w:jc w:val="both"/>
+      </w:pPr>
+      <w:r>
+        <w:t xml:space="preserve">3. Στην αρχική οθόνη εμφανίζεται ένα </w:t>
+      </w:r>
+      <w:proofErr w:type="spellStart"/>
+      <w:r>
+        <w:t>χρονολόγιο</w:t>
+      </w:r>
+      <w:proofErr w:type="spellEnd"/>
+      <w:r>
+        <w:t xml:space="preserve"> με τα πιο πρόσφατα έξοδα της ημέρας, ταξινομημένα από το νεότερο στο παλαιότερο. Ο χρήστης πατάει το κουμπί «</w:t>
+      </w:r>
+      <w:proofErr w:type="spellStart"/>
+      <w:r>
+        <w:t>More</w:t>
+      </w:r>
+      <w:proofErr w:type="spellEnd"/>
+      <w:r>
+        <w:t>».</w:t>
+      </w:r>
+    </w:p>
+    <w:p>
+      <w:pPr>
+        <w:jc w:val="both"/>
+      </w:pPr>
+      <w:r>
+        <w:t xml:space="preserve">4. Στην οθόνη εμφανίζεται το αναλυτικό </w:t>
+      </w:r>
+      <w:proofErr w:type="spellStart"/>
+      <w:r>
+        <w:t>χρονολόγιο</w:t>
+      </w:r>
+      <w:proofErr w:type="spellEnd"/>
+      <w:r>
+        <w:t xml:space="preserve"> των εξόδων, όπου ο χρήστης μπορεί να κάνει κύλιση προς τα κάτω και να δει όλα του τα έξοδα από την αρχή της καταγραφής μέχρι τα πιο πρόσφατα χρονολογημένα.</w:t>
+      </w:r>
+    </w:p>
+    <w:p>
+      <w:pPr>
+        <w:jc w:val="both"/>
+      </w:pPr>
+    </w:p>
+    <w:p>
+      <w:pPr>
+        <w:pStyle w:val="Heading3"/>
+      </w:pPr>
+      <w:bookmarkStart w:id="27" w:name="_Toc130858878"/>
+      <w:r>
+        <w:t>Εναλλακτική Ροή 1:</w:t>
+      </w:r>
+      <w:bookmarkEnd w:id="27"/>
+    </w:p>
+    <w:p>
+      <w:pPr>
+        <w:jc w:val="both"/>
+      </w:pPr>
+      <w:r>
+        <w:t>3</w:t>
+      </w:r>
+      <w:r>
+        <w:t>.</w:t>
+      </w:r>
+      <w:r>
+        <w:t>α.1</w:t>
+      </w:r>
+      <w:r>
+        <w:t xml:space="preserve"> Ο χρήστης πατάει στην αρχική ένα από τα κουμπιά «per </w:t>
+      </w:r>
+      <w:proofErr w:type="spellStart"/>
+      <w:r>
+        <w:t>day</w:t>
+      </w:r>
+      <w:proofErr w:type="spellEnd"/>
+      <w:r>
+        <w:t xml:space="preserve">», «per </w:t>
+      </w:r>
+      <w:proofErr w:type="spellStart"/>
+      <w:r>
+        <w:t>week</w:t>
+      </w:r>
+      <w:proofErr w:type="spellEnd"/>
+      <w:r>
+        <w:t xml:space="preserve">» «per </w:t>
+      </w:r>
+      <w:proofErr w:type="spellStart"/>
+      <w:r>
+        <w:t>month</w:t>
+      </w:r>
+      <w:proofErr w:type="spellEnd"/>
+      <w:r>
+        <w:t xml:space="preserve">», «per </w:t>
+      </w:r>
+      <w:proofErr w:type="spellStart"/>
+      <w:r>
+        <w:t>year</w:t>
+      </w:r>
+      <w:proofErr w:type="spellEnd"/>
+      <w:r>
+        <w:t>» ,«</w:t>
+      </w:r>
+      <w:proofErr w:type="spellStart"/>
+      <w:r>
+        <w:t>all</w:t>
+      </w:r>
+      <w:proofErr w:type="spellEnd"/>
+      <w:r>
+        <w:t>» για την ανάλυση εξόδων ανά ημέρα, εβδομάδα, μήνα, χρόνο και «όλα» αντίστοιχα.</w:t>
+      </w:r>
+    </w:p>
+    <w:p>
+      <w:pPr>
+        <w:jc w:val="both"/>
+      </w:pPr>
+      <w:r>
+        <w:t>3.α.</w:t>
+      </w:r>
+      <w:r>
+        <w:t xml:space="preserve">2 Ανάλογα με τα κουμπιά που πάτησε εμφανίζονται </w:t>
+      </w:r>
+      <w:proofErr w:type="spellStart"/>
+      <w:r>
+        <w:t>charts</w:t>
+      </w:r>
+      <w:proofErr w:type="spellEnd"/>
+      <w:r>
+        <w:t xml:space="preserve"> που υποδεικνύουν τα συνολικά έξοδα σε </w:t>
+      </w:r>
+      <w:proofErr w:type="spellStart"/>
+      <w:r>
+        <w:t>bar</w:t>
+      </w:r>
+      <w:proofErr w:type="spellEnd"/>
+      <w:r>
+        <w:t xml:space="preserve"> </w:t>
+      </w:r>
+      <w:proofErr w:type="spellStart"/>
+      <w:r>
+        <w:t>chart</w:t>
+      </w:r>
+      <w:proofErr w:type="spellEnd"/>
+      <w:r>
+        <w:t xml:space="preserve">  αλλά και ένα </w:t>
+      </w:r>
+      <w:proofErr w:type="spellStart"/>
+      <w:r>
+        <w:t>pie</w:t>
+      </w:r>
+      <w:proofErr w:type="spellEnd"/>
+      <w:r>
+        <w:t xml:space="preserve"> </w:t>
+      </w:r>
+      <w:proofErr w:type="spellStart"/>
+      <w:r>
+        <w:t>chart</w:t>
+      </w:r>
+      <w:proofErr w:type="spellEnd"/>
+      <w:r>
+        <w:t xml:space="preserve"> με τα είδη των εξόδων κάθε ημέρα, εβδομάδα, μήνα, χρόνο.</w:t>
+      </w:r>
+    </w:p>
+    <w:p>
+      <w:pPr>
+        <w:jc w:val="both"/>
+      </w:pPr>
+    </w:p>
+    <w:p>
+      <w:pPr>
+        <w:pStyle w:val="Heading3"/>
+      </w:pPr>
+      <w:bookmarkStart w:id="28" w:name="_Toc130858879"/>
+      <w:r>
+        <w:t>Εναλλακτική Ροή 2:</w:t>
+      </w:r>
+      <w:bookmarkEnd w:id="28"/>
+    </w:p>
+    <w:p>
+      <w:pPr>
+        <w:jc w:val="both"/>
+      </w:pPr>
+      <w:r>
+        <w:t>3.β.</w:t>
+      </w:r>
+      <w:r>
+        <w:t>1 Ο χρήστης πατάει το κουμπί «</w:t>
+      </w:r>
+      <w:proofErr w:type="spellStart"/>
+      <w:r>
+        <w:t>Add</w:t>
+      </w:r>
+      <w:proofErr w:type="spellEnd"/>
+      <w:r>
+        <w:t>» στην αρχική καρτέλα των εξόδων.</w:t>
+      </w:r>
+    </w:p>
+    <w:p>
+      <w:pPr>
+        <w:jc w:val="both"/>
+      </w:pPr>
+      <w:r>
+        <w:t>3.β.</w:t>
+      </w:r>
+      <w:r>
+        <w:t>2 Η σελίδα τον ανακατευθύνει στην διαμόρφωση του εξόδου.</w:t>
+      </w:r>
+    </w:p>
+    <w:p>
+      <w:pPr>
+        <w:jc w:val="both"/>
+      </w:pPr>
+      <w:r>
+        <w:t>3.</w:t>
+      </w:r>
+      <w:r>
+        <w:t>β.3</w:t>
+      </w:r>
+      <w:r>
+        <w:t xml:space="preserve"> Στο κουτάκι «</w:t>
+      </w:r>
+      <w:proofErr w:type="spellStart"/>
+      <w:r>
+        <w:t>cost</w:t>
+      </w:r>
+      <w:proofErr w:type="spellEnd"/>
+      <w:r>
+        <w:t>» ο χρήστης βάζει το κόστος του εξόδου.</w:t>
+      </w:r>
+    </w:p>
+    <w:p>
+      <w:pPr>
+        <w:jc w:val="both"/>
+      </w:pPr>
+      <w:r>
+        <w:t>3</w:t>
+      </w:r>
+      <w:r>
+        <w:t>.</w:t>
+      </w:r>
+      <w:r>
+        <w:t>β.4</w:t>
+      </w:r>
+      <w:r>
+        <w:t xml:space="preserve"> Στο κουτάκι «</w:t>
+      </w:r>
+      <w:proofErr w:type="spellStart"/>
+      <w:r>
+        <w:t>tag</w:t>
+      </w:r>
+      <w:proofErr w:type="spellEnd"/>
+      <w:r>
+        <w:t>» ο χρήστης διαλέγει το είδος του εξόδου από «</w:t>
+      </w:r>
+      <w:proofErr w:type="spellStart"/>
+      <w:r>
+        <w:t>gas</w:t>
+      </w:r>
+      <w:proofErr w:type="spellEnd"/>
+      <w:r>
+        <w:t>», «</w:t>
+      </w:r>
+      <w:proofErr w:type="spellStart"/>
+      <w:r>
+        <w:t>auto</w:t>
+      </w:r>
+      <w:proofErr w:type="spellEnd"/>
+      <w:r>
+        <w:t xml:space="preserve"> </w:t>
+      </w:r>
+      <w:proofErr w:type="spellStart"/>
+      <w:r>
+        <w:t>repair</w:t>
+      </w:r>
+      <w:proofErr w:type="spellEnd"/>
+      <w:r>
+        <w:t>», «</w:t>
+      </w:r>
+      <w:proofErr w:type="spellStart"/>
+      <w:r>
+        <w:t>insurance</w:t>
+      </w:r>
+      <w:proofErr w:type="spellEnd"/>
+      <w:r>
+        <w:t>», «</w:t>
+      </w:r>
+      <w:proofErr w:type="spellStart"/>
+      <w:r>
+        <w:t>tolls</w:t>
+      </w:r>
+      <w:proofErr w:type="spellEnd"/>
+      <w:r>
+        <w:t>», «</w:t>
+      </w:r>
+      <w:proofErr w:type="spellStart"/>
+      <w:r>
+        <w:t>roadside</w:t>
+      </w:r>
+      <w:proofErr w:type="spellEnd"/>
+      <w:r>
+        <w:t xml:space="preserve"> </w:t>
+      </w:r>
+      <w:proofErr w:type="spellStart"/>
+      <w:r>
+        <w:t>assistance</w:t>
+      </w:r>
+      <w:proofErr w:type="spellEnd"/>
+      <w:r>
+        <w:t>».</w:t>
+      </w:r>
+    </w:p>
+    <w:p>
+      <w:pPr>
+        <w:jc w:val="both"/>
+      </w:pPr>
+      <w:r>
+        <w:t>3.β.</w:t>
+      </w:r>
+      <w:r>
+        <w:t>5 Στο κουτάκι «</w:t>
+      </w:r>
+      <w:proofErr w:type="spellStart"/>
+      <w:r>
+        <w:t>date</w:t>
+      </w:r>
+      <w:proofErr w:type="spellEnd"/>
+      <w:r>
+        <w:t>» ο χρήστης βάζει την ημερομηνία.</w:t>
+      </w:r>
+    </w:p>
+    <w:p>
+      <w:pPr>
+        <w:jc w:val="both"/>
+      </w:pPr>
+      <w:r>
+        <w:t>3.β.</w:t>
+      </w:r>
+      <w:r>
+        <w:t>6 Ο χρήστης πατάει το κουμπί «προσθήκη» για να προσθέσει έξοδο</w:t>
+      </w:r>
+    </w:p>
+    <w:p>
+      <w:pPr>
+        <w:jc w:val="both"/>
+      </w:pPr>
+    </w:p>
+    <w:p>
+      <w:pPr>
+        <w:pStyle w:val="Heading3"/>
+      </w:pPr>
+      <w:bookmarkStart w:id="29" w:name="_Toc130858880"/>
       <w:r>
         <w:lastRenderedPageBreak/>
-        <w:t>My News-&gt;Νέα όπου ο χρήστης έχει επιλέξει να παρακολουθεί από μία λίστα θεμάτων</w:t>
-      </w:r>
-    </w:p>
-    <w:p>
-      <w:pPr>
-        <w:jc w:val="both"/>
-      </w:pPr>
-      <w:r>
-        <w:t>Community-&gt; Νέα για συγκεκριμένες κοινότητες όπως μηχανόβιοι, οδηγοί supercar κ.α.</w:t>
-      </w:r>
-    </w:p>
-    <w:p>
-      <w:pPr>
-        <w:jc w:val="both"/>
-      </w:pPr>
-      <w:r>
-        <w:t>2</w:t>
-      </w:r>
-      <w:r>
-        <w:t>.α.2</w:t>
-      </w:r>
-      <w:r>
-        <w:t xml:space="preserve"> Η σελίδα τον ανακατευθύνει σε ταξινομημένη λίστα ανάλογα με τα εξατομικευμένη αναζήτησή του.</w:t>
-      </w:r>
-    </w:p>
-    <w:p>
-      <w:pPr>
-        <w:jc w:val="both"/>
-      </w:pPr>
-    </w:p>
-    <w:p>
-      <w:pPr>
-        <w:pStyle w:val="Heading2"/>
-      </w:pPr>
-      <w:bookmarkStart w:id="25" w:name="_Toc130855552"/>
-      <w:r>
-        <w:t>Expenses Tracking</w:t>
-      </w:r>
-      <w:bookmarkEnd w:id="25"/>
-    </w:p>
-    <w:p/>
-    <w:p>
-      <w:pPr>
-        <w:pStyle w:val="Heading3"/>
-      </w:pPr>
-      <w:bookmarkStart w:id="26" w:name="_Toc130855553"/>
-      <w:r>
-        <w:t>Βασική Ροή:</w:t>
-      </w:r>
-      <w:bookmarkEnd w:id="26"/>
-    </w:p>
-    <w:p>
-      <w:pPr>
-        <w:jc w:val="both"/>
-      </w:pPr>
-      <w:r>
-        <w:t>1. Ο χρήστης από το μενού έχει επιλέξει το αμάξι του που τον ενδιαφέρει.</w:t>
-      </w:r>
-    </w:p>
-    <w:p>
-      <w:pPr>
-        <w:jc w:val="both"/>
-      </w:pPr>
-      <w:r>
-        <w:t>2. Ο χρήστης από τα κουμπιά κάτω από το αμάξι επιλέγει τη καρτέλα «Expenses».</w:t>
-      </w:r>
-    </w:p>
-    <w:p>
-      <w:pPr>
-        <w:jc w:val="both"/>
-      </w:pPr>
-      <w:r>
-        <w:t>3. Στην αρχική οθόνη εμφανίζεται ένα χρονολόγιο με τα πιο πρόσφατα έξοδα της ημέρας, ταξινομημένα από το νεότερο στο παλαιότερο. Ο χρήστης πατάει το κουμπί «More».</w:t>
-      </w:r>
-    </w:p>
-    <w:p>
-      <w:pPr>
-        <w:jc w:val="both"/>
-      </w:pPr>
-      <w:r>
-        <w:t>4. Στην οθόνη εμφανίζεται το αναλυτικό χρονολόγιο των εξόδων, όπου ο χρήστης μπορεί να κάνει κύλιση προς τα κάτω και να δει όλα του τα έξοδα από την αρχή της καταγραφής μέχρι τα πιο πρόσφατα χρονολογημένα.</w:t>
-      </w:r>
-    </w:p>
-    <w:p>
-      <w:pPr>
-        <w:jc w:val="both"/>
-      </w:pPr>
-    </w:p>
-    <w:p>
-      <w:pPr>
-        <w:pStyle w:val="Heading3"/>
-      </w:pPr>
-      <w:bookmarkStart w:id="27" w:name="_Toc130855554"/>
-      <w:r>
-        <w:t>Εναλλακτική Ροή 1:</w:t>
-      </w:r>
-      <w:bookmarkEnd w:id="27"/>
-    </w:p>
-    <w:p>
-      <w:pPr>
-        <w:jc w:val="both"/>
-      </w:pPr>
-      <w:r>
-        <w:t>3</w:t>
-      </w:r>
+        <w:t>Εναλλακτική Ροή 3:</w:t>
+      </w:r>
+      <w:bookmarkEnd w:id="29"/>
+    </w:p>
+    <w:p>
+      <w:pPr>
+        <w:jc w:val="both"/>
+      </w:pPr>
+      <w:r>
+        <w:t>3.γ.</w:t>
+      </w:r>
+      <w:r>
+        <w:t>1 Ο χρήστης με το κουμπί «</w:t>
+      </w:r>
+      <w:proofErr w:type="spellStart"/>
+      <w:r>
+        <w:t>Edit</w:t>
+      </w:r>
+      <w:proofErr w:type="spellEnd"/>
+      <w:r>
+        <w:t>» μπορεί να επεξεργαστεί όλες τις καταχωρήσεις εξόδων που έχει κάνει.</w:t>
+      </w:r>
+    </w:p>
+    <w:p>
+      <w:pPr>
+        <w:jc w:val="both"/>
+      </w:pPr>
+      <w:r>
+        <w:t>3.γ.</w:t>
+      </w:r>
+      <w:r>
+        <w:t xml:space="preserve">2 Εμφανίζεται το μενού επεξεργασίας, όμοια με το </w:t>
+      </w:r>
+      <w:proofErr w:type="spellStart"/>
+      <w:r>
+        <w:t>edit</w:t>
+      </w:r>
+      <w:proofErr w:type="spellEnd"/>
+      <w:r>
+        <w:t xml:space="preserve"> του </w:t>
+      </w:r>
+      <w:proofErr w:type="spellStart"/>
+      <w:r>
+        <w:t>forum</w:t>
+      </w:r>
+      <w:proofErr w:type="spellEnd"/>
       <w:r>
         <w:t>.</w:t>
       </w:r>
-      <w:r>
-        <w:t>α.1</w:t>
-      </w:r>
-      <w:r>
-        <w:t xml:space="preserve"> Ο χρήστης πατάει στην αρχική ένα από τα κουμπιά «per day», «per week» «per month», «per year» ,«all» για την ανάλυση εξόδων ανά ημέρα, εβδομάδα, μήνα, χρόνο και «όλα» αντίστοιχα.</w:t>
-      </w:r>
-    </w:p>
-    <w:p>
-      <w:pPr>
-        <w:jc w:val="both"/>
-      </w:pPr>
-      <w:r>
-        <w:t>3.α.</w:t>
-      </w:r>
-      <w:r>
-        <w:t>2 Ανάλογα με τα κουμπιά που πάτησε εμφανίζονται charts που υποδεικνύουν τα συνολικά έξοδα σε bar chart  αλλά και ένα pie chart με τα είδη των εξόδων κάθε ημέρα, εβδομάδα, μήνα, χρόνο.</w:t>
-      </w:r>
-    </w:p>
-    <w:p>
-      <w:pPr>
-        <w:jc w:val="both"/>
-      </w:pPr>
-    </w:p>
-    <w:p>
-      <w:pPr>
-        <w:pStyle w:val="Heading3"/>
-      </w:pPr>
-      <w:bookmarkStart w:id="28" w:name="_Toc130855555"/>
-      <w:r>
-        <w:t>Εναλλακτική Ροή 2:</w:t>
-      </w:r>
-      <w:bookmarkEnd w:id="28"/>
-    </w:p>
-    <w:p>
-      <w:pPr>
-        <w:jc w:val="both"/>
-      </w:pPr>
-      <w:r>
-        <w:t>3.β.</w:t>
-      </w:r>
-      <w:r>
-        <w:t>1 Ο χρήστης πατάει το κουμπί «Add» στην αρχική καρτέλα των εξόδων.</w:t>
-      </w:r>
-    </w:p>
-    <w:p>
-      <w:pPr>
-        <w:jc w:val="both"/>
-      </w:pPr>
-      <w:r>
-        <w:t>3.β.</w:t>
-      </w:r>
-      <w:r>
-        <w:t>2 Η σελίδα τον ανακατευθύνει στην διαμόρφωση του εξόδου.</w:t>
-      </w:r>
-    </w:p>
-    <w:p>
-      <w:pPr>
-        <w:jc w:val="both"/>
-      </w:pPr>
-      <w:r>
-        <w:t>3.</w:t>
-      </w:r>
-      <w:r>
-        <w:t>β.3</w:t>
-      </w:r>
-      <w:r>
-        <w:t xml:space="preserve"> Στο κουτάκι «cost» ο χρήστης βάζει το κόστος του εξόδου.</w:t>
-      </w:r>
-    </w:p>
-    <w:p>
-      <w:pPr>
-        <w:jc w:val="both"/>
-      </w:pPr>
-      <w:r>
-        <w:t>3</w:t>
-      </w:r>
-      <w:r>
-        <w:t>.</w:t>
-      </w:r>
-      <w:r>
-        <w:t>β.4</w:t>
-      </w:r>
-      <w:r>
-        <w:t xml:space="preserve"> Στο κουτάκι «tag» ο χρήστης διαλέγει το είδος του εξόδου από «gas», «auto repair», «insurance», «tolls», «roadside assistance».</w:t>
-      </w:r>
-    </w:p>
-    <w:p>
-      <w:pPr>
-        <w:jc w:val="both"/>
-      </w:pPr>
-      <w:r>
-        <w:t>3.β.</w:t>
-      </w:r>
-      <w:r>
-        <w:t>5 Στο κουτάκι «date» ο χρήστης βάζει την ημερομηνία.</w:t>
-      </w:r>
-    </w:p>
-    <w:p>
-      <w:pPr>
-        <w:jc w:val="both"/>
-      </w:pPr>
-      <w:r>
-        <w:t>3.β.</w:t>
-      </w:r>
-      <w:r>
-        <w:t>6 Ο χρήστης πατάει το κουμπί «προσθήκη» για να προσθέσει έξοδο</w:t>
-      </w:r>
-    </w:p>
-    <w:p>
-      <w:pPr>
-        <w:jc w:val="both"/>
-      </w:pPr>
-    </w:p>
-    <w:p>
-      <w:pPr>
-        <w:pStyle w:val="Heading3"/>
-      </w:pPr>
-      <w:bookmarkStart w:id="29" w:name="_Toc130855556"/>
-      <w:r>
-        <w:t>Εναλλακτική Ροή 3:</w:t>
-      </w:r>
-      <w:bookmarkEnd w:id="29"/>
-    </w:p>
-    <w:p>
-      <w:pPr>
-        <w:jc w:val="both"/>
-      </w:pPr>
-      <w:r>
-        <w:t>3.γ.</w:t>
-      </w:r>
-      <w:r>
-        <w:t>1 Ο χρήστης με το κουμπί «Edit» μπορεί να επεξεργαστεί όλες τις καταχωρήσεις εξόδων που έχει κάνει.</w:t>
-      </w:r>
-    </w:p>
-    <w:p>
-      <w:pPr>
-        <w:jc w:val="both"/>
-      </w:pPr>
-      <w:r>
-        <w:t>3.γ.</w:t>
-      </w:r>
-      <w:r>
-        <w:t>2 Εμφανίζεται το μενού επεξεργασίας, όμοια με το edit του forum.</w:t>
+    </w:p>
+    <w:p>
+      <w:pPr>
+        <w:jc w:val="both"/>
+      </w:pPr>
+    </w:p>
+    <w:p>
+      <w:pPr>
+        <w:jc w:val="both"/>
+      </w:pPr>
+    </w:p>
+    <w:p>
+      <w:pPr>
+        <w:pStyle w:val="Heading1"/>
+        <w:rPr>
+          <w:lang w:val="en-US"/>
+        </w:rPr>
+      </w:pPr>
+      <w:bookmarkStart w:id="30" w:name="_Toc130858881"/>
+      <w:r>
+        <w:rPr>
+          <w:lang w:val="en-US"/>
+        </w:rPr>
+        <w:t>Use Case Model</w:t>
+      </w:r>
+      <w:bookmarkEnd w:id="30"/>
+    </w:p>
+    <w:p>
+      <w:pPr>
+        <w:ind w:left="720"/>
+        <w:rPr>
+          <w:lang w:val="en-US"/>
+        </w:rPr>
+      </w:pPr>
+      <w:r>
+        <w:rPr>
+          <w:noProof/>
+          <w:lang w:val="en-US"/>
+        </w:rPr>
+        <mc:AlternateContent>
+          <mc:Choice Requires="wpg">
+            <w:drawing>
+              <wp:inline distT="0" distB="0" distL="0" distR="0" wp14:anchorId="3FF5B935" wp14:editId="4324D4AB">
+                <wp:extent cx="5082540" cy="4667250"/>
+                <wp:effectExtent l="0" t="0" r="22860" b="19050"/>
+                <wp:docPr id="7" name="Graphic 5"/>
+                <wp:cNvGraphicFramePr/>
+                <a:graphic xmlns:a="http://schemas.openxmlformats.org/drawingml/2006/main">
+                  <a:graphicData uri="http://schemas.microsoft.com/office/word/2010/wordprocessingGroup">
+                    <wpg:wgp>
+                      <wpg:cNvGrpSpPr/>
+                      <wpg:grpSpPr>
+                        <a:xfrm>
+                          <a:off x="0" y="0"/>
+                          <a:ext cx="5082540" cy="4667250"/>
+                          <a:chOff x="-81915" y="0"/>
+                          <a:chExt cx="5082540" cy="4667250"/>
+                        </a:xfrm>
+                      </wpg:grpSpPr>
+                      <wps:wsp>
+                        <wps:cNvPr id="8" name="Freeform: Shape 8"/>
+                        <wps:cNvSpPr/>
+                        <wps:spPr>
+                          <a:xfrm>
+                            <a:off x="71437" y="2762250"/>
+                            <a:ext cx="142875" cy="142875"/>
+                          </a:xfrm>
+                          <a:custGeom>
+                            <a:avLst/>
+                            <a:gdLst>
+                              <a:gd name="connsiteX0" fmla="*/ 142875 w 142875"/>
+                              <a:gd name="connsiteY0" fmla="*/ 71438 h 142875"/>
+                              <a:gd name="connsiteX1" fmla="*/ 71438 w 142875"/>
+                              <a:gd name="connsiteY1" fmla="*/ 142875 h 142875"/>
+                              <a:gd name="connsiteX2" fmla="*/ 0 w 142875"/>
+                              <a:gd name="connsiteY2" fmla="*/ 71438 h 142875"/>
+                              <a:gd name="connsiteX3" fmla="*/ 71438 w 142875"/>
+                              <a:gd name="connsiteY3" fmla="*/ 0 h 142875"/>
+                              <a:gd name="connsiteX4" fmla="*/ 142875 w 142875"/>
+                              <a:gd name="connsiteY4" fmla="*/ 71438 h 142875"/>
+                            </a:gdLst>
+                            <a:ahLst/>
+                            <a:cxnLst>
+                              <a:cxn ang="0">
+                                <a:pos x="connsiteX0" y="connsiteY0"/>
+                              </a:cxn>
+                              <a:cxn ang="0">
+                                <a:pos x="connsiteX1" y="connsiteY1"/>
+                              </a:cxn>
+                              <a:cxn ang="0">
+                                <a:pos x="connsiteX2" y="connsiteY2"/>
+                              </a:cxn>
+                              <a:cxn ang="0">
+                                <a:pos x="connsiteX3" y="connsiteY3"/>
+                              </a:cxn>
+                              <a:cxn ang="0">
+                                <a:pos x="connsiteX4" y="connsiteY4"/>
+                              </a:cxn>
+                            </a:cxnLst>
+                            <a:rect l="l" t="t" r="r" b="b"/>
+                            <a:pathLst>
+                              <a:path w="142875" h="142875">
+                                <a:moveTo>
+                                  <a:pt x="142875" y="71438"/>
+                                </a:moveTo>
+                                <a:cubicBezTo>
+                                  <a:pt x="142875" y="110891"/>
+                                  <a:pt x="110891" y="142875"/>
+                                  <a:pt x="71438" y="142875"/>
+                                </a:cubicBezTo>
+                                <a:cubicBezTo>
+                                  <a:pt x="31984" y="142875"/>
+                                  <a:pt x="0" y="110891"/>
+                                  <a:pt x="0" y="71438"/>
+                                </a:cubicBezTo>
+                                <a:cubicBezTo>
+                                  <a:pt x="0" y="31984"/>
+                                  <a:pt x="31984" y="0"/>
+                                  <a:pt x="71438" y="0"/>
+                                </a:cubicBezTo>
+                                <a:cubicBezTo>
+                                  <a:pt x="110891" y="0"/>
+                                  <a:pt x="142875" y="31984"/>
+                                  <a:pt x="142875" y="71438"/>
+                                </a:cubicBezTo>
+                                <a:close/>
+                              </a:path>
+                            </a:pathLst>
+                          </a:custGeom>
+                          <a:solidFill>
+                            <a:srgbClr val="FFFFFF"/>
+                          </a:solidFill>
+                          <a:ln w="9525" cap="flat">
+                            <a:solidFill>
+                              <a:srgbClr val="000000"/>
+                            </a:solidFill>
+                            <a:prstDash val="solid"/>
+                            <a:miter/>
+                          </a:ln>
+                        </wps:spPr>
+                        <wps:bodyPr rot="0" spcFirstLastPara="0" vert="horz" wrap="square" lIns="91440" tIns="45720" rIns="91440" bIns="45720" numCol="1" spcCol="0" rtlCol="0" fromWordArt="0" anchor="ctr" anchorCtr="0" forceAA="0" compatLnSpc="1">
+                          <a:prstTxWarp prst="textNoShape">
+                            <a:avLst/>
+                          </a:prstTxWarp>
+                          <a:noAutofit/>
+                        </wps:bodyPr>
+                      </wps:wsp>
+                      <wps:wsp>
+                        <wps:cNvPr id="9" name="Freeform: Shape 9"/>
+                        <wps:cNvSpPr/>
+                        <wps:spPr>
+                          <a:xfrm>
+                            <a:off x="0" y="2905125"/>
+                            <a:ext cx="285750" cy="428625"/>
+                          </a:xfrm>
+                          <a:custGeom>
+                            <a:avLst/>
+                            <a:gdLst>
+                              <a:gd name="connsiteX0" fmla="*/ 142875 w 285750"/>
+                              <a:gd name="connsiteY0" fmla="*/ 0 h 428625"/>
+                              <a:gd name="connsiteX1" fmla="*/ 142875 w 285750"/>
+                              <a:gd name="connsiteY1" fmla="*/ 238125 h 428625"/>
+                              <a:gd name="connsiteX2" fmla="*/ 142875 w 285750"/>
+                              <a:gd name="connsiteY2" fmla="*/ 47625 h 428625"/>
+                              <a:gd name="connsiteX3" fmla="*/ 0 w 285750"/>
+                              <a:gd name="connsiteY3" fmla="*/ 47625 h 428625"/>
+                              <a:gd name="connsiteX4" fmla="*/ 142875 w 285750"/>
+                              <a:gd name="connsiteY4" fmla="*/ 47625 h 428625"/>
+                              <a:gd name="connsiteX5" fmla="*/ 285750 w 285750"/>
+                              <a:gd name="connsiteY5" fmla="*/ 47625 h 428625"/>
+                              <a:gd name="connsiteX6" fmla="*/ 142875 w 285750"/>
+                              <a:gd name="connsiteY6" fmla="*/ 238125 h 428625"/>
+                              <a:gd name="connsiteX7" fmla="*/ 0 w 285750"/>
+                              <a:gd name="connsiteY7" fmla="*/ 428625 h 428625"/>
+                              <a:gd name="connsiteX8" fmla="*/ 142875 w 285750"/>
+                              <a:gd name="connsiteY8" fmla="*/ 238125 h 428625"/>
+                              <a:gd name="connsiteX9" fmla="*/ 285750 w 285750"/>
+                              <a:gd name="connsiteY9" fmla="*/ 428625 h 428625"/>
+                            </a:gdLst>
+                            <a:ahLst/>
+                            <a:cxnLst>
+                              <a:cxn ang="0">
+                                <a:pos x="connsiteX0" y="connsiteY0"/>
+                              </a:cxn>
+                              <a:cxn ang="0">
+                                <a:pos x="connsiteX1" y="connsiteY1"/>
+                              </a:cxn>
+                              <a:cxn ang="0">
+                                <a:pos x="connsiteX2" y="connsiteY2"/>
+                              </a:cxn>
+                              <a:cxn ang="0">
+                                <a:pos x="connsiteX3" y="connsiteY3"/>
+                              </a:cxn>
+                              <a:cxn ang="0">
+                                <a:pos x="connsiteX4" y="connsiteY4"/>
+                              </a:cxn>
+                              <a:cxn ang="0">
+                                <a:pos x="connsiteX5" y="connsiteY5"/>
+                              </a:cxn>
+                              <a:cxn ang="0">
+                                <a:pos x="connsiteX6" y="connsiteY6"/>
+                              </a:cxn>
+                              <a:cxn ang="0">
+                                <a:pos x="connsiteX7" y="connsiteY7"/>
+                              </a:cxn>
+                              <a:cxn ang="0">
+                                <a:pos x="connsiteX8" y="connsiteY8"/>
+                              </a:cxn>
+                              <a:cxn ang="0">
+                                <a:pos x="connsiteX9" y="connsiteY9"/>
+                              </a:cxn>
+                            </a:cxnLst>
+                            <a:rect l="l" t="t" r="r" b="b"/>
+                            <a:pathLst>
+                              <a:path w="285750" h="428625">
+                                <a:moveTo>
+                                  <a:pt x="142875" y="0"/>
+                                </a:moveTo>
+                                <a:lnTo>
+                                  <a:pt x="142875" y="238125"/>
+                                </a:lnTo>
+                                <a:moveTo>
+                                  <a:pt x="142875" y="47625"/>
+                                </a:moveTo>
+                                <a:lnTo>
+                                  <a:pt x="0" y="47625"/>
+                                </a:lnTo>
+                                <a:moveTo>
+                                  <a:pt x="142875" y="47625"/>
+                                </a:moveTo>
+                                <a:lnTo>
+                                  <a:pt x="285750" y="47625"/>
+                                </a:lnTo>
+                                <a:moveTo>
+                                  <a:pt x="142875" y="238125"/>
+                                </a:moveTo>
+                                <a:lnTo>
+                                  <a:pt x="0" y="428625"/>
+                                </a:lnTo>
+                                <a:moveTo>
+                                  <a:pt x="142875" y="238125"/>
+                                </a:moveTo>
+                                <a:lnTo>
+                                  <a:pt x="285750" y="428625"/>
+                                </a:lnTo>
+                              </a:path>
+                            </a:pathLst>
+                          </a:custGeom>
+                          <a:noFill/>
+                          <a:ln w="9525" cap="flat">
+                            <a:solidFill>
+                              <a:srgbClr val="000000"/>
+                            </a:solidFill>
+                            <a:prstDash val="solid"/>
+                            <a:miter/>
+                          </a:ln>
+                        </wps:spPr>
+                        <wps:bodyPr rot="0" spcFirstLastPara="0" vert="horz" wrap="square" lIns="91440" tIns="45720" rIns="91440" bIns="45720" numCol="1" spcCol="0" rtlCol="0" fromWordArt="0" anchor="ctr" anchorCtr="0" forceAA="0" compatLnSpc="1">
+                          <a:prstTxWarp prst="textNoShape">
+                            <a:avLst/>
+                          </a:prstTxWarp>
+                          <a:noAutofit/>
+                        </wps:bodyPr>
+                      </wps:wsp>
+                      <wps:wsp>
+                        <wps:cNvPr id="10" name="Text Box 10"/>
+                        <wps:cNvSpPr txBox="1"/>
+                        <wps:spPr>
+                          <a:xfrm>
+                            <a:off x="-81915" y="3349942"/>
+                            <a:ext cx="424815" cy="334645"/>
+                          </a:xfrm>
+                          <a:prstGeom prst="rect">
+                            <a:avLst/>
+                          </a:prstGeom>
+                          <a:noFill/>
+                        </wps:spPr>
+                        <wps:txbx>
+                          <w:txbxContent>
+                            <w:p>
+                              <w:pPr>
+                                <w:textAlignment w:val="baseline"/>
+                                <w:rPr>
+                                  <w:rFonts w:ascii="Helvetica" w:hAnsi="Helvetica" w:cs="Helvetica"/>
+                                  <w:color w:val="000000"/>
+                                  <w:sz w:val="18"/>
+                                  <w:szCs w:val="18"/>
+                                  <w:lang w:val="en-US"/>
+                                </w:rPr>
+                              </w:pPr>
+                              <w:r>
+                                <w:rPr>
+                                  <w:rFonts w:ascii="Helvetica" w:hAnsi="Helvetica" w:cs="Helvetica"/>
+                                  <w:color w:val="000000"/>
+                                  <w:sz w:val="18"/>
+                                  <w:szCs w:val="18"/>
+                                  <w:lang w:val="en-US"/>
+                                </w:rPr>
+                                <w:t>User</w:t>
+                              </w:r>
+                            </w:p>
+                          </w:txbxContent>
+                        </wps:txbx>
+                        <wps:bodyPr rot="0" spcFirstLastPara="0" vert="horz" wrap="none" lIns="91440" tIns="45720" rIns="91440" bIns="45720" numCol="1" spcCol="0" rtlCol="0" fromWordArt="0" anchor="t" anchorCtr="0" forceAA="0" compatLnSpc="1">
+                          <a:prstTxWarp prst="textNoShape">
+                            <a:avLst/>
+                          </a:prstTxWarp>
+                          <a:spAutoFit/>
+                        </wps:bodyPr>
+                      </wps:wsp>
+                      <wps:wsp>
+                        <wps:cNvPr id="11" name="Freeform: Shape 11"/>
+                        <wps:cNvSpPr/>
+                        <wps:spPr>
+                          <a:xfrm>
+                            <a:off x="1714500" y="1047750"/>
+                            <a:ext cx="1143000" cy="381000"/>
+                          </a:xfrm>
+                          <a:custGeom>
+                            <a:avLst/>
+                            <a:gdLst>
+                              <a:gd name="connsiteX0" fmla="*/ 1143000 w 1143000"/>
+                              <a:gd name="connsiteY0" fmla="*/ 190500 h 381000"/>
+                              <a:gd name="connsiteX1" fmla="*/ 571500 w 1143000"/>
+                              <a:gd name="connsiteY1" fmla="*/ 381000 h 381000"/>
+                              <a:gd name="connsiteX2" fmla="*/ 0 w 1143000"/>
+                              <a:gd name="connsiteY2" fmla="*/ 190500 h 381000"/>
+                              <a:gd name="connsiteX3" fmla="*/ 571500 w 1143000"/>
+                              <a:gd name="connsiteY3" fmla="*/ 0 h 381000"/>
+                              <a:gd name="connsiteX4" fmla="*/ 1143000 w 1143000"/>
+                              <a:gd name="connsiteY4" fmla="*/ 190500 h 381000"/>
+                            </a:gdLst>
+                            <a:ahLst/>
+                            <a:cxnLst>
+                              <a:cxn ang="0">
+                                <a:pos x="connsiteX0" y="connsiteY0"/>
+                              </a:cxn>
+                              <a:cxn ang="0">
+                                <a:pos x="connsiteX1" y="connsiteY1"/>
+                              </a:cxn>
+                              <a:cxn ang="0">
+                                <a:pos x="connsiteX2" y="connsiteY2"/>
+                              </a:cxn>
+                              <a:cxn ang="0">
+                                <a:pos x="connsiteX3" y="connsiteY3"/>
+                              </a:cxn>
+                              <a:cxn ang="0">
+                                <a:pos x="connsiteX4" y="connsiteY4"/>
+                              </a:cxn>
+                            </a:cxnLst>
+                            <a:rect l="l" t="t" r="r" b="b"/>
+                            <a:pathLst>
+                              <a:path w="1143000" h="381000">
+                                <a:moveTo>
+                                  <a:pt x="1143000" y="190500"/>
+                                </a:moveTo>
+                                <a:cubicBezTo>
+                                  <a:pt x="1143000" y="295710"/>
+                                  <a:pt x="887131" y="381000"/>
+                                  <a:pt x="571500" y="381000"/>
+                                </a:cubicBezTo>
+                                <a:cubicBezTo>
+                                  <a:pt x="255869" y="381000"/>
+                                  <a:pt x="0" y="295710"/>
+                                  <a:pt x="0" y="190500"/>
+                                </a:cubicBezTo>
+                                <a:cubicBezTo>
+                                  <a:pt x="0" y="85290"/>
+                                  <a:pt x="255869" y="0"/>
+                                  <a:pt x="571500" y="0"/>
+                                </a:cubicBezTo>
+                                <a:cubicBezTo>
+                                  <a:pt x="887131" y="0"/>
+                                  <a:pt x="1143000" y="85290"/>
+                                  <a:pt x="1143000" y="190500"/>
+                                </a:cubicBezTo>
+                                <a:close/>
+                              </a:path>
+                            </a:pathLst>
+                          </a:custGeom>
+                          <a:solidFill>
+                            <a:srgbClr val="FFFFFF"/>
+                          </a:solidFill>
+                          <a:ln w="9525" cap="flat">
+                            <a:solidFill>
+                              <a:srgbClr val="000000"/>
+                            </a:solidFill>
+                            <a:prstDash val="solid"/>
+                            <a:miter/>
+                          </a:ln>
+                        </wps:spPr>
+                        <wps:bodyPr rot="0" spcFirstLastPara="0" vert="horz" wrap="square" lIns="91440" tIns="45720" rIns="91440" bIns="45720" numCol="1" spcCol="0" rtlCol="0" fromWordArt="0" anchor="ctr" anchorCtr="0" forceAA="0" compatLnSpc="1">
+                          <a:prstTxWarp prst="textNoShape">
+                            <a:avLst/>
+                          </a:prstTxWarp>
+                          <a:noAutofit/>
+                        </wps:bodyPr>
+                      </wps:wsp>
+                      <wps:wsp>
+                        <wps:cNvPr id="12" name="Text Box 12"/>
+                        <wps:cNvSpPr txBox="1"/>
+                        <wps:spPr>
+                          <a:xfrm>
+                            <a:off x="1994535" y="1111567"/>
+                            <a:ext cx="564515" cy="334645"/>
+                          </a:xfrm>
+                          <a:prstGeom prst="rect">
+                            <a:avLst/>
+                          </a:prstGeom>
+                          <a:noFill/>
+                        </wps:spPr>
+                        <wps:txbx>
+                          <w:txbxContent>
+                            <w:p>
+                              <w:pPr>
+                                <w:textAlignment w:val="baseline"/>
+                                <w:rPr>
+                                  <w:rFonts w:ascii="Helvetica" w:hAnsi="Helvetica" w:cs="Helvetica"/>
+                                  <w:color w:val="000000"/>
+                                  <w:sz w:val="18"/>
+                                  <w:szCs w:val="18"/>
+                                  <w:lang w:val="en-US"/>
+                                </w:rPr>
+                              </w:pPr>
+                              <w:r>
+                                <w:rPr>
+                                  <w:rFonts w:ascii="Helvetica" w:hAnsi="Helvetica" w:cs="Helvetica"/>
+                                  <w:color w:val="000000"/>
+                                  <w:sz w:val="18"/>
+                                  <w:szCs w:val="18"/>
+                                  <w:lang w:val="en-US"/>
+                                </w:rPr>
+                                <w:t>Garage</w:t>
+                              </w:r>
+                            </w:p>
+                          </w:txbxContent>
+                        </wps:txbx>
+                        <wps:bodyPr rot="0" spcFirstLastPara="0" vert="horz" wrap="none" lIns="91440" tIns="45720" rIns="91440" bIns="45720" numCol="1" spcCol="0" rtlCol="0" fromWordArt="0" anchor="t" anchorCtr="0" forceAA="0" compatLnSpc="1">
+                          <a:prstTxWarp prst="textNoShape">
+                            <a:avLst/>
+                          </a:prstTxWarp>
+                          <a:spAutoFit/>
+                        </wps:bodyPr>
+                      </wps:wsp>
+                      <wps:wsp>
+                        <wps:cNvPr id="13" name="Freeform: Shape 13"/>
+                        <wps:cNvSpPr/>
+                        <wps:spPr>
+                          <a:xfrm>
+                            <a:off x="285750" y="1372933"/>
+                            <a:ext cx="1596104" cy="1537430"/>
+                          </a:xfrm>
+                          <a:custGeom>
+                            <a:avLst/>
+                            <a:gdLst>
+                              <a:gd name="connsiteX0" fmla="*/ 0 w 1596104"/>
+                              <a:gd name="connsiteY0" fmla="*/ 1537430 h 1537430"/>
+                              <a:gd name="connsiteX1" fmla="*/ 1596104 w 1596104"/>
+                              <a:gd name="connsiteY1" fmla="*/ 0 h 1537430"/>
+                            </a:gdLst>
+                            <a:ahLst/>
+                            <a:cxnLst>
+                              <a:cxn ang="0">
+                                <a:pos x="connsiteX0" y="connsiteY0"/>
+                              </a:cxn>
+                              <a:cxn ang="0">
+                                <a:pos x="connsiteX1" y="connsiteY1"/>
+                              </a:cxn>
+                            </a:cxnLst>
+                            <a:rect l="l" t="t" r="r" b="b"/>
+                            <a:pathLst>
+                              <a:path w="1596104" h="1537430">
+                                <a:moveTo>
+                                  <a:pt x="0" y="1537430"/>
+                                </a:moveTo>
+                                <a:lnTo>
+                                  <a:pt x="1596104" y="0"/>
+                                </a:lnTo>
+                              </a:path>
+                            </a:pathLst>
+                          </a:custGeom>
+                          <a:noFill/>
+                          <a:ln w="9525" cap="flat">
+                            <a:solidFill>
+                              <a:srgbClr val="000000"/>
+                            </a:solidFill>
+                            <a:prstDash val="solid"/>
+                            <a:miter/>
+                          </a:ln>
+                        </wps:spPr>
+                        <wps:bodyPr rot="0" spcFirstLastPara="0" vert="horz" wrap="square" lIns="91440" tIns="45720" rIns="91440" bIns="45720" numCol="1" spcCol="0" rtlCol="0" fromWordArt="0" anchor="ctr" anchorCtr="0" forceAA="0" compatLnSpc="1">
+                          <a:prstTxWarp prst="textNoShape">
+                            <a:avLst/>
+                          </a:prstTxWarp>
+                          <a:noAutofit/>
+                        </wps:bodyPr>
+                      </wps:wsp>
+                      <wps:wsp>
+                        <wps:cNvPr id="14" name="Freeform: Shape 14"/>
+                        <wps:cNvSpPr/>
+                        <wps:spPr>
+                          <a:xfrm>
+                            <a:off x="3857625" y="0"/>
+                            <a:ext cx="1143000" cy="571500"/>
+                          </a:xfrm>
+                          <a:custGeom>
+                            <a:avLst/>
+                            <a:gdLst>
+                              <a:gd name="connsiteX0" fmla="*/ 1143000 w 1143000"/>
+                              <a:gd name="connsiteY0" fmla="*/ 285750 h 571500"/>
+                              <a:gd name="connsiteX1" fmla="*/ 571500 w 1143000"/>
+                              <a:gd name="connsiteY1" fmla="*/ 571500 h 571500"/>
+                              <a:gd name="connsiteX2" fmla="*/ 0 w 1143000"/>
+                              <a:gd name="connsiteY2" fmla="*/ 285750 h 571500"/>
+                              <a:gd name="connsiteX3" fmla="*/ 571500 w 1143000"/>
+                              <a:gd name="connsiteY3" fmla="*/ 0 h 571500"/>
+                              <a:gd name="connsiteX4" fmla="*/ 1143000 w 1143000"/>
+                              <a:gd name="connsiteY4" fmla="*/ 285750 h 571500"/>
+                            </a:gdLst>
+                            <a:ahLst/>
+                            <a:cxnLst>
+                              <a:cxn ang="0">
+                                <a:pos x="connsiteX0" y="connsiteY0"/>
+                              </a:cxn>
+                              <a:cxn ang="0">
+                                <a:pos x="connsiteX1" y="connsiteY1"/>
+                              </a:cxn>
+                              <a:cxn ang="0">
+                                <a:pos x="connsiteX2" y="connsiteY2"/>
+                              </a:cxn>
+                              <a:cxn ang="0">
+                                <a:pos x="connsiteX3" y="connsiteY3"/>
+                              </a:cxn>
+                              <a:cxn ang="0">
+                                <a:pos x="connsiteX4" y="connsiteY4"/>
+                              </a:cxn>
+                            </a:cxnLst>
+                            <a:rect l="l" t="t" r="r" b="b"/>
+                            <a:pathLst>
+                              <a:path w="1143000" h="571500">
+                                <a:moveTo>
+                                  <a:pt x="1143000" y="285750"/>
+                                </a:moveTo>
+                                <a:cubicBezTo>
+                                  <a:pt x="1143000" y="443565"/>
+                                  <a:pt x="887131" y="571500"/>
+                                  <a:pt x="571500" y="571500"/>
+                                </a:cubicBezTo>
+                                <a:cubicBezTo>
+                                  <a:pt x="255869" y="571500"/>
+                                  <a:pt x="0" y="443565"/>
+                                  <a:pt x="0" y="285750"/>
+                                </a:cubicBezTo>
+                                <a:cubicBezTo>
+                                  <a:pt x="0" y="127935"/>
+                                  <a:pt x="255869" y="0"/>
+                                  <a:pt x="571500" y="0"/>
+                                </a:cubicBezTo>
+                                <a:cubicBezTo>
+                                  <a:pt x="887131" y="0"/>
+                                  <a:pt x="1143000" y="127935"/>
+                                  <a:pt x="1143000" y="285750"/>
+                                </a:cubicBezTo>
+                                <a:close/>
+                              </a:path>
+                            </a:pathLst>
+                          </a:custGeom>
+                          <a:solidFill>
+                            <a:srgbClr val="FFFFFF"/>
+                          </a:solidFill>
+                          <a:ln w="9525" cap="flat">
+                            <a:solidFill>
+                              <a:srgbClr val="000000"/>
+                            </a:solidFill>
+                            <a:prstDash val="solid"/>
+                            <a:miter/>
+                          </a:ln>
+                        </wps:spPr>
+                        <wps:bodyPr rot="0" spcFirstLastPara="0" vert="horz" wrap="square" lIns="91440" tIns="45720" rIns="91440" bIns="45720" numCol="1" spcCol="0" rtlCol="0" fromWordArt="0" anchor="ctr" anchorCtr="0" forceAA="0" compatLnSpc="1">
+                          <a:prstTxWarp prst="textNoShape">
+                            <a:avLst/>
+                          </a:prstTxWarp>
+                          <a:noAutofit/>
+                        </wps:bodyPr>
+                      </wps:wsp>
+                      <wps:wsp>
+                        <wps:cNvPr id="15" name="Text Box 15"/>
+                        <wps:cNvSpPr txBox="1"/>
+                        <wps:spPr>
+                          <a:xfrm>
+                            <a:off x="4028122" y="159067"/>
+                            <a:ext cx="780415" cy="334645"/>
+                          </a:xfrm>
+                          <a:prstGeom prst="rect">
+                            <a:avLst/>
+                          </a:prstGeom>
+                          <a:noFill/>
+                        </wps:spPr>
+                        <wps:txbx>
+                          <w:txbxContent>
+                            <w:p>
+                              <w:pPr>
+                                <w:textAlignment w:val="baseline"/>
+                                <w:rPr>
+                                  <w:rFonts w:ascii="Helvetica" w:hAnsi="Helvetica" w:cs="Helvetica"/>
+                                  <w:color w:val="000000"/>
+                                  <w:sz w:val="18"/>
+                                  <w:szCs w:val="18"/>
+                                  <w:lang w:val="en-US"/>
+                                </w:rPr>
+                              </w:pPr>
+                              <w:r>
+                                <w:rPr>
+                                  <w:rFonts w:ascii="Helvetica" w:hAnsi="Helvetica" w:cs="Helvetica"/>
+                                  <w:color w:val="000000"/>
+                                  <w:sz w:val="18"/>
+                                  <w:szCs w:val="18"/>
+                                  <w:lang w:val="en-US"/>
+                                </w:rPr>
+                                <w:t>Expenses...</w:t>
+                              </w:r>
+                            </w:p>
+                          </w:txbxContent>
+                        </wps:txbx>
+                        <wps:bodyPr rot="0" spcFirstLastPara="0" vert="horz" wrap="none" lIns="91440" tIns="45720" rIns="91440" bIns="45720" numCol="1" spcCol="0" rtlCol="0" fromWordArt="0" anchor="t" anchorCtr="0" forceAA="0" compatLnSpc="1">
+                          <a:prstTxWarp prst="textNoShape">
+                            <a:avLst/>
+                          </a:prstTxWarp>
+                          <a:spAutoFit/>
+                        </wps:bodyPr>
+                      </wps:wsp>
+                      <wps:wsp>
+                        <wps:cNvPr id="16" name="Freeform: Shape 16"/>
+                        <wps:cNvSpPr/>
+                        <wps:spPr>
+                          <a:xfrm>
+                            <a:off x="2745200" y="487775"/>
+                            <a:ext cx="1279779" cy="590359"/>
+                          </a:xfrm>
+                          <a:custGeom>
+                            <a:avLst/>
+                            <a:gdLst>
+                              <a:gd name="connsiteX0" fmla="*/ 1279779 w 1279779"/>
+                              <a:gd name="connsiteY0" fmla="*/ 0 h 590359"/>
+                              <a:gd name="connsiteX1" fmla="*/ 0 w 1279779"/>
+                              <a:gd name="connsiteY1" fmla="*/ 590360 h 590359"/>
+                            </a:gdLst>
+                            <a:ahLst/>
+                            <a:cxnLst>
+                              <a:cxn ang="0">
+                                <a:pos x="connsiteX0" y="connsiteY0"/>
+                              </a:cxn>
+                              <a:cxn ang="0">
+                                <a:pos x="connsiteX1" y="connsiteY1"/>
+                              </a:cxn>
+                            </a:cxnLst>
+                            <a:rect l="l" t="t" r="r" b="b"/>
+                            <a:pathLst>
+                              <a:path w="1279779" h="590359">
+                                <a:moveTo>
+                                  <a:pt x="1279779" y="0"/>
+                                </a:moveTo>
+                                <a:lnTo>
+                                  <a:pt x="0" y="590360"/>
+                                </a:lnTo>
+                              </a:path>
+                            </a:pathLst>
+                          </a:custGeom>
+                          <a:noFill/>
+                          <a:ln w="9525" cap="flat">
+                            <a:solidFill>
+                              <a:srgbClr val="000000"/>
+                            </a:solidFill>
+                            <a:prstDash val="solid"/>
+                            <a:miter/>
+                          </a:ln>
+                        </wps:spPr>
+                        <wps:bodyPr rot="0" spcFirstLastPara="0" vert="horz" wrap="square" lIns="91440" tIns="45720" rIns="91440" bIns="45720" numCol="1" spcCol="0" rtlCol="0" fromWordArt="0" anchor="ctr" anchorCtr="0" forceAA="0" compatLnSpc="1">
+                          <a:prstTxWarp prst="textNoShape">
+                            <a:avLst/>
+                          </a:prstTxWarp>
+                          <a:noAutofit/>
+                        </wps:bodyPr>
+                      </wps:wsp>
+                      <wps:wsp>
+                        <wps:cNvPr id="17" name="Freeform: Shape 17"/>
+                        <wps:cNvSpPr/>
+                        <wps:spPr>
+                          <a:xfrm>
+                            <a:off x="2699766" y="1040891"/>
+                            <a:ext cx="74485" cy="60579"/>
+                          </a:xfrm>
+                          <a:custGeom>
+                            <a:avLst/>
+                            <a:gdLst>
+                              <a:gd name="connsiteX0" fmla="*/ 0 w 74485"/>
+                              <a:gd name="connsiteY0" fmla="*/ 58198 h 60579"/>
+                              <a:gd name="connsiteX1" fmla="*/ 46577 w 74485"/>
+                              <a:gd name="connsiteY1" fmla="*/ 0 h 60579"/>
+                              <a:gd name="connsiteX2" fmla="*/ 45434 w 74485"/>
+                              <a:gd name="connsiteY2" fmla="*/ 37243 h 60579"/>
+                              <a:gd name="connsiteX3" fmla="*/ 74486 w 74485"/>
+                              <a:gd name="connsiteY3" fmla="*/ 60579 h 60579"/>
+                            </a:gdLst>
+                            <a:ahLst/>
+                            <a:cxnLst>
+                              <a:cxn ang="0">
+                                <a:pos x="connsiteX0" y="connsiteY0"/>
+                              </a:cxn>
+                              <a:cxn ang="0">
+                                <a:pos x="connsiteX1" y="connsiteY1"/>
+                              </a:cxn>
+                              <a:cxn ang="0">
+                                <a:pos x="connsiteX2" y="connsiteY2"/>
+                              </a:cxn>
+                              <a:cxn ang="0">
+                                <a:pos x="connsiteX3" y="connsiteY3"/>
+                              </a:cxn>
+                            </a:cxnLst>
+                            <a:rect l="l" t="t" r="r" b="b"/>
+                            <a:pathLst>
+                              <a:path w="74485" h="60579">
+                                <a:moveTo>
+                                  <a:pt x="0" y="58198"/>
+                                </a:moveTo>
+                                <a:lnTo>
+                                  <a:pt x="46577" y="0"/>
+                                </a:lnTo>
+                                <a:lnTo>
+                                  <a:pt x="45434" y="37243"/>
+                                </a:lnTo>
+                                <a:lnTo>
+                                  <a:pt x="74486" y="60579"/>
+                                </a:lnTo>
+                                <a:close/>
+                              </a:path>
+                            </a:pathLst>
+                          </a:custGeom>
+                          <a:solidFill>
+                            <a:srgbClr val="000000"/>
+                          </a:solidFill>
+                          <a:ln w="9525" cap="flat">
+                            <a:solidFill>
+                              <a:srgbClr val="000000"/>
+                            </a:solidFill>
+                            <a:prstDash val="solid"/>
+                            <a:miter/>
+                          </a:ln>
+                        </wps:spPr>
+                        <wps:bodyPr rot="0" spcFirstLastPara="0" vert="horz" wrap="square" lIns="91440" tIns="45720" rIns="91440" bIns="45720" numCol="1" spcCol="0" rtlCol="0" fromWordArt="0" anchor="ctr" anchorCtr="0" forceAA="0" compatLnSpc="1">
+                          <a:prstTxWarp prst="textNoShape">
+                            <a:avLst/>
+                          </a:prstTxWarp>
+                          <a:noAutofit/>
+                        </wps:bodyPr>
+                      </wps:wsp>
+                      <wps:wsp>
+                        <wps:cNvPr id="18" name="Text Box 18"/>
+                        <wps:cNvSpPr txBox="1"/>
+                        <wps:spPr>
+                          <a:xfrm rot="20134563">
+                            <a:off x="3028907" y="597627"/>
+                            <a:ext cx="573405" cy="327025"/>
+                          </a:xfrm>
+                          <a:prstGeom prst="rect">
+                            <a:avLst/>
+                          </a:prstGeom>
+                          <a:noFill/>
+                        </wps:spPr>
+                        <wps:txbx>
+                          <w:txbxContent>
+                            <w:p>
+                              <w:pPr>
+                                <w:textAlignment w:val="baseline"/>
+                                <w:rPr>
+                                  <w:rFonts w:ascii="Helvetica" w:hAnsi="Helvetica" w:cs="Helvetica"/>
+                                  <w:color w:val="000000"/>
+                                  <w:sz w:val="17"/>
+                                  <w:szCs w:val="17"/>
+                                  <w:lang w:val="en-US"/>
+                                </w:rPr>
+                              </w:pPr>
+                              <w:r>
+                                <w:rPr>
+                                  <w:rFonts w:ascii="Helvetica" w:hAnsi="Helvetica" w:cs="Helvetica"/>
+                                  <w:color w:val="000000"/>
+                                  <w:sz w:val="17"/>
+                                  <w:szCs w:val="17"/>
+                                  <w:lang w:val="en-US"/>
+                                </w:rPr>
+                                <w:t>Extends</w:t>
+                              </w:r>
+                            </w:p>
+                          </w:txbxContent>
+                        </wps:txbx>
+                        <wps:bodyPr rot="0" spcFirstLastPara="0" vert="horz" wrap="none" lIns="91440" tIns="45720" rIns="91440" bIns="45720" numCol="1" spcCol="0" rtlCol="0" fromWordArt="0" anchor="t" anchorCtr="0" forceAA="0" compatLnSpc="1">
+                          <a:prstTxWarp prst="textNoShape">
+                            <a:avLst/>
+                          </a:prstTxWarp>
+                          <a:spAutoFit/>
+                        </wps:bodyPr>
+                      </wps:wsp>
+                      <wps:wsp>
+                        <wps:cNvPr id="19" name="Freeform: Shape 19"/>
+                        <wps:cNvSpPr/>
+                        <wps:spPr>
+                          <a:xfrm>
+                            <a:off x="1714500" y="2083974"/>
+                            <a:ext cx="1143000" cy="476249"/>
+                          </a:xfrm>
+                          <a:custGeom>
+                            <a:avLst/>
+                            <a:gdLst>
+                              <a:gd name="connsiteX0" fmla="*/ 1143000 w 1143000"/>
+                              <a:gd name="connsiteY0" fmla="*/ 238125 h 476249"/>
+                              <a:gd name="connsiteX1" fmla="*/ 571500 w 1143000"/>
+                              <a:gd name="connsiteY1" fmla="*/ 476250 h 476249"/>
+                              <a:gd name="connsiteX2" fmla="*/ 0 w 1143000"/>
+                              <a:gd name="connsiteY2" fmla="*/ 238125 h 476249"/>
+                              <a:gd name="connsiteX3" fmla="*/ 571500 w 1143000"/>
+                              <a:gd name="connsiteY3" fmla="*/ 0 h 476249"/>
+                              <a:gd name="connsiteX4" fmla="*/ 1143000 w 1143000"/>
+                              <a:gd name="connsiteY4" fmla="*/ 238125 h 476249"/>
+                            </a:gdLst>
+                            <a:ahLst/>
+                            <a:cxnLst>
+                              <a:cxn ang="0">
+                                <a:pos x="connsiteX0" y="connsiteY0"/>
+                              </a:cxn>
+                              <a:cxn ang="0">
+                                <a:pos x="connsiteX1" y="connsiteY1"/>
+                              </a:cxn>
+                              <a:cxn ang="0">
+                                <a:pos x="connsiteX2" y="connsiteY2"/>
+                              </a:cxn>
+                              <a:cxn ang="0">
+                                <a:pos x="connsiteX3" y="connsiteY3"/>
+                              </a:cxn>
+                              <a:cxn ang="0">
+                                <a:pos x="connsiteX4" y="connsiteY4"/>
+                              </a:cxn>
+                            </a:cxnLst>
+                            <a:rect l="l" t="t" r="r" b="b"/>
+                            <a:pathLst>
+                              <a:path w="1143000" h="476249">
+                                <a:moveTo>
+                                  <a:pt x="1143000" y="238125"/>
+                                </a:moveTo>
+                                <a:cubicBezTo>
+                                  <a:pt x="1143000" y="369638"/>
+                                  <a:pt x="887131" y="476250"/>
+                                  <a:pt x="571500" y="476250"/>
+                                </a:cubicBezTo>
+                                <a:cubicBezTo>
+                                  <a:pt x="255869" y="476250"/>
+                                  <a:pt x="0" y="369638"/>
+                                  <a:pt x="0" y="238125"/>
+                                </a:cubicBezTo>
+                                <a:cubicBezTo>
+                                  <a:pt x="0" y="106612"/>
+                                  <a:pt x="255869" y="0"/>
+                                  <a:pt x="571500" y="0"/>
+                                </a:cubicBezTo>
+                                <a:cubicBezTo>
+                                  <a:pt x="887131" y="0"/>
+                                  <a:pt x="1143000" y="106612"/>
+                                  <a:pt x="1143000" y="238125"/>
+                                </a:cubicBezTo>
+                                <a:close/>
+                              </a:path>
+                            </a:pathLst>
+                          </a:custGeom>
+                          <a:solidFill>
+                            <a:srgbClr val="FFFFFF"/>
+                          </a:solidFill>
+                          <a:ln w="9525" cap="flat">
+                            <a:solidFill>
+                              <a:srgbClr val="000000"/>
+                            </a:solidFill>
+                            <a:prstDash val="solid"/>
+                            <a:miter/>
+                          </a:ln>
+                        </wps:spPr>
+                        <wps:bodyPr rot="0" spcFirstLastPara="0" vert="horz" wrap="square" lIns="91440" tIns="45720" rIns="91440" bIns="45720" numCol="1" spcCol="0" rtlCol="0" fromWordArt="0" anchor="ctr" anchorCtr="0" forceAA="0" compatLnSpc="1">
+                          <a:prstTxWarp prst="textNoShape">
+                            <a:avLst/>
+                          </a:prstTxWarp>
+                          <a:noAutofit/>
+                        </wps:bodyPr>
+                      </wps:wsp>
+                      <wps:wsp>
+                        <wps:cNvPr id="20" name="Text Box 20"/>
+                        <wps:cNvSpPr txBox="1"/>
+                        <wps:spPr>
+                          <a:xfrm>
+                            <a:off x="1889760" y="2187892"/>
+                            <a:ext cx="761365" cy="334645"/>
+                          </a:xfrm>
+                          <a:prstGeom prst="rect">
+                            <a:avLst/>
+                          </a:prstGeom>
+                          <a:noFill/>
+                        </wps:spPr>
+                        <wps:txbx>
+                          <w:txbxContent>
+                            <w:p>
+                              <w:pPr>
+                                <w:textAlignment w:val="baseline"/>
+                                <w:rPr>
+                                  <w:rFonts w:ascii="Helvetica" w:hAnsi="Helvetica" w:cs="Helvetica"/>
+                                  <w:color w:val="000000"/>
+                                  <w:sz w:val="18"/>
+                                  <w:szCs w:val="18"/>
+                                  <w:lang w:val="en-US"/>
+                                </w:rPr>
+                              </w:pPr>
+                              <w:r>
+                                <w:rPr>
+                                  <w:rFonts w:ascii="Helvetica" w:hAnsi="Helvetica" w:cs="Helvetica"/>
+                                  <w:color w:val="000000"/>
+                                  <w:sz w:val="18"/>
+                                  <w:szCs w:val="18"/>
+                                  <w:lang w:val="en-US"/>
+                                </w:rPr>
+                                <w:t>News Feed</w:t>
+                              </w:r>
+                            </w:p>
+                          </w:txbxContent>
+                        </wps:txbx>
+                        <wps:bodyPr rot="0" spcFirstLastPara="0" vert="horz" wrap="none" lIns="91440" tIns="45720" rIns="91440" bIns="45720" numCol="1" spcCol="0" rtlCol="0" fromWordArt="0" anchor="t" anchorCtr="0" forceAA="0" compatLnSpc="1">
+                          <a:prstTxWarp prst="textNoShape">
+                            <a:avLst/>
+                          </a:prstTxWarp>
+                          <a:spAutoFit/>
+                        </wps:bodyPr>
+                      </wps:wsp>
+                      <wps:wsp>
+                        <wps:cNvPr id="21" name="Freeform: Shape 21"/>
+                        <wps:cNvSpPr/>
+                        <wps:spPr>
+                          <a:xfrm>
+                            <a:off x="285750" y="2322099"/>
+                            <a:ext cx="1428750" cy="659892"/>
+                          </a:xfrm>
+                          <a:custGeom>
+                            <a:avLst/>
+                            <a:gdLst>
+                              <a:gd name="connsiteX0" fmla="*/ 0 w 1428750"/>
+                              <a:gd name="connsiteY0" fmla="*/ 659892 h 659892"/>
+                              <a:gd name="connsiteX1" fmla="*/ 1428750 w 1428750"/>
+                              <a:gd name="connsiteY1" fmla="*/ 0 h 659892"/>
+                            </a:gdLst>
+                            <a:ahLst/>
+                            <a:cxnLst>
+                              <a:cxn ang="0">
+                                <a:pos x="connsiteX0" y="connsiteY0"/>
+                              </a:cxn>
+                              <a:cxn ang="0">
+                                <a:pos x="connsiteX1" y="connsiteY1"/>
+                              </a:cxn>
+                            </a:cxnLst>
+                            <a:rect l="l" t="t" r="r" b="b"/>
+                            <a:pathLst>
+                              <a:path w="1428750" h="659892">
+                                <a:moveTo>
+                                  <a:pt x="0" y="659892"/>
+                                </a:moveTo>
+                                <a:lnTo>
+                                  <a:pt x="1428750" y="0"/>
+                                </a:lnTo>
+                              </a:path>
+                            </a:pathLst>
+                          </a:custGeom>
+                          <a:noFill/>
+                          <a:ln w="9525" cap="flat">
+                            <a:solidFill>
+                              <a:srgbClr val="000000"/>
+                            </a:solidFill>
+                            <a:prstDash val="solid"/>
+                            <a:miter/>
+                          </a:ln>
+                        </wps:spPr>
+                        <wps:bodyPr rot="0" spcFirstLastPara="0" vert="horz" wrap="square" lIns="91440" tIns="45720" rIns="91440" bIns="45720" numCol="1" spcCol="0" rtlCol="0" fromWordArt="0" anchor="ctr" anchorCtr="0" forceAA="0" compatLnSpc="1">
+                          <a:prstTxWarp prst="textNoShape">
+                            <a:avLst/>
+                          </a:prstTxWarp>
+                          <a:noAutofit/>
+                        </wps:bodyPr>
+                      </wps:wsp>
+                      <wps:wsp>
+                        <wps:cNvPr id="22" name="Freeform: Shape 22"/>
+                        <wps:cNvSpPr/>
+                        <wps:spPr>
+                          <a:xfrm>
+                            <a:off x="1714500" y="2762250"/>
+                            <a:ext cx="1143000" cy="476250"/>
+                          </a:xfrm>
+                          <a:custGeom>
+                            <a:avLst/>
+                            <a:gdLst>
+                              <a:gd name="connsiteX0" fmla="*/ 1143000 w 1143000"/>
+                              <a:gd name="connsiteY0" fmla="*/ 238125 h 476250"/>
+                              <a:gd name="connsiteX1" fmla="*/ 571500 w 1143000"/>
+                              <a:gd name="connsiteY1" fmla="*/ 476250 h 476250"/>
+                              <a:gd name="connsiteX2" fmla="*/ 0 w 1143000"/>
+                              <a:gd name="connsiteY2" fmla="*/ 238125 h 476250"/>
+                              <a:gd name="connsiteX3" fmla="*/ 571500 w 1143000"/>
+                              <a:gd name="connsiteY3" fmla="*/ 0 h 476250"/>
+                              <a:gd name="connsiteX4" fmla="*/ 1143000 w 1143000"/>
+                              <a:gd name="connsiteY4" fmla="*/ 238125 h 476250"/>
+                            </a:gdLst>
+                            <a:ahLst/>
+                            <a:cxnLst>
+                              <a:cxn ang="0">
+                                <a:pos x="connsiteX0" y="connsiteY0"/>
+                              </a:cxn>
+                              <a:cxn ang="0">
+                                <a:pos x="connsiteX1" y="connsiteY1"/>
+                              </a:cxn>
+                              <a:cxn ang="0">
+                                <a:pos x="connsiteX2" y="connsiteY2"/>
+                              </a:cxn>
+                              <a:cxn ang="0">
+                                <a:pos x="connsiteX3" y="connsiteY3"/>
+                              </a:cxn>
+                              <a:cxn ang="0">
+                                <a:pos x="connsiteX4" y="connsiteY4"/>
+                              </a:cxn>
+                            </a:cxnLst>
+                            <a:rect l="l" t="t" r="r" b="b"/>
+                            <a:pathLst>
+                              <a:path w="1143000" h="476250">
+                                <a:moveTo>
+                                  <a:pt x="1143000" y="238125"/>
+                                </a:moveTo>
+                                <a:cubicBezTo>
+                                  <a:pt x="1143000" y="369638"/>
+                                  <a:pt x="887131" y="476250"/>
+                                  <a:pt x="571500" y="476250"/>
+                                </a:cubicBezTo>
+                                <a:cubicBezTo>
+                                  <a:pt x="255869" y="476250"/>
+                                  <a:pt x="0" y="369638"/>
+                                  <a:pt x="0" y="238125"/>
+                                </a:cubicBezTo>
+                                <a:cubicBezTo>
+                                  <a:pt x="0" y="106612"/>
+                                  <a:pt x="255869" y="0"/>
+                                  <a:pt x="571500" y="0"/>
+                                </a:cubicBezTo>
+                                <a:cubicBezTo>
+                                  <a:pt x="887131" y="0"/>
+                                  <a:pt x="1143000" y="106612"/>
+                                  <a:pt x="1143000" y="238125"/>
+                                </a:cubicBezTo>
+                                <a:close/>
+                              </a:path>
+                            </a:pathLst>
+                          </a:custGeom>
+                          <a:solidFill>
+                            <a:srgbClr val="FFFFFF"/>
+                          </a:solidFill>
+                          <a:ln w="9525" cap="flat">
+                            <a:solidFill>
+                              <a:srgbClr val="000000"/>
+                            </a:solidFill>
+                            <a:prstDash val="solid"/>
+                            <a:miter/>
+                          </a:ln>
+                        </wps:spPr>
+                        <wps:bodyPr rot="0" spcFirstLastPara="0" vert="horz" wrap="square" lIns="91440" tIns="45720" rIns="91440" bIns="45720" numCol="1" spcCol="0" rtlCol="0" fromWordArt="0" anchor="ctr" anchorCtr="0" forceAA="0" compatLnSpc="1">
+                          <a:prstTxWarp prst="textNoShape">
+                            <a:avLst/>
+                          </a:prstTxWarp>
+                          <a:noAutofit/>
+                        </wps:bodyPr>
+                      </wps:wsp>
+                      <wps:wsp>
+                        <wps:cNvPr id="23" name="Text Box 23"/>
+                        <wps:cNvSpPr txBox="1"/>
+                        <wps:spPr>
+                          <a:xfrm>
+                            <a:off x="2018347" y="2873692"/>
+                            <a:ext cx="513715" cy="334645"/>
+                          </a:xfrm>
+                          <a:prstGeom prst="rect">
+                            <a:avLst/>
+                          </a:prstGeom>
+                          <a:noFill/>
+                        </wps:spPr>
+                        <wps:txbx>
+                          <w:txbxContent>
+                            <w:p>
+                              <w:pPr>
+                                <w:textAlignment w:val="baseline"/>
+                                <w:rPr>
+                                  <w:rFonts w:ascii="Helvetica" w:hAnsi="Helvetica" w:cs="Helvetica"/>
+                                  <w:color w:val="000000"/>
+                                  <w:sz w:val="18"/>
+                                  <w:szCs w:val="18"/>
+                                  <w:lang w:val="en-US"/>
+                                </w:rPr>
+                              </w:pPr>
+                              <w:r>
+                                <w:rPr>
+                                  <w:rFonts w:ascii="Helvetica" w:hAnsi="Helvetica" w:cs="Helvetica"/>
+                                  <w:color w:val="000000"/>
+                                  <w:sz w:val="18"/>
+                                  <w:szCs w:val="18"/>
+                                  <w:lang w:val="en-US"/>
+                                </w:rPr>
+                                <w:t>Forum</w:t>
+                              </w:r>
+                            </w:p>
+                          </w:txbxContent>
+                        </wps:txbx>
+                        <wps:bodyPr rot="0" spcFirstLastPara="0" vert="horz" wrap="none" lIns="91440" tIns="45720" rIns="91440" bIns="45720" numCol="1" spcCol="0" rtlCol="0" fromWordArt="0" anchor="t" anchorCtr="0" forceAA="0" compatLnSpc="1">
+                          <a:prstTxWarp prst="textNoShape">
+                            <a:avLst/>
+                          </a:prstTxWarp>
+                          <a:spAutoFit/>
+                        </wps:bodyPr>
+                      </wps:wsp>
+                      <wps:wsp>
+                        <wps:cNvPr id="24" name="Freeform: Shape 24"/>
+                        <wps:cNvSpPr/>
+                        <wps:spPr>
+                          <a:xfrm>
+                            <a:off x="285750" y="2831973"/>
+                            <a:ext cx="1596104" cy="198310"/>
+                          </a:xfrm>
+                          <a:custGeom>
+                            <a:avLst/>
+                            <a:gdLst>
+                              <a:gd name="connsiteX0" fmla="*/ 0 w 1596104"/>
+                              <a:gd name="connsiteY0" fmla="*/ 198311 h 198310"/>
+                              <a:gd name="connsiteX1" fmla="*/ 1596104 w 1596104"/>
+                              <a:gd name="connsiteY1" fmla="*/ 0 h 198310"/>
+                            </a:gdLst>
+                            <a:ahLst/>
+                            <a:cxnLst>
+                              <a:cxn ang="0">
+                                <a:pos x="connsiteX0" y="connsiteY0"/>
+                              </a:cxn>
+                              <a:cxn ang="0">
+                                <a:pos x="connsiteX1" y="connsiteY1"/>
+                              </a:cxn>
+                            </a:cxnLst>
+                            <a:rect l="l" t="t" r="r" b="b"/>
+                            <a:pathLst>
+                              <a:path w="1596104" h="198310">
+                                <a:moveTo>
+                                  <a:pt x="0" y="198311"/>
+                                </a:moveTo>
+                                <a:lnTo>
+                                  <a:pt x="1596104" y="0"/>
+                                </a:lnTo>
+                              </a:path>
+                            </a:pathLst>
+                          </a:custGeom>
+                          <a:noFill/>
+                          <a:ln w="9525" cap="flat">
+                            <a:solidFill>
+                              <a:srgbClr val="000000"/>
+                            </a:solidFill>
+                            <a:prstDash val="solid"/>
+                            <a:miter/>
+                          </a:ln>
+                        </wps:spPr>
+                        <wps:bodyPr rot="0" spcFirstLastPara="0" vert="horz" wrap="square" lIns="91440" tIns="45720" rIns="91440" bIns="45720" numCol="1" spcCol="0" rtlCol="0" fromWordArt="0" anchor="ctr" anchorCtr="0" forceAA="0" compatLnSpc="1">
+                          <a:prstTxWarp prst="textNoShape">
+                            <a:avLst/>
+                          </a:prstTxWarp>
+                          <a:noAutofit/>
+                        </wps:bodyPr>
+                      </wps:wsp>
+                      <wps:wsp>
+                        <wps:cNvPr id="25" name="Freeform: Shape 25"/>
+                        <wps:cNvSpPr/>
+                        <wps:spPr>
+                          <a:xfrm>
+                            <a:off x="3857625" y="952500"/>
+                            <a:ext cx="1143000" cy="571500"/>
+                          </a:xfrm>
+                          <a:custGeom>
+                            <a:avLst/>
+                            <a:gdLst>
+                              <a:gd name="connsiteX0" fmla="*/ 1143000 w 1143000"/>
+                              <a:gd name="connsiteY0" fmla="*/ 285750 h 571500"/>
+                              <a:gd name="connsiteX1" fmla="*/ 571500 w 1143000"/>
+                              <a:gd name="connsiteY1" fmla="*/ 571500 h 571500"/>
+                              <a:gd name="connsiteX2" fmla="*/ 0 w 1143000"/>
+                              <a:gd name="connsiteY2" fmla="*/ 285750 h 571500"/>
+                              <a:gd name="connsiteX3" fmla="*/ 571500 w 1143000"/>
+                              <a:gd name="connsiteY3" fmla="*/ 0 h 571500"/>
+                              <a:gd name="connsiteX4" fmla="*/ 1143000 w 1143000"/>
+                              <a:gd name="connsiteY4" fmla="*/ 285750 h 571500"/>
+                            </a:gdLst>
+                            <a:ahLst/>
+                            <a:cxnLst>
+                              <a:cxn ang="0">
+                                <a:pos x="connsiteX0" y="connsiteY0"/>
+                              </a:cxn>
+                              <a:cxn ang="0">
+                                <a:pos x="connsiteX1" y="connsiteY1"/>
+                              </a:cxn>
+                              <a:cxn ang="0">
+                                <a:pos x="connsiteX2" y="connsiteY2"/>
+                              </a:cxn>
+                              <a:cxn ang="0">
+                                <a:pos x="connsiteX3" y="connsiteY3"/>
+                              </a:cxn>
+                              <a:cxn ang="0">
+                                <a:pos x="connsiteX4" y="connsiteY4"/>
+                              </a:cxn>
+                            </a:cxnLst>
+                            <a:rect l="l" t="t" r="r" b="b"/>
+                            <a:pathLst>
+                              <a:path w="1143000" h="571500">
+                                <a:moveTo>
+                                  <a:pt x="1143000" y="285750"/>
+                                </a:moveTo>
+                                <a:cubicBezTo>
+                                  <a:pt x="1143000" y="443565"/>
+                                  <a:pt x="887131" y="571500"/>
+                                  <a:pt x="571500" y="571500"/>
+                                </a:cubicBezTo>
+                                <a:cubicBezTo>
+                                  <a:pt x="255869" y="571500"/>
+                                  <a:pt x="0" y="443565"/>
+                                  <a:pt x="0" y="285750"/>
+                                </a:cubicBezTo>
+                                <a:cubicBezTo>
+                                  <a:pt x="0" y="127935"/>
+                                  <a:pt x="255869" y="0"/>
+                                  <a:pt x="571500" y="0"/>
+                                </a:cubicBezTo>
+                                <a:cubicBezTo>
+                                  <a:pt x="887131" y="0"/>
+                                  <a:pt x="1143000" y="127935"/>
+                                  <a:pt x="1143000" y="285750"/>
+                                </a:cubicBezTo>
+                                <a:close/>
+                              </a:path>
+                            </a:pathLst>
+                          </a:custGeom>
+                          <a:solidFill>
+                            <a:srgbClr val="FFFFFF"/>
+                          </a:solidFill>
+                          <a:ln w="9525" cap="flat">
+                            <a:solidFill>
+                              <a:srgbClr val="000000"/>
+                            </a:solidFill>
+                            <a:prstDash val="solid"/>
+                            <a:miter/>
+                          </a:ln>
+                        </wps:spPr>
+                        <wps:bodyPr rot="0" spcFirstLastPara="0" vert="horz" wrap="square" lIns="91440" tIns="45720" rIns="91440" bIns="45720" numCol="1" spcCol="0" rtlCol="0" fromWordArt="0" anchor="ctr" anchorCtr="0" forceAA="0" compatLnSpc="1">
+                          <a:prstTxWarp prst="textNoShape">
+                            <a:avLst/>
+                          </a:prstTxWarp>
+                          <a:noAutofit/>
+                        </wps:bodyPr>
+                      </wps:wsp>
+                      <wps:wsp>
+                        <wps:cNvPr id="26" name="Text Box 26"/>
+                        <wps:cNvSpPr txBox="1"/>
+                        <wps:spPr>
+                          <a:xfrm>
+                            <a:off x="3842385" y="1111567"/>
+                            <a:ext cx="1155700" cy="334645"/>
+                          </a:xfrm>
+                          <a:prstGeom prst="rect">
+                            <a:avLst/>
+                          </a:prstGeom>
+                          <a:noFill/>
+                        </wps:spPr>
+                        <wps:txbx>
+                          <w:txbxContent>
+                            <w:p>
+                              <w:pPr>
+                                <w:textAlignment w:val="baseline"/>
+                                <w:rPr>
+                                  <w:rFonts w:ascii="Helvetica" w:hAnsi="Helvetica" w:cs="Helvetica"/>
+                                  <w:color w:val="000000"/>
+                                  <w:sz w:val="18"/>
+                                  <w:szCs w:val="18"/>
+                                  <w:lang w:val="en-US"/>
+                                </w:rPr>
+                              </w:pPr>
+                              <w:r>
+                                <w:rPr>
+                                  <w:rFonts w:ascii="Helvetica" w:hAnsi="Helvetica" w:cs="Helvetica"/>
+                                  <w:color w:val="000000"/>
+                                  <w:sz w:val="18"/>
+                                  <w:szCs w:val="18"/>
+                                  <w:lang w:val="en-US"/>
+                                </w:rPr>
+                                <w:t>Maintenance and...</w:t>
+                              </w:r>
+                            </w:p>
+                          </w:txbxContent>
+                        </wps:txbx>
+                        <wps:bodyPr rot="0" spcFirstLastPara="0" vert="horz" wrap="none" lIns="91440" tIns="45720" rIns="91440" bIns="45720" numCol="1" spcCol="0" rtlCol="0" fromWordArt="0" anchor="t" anchorCtr="0" forceAA="0" compatLnSpc="1">
+                          <a:prstTxWarp prst="textNoShape">
+                            <a:avLst/>
+                          </a:prstTxWarp>
+                          <a:spAutoFit/>
+                        </wps:bodyPr>
+                      </wps:wsp>
+                      <wps:wsp>
+                        <wps:cNvPr id="27" name="Freeform: Shape 27"/>
+                        <wps:cNvSpPr/>
+                        <wps:spPr>
+                          <a:xfrm>
+                            <a:off x="2918174" y="1238250"/>
+                            <a:ext cx="939450" cy="9525"/>
+                          </a:xfrm>
+                          <a:custGeom>
+                            <a:avLst/>
+                            <a:gdLst>
+                              <a:gd name="connsiteX0" fmla="*/ 939451 w 939450"/>
+                              <a:gd name="connsiteY0" fmla="*/ 0 h 9525"/>
+                              <a:gd name="connsiteX1" fmla="*/ 0 w 939450"/>
+                              <a:gd name="connsiteY1" fmla="*/ 0 h 9525"/>
+                            </a:gdLst>
+                            <a:ahLst/>
+                            <a:cxnLst>
+                              <a:cxn ang="0">
+                                <a:pos x="connsiteX0" y="connsiteY0"/>
+                              </a:cxn>
+                              <a:cxn ang="0">
+                                <a:pos x="connsiteX1" y="connsiteY1"/>
+                              </a:cxn>
+                            </a:cxnLst>
+                            <a:rect l="l" t="t" r="r" b="b"/>
+                            <a:pathLst>
+                              <a:path w="939450" h="9525">
+                                <a:moveTo>
+                                  <a:pt x="939451" y="0"/>
+                                </a:moveTo>
+                                <a:lnTo>
+                                  <a:pt x="0" y="0"/>
+                                </a:lnTo>
+                              </a:path>
+                            </a:pathLst>
+                          </a:custGeom>
+                          <a:noFill/>
+                          <a:ln w="9525" cap="flat">
+                            <a:solidFill>
+                              <a:srgbClr val="000000"/>
+                            </a:solidFill>
+                            <a:prstDash val="solid"/>
+                            <a:miter/>
+                          </a:ln>
+                        </wps:spPr>
+                        <wps:bodyPr rot="0" spcFirstLastPara="0" vert="horz" wrap="square" lIns="91440" tIns="45720" rIns="91440" bIns="45720" numCol="1" spcCol="0" rtlCol="0" fromWordArt="0" anchor="ctr" anchorCtr="0" forceAA="0" compatLnSpc="1">
+                          <a:prstTxWarp prst="textNoShape">
+                            <a:avLst/>
+                          </a:prstTxWarp>
+                          <a:noAutofit/>
+                        </wps:bodyPr>
+                      </wps:wsp>
+                      <wps:wsp>
+                        <wps:cNvPr id="28" name="Freeform: Shape 28"/>
+                        <wps:cNvSpPr/>
+                        <wps:spPr>
+                          <a:xfrm>
+                            <a:off x="2868167" y="1204912"/>
+                            <a:ext cx="66675" cy="66675"/>
+                          </a:xfrm>
+                          <a:custGeom>
+                            <a:avLst/>
+                            <a:gdLst>
+                              <a:gd name="connsiteX0" fmla="*/ 0 w 66675"/>
+                              <a:gd name="connsiteY0" fmla="*/ 33338 h 66675"/>
+                              <a:gd name="connsiteX1" fmla="*/ 66675 w 66675"/>
+                              <a:gd name="connsiteY1" fmla="*/ 0 h 66675"/>
+                              <a:gd name="connsiteX2" fmla="*/ 50006 w 66675"/>
+                              <a:gd name="connsiteY2" fmla="*/ 33338 h 66675"/>
+                              <a:gd name="connsiteX3" fmla="*/ 66675 w 66675"/>
+                              <a:gd name="connsiteY3" fmla="*/ 66675 h 66675"/>
+                            </a:gdLst>
+                            <a:ahLst/>
+                            <a:cxnLst>
+                              <a:cxn ang="0">
+                                <a:pos x="connsiteX0" y="connsiteY0"/>
+                              </a:cxn>
+                              <a:cxn ang="0">
+                                <a:pos x="connsiteX1" y="connsiteY1"/>
+                              </a:cxn>
+                              <a:cxn ang="0">
+                                <a:pos x="connsiteX2" y="connsiteY2"/>
+                              </a:cxn>
+                              <a:cxn ang="0">
+                                <a:pos x="connsiteX3" y="connsiteY3"/>
+                              </a:cxn>
+                            </a:cxnLst>
+                            <a:rect l="l" t="t" r="r" b="b"/>
+                            <a:pathLst>
+                              <a:path w="66675" h="66675">
+                                <a:moveTo>
+                                  <a:pt x="0" y="33338"/>
+                                </a:moveTo>
+                                <a:lnTo>
+                                  <a:pt x="66675" y="0"/>
+                                </a:lnTo>
+                                <a:lnTo>
+                                  <a:pt x="50006" y="33338"/>
+                                </a:lnTo>
+                                <a:lnTo>
+                                  <a:pt x="66675" y="66675"/>
+                                </a:lnTo>
+                                <a:close/>
+                              </a:path>
+                            </a:pathLst>
+                          </a:custGeom>
+                          <a:solidFill>
+                            <a:srgbClr val="000000"/>
+                          </a:solidFill>
+                          <a:ln w="9525" cap="flat">
+                            <a:solidFill>
+                              <a:srgbClr val="000000"/>
+                            </a:solidFill>
+                            <a:prstDash val="solid"/>
+                            <a:miter/>
+                          </a:ln>
+                        </wps:spPr>
+                        <wps:bodyPr rot="0" spcFirstLastPara="0" vert="horz" wrap="square" lIns="91440" tIns="45720" rIns="91440" bIns="45720" numCol="1" spcCol="0" rtlCol="0" fromWordArt="0" anchor="ctr" anchorCtr="0" forceAA="0" compatLnSpc="1">
+                          <a:prstTxWarp prst="textNoShape">
+                            <a:avLst/>
+                          </a:prstTxWarp>
+                          <a:noAutofit/>
+                        </wps:bodyPr>
+                      </wps:wsp>
+                      <wps:wsp>
+                        <wps:cNvPr id="29" name="Text Box 29"/>
+                        <wps:cNvSpPr txBox="1"/>
+                        <wps:spPr>
+                          <a:xfrm>
+                            <a:off x="3118485" y="1070863"/>
+                            <a:ext cx="573405" cy="327025"/>
+                          </a:xfrm>
+                          <a:prstGeom prst="rect">
+                            <a:avLst/>
+                          </a:prstGeom>
+                          <a:noFill/>
+                        </wps:spPr>
+                        <wps:txbx>
+                          <w:txbxContent>
+                            <w:p>
+                              <w:pPr>
+                                <w:textAlignment w:val="baseline"/>
+                                <w:rPr>
+                                  <w:rFonts w:ascii="Helvetica" w:hAnsi="Helvetica" w:cs="Helvetica"/>
+                                  <w:color w:val="000000"/>
+                                  <w:sz w:val="17"/>
+                                  <w:szCs w:val="17"/>
+                                  <w:lang w:val="en-US"/>
+                                </w:rPr>
+                              </w:pPr>
+                              <w:r>
+                                <w:rPr>
+                                  <w:rFonts w:ascii="Helvetica" w:hAnsi="Helvetica" w:cs="Helvetica"/>
+                                  <w:color w:val="000000"/>
+                                  <w:sz w:val="17"/>
+                                  <w:szCs w:val="17"/>
+                                  <w:lang w:val="en-US"/>
+                                </w:rPr>
+                                <w:t>Extends</w:t>
+                              </w:r>
+                            </w:p>
+                          </w:txbxContent>
+                        </wps:txbx>
+                        <wps:bodyPr rot="0" spcFirstLastPara="0" vert="horz" wrap="none" lIns="91440" tIns="45720" rIns="91440" bIns="45720" numCol="1" spcCol="0" rtlCol="0" fromWordArt="0" anchor="t" anchorCtr="0" forceAA="0" compatLnSpc="1">
+                          <a:prstTxWarp prst="textNoShape">
+                            <a:avLst/>
+                          </a:prstTxWarp>
+                          <a:spAutoFit/>
+                        </wps:bodyPr>
+                      </wps:wsp>
+                      <wps:wsp>
+                        <wps:cNvPr id="30" name="Freeform: Shape 30"/>
+                        <wps:cNvSpPr/>
+                        <wps:spPr>
+                          <a:xfrm>
+                            <a:off x="3857625" y="1905000"/>
+                            <a:ext cx="1143000" cy="476250"/>
+                          </a:xfrm>
+                          <a:custGeom>
+                            <a:avLst/>
+                            <a:gdLst>
+                              <a:gd name="connsiteX0" fmla="*/ 1143000 w 1143000"/>
+                              <a:gd name="connsiteY0" fmla="*/ 238125 h 476250"/>
+                              <a:gd name="connsiteX1" fmla="*/ 571500 w 1143000"/>
+                              <a:gd name="connsiteY1" fmla="*/ 476250 h 476250"/>
+                              <a:gd name="connsiteX2" fmla="*/ 0 w 1143000"/>
+                              <a:gd name="connsiteY2" fmla="*/ 238125 h 476250"/>
+                              <a:gd name="connsiteX3" fmla="*/ 571500 w 1143000"/>
+                              <a:gd name="connsiteY3" fmla="*/ 0 h 476250"/>
+                              <a:gd name="connsiteX4" fmla="*/ 1143000 w 1143000"/>
+                              <a:gd name="connsiteY4" fmla="*/ 238125 h 476250"/>
+                            </a:gdLst>
+                            <a:ahLst/>
+                            <a:cxnLst>
+                              <a:cxn ang="0">
+                                <a:pos x="connsiteX0" y="connsiteY0"/>
+                              </a:cxn>
+                              <a:cxn ang="0">
+                                <a:pos x="connsiteX1" y="connsiteY1"/>
+                              </a:cxn>
+                              <a:cxn ang="0">
+                                <a:pos x="connsiteX2" y="connsiteY2"/>
+                              </a:cxn>
+                              <a:cxn ang="0">
+                                <a:pos x="connsiteX3" y="connsiteY3"/>
+                              </a:cxn>
+                              <a:cxn ang="0">
+                                <a:pos x="connsiteX4" y="connsiteY4"/>
+                              </a:cxn>
+                            </a:cxnLst>
+                            <a:rect l="l" t="t" r="r" b="b"/>
+                            <a:pathLst>
+                              <a:path w="1143000" h="476250">
+                                <a:moveTo>
+                                  <a:pt x="1143000" y="238125"/>
+                                </a:moveTo>
+                                <a:cubicBezTo>
+                                  <a:pt x="1143000" y="369638"/>
+                                  <a:pt x="887131" y="476250"/>
+                                  <a:pt x="571500" y="476250"/>
+                                </a:cubicBezTo>
+                                <a:cubicBezTo>
+                                  <a:pt x="255869" y="476250"/>
+                                  <a:pt x="0" y="369638"/>
+                                  <a:pt x="0" y="238125"/>
+                                </a:cubicBezTo>
+                                <a:cubicBezTo>
+                                  <a:pt x="0" y="106612"/>
+                                  <a:pt x="255869" y="0"/>
+                                  <a:pt x="571500" y="0"/>
+                                </a:cubicBezTo>
+                                <a:cubicBezTo>
+                                  <a:pt x="887131" y="0"/>
+                                  <a:pt x="1143000" y="106612"/>
+                                  <a:pt x="1143000" y="238125"/>
+                                </a:cubicBezTo>
+                                <a:close/>
+                              </a:path>
+                            </a:pathLst>
+                          </a:custGeom>
+                          <a:solidFill>
+                            <a:srgbClr val="FFFFFF"/>
+                          </a:solidFill>
+                          <a:ln w="9525" cap="flat">
+                            <a:solidFill>
+                              <a:srgbClr val="000000"/>
+                            </a:solidFill>
+                            <a:prstDash val="solid"/>
+                            <a:miter/>
+                          </a:ln>
+                        </wps:spPr>
+                        <wps:bodyPr rot="0" spcFirstLastPara="0" vert="horz" wrap="square" lIns="91440" tIns="45720" rIns="91440" bIns="45720" numCol="1" spcCol="0" rtlCol="0" fromWordArt="0" anchor="ctr" anchorCtr="0" forceAA="0" compatLnSpc="1">
+                          <a:prstTxWarp prst="textNoShape">
+                            <a:avLst/>
+                          </a:prstTxWarp>
+                          <a:noAutofit/>
+                        </wps:bodyPr>
+                      </wps:wsp>
+                      <wps:wsp>
+                        <wps:cNvPr id="31" name="Text Box 31"/>
+                        <wps:cNvSpPr txBox="1"/>
+                        <wps:spPr>
+                          <a:xfrm>
+                            <a:off x="4104322" y="2016442"/>
+                            <a:ext cx="653415" cy="334645"/>
+                          </a:xfrm>
+                          <a:prstGeom prst="rect">
+                            <a:avLst/>
+                          </a:prstGeom>
+                          <a:noFill/>
+                        </wps:spPr>
+                        <wps:txbx>
+                          <w:txbxContent>
+                            <w:p>
+                              <w:pPr>
+                                <w:textAlignment w:val="baseline"/>
+                                <w:rPr>
+                                  <w:rFonts w:ascii="Helvetica" w:hAnsi="Helvetica" w:cs="Helvetica"/>
+                                  <w:color w:val="000000"/>
+                                  <w:sz w:val="18"/>
+                                  <w:szCs w:val="18"/>
+                                  <w:lang w:val="en-US"/>
+                                </w:rPr>
+                              </w:pPr>
+                              <w:r>
+                                <w:rPr>
+                                  <w:rFonts w:ascii="Helvetica" w:hAnsi="Helvetica" w:cs="Helvetica"/>
+                                  <w:color w:val="000000"/>
+                                  <w:sz w:val="18"/>
+                                  <w:szCs w:val="18"/>
+                                  <w:lang w:val="en-US"/>
+                                </w:rPr>
+                                <w:t>Vehicle...</w:t>
+                              </w:r>
+                            </w:p>
+                          </w:txbxContent>
+                        </wps:txbx>
+                        <wps:bodyPr rot="0" spcFirstLastPara="0" vert="horz" wrap="none" lIns="91440" tIns="45720" rIns="91440" bIns="45720" numCol="1" spcCol="0" rtlCol="0" fromWordArt="0" anchor="t" anchorCtr="0" forceAA="0" compatLnSpc="1">
+                          <a:prstTxWarp prst="textNoShape">
+                            <a:avLst/>
+                          </a:prstTxWarp>
+                          <a:spAutoFit/>
+                        </wps:bodyPr>
+                      </wps:wsp>
+                      <wps:wsp>
+                        <wps:cNvPr id="32" name="Freeform: Shape 32"/>
+                        <wps:cNvSpPr/>
+                        <wps:spPr>
+                          <a:xfrm>
+                            <a:off x="2745390" y="1397888"/>
+                            <a:ext cx="1279588" cy="576834"/>
+                          </a:xfrm>
+                          <a:custGeom>
+                            <a:avLst/>
+                            <a:gdLst>
+                              <a:gd name="connsiteX0" fmla="*/ 1279589 w 1279588"/>
+                              <a:gd name="connsiteY0" fmla="*/ 576834 h 576834"/>
+                              <a:gd name="connsiteX1" fmla="*/ 0 w 1279588"/>
+                              <a:gd name="connsiteY1" fmla="*/ 0 h 576834"/>
+                            </a:gdLst>
+                            <a:ahLst/>
+                            <a:cxnLst>
+                              <a:cxn ang="0">
+                                <a:pos x="connsiteX0" y="connsiteY0"/>
+                              </a:cxn>
+                              <a:cxn ang="0">
+                                <a:pos x="connsiteX1" y="connsiteY1"/>
+                              </a:cxn>
+                            </a:cxnLst>
+                            <a:rect l="l" t="t" r="r" b="b"/>
+                            <a:pathLst>
+                              <a:path w="1279588" h="576834">
+                                <a:moveTo>
+                                  <a:pt x="1279589" y="576834"/>
+                                </a:moveTo>
+                                <a:lnTo>
+                                  <a:pt x="0" y="0"/>
+                                </a:lnTo>
+                              </a:path>
+                            </a:pathLst>
+                          </a:custGeom>
+                          <a:noFill/>
+                          <a:ln w="9525" cap="flat">
+                            <a:solidFill>
+                              <a:srgbClr val="000000"/>
+                            </a:solidFill>
+                            <a:prstDash val="solid"/>
+                            <a:miter/>
+                          </a:ln>
+                        </wps:spPr>
+                        <wps:bodyPr rot="0" spcFirstLastPara="0" vert="horz" wrap="square" lIns="91440" tIns="45720" rIns="91440" bIns="45720" numCol="1" spcCol="0" rtlCol="0" fromWordArt="0" anchor="ctr" anchorCtr="0" forceAA="0" compatLnSpc="1">
+                          <a:prstTxWarp prst="textNoShape">
+                            <a:avLst/>
+                          </a:prstTxWarp>
+                          <a:noAutofit/>
+                        </wps:bodyPr>
+                      </wps:wsp>
+                      <wps:wsp>
+                        <wps:cNvPr id="33" name="Freeform: Shape 33"/>
+                        <wps:cNvSpPr/>
+                        <wps:spPr>
+                          <a:xfrm>
+                            <a:off x="2699861" y="1374362"/>
+                            <a:ext cx="74485" cy="60769"/>
+                          </a:xfrm>
+                          <a:custGeom>
+                            <a:avLst/>
+                            <a:gdLst>
+                              <a:gd name="connsiteX0" fmla="*/ 0 w 74485"/>
+                              <a:gd name="connsiteY0" fmla="*/ 2953 h 60769"/>
+                              <a:gd name="connsiteX1" fmla="*/ 74485 w 74485"/>
+                              <a:gd name="connsiteY1" fmla="*/ 0 h 60769"/>
+                              <a:gd name="connsiteX2" fmla="*/ 45529 w 74485"/>
+                              <a:gd name="connsiteY2" fmla="*/ 23527 h 60769"/>
+                              <a:gd name="connsiteX3" fmla="*/ 47054 w 74485"/>
+                              <a:gd name="connsiteY3" fmla="*/ 60770 h 60769"/>
+                            </a:gdLst>
+                            <a:ahLst/>
+                            <a:cxnLst>
+                              <a:cxn ang="0">
+                                <a:pos x="connsiteX0" y="connsiteY0"/>
+                              </a:cxn>
+                              <a:cxn ang="0">
+                                <a:pos x="connsiteX1" y="connsiteY1"/>
+                              </a:cxn>
+                              <a:cxn ang="0">
+                                <a:pos x="connsiteX2" y="connsiteY2"/>
+                              </a:cxn>
+                              <a:cxn ang="0">
+                                <a:pos x="connsiteX3" y="connsiteY3"/>
+                              </a:cxn>
+                            </a:cxnLst>
+                            <a:rect l="l" t="t" r="r" b="b"/>
+                            <a:pathLst>
+                              <a:path w="74485" h="60769">
+                                <a:moveTo>
+                                  <a:pt x="0" y="2953"/>
+                                </a:moveTo>
+                                <a:lnTo>
+                                  <a:pt x="74485" y="0"/>
+                                </a:lnTo>
+                                <a:lnTo>
+                                  <a:pt x="45529" y="23527"/>
+                                </a:lnTo>
+                                <a:lnTo>
+                                  <a:pt x="47054" y="60770"/>
+                                </a:lnTo>
+                                <a:close/>
+                              </a:path>
+                            </a:pathLst>
+                          </a:custGeom>
+                          <a:solidFill>
+                            <a:srgbClr val="000000"/>
+                          </a:solidFill>
+                          <a:ln w="9525" cap="flat">
+                            <a:solidFill>
+                              <a:srgbClr val="000000"/>
+                            </a:solidFill>
+                            <a:prstDash val="solid"/>
+                            <a:miter/>
+                          </a:ln>
+                        </wps:spPr>
+                        <wps:bodyPr rot="0" spcFirstLastPara="0" vert="horz" wrap="square" lIns="91440" tIns="45720" rIns="91440" bIns="45720" numCol="1" spcCol="0" rtlCol="0" fromWordArt="0" anchor="ctr" anchorCtr="0" forceAA="0" compatLnSpc="1">
+                          <a:prstTxWarp prst="textNoShape">
+                            <a:avLst/>
+                          </a:prstTxWarp>
+                          <a:noAutofit/>
+                        </wps:bodyPr>
+                      </wps:wsp>
+                      <wps:wsp>
+                        <wps:cNvPr id="34" name="Text Box 34"/>
+                        <wps:cNvSpPr txBox="1"/>
+                        <wps:spPr>
+                          <a:xfrm rot="1481057">
+                            <a:off x="3133258" y="1502679"/>
+                            <a:ext cx="573405" cy="327025"/>
+                          </a:xfrm>
+                          <a:prstGeom prst="rect">
+                            <a:avLst/>
+                          </a:prstGeom>
+                          <a:noFill/>
+                        </wps:spPr>
+                        <wps:txbx>
+                          <w:txbxContent>
+                            <w:p>
+                              <w:pPr>
+                                <w:textAlignment w:val="baseline"/>
+                                <w:rPr>
+                                  <w:rFonts w:ascii="Helvetica" w:hAnsi="Helvetica" w:cs="Helvetica"/>
+                                  <w:color w:val="000000"/>
+                                  <w:sz w:val="17"/>
+                                  <w:szCs w:val="17"/>
+                                  <w:lang w:val="en-US"/>
+                                </w:rPr>
+                              </w:pPr>
+                              <w:r>
+                                <w:rPr>
+                                  <w:rFonts w:ascii="Helvetica" w:hAnsi="Helvetica" w:cs="Helvetica"/>
+                                  <w:color w:val="000000"/>
+                                  <w:sz w:val="17"/>
+                                  <w:szCs w:val="17"/>
+                                  <w:lang w:val="en-US"/>
+                                </w:rPr>
+                                <w:t>Extends</w:t>
+                              </w:r>
+                            </w:p>
+                          </w:txbxContent>
+                        </wps:txbx>
+                        <wps:bodyPr rot="0" spcFirstLastPara="0" vert="horz" wrap="none" lIns="91440" tIns="45720" rIns="91440" bIns="45720" numCol="1" spcCol="0" rtlCol="0" fromWordArt="0" anchor="t" anchorCtr="0" forceAA="0" compatLnSpc="1">
+                          <a:prstTxWarp prst="textNoShape">
+                            <a:avLst/>
+                          </a:prstTxWarp>
+                          <a:spAutoFit/>
+                        </wps:bodyPr>
+                      </wps:wsp>
+                      <wps:wsp>
+                        <wps:cNvPr id="35" name="Freeform: Shape 35"/>
+                        <wps:cNvSpPr/>
+                        <wps:spPr>
+                          <a:xfrm>
+                            <a:off x="1714500" y="3524250"/>
+                            <a:ext cx="1143000" cy="476250"/>
+                          </a:xfrm>
+                          <a:custGeom>
+                            <a:avLst/>
+                            <a:gdLst>
+                              <a:gd name="connsiteX0" fmla="*/ 1143000 w 1143000"/>
+                              <a:gd name="connsiteY0" fmla="*/ 238125 h 476250"/>
+                              <a:gd name="connsiteX1" fmla="*/ 571500 w 1143000"/>
+                              <a:gd name="connsiteY1" fmla="*/ 476250 h 476250"/>
+                              <a:gd name="connsiteX2" fmla="*/ 0 w 1143000"/>
+                              <a:gd name="connsiteY2" fmla="*/ 238125 h 476250"/>
+                              <a:gd name="connsiteX3" fmla="*/ 571500 w 1143000"/>
+                              <a:gd name="connsiteY3" fmla="*/ 0 h 476250"/>
+                              <a:gd name="connsiteX4" fmla="*/ 1143000 w 1143000"/>
+                              <a:gd name="connsiteY4" fmla="*/ 238125 h 476250"/>
+                            </a:gdLst>
+                            <a:ahLst/>
+                            <a:cxnLst>
+                              <a:cxn ang="0">
+                                <a:pos x="connsiteX0" y="connsiteY0"/>
+                              </a:cxn>
+                              <a:cxn ang="0">
+                                <a:pos x="connsiteX1" y="connsiteY1"/>
+                              </a:cxn>
+                              <a:cxn ang="0">
+                                <a:pos x="connsiteX2" y="connsiteY2"/>
+                              </a:cxn>
+                              <a:cxn ang="0">
+                                <a:pos x="connsiteX3" y="connsiteY3"/>
+                              </a:cxn>
+                              <a:cxn ang="0">
+                                <a:pos x="connsiteX4" y="connsiteY4"/>
+                              </a:cxn>
+                            </a:cxnLst>
+                            <a:rect l="l" t="t" r="r" b="b"/>
+                            <a:pathLst>
+                              <a:path w="1143000" h="476250">
+                                <a:moveTo>
+                                  <a:pt x="1143000" y="238125"/>
+                                </a:moveTo>
+                                <a:cubicBezTo>
+                                  <a:pt x="1143000" y="369638"/>
+                                  <a:pt x="887131" y="476250"/>
+                                  <a:pt x="571500" y="476250"/>
+                                </a:cubicBezTo>
+                                <a:cubicBezTo>
+                                  <a:pt x="255869" y="476250"/>
+                                  <a:pt x="0" y="369638"/>
+                                  <a:pt x="0" y="238125"/>
+                                </a:cubicBezTo>
+                                <a:cubicBezTo>
+                                  <a:pt x="0" y="106612"/>
+                                  <a:pt x="255869" y="0"/>
+                                  <a:pt x="571500" y="0"/>
+                                </a:cubicBezTo>
+                                <a:cubicBezTo>
+                                  <a:pt x="887131" y="0"/>
+                                  <a:pt x="1143000" y="106612"/>
+                                  <a:pt x="1143000" y="238125"/>
+                                </a:cubicBezTo>
+                                <a:close/>
+                              </a:path>
+                            </a:pathLst>
+                          </a:custGeom>
+                          <a:solidFill>
+                            <a:srgbClr val="FFFFFF"/>
+                          </a:solidFill>
+                          <a:ln w="9525" cap="flat">
+                            <a:solidFill>
+                              <a:srgbClr val="000000"/>
+                            </a:solidFill>
+                            <a:prstDash val="solid"/>
+                            <a:miter/>
+                          </a:ln>
+                        </wps:spPr>
+                        <wps:bodyPr rot="0" spcFirstLastPara="0" vert="horz" wrap="square" lIns="91440" tIns="45720" rIns="91440" bIns="45720" numCol="1" spcCol="0" rtlCol="0" fromWordArt="0" anchor="ctr" anchorCtr="0" forceAA="0" compatLnSpc="1">
+                          <a:prstTxWarp prst="textNoShape">
+                            <a:avLst/>
+                          </a:prstTxWarp>
+                          <a:noAutofit/>
+                        </wps:bodyPr>
+                      </wps:wsp>
+                      <wps:wsp>
+                        <wps:cNvPr id="36" name="Text Box 36"/>
+                        <wps:cNvSpPr txBox="1"/>
+                        <wps:spPr>
+                          <a:xfrm>
+                            <a:off x="1861185" y="3635692"/>
+                            <a:ext cx="812165" cy="334645"/>
+                          </a:xfrm>
+                          <a:prstGeom prst="rect">
+                            <a:avLst/>
+                          </a:prstGeom>
+                          <a:noFill/>
+                        </wps:spPr>
+                        <wps:txbx>
+                          <w:txbxContent>
+                            <w:p>
+                              <w:pPr>
+                                <w:textAlignment w:val="baseline"/>
+                                <w:rPr>
+                                  <w:rFonts w:ascii="Helvetica" w:hAnsi="Helvetica" w:cs="Helvetica"/>
+                                  <w:color w:val="000000"/>
+                                  <w:sz w:val="18"/>
+                                  <w:szCs w:val="18"/>
+                                  <w:lang w:val="en-US"/>
+                                </w:rPr>
+                              </w:pPr>
+                              <w:r>
+                                <w:rPr>
+                                  <w:rFonts w:ascii="Helvetica" w:hAnsi="Helvetica" w:cs="Helvetica"/>
+                                  <w:color w:val="000000"/>
+                                  <w:sz w:val="18"/>
+                                  <w:szCs w:val="18"/>
+                                  <w:lang w:val="en-US"/>
+                                </w:rPr>
+                                <w:t>Membership</w:t>
+                              </w:r>
+                            </w:p>
+                          </w:txbxContent>
+                        </wps:txbx>
+                        <wps:bodyPr rot="0" spcFirstLastPara="0" vert="horz" wrap="none" lIns="91440" tIns="45720" rIns="91440" bIns="45720" numCol="1" spcCol="0" rtlCol="0" fromWordArt="0" anchor="t" anchorCtr="0" forceAA="0" compatLnSpc="1">
+                          <a:prstTxWarp prst="textNoShape">
+                            <a:avLst/>
+                          </a:prstTxWarp>
+                          <a:spAutoFit/>
+                        </wps:bodyPr>
+                      </wps:wsp>
+                      <wps:wsp>
+                        <wps:cNvPr id="37" name="Freeform: Shape 37"/>
+                        <wps:cNvSpPr/>
+                        <wps:spPr>
+                          <a:xfrm>
+                            <a:off x="285750" y="3092862"/>
+                            <a:ext cx="1596104" cy="501110"/>
+                          </a:xfrm>
+                          <a:custGeom>
+                            <a:avLst/>
+                            <a:gdLst>
+                              <a:gd name="connsiteX0" fmla="*/ 0 w 1596104"/>
+                              <a:gd name="connsiteY0" fmla="*/ 0 h 501110"/>
+                              <a:gd name="connsiteX1" fmla="*/ 1596104 w 1596104"/>
+                              <a:gd name="connsiteY1" fmla="*/ 501110 h 501110"/>
+                            </a:gdLst>
+                            <a:ahLst/>
+                            <a:cxnLst>
+                              <a:cxn ang="0">
+                                <a:pos x="connsiteX0" y="connsiteY0"/>
+                              </a:cxn>
+                              <a:cxn ang="0">
+                                <a:pos x="connsiteX1" y="connsiteY1"/>
+                              </a:cxn>
+                            </a:cxnLst>
+                            <a:rect l="l" t="t" r="r" b="b"/>
+                            <a:pathLst>
+                              <a:path w="1596104" h="501110">
+                                <a:moveTo>
+                                  <a:pt x="0" y="0"/>
+                                </a:moveTo>
+                                <a:lnTo>
+                                  <a:pt x="1596104" y="501110"/>
+                                </a:lnTo>
+                              </a:path>
+                            </a:pathLst>
+                          </a:custGeom>
+                          <a:noFill/>
+                          <a:ln w="9525" cap="flat">
+                            <a:solidFill>
+                              <a:srgbClr val="000000"/>
+                            </a:solidFill>
+                            <a:prstDash val="solid"/>
+                            <a:miter/>
+                          </a:ln>
+                        </wps:spPr>
+                        <wps:bodyPr rot="0" spcFirstLastPara="0" vert="horz" wrap="square" lIns="91440" tIns="45720" rIns="91440" bIns="45720" numCol="1" spcCol="0" rtlCol="0" fromWordArt="0" anchor="ctr" anchorCtr="0" forceAA="0" compatLnSpc="1">
+                          <a:prstTxWarp prst="textNoShape">
+                            <a:avLst/>
+                          </a:prstTxWarp>
+                          <a:noAutofit/>
+                        </wps:bodyPr>
+                      </wps:wsp>
+                      <wps:wsp>
+                        <wps:cNvPr id="38" name="Freeform: Shape 38"/>
+                        <wps:cNvSpPr/>
+                        <wps:spPr>
+                          <a:xfrm>
+                            <a:off x="1714500" y="4191000"/>
+                            <a:ext cx="1143000" cy="476250"/>
+                          </a:xfrm>
+                          <a:custGeom>
+                            <a:avLst/>
+                            <a:gdLst>
+                              <a:gd name="connsiteX0" fmla="*/ 1143000 w 1143000"/>
+                              <a:gd name="connsiteY0" fmla="*/ 238125 h 476250"/>
+                              <a:gd name="connsiteX1" fmla="*/ 571500 w 1143000"/>
+                              <a:gd name="connsiteY1" fmla="*/ 476250 h 476250"/>
+                              <a:gd name="connsiteX2" fmla="*/ 0 w 1143000"/>
+                              <a:gd name="connsiteY2" fmla="*/ 238125 h 476250"/>
+                              <a:gd name="connsiteX3" fmla="*/ 571500 w 1143000"/>
+                              <a:gd name="connsiteY3" fmla="*/ 0 h 476250"/>
+                              <a:gd name="connsiteX4" fmla="*/ 1143000 w 1143000"/>
+                              <a:gd name="connsiteY4" fmla="*/ 238125 h 476250"/>
+                            </a:gdLst>
+                            <a:ahLst/>
+                            <a:cxnLst>
+                              <a:cxn ang="0">
+                                <a:pos x="connsiteX0" y="connsiteY0"/>
+                              </a:cxn>
+                              <a:cxn ang="0">
+                                <a:pos x="connsiteX1" y="connsiteY1"/>
+                              </a:cxn>
+                              <a:cxn ang="0">
+                                <a:pos x="connsiteX2" y="connsiteY2"/>
+                              </a:cxn>
+                              <a:cxn ang="0">
+                                <a:pos x="connsiteX3" y="connsiteY3"/>
+                              </a:cxn>
+                              <a:cxn ang="0">
+                                <a:pos x="connsiteX4" y="connsiteY4"/>
+                              </a:cxn>
+                            </a:cxnLst>
+                            <a:rect l="l" t="t" r="r" b="b"/>
+                            <a:pathLst>
+                              <a:path w="1143000" h="476250">
+                                <a:moveTo>
+                                  <a:pt x="1143000" y="238125"/>
+                                </a:moveTo>
+                                <a:cubicBezTo>
+                                  <a:pt x="1143000" y="369638"/>
+                                  <a:pt x="887131" y="476250"/>
+                                  <a:pt x="571500" y="476250"/>
+                                </a:cubicBezTo>
+                                <a:cubicBezTo>
+                                  <a:pt x="255869" y="476250"/>
+                                  <a:pt x="0" y="369638"/>
+                                  <a:pt x="0" y="238125"/>
+                                </a:cubicBezTo>
+                                <a:cubicBezTo>
+                                  <a:pt x="0" y="106612"/>
+                                  <a:pt x="255869" y="0"/>
+                                  <a:pt x="571500" y="0"/>
+                                </a:cubicBezTo>
+                                <a:cubicBezTo>
+                                  <a:pt x="887131" y="0"/>
+                                  <a:pt x="1143000" y="106612"/>
+                                  <a:pt x="1143000" y="238125"/>
+                                </a:cubicBezTo>
+                                <a:close/>
+                              </a:path>
+                            </a:pathLst>
+                          </a:custGeom>
+                          <a:solidFill>
+                            <a:srgbClr val="FFFFFF"/>
+                          </a:solidFill>
+                          <a:ln w="9525" cap="flat">
+                            <a:solidFill>
+                              <a:srgbClr val="000000"/>
+                            </a:solidFill>
+                            <a:prstDash val="solid"/>
+                            <a:miter/>
+                          </a:ln>
+                        </wps:spPr>
+                        <wps:bodyPr rot="0" spcFirstLastPara="0" vert="horz" wrap="square" lIns="91440" tIns="45720" rIns="91440" bIns="45720" numCol="1" spcCol="0" rtlCol="0" fromWordArt="0" anchor="ctr" anchorCtr="0" forceAA="0" compatLnSpc="1">
+                          <a:prstTxWarp prst="textNoShape">
+                            <a:avLst/>
+                          </a:prstTxWarp>
+                          <a:noAutofit/>
+                        </wps:bodyPr>
+                      </wps:wsp>
+                      <wps:wsp>
+                        <wps:cNvPr id="39" name="Text Box 39"/>
+                        <wps:cNvSpPr txBox="1"/>
+                        <wps:spPr>
+                          <a:xfrm>
+                            <a:off x="2080260" y="4302442"/>
+                            <a:ext cx="405765" cy="334645"/>
+                          </a:xfrm>
+                          <a:prstGeom prst="rect">
+                            <a:avLst/>
+                          </a:prstGeom>
+                          <a:noFill/>
+                        </wps:spPr>
+                        <wps:txbx>
+                          <w:txbxContent>
+                            <w:p>
+                              <w:pPr>
+                                <w:textAlignment w:val="baseline"/>
+                                <w:rPr>
+                                  <w:rFonts w:ascii="Helvetica" w:hAnsi="Helvetica" w:cs="Helvetica"/>
+                                  <w:color w:val="000000"/>
+                                  <w:sz w:val="18"/>
+                                  <w:szCs w:val="18"/>
+                                  <w:lang w:val="en-US"/>
+                                </w:rPr>
+                              </w:pPr>
+                              <w:r>
+                                <w:rPr>
+                                  <w:rFonts w:ascii="Helvetica" w:hAnsi="Helvetica" w:cs="Helvetica"/>
+                                  <w:color w:val="000000"/>
+                                  <w:sz w:val="18"/>
+                                  <w:szCs w:val="18"/>
+                                  <w:lang w:val="en-US"/>
+                                </w:rPr>
+                                <w:t>Map</w:t>
+                              </w:r>
+                            </w:p>
+                          </w:txbxContent>
+                        </wps:txbx>
+                        <wps:bodyPr rot="0" spcFirstLastPara="0" vert="horz" wrap="none" lIns="91440" tIns="45720" rIns="91440" bIns="45720" numCol="1" spcCol="0" rtlCol="0" fromWordArt="0" anchor="t" anchorCtr="0" forceAA="0" compatLnSpc="1">
+                          <a:prstTxWarp prst="textNoShape">
+                            <a:avLst/>
+                          </a:prstTxWarp>
+                          <a:spAutoFit/>
+                        </wps:bodyPr>
+                      </wps:wsp>
+                      <wps:wsp>
+                        <wps:cNvPr id="40" name="Freeform: Shape 40"/>
+                        <wps:cNvSpPr/>
+                        <wps:spPr>
+                          <a:xfrm>
+                            <a:off x="285750" y="3147631"/>
+                            <a:ext cx="1596104" cy="1113091"/>
+                          </a:xfrm>
+                          <a:custGeom>
+                            <a:avLst/>
+                            <a:gdLst>
+                              <a:gd name="connsiteX0" fmla="*/ 1596104 w 1596104"/>
+                              <a:gd name="connsiteY0" fmla="*/ 1113092 h 1113091"/>
+                              <a:gd name="connsiteX1" fmla="*/ 0 w 1596104"/>
+                              <a:gd name="connsiteY1" fmla="*/ 0 h 1113091"/>
+                            </a:gdLst>
+                            <a:ahLst/>
+                            <a:cxnLst>
+                              <a:cxn ang="0">
+                                <a:pos x="connsiteX0" y="connsiteY0"/>
+                              </a:cxn>
+                              <a:cxn ang="0">
+                                <a:pos x="connsiteX1" y="connsiteY1"/>
+                              </a:cxn>
+                            </a:cxnLst>
+                            <a:rect l="l" t="t" r="r" b="b"/>
+                            <a:pathLst>
+                              <a:path w="1596104" h="1113091">
+                                <a:moveTo>
+                                  <a:pt x="1596104" y="1113092"/>
+                                </a:moveTo>
+                                <a:lnTo>
+                                  <a:pt x="0" y="0"/>
+                                </a:lnTo>
+                              </a:path>
+                            </a:pathLst>
+                          </a:custGeom>
+                          <a:noFill/>
+                          <a:ln w="9525" cap="flat">
+                            <a:solidFill>
+                              <a:srgbClr val="000000"/>
+                            </a:solidFill>
+                            <a:prstDash val="solid"/>
+                            <a:miter/>
+                          </a:ln>
+                        </wps:spPr>
+                        <wps:bodyPr rot="0" spcFirstLastPara="0" vert="horz" wrap="square" lIns="91440" tIns="45720" rIns="91440" bIns="45720" numCol="1" spcCol="0" rtlCol="0" fromWordArt="0" anchor="ctr" anchorCtr="0" forceAA="0" compatLnSpc="1">
+                          <a:prstTxWarp prst="textNoShape">
+                            <a:avLst/>
+                          </a:prstTxWarp>
+                          <a:noAutofit/>
+                        </wps:bodyPr>
+                      </wps:wsp>
+                    </wpg:wgp>
+                  </a:graphicData>
+                </a:graphic>
+              </wp:inline>
+            </w:drawing>
+          </mc:Choice>
+          <mc:Fallback>
+            <w:pict>
+              <v:group w14:anchorId="3FF5B935" id="Graphic 5" o:spid="_x0000_s1026" style="width:400.2pt;height:367.5pt;mso-position-horizontal-relative:char;mso-position-vertical-relative:line" coordorigin="-819" coordsize="50825,46672" o:gfxdata="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">
+                <v:shape id="Freeform: Shape 8" o:spid="_x0000_s1027" style="position:absolute;left:714;top:27622;width:1429;height:1429;visibility:visible;mso-wrap-style:square;v-text-anchor:middle" coordsize="142875,142875" o:gfxdata="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" path="m142875,71438v,39453,-31984,71437,-71437,71437c31984,142875,,110891,,71438,,31984,31984,,71438,v39453,,71437,31984,71437,71438xe">
+                  <v:stroke joinstyle="miter"/>
+                  <v:path arrowok="t" o:connecttype="custom" o:connectlocs="142875,71438;71438,142875;0,71438;71438,0;142875,71438" o:connectangles="0,0,0,0,0"/>
+                </v:shape>
+                <v:shape id="Freeform: Shape 9" o:spid="_x0000_s1028" style="position:absolute;top:29051;width:2857;height:4286;visibility:visible;mso-wrap-style:square;v-text-anchor:middle" coordsize="285750,428625" o:gfxdata="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" path="m142875,r,238125m142875,47625l,47625t142875,l285750,47625m142875,238125l,428625m142875,238125l285750,428625e" filled="f">
+                  <v:stroke joinstyle="miter"/>
+                  <v:path arrowok="t" o:connecttype="custom" o:connectlocs="142875,0;142875,238125;142875,47625;0,47625;142875,47625;285750,47625;142875,238125;0,428625;142875,238125;285750,428625" o:connectangles="0,0,0,0,0,0,0,0,0,0"/>
+                </v:shape>
+                <v:shapetype id="_x0000_t202" coordsize="21600,21600" o:spt="202" path="m,l,21600r21600,l21600,xe">
+                  <v:stroke joinstyle="miter"/>
+                  <v:path gradientshapeok="t" o:connecttype="rect"/>
+                </v:shapetype>
+                <v:shape id="Text Box 10" o:spid="_x0000_s1029" type="#_x0000_t202" style="position:absolute;left:-819;top:33499;width:4248;height:3346;visibility:visible;mso-wrap-style:none;v-text-anchor:top" o:gfxdata="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" filled="f" stroked="f">
+                  <v:textbox style="mso-fit-shape-to-text:t">
+                    <w:txbxContent>
+                      <w:p>
+                        <w:pPr>
+                          <w:textAlignment w:val="baseline"/>
+                          <w:rPr>
+                            <w:rFonts w:ascii="Helvetica" w:hAnsi="Helvetica" w:cs="Helvetica"/>
+                            <w:color w:val="000000"/>
+                            <w:sz w:val="18"/>
+                            <w:szCs w:val="18"/>
+                            <w:lang w:val="en-US"/>
+                          </w:rPr>
+                        </w:pPr>
+                        <w:r>
+                          <w:rPr>
+                            <w:rFonts w:ascii="Helvetica" w:hAnsi="Helvetica" w:cs="Helvetica"/>
+                            <w:color w:val="000000"/>
+                            <w:sz w:val="18"/>
+                            <w:szCs w:val="18"/>
+                            <w:lang w:val="en-US"/>
+                          </w:rPr>
+                          <w:t>User</w:t>
+                        </w:r>
+                      </w:p>
+                    </w:txbxContent>
+                  </v:textbox>
+                </v:shape>
+                <v:shape id="Freeform: Shape 11" o:spid="_x0000_s1030" style="position:absolute;left:17145;top:10477;width:11430;height:3810;visibility:visible;mso-wrap-style:square;v-text-anchor:middle" coordsize="1143000,381000" o:gfxdata="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" path="m1143000,190500v,105210,-255869,190500,-571500,190500c255869,381000,,295710,,190500,,85290,255869,,571500,v315631,,571500,85290,571500,190500xe">
+                  <v:stroke joinstyle="miter"/>
+                  <v:path arrowok="t" o:connecttype="custom" o:connectlocs="1143000,190500;571500,381000;0,190500;571500,0;1143000,190500" o:connectangles="0,0,0,0,0"/>
+                </v:shape>
+                <v:shape id="Text Box 12" o:spid="_x0000_s1031" type="#_x0000_t202" style="position:absolute;left:19945;top:11115;width:5645;height:3347;visibility:visible;mso-wrap-style:none;v-text-anchor:top" o:gfxdata="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" filled="f" stroked="f">
+                  <v:textbox style="mso-fit-shape-to-text:t">
+                    <w:txbxContent>
+                      <w:p>
+                        <w:pPr>
+                          <w:textAlignment w:val="baseline"/>
+                          <w:rPr>
+                            <w:rFonts w:ascii="Helvetica" w:hAnsi="Helvetica" w:cs="Helvetica"/>
+                            <w:color w:val="000000"/>
+                            <w:sz w:val="18"/>
+                            <w:szCs w:val="18"/>
+                            <w:lang w:val="en-US"/>
+                          </w:rPr>
+                        </w:pPr>
+                        <w:r>
+                          <w:rPr>
+                            <w:rFonts w:ascii="Helvetica" w:hAnsi="Helvetica" w:cs="Helvetica"/>
+                            <w:color w:val="000000"/>
+                            <w:sz w:val="18"/>
+                            <w:szCs w:val="18"/>
+                            <w:lang w:val="en-US"/>
+                          </w:rPr>
+                          <w:t>Garage</w:t>
+                        </w:r>
+                      </w:p>
+                    </w:txbxContent>
+                  </v:textbox>
+                </v:shape>
+                <v:shape id="Freeform: Shape 13" o:spid="_x0000_s1032" style="position:absolute;left:2857;top:13729;width:15961;height:15374;visibility:visible;mso-wrap-style:square;v-text-anchor:middle" coordsize="1596104,1537430" o:gfxdata="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" path="m,1537430l1596104,e" filled="f">
+                  <v:stroke joinstyle="miter"/>
+                  <v:path arrowok="t" o:connecttype="custom" o:connectlocs="0,1537430;1596104,0" o:connectangles="0,0"/>
+                </v:shape>
+                <v:shape id="Freeform: Shape 14" o:spid="_x0000_s1033" style="position:absolute;left:38576;width:11430;height:5715;visibility:visible;mso-wrap-style:square;v-text-anchor:middle" coordsize="1143000,571500" o:gfxdata="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" path="m1143000,285750v,157815,-255869,285750,-571500,285750c255869,571500,,443565,,285750,,127935,255869,,571500,v315631,,571500,127935,571500,285750xe">
+                  <v:stroke joinstyle="miter"/>
+                  <v:path arrowok="t" o:connecttype="custom" o:connectlocs="1143000,285750;571500,571500;0,285750;571500,0;1143000,285750" o:connectangles="0,0,0,0,0"/>
+                </v:shape>
+                <v:shape id="Text Box 15" o:spid="_x0000_s1034" type="#_x0000_t202" style="position:absolute;left:40281;top:1590;width:7804;height:3347;visibility:visible;mso-wrap-style:none;v-text-anchor:top" o:gfxdata="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" filled="f" stroked="f">
+                  <v:textbox style="mso-fit-shape-to-text:t">
+                    <w:txbxContent>
+                      <w:p>
+                        <w:pPr>
+                          <w:textAlignment w:val="baseline"/>
+                          <w:rPr>
+                            <w:rFonts w:ascii="Helvetica" w:hAnsi="Helvetica" w:cs="Helvetica"/>
+                            <w:color w:val="000000"/>
+                            <w:sz w:val="18"/>
+                            <w:szCs w:val="18"/>
+                            <w:lang w:val="en-US"/>
+                          </w:rPr>
+                        </w:pPr>
+                        <w:r>
+                          <w:rPr>
+                            <w:rFonts w:ascii="Helvetica" w:hAnsi="Helvetica" w:cs="Helvetica"/>
+                            <w:color w:val="000000"/>
+                            <w:sz w:val="18"/>
+                            <w:szCs w:val="18"/>
+                            <w:lang w:val="en-US"/>
+                          </w:rPr>
+                          <w:t>Expenses...</w:t>
+                        </w:r>
+                      </w:p>
+                    </w:txbxContent>
+                  </v:textbox>
+                </v:shape>
+                <v:shape id="Freeform: Shape 16" o:spid="_x0000_s1035" style="position:absolute;left:27452;top:4877;width:12797;height:5904;visibility:visible;mso-wrap-style:square;v-text-anchor:middle" coordsize="1279779,590359" o:gfxdata="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" path="m1279779,l,590360e" filled="f">
+                  <v:stroke joinstyle="miter"/>
+                  <v:path arrowok="t" o:connecttype="custom" o:connectlocs="1279779,0;0,590360" o:connectangles="0,0"/>
+                </v:shape>
+                <v:shape id="Freeform: Shape 17" o:spid="_x0000_s1036" style="position:absolute;left:26997;top:10408;width:745;height:606;visibility:visible;mso-wrap-style:square;v-text-anchor:middle" coordsize="74485,60579" o:gfxdata="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" path="m,58198l46577,,45434,37243,74486,60579,,58198xe" fillcolor="black">
+                  <v:stroke joinstyle="miter"/>
+                  <v:path arrowok="t" o:connecttype="custom" o:connectlocs="0,58198;46577,0;45434,37243;74486,60579" o:connectangles="0,0,0,0"/>
+                </v:shape>
+                <v:shape id="Text Box 18" o:spid="_x0000_s1037" type="#_x0000_t202" style="position:absolute;left:30289;top:5976;width:5734;height:3270;rotation:-1600648fd;visibility:visible;mso-wrap-style:none;v-text-anchor:top" o:gfxdata="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" filled="f" stroked="f">
+                  <v:textbox style="mso-fit-shape-to-text:t">
+                    <w:txbxContent>
+                      <w:p>
+                        <w:pPr>
+                          <w:textAlignment w:val="baseline"/>
+                          <w:rPr>
+                            <w:rFonts w:ascii="Helvetica" w:hAnsi="Helvetica" w:cs="Helvetica"/>
+                            <w:color w:val="000000"/>
+                            <w:sz w:val="17"/>
+                            <w:szCs w:val="17"/>
+                            <w:lang w:val="en-US"/>
+                          </w:rPr>
+                        </w:pPr>
+                        <w:r>
+                          <w:rPr>
+                            <w:rFonts w:ascii="Helvetica" w:hAnsi="Helvetica" w:cs="Helvetica"/>
+                            <w:color w:val="000000"/>
+                            <w:sz w:val="17"/>
+                            <w:szCs w:val="17"/>
+                            <w:lang w:val="en-US"/>
+                          </w:rPr>
+                          <w:t>Extends</w:t>
+                        </w:r>
+                      </w:p>
+                    </w:txbxContent>
+                  </v:textbox>
+                </v:shape>
+                <v:shape id="Freeform: Shape 19" o:spid="_x0000_s1038" style="position:absolute;left:17145;top:20839;width:11430;height:4763;visibility:visible;mso-wrap-style:square;v-text-anchor:middle" coordsize="1143000,476249" o:gfxdata="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" path="m1143000,238125v,131513,-255869,238125,-571500,238125c255869,476250,,369638,,238125,,106612,255869,,571500,v315631,,571500,106612,571500,238125xe">
+                  <v:stroke joinstyle="miter"/>
+                  <v:path arrowok="t" o:connecttype="custom" o:connectlocs="1143000,238125;571500,476250;0,238125;571500,0;1143000,238125" o:connectangles="0,0,0,0,0"/>
+                </v:shape>
+                <v:shape id="Text Box 20" o:spid="_x0000_s1039" type="#_x0000_t202" style="position:absolute;left:18897;top:21878;width:7614;height:3347;visibility:visible;mso-wrap-style:none;v-text-anchor:top" o:gfxdata="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" filled="f" stroked="f">
+                  <v:textbox style="mso-fit-shape-to-text:t">
+                    <w:txbxContent>
+                      <w:p>
+                        <w:pPr>
+                          <w:textAlignment w:val="baseline"/>
+                          <w:rPr>
+                            <w:rFonts w:ascii="Helvetica" w:hAnsi="Helvetica" w:cs="Helvetica"/>
+                            <w:color w:val="000000"/>
+                            <w:sz w:val="18"/>
+                            <w:szCs w:val="18"/>
+                            <w:lang w:val="en-US"/>
+                          </w:rPr>
+                        </w:pPr>
+                        <w:r>
+                          <w:rPr>
+                            <w:rFonts w:ascii="Helvetica" w:hAnsi="Helvetica" w:cs="Helvetica"/>
+                            <w:color w:val="000000"/>
+                            <w:sz w:val="18"/>
+                            <w:szCs w:val="18"/>
+                            <w:lang w:val="en-US"/>
+                          </w:rPr>
+                          <w:t>News Feed</w:t>
+                        </w:r>
+                      </w:p>
+                    </w:txbxContent>
+                  </v:textbox>
+                </v:shape>
+                <v:shape id="Freeform: Shape 21" o:spid="_x0000_s1040" style="position:absolute;left:2857;top:23220;width:14288;height:6599;visibility:visible;mso-wrap-style:square;v-text-anchor:middle" coordsize="1428750,659892" o:gfxdata="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" path="m,659892l1428750,e" filled="f">
+                  <v:stroke joinstyle="miter"/>
+                  <v:path arrowok="t" o:connecttype="custom" o:connectlocs="0,659892;1428750,0" o:connectangles="0,0"/>
+                </v:shape>
+                <v:shape id="Freeform: Shape 22" o:spid="_x0000_s1041" style="position:absolute;left:17145;top:27622;width:11430;height:4763;visibility:visible;mso-wrap-style:square;v-text-anchor:middle" coordsize="1143000,476250" o:gfxdata="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" path="m1143000,238125v,131513,-255869,238125,-571500,238125c255869,476250,,369638,,238125,,106612,255869,,571500,v315631,,571500,106612,571500,238125xe">
+                  <v:stroke joinstyle="miter"/>
+                  <v:path arrowok="t" o:connecttype="custom" o:connectlocs="1143000,238125;571500,476250;0,238125;571500,0;1143000,238125" o:connectangles="0,0,0,0,0"/>
+                </v:shape>
+                <v:shape id="Text Box 23" o:spid="_x0000_s1042" type="#_x0000_t202" style="position:absolute;left:20183;top:28736;width:5137;height:3347;visibility:visible;mso-wrap-style:none;v-text-anchor:top" o:gfxdata="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" filled="f" stroked="f">
+                  <v:textbox style="mso-fit-shape-to-text:t">
+                    <w:txbxContent>
+                      <w:p>
+                        <w:pPr>
+                          <w:textAlignment w:val="baseline"/>
+                          <w:rPr>
+                            <w:rFonts w:ascii="Helvetica" w:hAnsi="Helvetica" w:cs="Helvetica"/>
+                            <w:color w:val="000000"/>
+                            <w:sz w:val="18"/>
+                            <w:szCs w:val="18"/>
+                            <w:lang w:val="en-US"/>
+                          </w:rPr>
+                        </w:pPr>
+                        <w:r>
+                          <w:rPr>
+                            <w:rFonts w:ascii="Helvetica" w:hAnsi="Helvetica" w:cs="Helvetica"/>
+                            <w:color w:val="000000"/>
+                            <w:sz w:val="18"/>
+                            <w:szCs w:val="18"/>
+                            <w:lang w:val="en-US"/>
+                          </w:rPr>
+                          <w:t>Forum</w:t>
+                        </w:r>
+                      </w:p>
+                    </w:txbxContent>
+                  </v:textbox>
+                </v:shape>
+                <v:shape id="Freeform: Shape 24" o:spid="_x0000_s1043" style="position:absolute;left:2857;top:28319;width:15961;height:1983;visibility:visible;mso-wrap-style:square;v-text-anchor:middle" coordsize="1596104,198310" o:gfxdata="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" path="m,198311l1596104,e" filled="f">
+                  <v:stroke joinstyle="miter"/>
+                  <v:path arrowok="t" o:connecttype="custom" o:connectlocs="0,198311;1596104,0" o:connectangles="0,0"/>
+                </v:shape>
+                <v:shape id="Freeform: Shape 25" o:spid="_x0000_s1044" style="position:absolute;left:38576;top:9525;width:11430;height:5715;visibility:visible;mso-wrap-style:square;v-text-anchor:middle" coordsize="1143000,571500" o:gfxdata="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" path="m1143000,285750v,157815,-255869,285750,-571500,285750c255869,571500,,443565,,285750,,127935,255869,,571500,v315631,,571500,127935,571500,285750xe">
+                  <v:stroke joinstyle="miter"/>
+                  <v:path arrowok="t" o:connecttype="custom" o:connectlocs="1143000,285750;571500,571500;0,285750;571500,0;1143000,285750" o:connectangles="0,0,0,0,0"/>
+                </v:shape>
+                <v:shape id="Text Box 26" o:spid="_x0000_s1045" type="#_x0000_t202" style="position:absolute;left:38423;top:11115;width:11557;height:3347;visibility:visible;mso-wrap-style:none;v-text-anchor:top" o:gfxdata="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" filled="f" stroked="f">
+                  <v:textbox style="mso-fit-shape-to-text:t">
+                    <w:txbxContent>
+                      <w:p>
+                        <w:pPr>
+                          <w:textAlignment w:val="baseline"/>
+                          <w:rPr>
+                            <w:rFonts w:ascii="Helvetica" w:hAnsi="Helvetica" w:cs="Helvetica"/>
+                            <w:color w:val="000000"/>
+                            <w:sz w:val="18"/>
+                            <w:szCs w:val="18"/>
+                            <w:lang w:val="en-US"/>
+                          </w:rPr>
+                        </w:pPr>
+                        <w:r>
+                          <w:rPr>
+                            <w:rFonts w:ascii="Helvetica" w:hAnsi="Helvetica" w:cs="Helvetica"/>
+                            <w:color w:val="000000"/>
+                            <w:sz w:val="18"/>
+                            <w:szCs w:val="18"/>
+                            <w:lang w:val="en-US"/>
+                          </w:rPr>
+                          <w:t>Maintenance and...</w:t>
+                        </w:r>
+                      </w:p>
+                    </w:txbxContent>
+                  </v:textbox>
+                </v:shape>
+                <v:shape id="Freeform: Shape 27" o:spid="_x0000_s1046" style="position:absolute;left:29181;top:12382;width:9395;height:95;visibility:visible;mso-wrap-style:square;v-text-anchor:middle" coordsize="939450,9525" o:gfxdata="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" path="m939451,l,e" filled="f">
+                  <v:stroke joinstyle="miter"/>
+                  <v:path arrowok="t" o:connecttype="custom" o:connectlocs="939451,0;0,0" o:connectangles="0,0"/>
+                </v:shape>
+                <v:shape id="Freeform: Shape 28" o:spid="_x0000_s1047" style="position:absolute;left:28681;top:12049;width:667;height:666;visibility:visible;mso-wrap-style:square;v-text-anchor:middle" coordsize="66675,66675" o:gfxdata="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" path="m,33338l66675,,50006,33338,66675,66675,,33338xe" fillcolor="black">
+                  <v:stroke joinstyle="miter"/>
+                  <v:path arrowok="t" o:connecttype="custom" o:connectlocs="0,33338;66675,0;50006,33338;66675,66675" o:connectangles="0,0,0,0"/>
+                </v:shape>
+                <v:shape id="Text Box 29" o:spid="_x0000_s1048" type="#_x0000_t202" style="position:absolute;left:31184;top:10708;width:5734;height:3270;visibility:visible;mso-wrap-style:none;v-text-anchor:top" o:gfxdata="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" filled="f" stroked="f">
+                  <v:textbox style="mso-fit-shape-to-text:t">
+                    <w:txbxContent>
+                      <w:p>
+                        <w:pPr>
+                          <w:textAlignment w:val="baseline"/>
+                          <w:rPr>
+                            <w:rFonts w:ascii="Helvetica" w:hAnsi="Helvetica" w:cs="Helvetica"/>
+                            <w:color w:val="000000"/>
+                            <w:sz w:val="17"/>
+                            <w:szCs w:val="17"/>
+                            <w:lang w:val="en-US"/>
+                          </w:rPr>
+                        </w:pPr>
+                        <w:r>
+                          <w:rPr>
+                            <w:rFonts w:ascii="Helvetica" w:hAnsi="Helvetica" w:cs="Helvetica"/>
+                            <w:color w:val="000000"/>
+                            <w:sz w:val="17"/>
+                            <w:szCs w:val="17"/>
+                            <w:lang w:val="en-US"/>
+                          </w:rPr>
+                          <w:t>Extends</w:t>
+                        </w:r>
+                      </w:p>
+                    </w:txbxContent>
+                  </v:textbox>
+                </v:shape>
+                <v:shape id="Freeform: Shape 30" o:spid="_x0000_s1049" style="position:absolute;left:38576;top:19050;width:11430;height:4762;visibility:visible;mso-wrap-style:square;v-text-anchor:middle" coordsize="1143000,476250" o:gfxdata="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" path="m1143000,238125v,131513,-255869,238125,-571500,238125c255869,476250,,369638,,238125,,106612,255869,,571500,v315631,,571500,106612,571500,238125xe">
+                  <v:stroke joinstyle="miter"/>
+                  <v:path arrowok="t" o:connecttype="custom" o:connectlocs="1143000,238125;571500,476250;0,238125;571500,0;1143000,238125" o:connectangles="0,0,0,0,0"/>
+                </v:shape>
+                <v:shape id="Text Box 31" o:spid="_x0000_s1050" type="#_x0000_t202" style="position:absolute;left:41043;top:20164;width:6534;height:3346;visibility:visible;mso-wrap-style:none;v-text-anchor:top" o:gfxdata="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" filled="f" stroked="f">
+                  <v:textbox style="mso-fit-shape-to-text:t">
+                    <w:txbxContent>
+                      <w:p>
+                        <w:pPr>
+                          <w:textAlignment w:val="baseline"/>
+                          <w:rPr>
+                            <w:rFonts w:ascii="Helvetica" w:hAnsi="Helvetica" w:cs="Helvetica"/>
+                            <w:color w:val="000000"/>
+                            <w:sz w:val="18"/>
+                            <w:szCs w:val="18"/>
+                            <w:lang w:val="en-US"/>
+                          </w:rPr>
+                        </w:pPr>
+                        <w:r>
+                          <w:rPr>
+                            <w:rFonts w:ascii="Helvetica" w:hAnsi="Helvetica" w:cs="Helvetica"/>
+                            <w:color w:val="000000"/>
+                            <w:sz w:val="18"/>
+                            <w:szCs w:val="18"/>
+                            <w:lang w:val="en-US"/>
+                          </w:rPr>
+                          <w:t>Vehicle...</w:t>
+                        </w:r>
+                      </w:p>
+                    </w:txbxContent>
+                  </v:textbox>
+                </v:shape>
+                <v:shape id="Freeform: Shape 32" o:spid="_x0000_s1051" style="position:absolute;left:27453;top:13978;width:12796;height:5769;visibility:visible;mso-wrap-style:square;v-text-anchor:middle" coordsize="1279588,576834" o:gfxdata="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" path="m1279589,576834l,e" filled="f">
+                  <v:stroke joinstyle="miter"/>
+                  <v:path arrowok="t" o:connecttype="custom" o:connectlocs="1279589,576834;0,0" o:connectangles="0,0"/>
+                </v:shape>
+                <v:shape id="Freeform: Shape 33" o:spid="_x0000_s1052" style="position:absolute;left:26998;top:13743;width:745;height:608;visibility:visible;mso-wrap-style:square;v-text-anchor:middle" coordsize="74485,60769" o:gfxdata="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" path="m,2953l74485,,45529,23527r1525,37243l,2953xe" fillcolor="black">
+                  <v:stroke joinstyle="miter"/>
+                  <v:path arrowok="t" o:connecttype="custom" o:connectlocs="0,2953;74485,0;45529,23527;47054,60770" o:connectangles="0,0,0,0"/>
+                </v:shape>
+                <v:shape id="Text Box 34" o:spid="_x0000_s1053" type="#_x0000_t202" style="position:absolute;left:31332;top:15026;width:5734;height:3271;rotation:1617709fd;visibility:visible;mso-wrap-style:none;v-text-anchor:top" o:gfxdata="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" filled="f" stroked="f">
+                  <v:textbox style="mso-fit-shape-to-text:t">
+                    <w:txbxContent>
+                      <w:p>
+                        <w:pPr>
+                          <w:textAlignment w:val="baseline"/>
+                          <w:rPr>
+                            <w:rFonts w:ascii="Helvetica" w:hAnsi="Helvetica" w:cs="Helvetica"/>
+                            <w:color w:val="000000"/>
+                            <w:sz w:val="17"/>
+                            <w:szCs w:val="17"/>
+                            <w:lang w:val="en-US"/>
+                          </w:rPr>
+                        </w:pPr>
+                        <w:r>
+                          <w:rPr>
+                            <w:rFonts w:ascii="Helvetica" w:hAnsi="Helvetica" w:cs="Helvetica"/>
+                            <w:color w:val="000000"/>
+                            <w:sz w:val="17"/>
+                            <w:szCs w:val="17"/>
+                            <w:lang w:val="en-US"/>
+                          </w:rPr>
+                          <w:t>Extends</w:t>
+                        </w:r>
+                      </w:p>
+                    </w:txbxContent>
+                  </v:textbox>
+                </v:shape>
+                <v:shape id="Freeform: Shape 35" o:spid="_x0000_s1054" style="position:absolute;left:17145;top:35242;width:11430;height:4763;visibility:visible;mso-wrap-style:square;v-text-anchor:middle" coordsize="1143000,476250" o:gfxdata="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" path="m1143000,238125v,131513,-255869,238125,-571500,238125c255869,476250,,369638,,238125,,106612,255869,,571500,v315631,,571500,106612,571500,238125xe">
+                  <v:stroke joinstyle="miter"/>
+                  <v:path arrowok="t" o:connecttype="custom" o:connectlocs="1143000,238125;571500,476250;0,238125;571500,0;1143000,238125" o:connectangles="0,0,0,0,0"/>
+                </v:shape>
+                <v:shape id="Text Box 36" o:spid="_x0000_s1055" type="#_x0000_t202" style="position:absolute;left:18611;top:36356;width:8122;height:3347;visibility:visible;mso-wrap-style:none;v-text-anchor:top" o:gfxdata="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" filled="f" stroked="f">
+                  <v:textbox style="mso-fit-shape-to-text:t">
+                    <w:txbxContent>
+                      <w:p>
+                        <w:pPr>
+                          <w:textAlignment w:val="baseline"/>
+                          <w:rPr>
+                            <w:rFonts w:ascii="Helvetica" w:hAnsi="Helvetica" w:cs="Helvetica"/>
+                            <w:color w:val="000000"/>
+                            <w:sz w:val="18"/>
+                            <w:szCs w:val="18"/>
+                            <w:lang w:val="en-US"/>
+                          </w:rPr>
+                        </w:pPr>
+                        <w:r>
+                          <w:rPr>
+                            <w:rFonts w:ascii="Helvetica" w:hAnsi="Helvetica" w:cs="Helvetica"/>
+                            <w:color w:val="000000"/>
+                            <w:sz w:val="18"/>
+                            <w:szCs w:val="18"/>
+                            <w:lang w:val="en-US"/>
+                          </w:rPr>
+                          <w:t>Membership</w:t>
+                        </w:r>
+                      </w:p>
+                    </w:txbxContent>
+                  </v:textbox>
+                </v:shape>
+                <v:shape id="Freeform: Shape 37" o:spid="_x0000_s1056" style="position:absolute;left:2857;top:30928;width:15961;height:5011;visibility:visible;mso-wrap-style:square;v-text-anchor:middle" coordsize="1596104,501110" o:gfxdata="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" path="m,l1596104,501110e" filled="f">
+                  <v:stroke joinstyle="miter"/>
+                  <v:path arrowok="t" o:connecttype="custom" o:connectlocs="0,0;1596104,501110" o:connectangles="0,0"/>
+                </v:shape>
+                <v:shape id="Freeform: Shape 38" o:spid="_x0000_s1057" style="position:absolute;left:17145;top:41910;width:11430;height:4762;visibility:visible;mso-wrap-style:square;v-text-anchor:middle" coordsize="1143000,476250" o:gfxdata="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" path="m1143000,238125v,131513,-255869,238125,-571500,238125c255869,476250,,369638,,238125,,106612,255869,,571500,v315631,,571500,106612,571500,238125xe">
+                  <v:stroke joinstyle="miter"/>
+                  <v:path arrowok="t" o:connecttype="custom" o:connectlocs="1143000,238125;571500,476250;0,238125;571500,0;1143000,238125" o:connectangles="0,0,0,0,0"/>
+                </v:shape>
+                <v:shape id="Text Box 39" o:spid="_x0000_s1058" type="#_x0000_t202" style="position:absolute;left:20802;top:43024;width:4058;height:3346;visibility:visible;mso-wrap-style:none;v-text-anchor:top" o:gfxdata="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" filled="f" stroked="f">
+                  <v:textbox style="mso-fit-shape-to-text:t">
+                    <w:txbxContent>
+                      <w:p>
+                        <w:pPr>
+                          <w:textAlignment w:val="baseline"/>
+                          <w:rPr>
+                            <w:rFonts w:ascii="Helvetica" w:hAnsi="Helvetica" w:cs="Helvetica"/>
+                            <w:color w:val="000000"/>
+                            <w:sz w:val="18"/>
+                            <w:szCs w:val="18"/>
+                            <w:lang w:val="en-US"/>
+                          </w:rPr>
+                        </w:pPr>
+                        <w:r>
+                          <w:rPr>
+                            <w:rFonts w:ascii="Helvetica" w:hAnsi="Helvetica" w:cs="Helvetica"/>
+                            <w:color w:val="000000"/>
+                            <w:sz w:val="18"/>
+                            <w:szCs w:val="18"/>
+                            <w:lang w:val="en-US"/>
+                          </w:rPr>
+                          <w:t>Map</w:t>
+                        </w:r>
+                      </w:p>
+                    </w:txbxContent>
+                  </v:textbox>
+                </v:shape>
+                <v:shape id="Freeform: Shape 40" o:spid="_x0000_s1059" style="position:absolute;left:2857;top:31476;width:15961;height:11131;visibility:visible;mso-wrap-style:square;v-text-anchor:middle" coordsize="1596104,1113091" o:gfxdata="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" path="m1596104,1113092l,e" filled="f">
+                  <v:stroke joinstyle="miter"/>
+                  <v:path arrowok="t" o:connecttype="custom" o:connectlocs="1596104,1113092;0,0" o:connectangles="0,0"/>
+                </v:shape>
+                <w10:anchorlock/>
+              </v:group>
+            </w:pict>
+          </mc:Fallback>
+        </mc:AlternateContent>
       </w:r>
     </w:p>
     <w:sectPr>
@@ -4575,6 +7874,7 @@
       </w:rPr>
       <w:t xml:space="preserve">*  </w:t>
     </w:r>
+    <w:proofErr w:type="spellStart"/>
     <w:r>
       <w:rPr>
         <w:rFonts w:cs="Times New Roman"/>
@@ -4583,6 +7883,7 @@
       </w:rPr>
       <w:t>Editor</w:t>
     </w:r>
+    <w:proofErr w:type="spellEnd"/>
   </w:p>
   <w:p>
     <w:pPr>
@@ -4600,13 +7901,23 @@
       </w:rPr>
       <w:t xml:space="preserve">† </w:t>
     </w:r>
+    <w:proofErr w:type="spellStart"/>
     <w:r>
       <w:rPr>
         <w:rFonts w:cs="Times New Roman"/>
         <w:sz w:val="18"/>
         <w:szCs w:val="18"/>
       </w:rPr>
-      <w:t>Peer Review</w:t>
+      <w:t>Peer</w:t>
+    </w:r>
+    <w:proofErr w:type="spellEnd"/>
+    <w:r>
+      <w:rPr>
+        <w:rFonts w:cs="Times New Roman"/>
+        <w:sz w:val="18"/>
+        <w:szCs w:val="18"/>
+      </w:rPr>
+      <w:t xml:space="preserve"> Review</w:t>
     </w:r>
   </w:p>
   <w:p>

</xml_diff>